<commit_message>
Started Dissertation - Background.
</commit_message>
<xml_diff>
--- a/Dissertation Write Up - Jack Hopkins.docx
+++ b/Dissertation Write Up - Jack Hopkins.docx
@@ -112,19 +112,7 @@
         <w:rPr>
           <w:rFonts w:ascii="Calibri Light" w:hAnsi="Calibri Light" w:cs="Calibri Light"/>
         </w:rPr>
-        <w:t xml:space="preserve">With the market and demand for open world video games </w:t>
-      </w:r>
-      <w:r>
-        <w:rPr>
-          <w:rFonts w:ascii="Calibri Light" w:hAnsi="Calibri Light" w:cs="Calibri Light"/>
-        </w:rPr>
-        <w:t>increasing, the ability to create and prototype settlements for these games in a shorter timeframe has been desired. To retain creative control over the generation, a diagram (bird’s eye view) of the settlement is inputted with different colours representi</w:t>
-      </w:r>
-      <w:r>
-        <w:rPr>
-          <w:rFonts w:ascii="Calibri Light" w:hAnsi="Calibri Light" w:cs="Calibri Light"/>
-        </w:rPr>
-        <w:t xml:space="preserve">ng different sectors. These sectors are then mapped out within multiple data-structures using Flood-Fill algorithms. This dissertation will examine the prototype created and compare the algorithms implemented within in it. </w:t>
+        <w:t xml:space="preserve">With the market and demand for open world video games increasing, the ability to create and prototype settlements for these games in a shorter timeframe has been desired. To retain creative control over the generation, a diagram (bird’s eye view) of the settlement is inputted with different colours representing different sectors. These sectors are then mapped out within multiple data-structures using Flood-Fill algorithms. This dissertation will examine the prototype created and compare the algorithms implemented within in it. </w:t>
       </w:r>
     </w:p>
     <w:p>
@@ -155,6 +143,15 @@
     <w:bookmarkStart w:id="2" w:name="_Toc69742280" w:displacedByCustomXml="next"/>
     <w:sdt>
       <w:sdtPr>
+        <w:rPr>
+          <w:rFonts w:ascii="Calibri" w:hAnsi="Calibri"/>
+          <w:b w:val="0"/>
+          <w:bCs w:val="0"/>
+          <w:smallCaps w:val="0"/>
+          <w:color w:val="auto"/>
+          <w:sz w:val="22"/>
+          <w:szCs w:val="22"/>
+        </w:rPr>
         <w:id w:val="412278610"/>
         <w:docPartObj>
           <w:docPartGallery w:val="Table of Contents"/>
@@ -163,12 +160,7 @@
       </w:sdtPr>
       <w:sdtEndPr>
         <w:rPr>
-          <w:rFonts w:ascii="Calibri" w:hAnsi="Calibri"/>
-          <w:smallCaps w:val="0"/>
           <w:noProof/>
-          <w:color w:val="auto"/>
-          <w:sz w:val="22"/>
-          <w:szCs w:val="22"/>
         </w:rPr>
       </w:sdtEndPr>
       <w:sdtContent>
@@ -1937,15 +1929,7 @@
           <w:color w:val="000000"/>
           <w:lang w:eastAsia="en-GB"/>
         </w:rPr>
-        <w:t>In the current landscape of AAA video game releases, there are many that are 3D open-world titl</w:t>
-      </w:r>
-      <w:r>
-        <w:rPr>
-          <w:rFonts w:cs="Calibri Light"/>
-          <w:color w:val="000000"/>
-          <w:lang w:eastAsia="en-GB"/>
-        </w:rPr>
-        <w:t>es.</w:t>
+        <w:t>In the current landscape of AAA video game releases, there are many that are 3D open-world titles.</w:t>
       </w:r>
       <w:sdt>
         <w:sdtPr>
@@ -1957,6 +1941,7 @@
           <w:id w:val="-1079895142"/>
           <w:citation/>
         </w:sdtPr>
+        <w:sdtEndPr/>
         <w:sdtContent>
           <w:r>
             <w:rPr>
@@ -2016,15 +2001,7 @@
           <w:color w:val="000000"/>
           <w:lang w:eastAsia="en-GB"/>
         </w:rPr>
-        <w:t xml:space="preserve"> Such as, Skyrim, Witcher 3, GTA, Legend of Zelda: Breath of the Wild and more. This also includes smaller studios and indie developers. However, the bigger these worlds get, the more manhours is needed. This can result in the now infamous crunch cu</w:t>
-      </w:r>
-      <w:r>
-        <w:rPr>
-          <w:rFonts w:cs="Calibri Light"/>
-          <w:color w:val="000000"/>
-          <w:lang w:eastAsia="en-GB"/>
-        </w:rPr>
-        <w:t xml:space="preserve">lture, as seen with CD </w:t>
+        <w:t xml:space="preserve"> Such as, Skyrim, Witcher 3, GTA, Legend of Zelda: Breath of the Wild and more. This also includes smaller studios and indie developers. However, the bigger these worlds get, the more manhours is needed. This can result in the now infamous crunch culture, as seen with CD </w:t>
       </w:r>
       <w:proofErr w:type="spellStart"/>
       <w:r>
@@ -2066,6 +2043,7 @@
           <w:id w:val="1278213279"/>
           <w:citation/>
         </w:sdtPr>
+        <w:sdtEndPr/>
         <w:sdtContent>
           <w:r>
             <w:rPr>
@@ -2147,6 +2125,7 @@
           <w:id w:val="1371882845"/>
           <w:citation/>
         </w:sdtPr>
+        <w:sdtEndPr/>
         <w:sdtContent>
           <w:r>
             <w:rPr>
@@ -2216,15 +2195,7 @@
           <w:color w:val="000000"/>
           <w:lang w:eastAsia="en-GB"/>
         </w:rPr>
-        <w:t>This is just one example of the classic “Quantity vs Quality” conflict and one area where this</w:t>
-      </w:r>
-      <w:r>
-        <w:rPr>
-          <w:rFonts w:cs="Calibri Light"/>
-          <w:color w:val="000000"/>
-          <w:lang w:eastAsia="en-GB"/>
-        </w:rPr>
-        <w:t xml:space="preserve"> conflict is highlighted in Open World games is in Settlement Generation (e.g. towns, </w:t>
+        <w:t xml:space="preserve">This is just one example of the classic “Quantity vs Quality” conflict and one area where this conflict is highlighted in Open World games is in Settlement Generation (e.g. towns, </w:t>
       </w:r>
       <w:proofErr w:type="gramStart"/>
       <w:r>
@@ -2254,6 +2225,7 @@
           <w:id w:val="1807356533"/>
           <w:citation/>
         </w:sdtPr>
+        <w:sdtEndPr/>
         <w:sdtContent>
           <w:r>
             <w:rPr>
@@ -2304,15 +2276,7 @@
           <w:color w:val="000000"/>
           <w:lang w:eastAsia="en-GB"/>
         </w:rPr>
-        <w:t>. Others, researchers have tried to ad</w:t>
-      </w:r>
-      <w:r>
-        <w:rPr>
-          <w:rFonts w:cs="Calibri Light"/>
-          <w:color w:val="000000"/>
-          <w:lang w:eastAsia="en-GB"/>
-        </w:rPr>
-        <w:t>dress using Perlin Noise</w:t>
+        <w:t>. Others, researchers have tried to address using Perlin Noise</w:t>
       </w:r>
       <w:sdt>
         <w:sdtPr>
@@ -2324,6 +2288,7 @@
           <w:id w:val="-242490867"/>
           <w:citation/>
         </w:sdtPr>
+        <w:sdtEndPr/>
         <w:sdtContent>
           <w:r>
             <w:rPr>
@@ -2395,6 +2360,7 @@
           <w:id w:val="-918090474"/>
           <w:citation/>
         </w:sdtPr>
+        <w:sdtEndPr/>
         <w:sdtContent>
           <w:r>
             <w:rPr>
@@ -2457,6 +2423,7 @@
           <w:id w:val="1765189574"/>
           <w:citation/>
         </w:sdtPr>
+        <w:sdtEndPr/>
         <w:sdtContent>
           <w:r>
             <w:rPr>
@@ -2519,6 +2486,7 @@
           <w:id w:val="-1679502314"/>
           <w:citation/>
         </w:sdtPr>
+        <w:sdtEndPr/>
         <w:sdtContent>
           <w:r>
             <w:rPr>
@@ -2712,41 +2680,17 @@
           <w:color w:val="000000"/>
           <w:lang w:eastAsia="en-GB"/>
         </w:rPr>
-        <w:t>But what if we wanted to, instead of purely random generate settlements, create settlements from a plan/diagram t</w:t>
-      </w:r>
+        <w:t>But what if we wanted to, instead of purely random generate settlements, create settlements from a plan/diagram that would add constraints and structure. (Fig. 1) This would allow for Designers to have more control over the world they are creating. The aim here, is hit a middle ground where developers can still create interesting, unique, sensible settlements while also speeding up the process, so not so as many man hours are needed.</w:t>
+      </w:r>
+    </w:p>
+    <w:p>
       <w:r>
         <w:rPr>
           <w:rFonts w:cs="Calibri Light"/>
           <w:color w:val="000000"/>
           <w:lang w:eastAsia="en-GB"/>
         </w:rPr>
-        <w:t>hat would add constraints and structure. (Fig. 1) This would allow for Designers to have more control over the world they are creating. The aim here, is hit a middle ground where developers can still create interesting, unique, sensible settlements while a</w:t>
-      </w:r>
-      <w:r>
-        <w:rPr>
-          <w:rFonts w:cs="Calibri Light"/>
-          <w:color w:val="000000"/>
-          <w:lang w:eastAsia="en-GB"/>
-        </w:rPr>
-        <w:t>lso speeding up the process, so not so as many man hours are needed.</w:t>
-      </w:r>
-    </w:p>
-    <w:p>
-      <w:r>
-        <w:rPr>
-          <w:rFonts w:cs="Calibri Light"/>
-          <w:color w:val="000000"/>
-          <w:lang w:eastAsia="en-GB"/>
-        </w:rPr>
-        <w:t>Furthermore, this addresses a need within smaller/independent video game studios too, who have fewer resources. Furthermore, this could be used to quickly prototype and experiment with to</w:t>
-      </w:r>
-      <w:r>
-        <w:rPr>
-          <w:rFonts w:cs="Calibri Light"/>
-          <w:color w:val="000000"/>
-          <w:lang w:eastAsia="en-GB"/>
-        </w:rPr>
-        <w:t>wn layouts.</w:t>
+        <w:t>Furthermore, this addresses a need within smaller/independent video game studios too, who have fewer resources. Furthermore, this could be used to quickly prototype and experiment with town layouts.</w:t>
       </w:r>
     </w:p>
     <w:p>
@@ -2767,6 +2711,7 @@
           <w:id w:val="-756668998"/>
           <w:citation/>
         </w:sdtPr>
+        <w:sdtEndPr/>
         <w:sdtContent>
           <w:r>
             <w:rPr>
@@ -2805,13 +2750,7 @@
         <w:rPr>
           <w:lang w:eastAsia="en-GB"/>
         </w:rPr>
-        <w:t xml:space="preserve"> or settlement creation in a </w:t>
-      </w:r>
-      <w:r>
-        <w:rPr>
-          <w:lang w:eastAsia="en-GB"/>
-        </w:rPr>
-        <w:t>specific video game and by using a predesigned map to guid the layout of the city not a randomly generated one</w:t>
+        <w:t xml:space="preserve"> or settlement creation in a specific video game and by using a predesigned map to guid the layout of the city not a randomly generated one</w:t>
       </w:r>
       <w:r>
         <w:rPr>
@@ -2827,6 +2766,7 @@
           <w:id w:val="2098126250"/>
           <w:citation/>
         </w:sdtPr>
+        <w:sdtEndPr/>
         <w:sdtContent>
           <w:r>
             <w:rPr>
@@ -2875,6 +2815,7 @@
           <w:id w:val="524519918"/>
           <w:citation/>
         </w:sdtPr>
+        <w:sdtEndPr/>
         <w:sdtContent>
           <w:r>
             <w:rPr>
@@ -2913,34 +2854,28 @@
         <w:rPr>
           <w:lang w:eastAsia="en-GB"/>
         </w:rPr>
-        <w:t xml:space="preserve"> Thus, finding a way to lighten possible wor</w:t>
-      </w:r>
+        <w:t xml:space="preserve"> Thus, finding a way to lighten possible workloads for myself, and other Game Dev Hobbyists in the future, is exciting!</w:t>
+      </w:r>
+    </w:p>
+    <w:p>
       <w:r>
         <w:rPr>
           <w:lang w:eastAsia="en-GB"/>
         </w:rPr>
-        <w:t>kloads for myself, and other Game Dev Hobbyists in the future, is exciting!</w:t>
-      </w:r>
-    </w:p>
-    <w:p>
+        <w:t xml:space="preserve">Over the course of the project I have </w:t>
+      </w:r>
+      <w:proofErr w:type="spellStart"/>
       <w:r>
         <w:rPr>
           <w:lang w:eastAsia="en-GB"/>
         </w:rPr>
-        <w:t xml:space="preserve">Over the course of the project I have </w:t>
-      </w:r>
-      <w:proofErr w:type="spellStart"/>
+        <w:t>began</w:t>
+      </w:r>
+      <w:proofErr w:type="spellEnd"/>
       <w:r>
         <w:rPr>
           <w:lang w:eastAsia="en-GB"/>
         </w:rPr>
-        <w:t>began</w:t>
-      </w:r>
-      <w:proofErr w:type="spellEnd"/>
-      <w:r>
-        <w:rPr>
-          <w:lang w:eastAsia="en-GB"/>
-        </w:rPr>
         <w:t xml:space="preserve"> to focus in specifically using Flood-Fill algorithms to map out the sectors of the map. The </w:t>
       </w:r>
       <w:r>
@@ -2952,10 +2887,7 @@
       </w:r>
       <w:proofErr w:type="gramEnd"/>
       <w:r>
-        <w:t>FFAs) that</w:t>
-      </w:r>
-      <w:r>
-        <w:t xml:space="preserve"> were used were:</w:t>
+        <w:t>FFAs) that were used were:</w:t>
       </w:r>
     </w:p>
     <w:p>
@@ -3014,10 +2946,7 @@
     </w:p>
     <w:p>
       <w:r>
-        <w:t>These models will be comparing in 3 dif</w:t>
-      </w:r>
-      <w:r>
-        <w:t>ferent categories:</w:t>
+        <w:t>These models will be comparing in 3 different categories:</w:t>
       </w:r>
     </w:p>
     <w:p>
@@ -3058,16 +2987,14 @@
     </w:p>
     <w:p>
       <w:r>
-        <w:t>The reason for choosing variations of the FF algorithm was because FF is designed to determine an area of connected nodes with a matching attribute. It is often used in the File</w:t>
-      </w:r>
-      <w:r>
-        <w:t xml:space="preserve"> or “Bucket” tool (e.g. Paint, Photoshop, Etc.). </w:t>
+        <w:t xml:space="preserve">The reason for choosing variations of the FF algorithm was because FF is designed to determine an area of connected nodes with a matching attribute. It is often used in the File or “Bucket” tool (e.g. Paint, Photoshop, Etc.). </w:t>
       </w:r>
       <w:sdt>
         <w:sdtPr>
           <w:id w:val="1073927370"/>
           <w:citation/>
         </w:sdtPr>
+        <w:sdtEndPr/>
         <w:sdtContent>
           <w:r>
             <w:fldChar w:fldCharType="begin"/>
@@ -3142,13 +3069,7 @@
         <w:rPr>
           <w:lang w:eastAsia="en-GB"/>
         </w:rPr>
-        <w:t xml:space="preserve">Research </w:t>
-      </w:r>
-      <w:r>
-        <w:rPr>
-          <w:lang w:eastAsia="en-GB"/>
-        </w:rPr>
-        <w:t>Settlement Design from 3 different eras of history</w:t>
+        <w:t>Research Settlement Design from 3 different eras of history</w:t>
       </w:r>
       <w:proofErr w:type="gramStart"/>
       <w:r>
@@ -3180,35 +3101,21 @@
           <w:color w:val="000000"/>
           <w:lang w:eastAsia="en-GB"/>
         </w:rPr>
-        <w:t xml:space="preserve">Developing an understanding of settlement layouts over the ages will allow me to program for more sensible and realistic city layouts. Furthermore, for the tool to be flexible and </w:t>
-      </w:r>
-      <w:r>
-        <w:rPr>
-          <w:rFonts w:ascii="Calibri Light" w:hAnsi="Calibri Light" w:cs="Calibri Light"/>
-          <w:color w:val="000000"/>
+        <w:t>Developing an understanding of settlement layouts over the ages will allow me to program for more sensible and realistic city layouts. Furthermore, for the tool to be flexible and useful for many projects is must be able to create settlements from different design styles. The different eras I am thinking of exploring, is a Native American Village, Medieval Town around, and Modern City.</w:t>
+      </w:r>
+    </w:p>
+    <w:p>
+      <w:pPr>
+        <w:pStyle w:val="Heading4"/>
+        <w:rPr>
           <w:lang w:eastAsia="en-GB"/>
         </w:rPr>
-        <w:t>useful for many projects is must be able to create settlements from different design styles. The different eras I am thinking of exploring, is a Native American Village, Medieval Town around, and Modern City.</w:t>
-      </w:r>
-    </w:p>
-    <w:p>
-      <w:pPr>
-        <w:pStyle w:val="Heading4"/>
+      </w:pPr>
+      <w:r>
         <w:rPr>
           <w:lang w:eastAsia="en-GB"/>
         </w:rPr>
-      </w:pPr>
-      <w:r>
-        <w:rPr>
-          <w:lang w:eastAsia="en-GB"/>
-        </w:rPr>
-        <w:t>Learn and Understand C#’s and 3D Unity Engine’s</w:t>
-      </w:r>
-      <w:r>
-        <w:rPr>
-          <w:lang w:eastAsia="en-GB"/>
-        </w:rPr>
-        <w:t xml:space="preserve"> tools.</w:t>
+        <w:t>Learn and Understand C#’s and 3D Unity Engine’s tools.</w:t>
       </w:r>
     </w:p>
     <w:p>
@@ -3260,13 +3167,7 @@
         <w:rPr>
           <w:lang w:eastAsia="en-GB"/>
         </w:rPr>
-        <w:t>Develop knowledge an</w:t>
-      </w:r>
-      <w:r>
-        <w:rPr>
-          <w:lang w:eastAsia="en-GB"/>
-        </w:rPr>
-        <w:t>d understanding of 4W, WBF, GTF and SF. This will be done by reading pseudocode of each algorithm, and then finding an example of these algorithms implemented.</w:t>
+        <w:t>Develop knowledge and understanding of 4W, WBF, GTF and SF. This will be done by reading pseudocode of each algorithm, and then finding an example of these algorithms implemented.</w:t>
       </w:r>
     </w:p>
     <w:p>
@@ -3298,43 +3199,60 @@
           <w:color w:val="000000"/>
           <w:lang w:eastAsia="en-GB"/>
         </w:rPr>
-        <w:t>After understanding how a variety of different settlement types</w:t>
-      </w:r>
-      <w:r>
+        <w:t>After understanding how a variety of different settlement types are set out, I find the common themes among different the examples of a specific type and have buildings spawned according to those commonalities. This would include from not having buildings spawn over each other, rotating building around curved areas building structures, to moving building around geographical structures (e.g. Rivers).</w:t>
+      </w:r>
+    </w:p>
+    <w:p>
+      <w:pPr>
+        <w:pStyle w:val="Heading4"/>
+        <w:rPr>
+          <w:lang w:eastAsia="en-GB"/>
+        </w:rPr>
+      </w:pPr>
+      <w:r>
+        <w:rPr>
+          <w:lang w:eastAsia="en-GB"/>
+        </w:rPr>
+        <w:lastRenderedPageBreak/>
+        <w:t>Evaluate results and Test Prototype.</w:t>
+      </w:r>
+    </w:p>
+    <w:p>
+      <w:pPr>
+        <w:ind w:left="864"/>
         <w:rPr>
           <w:rFonts w:ascii="Calibri Light" w:hAnsi="Calibri Light" w:cs="Calibri Light"/>
           <w:color w:val="000000"/>
           <w:lang w:eastAsia="en-GB"/>
         </w:rPr>
-        <w:t xml:space="preserve"> are set out, I find the common themes among different the examples of a specific type and have buildings spawned according to those commonalities. This would include from not having buildings spawn over each other, rotating building around curved areas bu</w:t>
-      </w:r>
+      </w:pPr>
       <w:r>
         <w:rPr>
           <w:rFonts w:ascii="Calibri Light" w:hAnsi="Calibri Light" w:cs="Calibri Light"/>
           <w:color w:val="000000"/>
           <w:lang w:eastAsia="en-GB"/>
         </w:rPr>
-        <w:t>ilding structures, to moving building around geographical structures (e.g. Rivers).</w:t>
-      </w:r>
-    </w:p>
-    <w:p>
-      <w:pPr>
-        <w:pStyle w:val="Heading4"/>
+        <w:t>Develop a prototype that allows you to run all 4 algorithms and then test each one of them in the areas listed above. Compare these results and evaluate which circumstances each would be preferable (this could depend on the machine, settlement complexity, etc.).</w:t>
+      </w:r>
+    </w:p>
+    <w:p>
+      <w:pPr>
+        <w:pStyle w:val="Heading3"/>
         <w:rPr>
           <w:lang w:eastAsia="en-GB"/>
         </w:rPr>
       </w:pPr>
+      <w:bookmarkStart w:id="7" w:name="_Toc69742284"/>
       <w:r>
         <w:rPr>
           <w:lang w:eastAsia="en-GB"/>
         </w:rPr>
-        <w:lastRenderedPageBreak/>
-        <w:t>Evaluate results and Test Prototype.</w:t>
-      </w:r>
-    </w:p>
-    <w:p>
-      <w:pPr>
-        <w:ind w:left="864"/>
+        <w:t>How the objective and Aims have Changed</w:t>
+      </w:r>
+      <w:bookmarkEnd w:id="7"/>
+    </w:p>
+    <w:p>
+      <w:pPr>
         <w:rPr>
           <w:rFonts w:ascii="Calibri Light" w:hAnsi="Calibri Light" w:cs="Calibri Light"/>
           <w:color w:val="000000"/>
@@ -3347,64 +3265,7 @@
           <w:color w:val="000000"/>
           <w:lang w:eastAsia="en-GB"/>
         </w:rPr>
-        <w:t>Develop a prototype that allows you to run all 4 algorithms and then test each one of them in the areas listed above. Compare these res</w:t>
-      </w:r>
-      <w:r>
-        <w:rPr>
-          <w:rFonts w:ascii="Calibri Light" w:hAnsi="Calibri Light" w:cs="Calibri Light"/>
-          <w:color w:val="000000"/>
-          <w:lang w:eastAsia="en-GB"/>
-        </w:rPr>
-        <w:t>ults and evaluate which circumstances each would be preferable (this could depend on the machine, settlement complexity, etc.).</w:t>
-      </w:r>
-    </w:p>
-    <w:p>
-      <w:pPr>
-        <w:pStyle w:val="Heading3"/>
-        <w:rPr>
-          <w:lang w:eastAsia="en-GB"/>
-        </w:rPr>
-      </w:pPr>
-      <w:bookmarkStart w:id="7" w:name="_Toc69742284"/>
-      <w:r>
-        <w:rPr>
-          <w:lang w:eastAsia="en-GB"/>
-        </w:rPr>
-        <w:t>How the objective and Aims have Changed</w:t>
-      </w:r>
-      <w:bookmarkEnd w:id="7"/>
-    </w:p>
-    <w:p>
-      <w:pPr>
-        <w:rPr>
-          <w:rFonts w:ascii="Calibri Light" w:hAnsi="Calibri Light" w:cs="Calibri Light"/>
-          <w:color w:val="000000"/>
-          <w:lang w:eastAsia="en-GB"/>
-        </w:rPr>
-      </w:pPr>
-      <w:r>
-        <w:rPr>
-          <w:rFonts w:ascii="Calibri Light" w:hAnsi="Calibri Light" w:cs="Calibri Light"/>
-          <w:color w:val="000000"/>
-          <w:lang w:eastAsia="en-GB"/>
-        </w:rPr>
-        <w:t xml:space="preserve">The objective and changed mostly away from the research and understanding of </w:t>
-      </w:r>
-      <w:r>
-        <w:rPr>
-          <w:rFonts w:ascii="Calibri Light" w:hAnsi="Calibri Light" w:cs="Calibri Light"/>
-          <w:color w:val="000000"/>
-          <w:lang w:eastAsia="en-GB"/>
-        </w:rPr>
-        <w:t>various settlement types (e.g. Modern city, Medieval Town, Native American Camp, etc.) to focusing on FFAs. This was because there was a lack of focus on the technical side of the project and it was veering off to a more into anthropology, geography, and s</w:t>
-      </w:r>
-      <w:r>
-        <w:rPr>
-          <w:rFonts w:ascii="Calibri Light" w:hAnsi="Calibri Light" w:cs="Calibri Light"/>
-          <w:color w:val="000000"/>
-          <w:lang w:eastAsia="en-GB"/>
-        </w:rPr>
-        <w:t xml:space="preserve">ociology. </w:t>
+        <w:t xml:space="preserve">The objective and changed mostly away from the research and understanding of various settlement types (e.g. Modern city, Medieval Town, Native American Camp, etc.) to focusing on FFAs. This was because there was a lack of focus on the technical side of the project and it was veering off to a more into anthropology, geography, and sociology. </w:t>
       </w:r>
     </w:p>
     <w:p>
@@ -3483,14 +3344,7 @@
           <w:i/>
           <w:iCs/>
         </w:rPr>
-        <w:t xml:space="preserve">A </w:t>
-      </w:r>
-      <w:r>
-        <w:rPr>
-          <w:i/>
-          <w:iCs/>
-        </w:rPr>
-        <w:t>discussion on what the prototype can do and how I went about implementing the background research into it.</w:t>
+        <w:t>A discussion on what the prototype can do and how I went about implementing the background research into it.</w:t>
       </w:r>
     </w:p>
     <w:p>
@@ -3535,14 +3389,7 @@
           <w:rStyle w:val="SubtleEmphasis"/>
           <w:color w:val="auto"/>
         </w:rPr>
-        <w:t xml:space="preserve">A summary on the </w:t>
-      </w:r>
-      <w:r>
-        <w:rPr>
-          <w:rStyle w:val="SubtleEmphasis"/>
-          <w:color w:val="auto"/>
-        </w:rPr>
-        <w:t>fulfilment of objectives, summary of the achievements of the project, development of personal skills, and possible future work.</w:t>
+        <w:t>A summary on the fulfilment of objectives, summary of the achievements of the project, development of personal skills, and possible future work.</w:t>
       </w:r>
     </w:p>
     <w:p>
@@ -3557,6 +3404,1244 @@
       <w:bookmarkEnd w:id="9"/>
       <w:bookmarkEnd w:id="10"/>
     </w:p>
+    <w:p>
+      <w:pPr>
+        <w:ind w:left="360"/>
+        <w:rPr>
+          <w:color w:val="7F7F7F" w:themeColor="text1" w:themeTint="80"/>
+        </w:rPr>
+      </w:pPr>
+      <w:r>
+        <w:rPr>
+          <w:color w:val="7F7F7F" w:themeColor="text1" w:themeTint="80"/>
+        </w:rPr>
+        <w:t>This chapter should cover two things in detail:</w:t>
+      </w:r>
+    </w:p>
+    <w:p>
+      <w:pPr>
+        <w:pStyle w:val="ListParagraph"/>
+        <w:numPr>
+          <w:ilvl w:val="0"/>
+          <w:numId w:val="3"/>
+        </w:numPr>
+        <w:rPr>
+          <w:color w:val="7F7F7F" w:themeColor="text1" w:themeTint="80"/>
+        </w:rPr>
+      </w:pPr>
+      <w:r>
+        <w:rPr>
+          <w:color w:val="7F7F7F" w:themeColor="text1" w:themeTint="80"/>
+        </w:rPr>
+        <w:t xml:space="preserve">A review of existing academic works. Use Google Scholar, identify papers related to the field. Start broad (e.g. procedural generation in general) and then narrow down to your </w:t>
+      </w:r>
+      <w:proofErr w:type="gramStart"/>
+      <w:r>
+        <w:rPr>
+          <w:color w:val="7F7F7F" w:themeColor="text1" w:themeTint="80"/>
+        </w:rPr>
+        <w:t>particular topic</w:t>
+      </w:r>
+      <w:proofErr w:type="gramEnd"/>
+      <w:r>
+        <w:rPr>
+          <w:color w:val="7F7F7F" w:themeColor="text1" w:themeTint="80"/>
+        </w:rPr>
+        <w:t xml:space="preserve"> (e.g. city generation). </w:t>
+      </w:r>
+      <w:proofErr w:type="gramStart"/>
+      <w:r>
+        <w:rPr>
+          <w:color w:val="7F7F7F" w:themeColor="text1" w:themeTint="80"/>
+        </w:rPr>
+        <w:t>In particular, state</w:t>
+      </w:r>
+      <w:proofErr w:type="gramEnd"/>
+      <w:r>
+        <w:rPr>
+          <w:color w:val="7F7F7F" w:themeColor="text1" w:themeTint="80"/>
+        </w:rPr>
+        <w:t xml:space="preserve"> why each paper mentioned is relevant to your project and how it has in influenced your decisions.</w:t>
+      </w:r>
+    </w:p>
+    <w:p>
+      <w:pPr>
+        <w:pStyle w:val="ListParagraph"/>
+        <w:numPr>
+          <w:ilvl w:val="0"/>
+          <w:numId w:val="3"/>
+        </w:numPr>
+        <w:rPr>
+          <w:color w:val="7F7F7F" w:themeColor="text1" w:themeTint="80"/>
+        </w:rPr>
+      </w:pPr>
+      <w:r>
+        <w:rPr>
+          <w:color w:val="7F7F7F" w:themeColor="text1" w:themeTint="80"/>
+        </w:rPr>
+        <w:t>The algorithms and technology used, in detail. If you are implementing an existing algorithm, this is where you describe the algorithm in detail in such a way that a competent programmer could also implement.</w:t>
+      </w:r>
+    </w:p>
+    <w:p>
+      <w:pPr>
+        <w:pStyle w:val="ListParagraph"/>
+        <w:numPr>
+          <w:ilvl w:val="0"/>
+          <w:numId w:val="3"/>
+        </w:numPr>
+        <w:rPr>
+          <w:color w:val="7F7F7F" w:themeColor="text1" w:themeTint="80"/>
+        </w:rPr>
+      </w:pPr>
+      <w:r>
+        <w:rPr>
+          <w:color w:val="7F7F7F" w:themeColor="text1" w:themeTint="80"/>
+        </w:rPr>
+        <w:t>It’s okay to have a few references to games articles, but the bulk should be peer reviewed academic papers (journals and conferences).</w:t>
+      </w:r>
+    </w:p>
+    <w:p>
+      <w:pPr>
+        <w:pStyle w:val="ListParagraph"/>
+        <w:numPr>
+          <w:ilvl w:val="0"/>
+          <w:numId w:val="3"/>
+        </w:numPr>
+        <w:rPr>
+          <w:color w:val="7F7F7F" w:themeColor="text1" w:themeTint="80"/>
+        </w:rPr>
+      </w:pPr>
+      <w:r>
+        <w:rPr>
+          <w:color w:val="7F7F7F" w:themeColor="text1" w:themeTint="80"/>
+        </w:rPr>
+        <w:t xml:space="preserve">Then summarise the findings of the background chapter, relating to decisions made for your project. You should then refer back to these findings in the Implementation and Evaluation </w:t>
+      </w:r>
+      <w:r>
+        <w:rPr>
+          <w:color w:val="7F7F7F" w:themeColor="text1" w:themeTint="80"/>
+        </w:rPr>
+        <w:lastRenderedPageBreak/>
+        <w:t>chapters (i.e. when describing implementation decisions, support them by referring back to find from the research, similarly when identifying an evaluation method, or describing specific results, support them with evidence from other people’s research, state that they are different and why that might be).</w:t>
+      </w:r>
+    </w:p>
+    <w:p>
+      <w:pPr>
+        <w:ind w:left="360"/>
+      </w:pPr>
+    </w:p>
+    <w:p>
+      <w:r>
+        <w:t>Find papers on 4 different things:</w:t>
+      </w:r>
+    </w:p>
+    <w:p>
+      <w:pPr>
+        <w:pStyle w:val="ListParagraph"/>
+        <w:numPr>
+          <w:ilvl w:val="0"/>
+          <w:numId w:val="3"/>
+        </w:numPr>
+      </w:pPr>
+      <w:r>
+        <w:t>Procedural Generation (Broad)</w:t>
+      </w:r>
+    </w:p>
+    <w:p>
+      <w:pPr>
+        <w:pStyle w:val="ListParagraph"/>
+        <w:numPr>
+          <w:ilvl w:val="0"/>
+          <w:numId w:val="3"/>
+        </w:numPr>
+      </w:pPr>
+      <w:r>
+        <w:t>City Generation</w:t>
+      </w:r>
+    </w:p>
+    <w:p>
+      <w:pPr>
+        <w:pStyle w:val="ListParagraph"/>
+        <w:numPr>
+          <w:ilvl w:val="0"/>
+          <w:numId w:val="3"/>
+        </w:numPr>
+      </w:pPr>
+      <w:r>
+        <w:t>Flood Fill diagrams</w:t>
+      </w:r>
+    </w:p>
+    <w:p>
+      <w:pPr>
+        <w:pStyle w:val="ListParagraph"/>
+        <w:numPr>
+          <w:ilvl w:val="0"/>
+          <w:numId w:val="3"/>
+        </w:numPr>
+      </w:pPr>
+      <w:r>
+        <w:t>Urban City Diagrams (sidenote)</w:t>
+      </w:r>
+    </w:p>
+    <w:p>
+      <w:pPr>
+        <w:pStyle w:val="ListParagraph"/>
+        <w:numPr>
+          <w:ilvl w:val="0"/>
+          <w:numId w:val="3"/>
+        </w:numPr>
+      </w:pPr>
+      <w:r>
+        <w:t>Types of Settlements (sidenote)</w:t>
+      </w:r>
+    </w:p>
+    <w:p>
+      <w:r>
+        <w:t>Automated world creation is often done through procedural generation</w:t>
+      </w:r>
+      <w:r>
+        <w:t xml:space="preserve"> which is a method of creating data algorithmically as opposed to manually. </w:t>
+      </w:r>
+    </w:p>
+    <w:p/>
+    <w:p>
+      <w:r>
+        <w:t>Regarding the design of the diagram, it was based of the design of Land Use Model (LUM) which are abstractions of complex city layouts. However, the simplification of each settlement’s layout varies on the type of LUM used</w:t>
+      </w:r>
+      <w:r>
+        <w:t xml:space="preserve">: </w:t>
+      </w:r>
+    </w:p>
+    <w:p>
+      <w:pPr>
+        <w:pStyle w:val="ListParagraph"/>
+        <w:numPr>
+          <w:ilvl w:val="0"/>
+          <w:numId w:val="3"/>
+        </w:numPr>
+      </w:pPr>
+      <w:r>
+        <w:t xml:space="preserve">Concentric Zone / Burgess Model </w:t>
+      </w:r>
+      <w:sdt>
+        <w:sdtPr>
+          <w:id w:val="1698897667"/>
+          <w:citation/>
+        </w:sdtPr>
+        <w:sdtContent>
+          <w:r>
+            <w:fldChar w:fldCharType="begin"/>
+          </w:r>
+          <w:r>
+            <w:instrText xml:space="preserve"> CITATION Bur25 \l 2057 </w:instrText>
+          </w:r>
+          <w:r>
+            <w:fldChar w:fldCharType="separate"/>
+          </w:r>
+          <w:r>
+            <w:rPr>
+              <w:noProof/>
+            </w:rPr>
+            <w:t>[12]</w:t>
+          </w:r>
+          <w:r>
+            <w:fldChar w:fldCharType="end"/>
+          </w:r>
+        </w:sdtContent>
+      </w:sdt>
+      <w:r>
+        <w:t xml:space="preserve"> </w:t>
+      </w:r>
+      <w:r>
+        <w:t>(Figure 2.1)</w:t>
+      </w:r>
+      <w:r>
+        <w:t xml:space="preserve"> </w:t>
+      </w:r>
+      <w:sdt>
+        <w:sdtPr>
+          <w:id w:val="-1255280876"/>
+          <w:citation/>
+        </w:sdtPr>
+        <w:sdtContent>
+          <w:r>
+            <w:fldChar w:fldCharType="begin"/>
+          </w:r>
+          <w:r>
+            <w:instrText xml:space="preserve"> CITATION Wod12 \l 2057 </w:instrText>
+          </w:r>
+          <w:r>
+            <w:fldChar w:fldCharType="separate"/>
+          </w:r>
+          <w:r>
+            <w:rPr>
+              <w:noProof/>
+            </w:rPr>
+            <w:t>[13]</w:t>
+          </w:r>
+          <w:r>
+            <w:fldChar w:fldCharType="end"/>
+          </w:r>
+        </w:sdtContent>
+      </w:sdt>
+    </w:p>
+    <w:p>
+      <w:pPr>
+        <w:pStyle w:val="ListParagraph"/>
+        <w:numPr>
+          <w:ilvl w:val="0"/>
+          <w:numId w:val="3"/>
+        </w:numPr>
+      </w:pPr>
+      <w:r>
+        <w:t>Core Frame Model</w:t>
+      </w:r>
+      <w:r>
+        <w:t xml:space="preserve"> </w:t>
+      </w:r>
+      <w:sdt>
+        <w:sdtPr>
+          <w:id w:val="1179890"/>
+          <w:citation/>
+        </w:sdtPr>
+        <w:sdtContent>
+          <w:r>
+            <w:fldChar w:fldCharType="begin"/>
+          </w:r>
+          <w:r>
+            <w:instrText xml:space="preserve"> CITATION Hor59 \l 2057 </w:instrText>
+          </w:r>
+          <w:r>
+            <w:fldChar w:fldCharType="separate"/>
+          </w:r>
+          <w:r>
+            <w:rPr>
+              <w:noProof/>
+            </w:rPr>
+            <w:t>[14]</w:t>
+          </w:r>
+          <w:r>
+            <w:fldChar w:fldCharType="end"/>
+          </w:r>
+        </w:sdtContent>
+      </w:sdt>
+      <w:r>
+        <w:t xml:space="preserve"> (Figure 2.2)</w:t>
+      </w:r>
+      <w:r>
+        <w:t xml:space="preserve"> </w:t>
+      </w:r>
+      <w:sdt>
+        <w:sdtPr>
+          <w:id w:val="1583571230"/>
+          <w:citation/>
+        </w:sdtPr>
+        <w:sdtContent>
+          <w:r>
+            <w:fldChar w:fldCharType="begin"/>
+          </w:r>
+          <w:r>
+            <w:instrText xml:space="preserve"> CITATION Sun09 \l 2057 </w:instrText>
+          </w:r>
+          <w:r>
+            <w:fldChar w:fldCharType="separate"/>
+          </w:r>
+          <w:r>
+            <w:rPr>
+              <w:noProof/>
+            </w:rPr>
+            <w:t>[15]</w:t>
+          </w:r>
+          <w:r>
+            <w:fldChar w:fldCharType="end"/>
+          </w:r>
+        </w:sdtContent>
+      </w:sdt>
+    </w:p>
+    <w:p>
+      <w:pPr>
+        <w:pStyle w:val="ListParagraph"/>
+        <w:numPr>
+          <w:ilvl w:val="0"/>
+          <w:numId w:val="3"/>
+        </w:numPr>
+      </w:pPr>
+      <w:r>
+        <w:t xml:space="preserve">Sector/Hoyt Model </w:t>
+      </w:r>
+      <w:sdt>
+        <w:sdtPr>
+          <w:id w:val="7957947"/>
+          <w:citation/>
+        </w:sdtPr>
+        <w:sdtContent>
+          <w:r>
+            <w:fldChar w:fldCharType="begin"/>
+          </w:r>
+          <w:r>
+            <w:instrText xml:space="preserve"> CITATION Hoy391 \l 2057 </w:instrText>
+          </w:r>
+          <w:r>
+            <w:fldChar w:fldCharType="separate"/>
+          </w:r>
+          <w:r>
+            <w:rPr>
+              <w:noProof/>
+            </w:rPr>
+            <w:t>[16]</w:t>
+          </w:r>
+          <w:r>
+            <w:fldChar w:fldCharType="end"/>
+          </w:r>
+        </w:sdtContent>
+      </w:sdt>
+      <w:r>
+        <w:t xml:space="preserve"> </w:t>
+      </w:r>
+      <w:r>
+        <w:t>(Figure 2.</w:t>
+      </w:r>
+      <w:r>
+        <w:t>3)</w:t>
+      </w:r>
+      <w:r>
+        <w:t xml:space="preserve"> </w:t>
+      </w:r>
+      <w:sdt>
+        <w:sdtPr>
+          <w:id w:val="-1913616787"/>
+          <w:citation/>
+        </w:sdtPr>
+        <w:sdtContent>
+          <w:r>
+            <w:fldChar w:fldCharType="begin"/>
+          </w:r>
+          <w:r>
+            <w:instrText xml:space="preserve"> CITATION Cie08 \l 2057 </w:instrText>
+          </w:r>
+          <w:r>
+            <w:fldChar w:fldCharType="separate"/>
+          </w:r>
+          <w:r>
+            <w:rPr>
+              <w:noProof/>
+            </w:rPr>
+            <w:t>[17]</w:t>
+          </w:r>
+          <w:r>
+            <w:fldChar w:fldCharType="end"/>
+          </w:r>
+        </w:sdtContent>
+      </w:sdt>
+    </w:p>
+    <w:p>
+      <w:pPr>
+        <w:pStyle w:val="ListParagraph"/>
+        <w:numPr>
+          <w:ilvl w:val="0"/>
+          <w:numId w:val="3"/>
+        </w:numPr>
+      </w:pPr>
+      <w:r>
+        <w:rPr>
+          <w:noProof/>
+        </w:rPr>
+        <mc:AlternateContent>
+          <mc:Choice Requires="wps">
+            <w:drawing>
+              <wp:anchor distT="0" distB="0" distL="114300" distR="114300" simplePos="0" relativeHeight="251666432" behindDoc="0" locked="0" layoutInCell="1" allowOverlap="1" wp14:anchorId="60ED2C47" wp14:editId="7AC2C648">
+                <wp:simplePos x="0" y="0"/>
+                <wp:positionH relativeFrom="column">
+                  <wp:posOffset>50800</wp:posOffset>
+                </wp:positionH>
+                <wp:positionV relativeFrom="paragraph">
+                  <wp:posOffset>3096152</wp:posOffset>
+                </wp:positionV>
+                <wp:extent cx="2310130" cy="635"/>
+                <wp:effectExtent l="0" t="0" r="0" b="0"/>
+                <wp:wrapTopAndBottom/>
+                <wp:docPr id="9" name="Text Box 9"/>
+                <wp:cNvGraphicFramePr/>
+                <a:graphic xmlns:a="http://schemas.openxmlformats.org/drawingml/2006/main">
+                  <a:graphicData uri="http://schemas.microsoft.com/office/word/2010/wordprocessingShape">
+                    <wps:wsp>
+                      <wps:cNvSpPr txBox="1"/>
+                      <wps:spPr>
+                        <a:xfrm>
+                          <a:off x="0" y="0"/>
+                          <a:ext cx="2310130" cy="635"/>
+                        </a:xfrm>
+                        <a:prstGeom prst="rect">
+                          <a:avLst/>
+                        </a:prstGeom>
+                        <a:solidFill>
+                          <a:prstClr val="white"/>
+                        </a:solidFill>
+                        <a:ln>
+                          <a:noFill/>
+                        </a:ln>
+                      </wps:spPr>
+                      <wps:txbx>
+                        <w:txbxContent>
+                          <w:p>
+                            <w:pPr>
+                              <w:pStyle w:val="Caption"/>
+                              <w:jc w:val="center"/>
+                              <w:rPr>
+                                <w:noProof/>
+                              </w:rPr>
+                            </w:pPr>
+                            <w:r>
+                              <w:t xml:space="preserve">Figure </w:t>
+                            </w:r>
+                            <w:r>
+                              <w:fldChar w:fldCharType="begin"/>
+                            </w:r>
+                            <w:r>
+                              <w:instrText xml:space="preserve"> STYLEREF 1 \s </w:instrText>
+                            </w:r>
+                            <w:r>
+                              <w:fldChar w:fldCharType="separate"/>
+                            </w:r>
+                            <w:r>
+                              <w:rPr>
+                                <w:noProof/>
+                              </w:rPr>
+                              <w:t>2</w:t>
+                            </w:r>
+                            <w:r>
+                              <w:fldChar w:fldCharType="end"/>
+                            </w:r>
+                            <w:r>
+                              <w:t>.3</w:t>
+                            </w:r>
+                          </w:p>
+                        </w:txbxContent>
+                      </wps:txbx>
+                      <wps:bodyPr rot="0" spcFirstLastPara="0" vertOverflow="overflow" horzOverflow="overflow" vert="horz" wrap="square" lIns="0" tIns="0" rIns="0" bIns="0" numCol="1" spcCol="0" rtlCol="0" fromWordArt="0" anchor="t" anchorCtr="0" forceAA="0" compatLnSpc="1">
+                        <a:prstTxWarp prst="textNoShape">
+                          <a:avLst/>
+                        </a:prstTxWarp>
+                        <a:spAutoFit/>
+                      </wps:bodyPr>
+                    </wps:wsp>
+                  </a:graphicData>
+                </a:graphic>
+              </wp:anchor>
+            </w:drawing>
+          </mc:Choice>
+          <mc:Fallback>
+            <w:pict>
+              <v:shape w14:anchorId="60ED2C47" id="Text Box 9" o:spid="_x0000_s1027" type="#_x0000_t202" style="position:absolute;left:0;text-align:left;margin-left:4pt;margin-top:243.8pt;width:181.9pt;height:.05pt;z-index:251666432;visibility:visible;mso-wrap-style:square;mso-wrap-distance-left:9pt;mso-wrap-distance-top:0;mso-wrap-distance-right:9pt;mso-wrap-distance-bottom:0;mso-position-horizontal:absolute;mso-position-horizontal-relative:text;mso-position-vertical:absolute;mso-position-vertical-relative:text;v-text-anchor:top" o:gfxdata="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" stroked="f">
+                <v:textbox style="mso-fit-shape-to-text:t" inset="0,0,0,0">
+                  <w:txbxContent>
+                    <w:p>
+                      <w:pPr>
+                        <w:pStyle w:val="Caption"/>
+                        <w:jc w:val="center"/>
+                        <w:rPr>
+                          <w:noProof/>
+                        </w:rPr>
+                      </w:pPr>
+                      <w:r>
+                        <w:t xml:space="preserve">Figure </w:t>
+                      </w:r>
+                      <w:r>
+                        <w:fldChar w:fldCharType="begin"/>
+                      </w:r>
+                      <w:r>
+                        <w:instrText xml:space="preserve"> STYLEREF 1 \s </w:instrText>
+                      </w:r>
+                      <w:r>
+                        <w:fldChar w:fldCharType="separate"/>
+                      </w:r>
+                      <w:r>
+                        <w:rPr>
+                          <w:noProof/>
+                        </w:rPr>
+                        <w:t>2</w:t>
+                      </w:r>
+                      <w:r>
+                        <w:fldChar w:fldCharType="end"/>
+                      </w:r>
+                      <w:r>
+                        <w:t>.3</w:t>
+                      </w:r>
+                    </w:p>
+                  </w:txbxContent>
+                </v:textbox>
+                <w10:wrap type="topAndBottom"/>
+              </v:shape>
+            </w:pict>
+          </mc:Fallback>
+        </mc:AlternateContent>
+      </w:r>
+      <w:r>
+        <w:rPr>
+          <w:noProof/>
+        </w:rPr>
+        <w:drawing>
+          <wp:anchor distT="0" distB="0" distL="114300" distR="114300" simplePos="0" relativeHeight="251665408" behindDoc="0" locked="0" layoutInCell="1" allowOverlap="1" wp14:anchorId="7A89C402" wp14:editId="3CDE5A87">
+            <wp:simplePos x="0" y="0"/>
+            <wp:positionH relativeFrom="margin">
+              <wp:align>left</wp:align>
+            </wp:positionH>
+            <wp:positionV relativeFrom="paragraph">
+              <wp:posOffset>1983560</wp:posOffset>
+            </wp:positionV>
+            <wp:extent cx="2310130" cy="1069340"/>
+            <wp:effectExtent l="0" t="0" r="0" b="0"/>
+            <wp:wrapTopAndBottom/>
+            <wp:docPr id="8" name="Picture 8"/>
+            <wp:cNvGraphicFramePr>
+              <a:graphicFrameLocks xmlns:a="http://schemas.openxmlformats.org/drawingml/2006/main" noChangeAspect="1"/>
+            </wp:cNvGraphicFramePr>
+            <a:graphic xmlns:a="http://schemas.openxmlformats.org/drawingml/2006/main">
+              <a:graphicData uri="http://schemas.openxmlformats.org/drawingml/2006/picture">
+                <pic:pic xmlns:pic="http://schemas.openxmlformats.org/drawingml/2006/picture">
+                  <pic:nvPicPr>
+                    <pic:cNvPr id="0" name="Picture 5"/>
+                    <pic:cNvPicPr>
+                      <a:picLocks noChangeAspect="1" noChangeArrowheads="1"/>
+                    </pic:cNvPicPr>
+                  </pic:nvPicPr>
+                  <pic:blipFill rotWithShape="1">
+                    <a:blip r:embed="rId9" cstate="print">
+                      <a:extLst>
+                        <a:ext uri="{28A0092B-C50C-407E-A947-70E740481C1C}">
+                          <a14:useLocalDpi xmlns:a14="http://schemas.microsoft.com/office/drawing/2010/main" val="0"/>
+                        </a:ext>
+                      </a:extLst>
+                    </a:blip>
+                    <a:srcRect t="13891"/>
+                    <a:stretch/>
+                  </pic:blipFill>
+                  <pic:spPr bwMode="auto">
+                    <a:xfrm>
+                      <a:off x="0" y="0"/>
+                      <a:ext cx="2310130" cy="1069340"/>
+                    </a:xfrm>
+                    <a:prstGeom prst="rect">
+                      <a:avLst/>
+                    </a:prstGeom>
+                    <a:noFill/>
+                    <a:ln>
+                      <a:noFill/>
+                    </a:ln>
+                    <a:extLst>
+                      <a:ext uri="{53640926-AAD7-44D8-BBD7-CCE9431645EC}">
+                        <a14:shadowObscured xmlns:a14="http://schemas.microsoft.com/office/drawing/2010/main"/>
+                      </a:ext>
+                    </a:extLst>
+                  </pic:spPr>
+                </pic:pic>
+              </a:graphicData>
+            </a:graphic>
+          </wp:anchor>
+        </w:drawing>
+      </w:r>
+      <w:r>
+        <w:rPr>
+          <w:noProof/>
+        </w:rPr>
+        <w:drawing>
+          <wp:anchor distT="0" distB="0" distL="114300" distR="114300" simplePos="0" relativeHeight="251669504" behindDoc="0" locked="0" layoutInCell="1" allowOverlap="1" wp14:anchorId="4F0D2097" wp14:editId="27D6E0F5">
+            <wp:simplePos x="0" y="0"/>
+            <wp:positionH relativeFrom="margin">
+              <wp:align>left</wp:align>
+            </wp:positionH>
+            <wp:positionV relativeFrom="paragraph">
+              <wp:posOffset>320843</wp:posOffset>
+            </wp:positionV>
+            <wp:extent cx="2233930" cy="1366520"/>
+            <wp:effectExtent l="0" t="0" r="0" b="5080"/>
+            <wp:wrapTopAndBottom/>
+            <wp:docPr id="12" name="Picture 12" descr="Urban Development and the “Concentric Ring Theory” | Wodin's Keep"/>
+            <wp:cNvGraphicFramePr>
+              <a:graphicFrameLocks xmlns:a="http://schemas.openxmlformats.org/drawingml/2006/main" noChangeAspect="1"/>
+            </wp:cNvGraphicFramePr>
+            <a:graphic xmlns:a="http://schemas.openxmlformats.org/drawingml/2006/main">
+              <a:graphicData uri="http://schemas.openxmlformats.org/drawingml/2006/picture">
+                <pic:pic xmlns:pic="http://schemas.openxmlformats.org/drawingml/2006/picture">
+                  <pic:nvPicPr>
+                    <pic:cNvPr id="0" name="Picture 9" descr="Urban Development and the “Concentric Ring Theory” | Wodin's Keep"/>
+                    <pic:cNvPicPr>
+                      <a:picLocks noChangeAspect="1" noChangeArrowheads="1"/>
+                    </pic:cNvPicPr>
+                  </pic:nvPicPr>
+                  <pic:blipFill>
+                    <a:blip r:embed="rId10" cstate="print">
+                      <a:extLst>
+                        <a:ext uri="{28A0092B-C50C-407E-A947-70E740481C1C}">
+                          <a14:useLocalDpi xmlns:a14="http://schemas.microsoft.com/office/drawing/2010/main" val="0"/>
+                        </a:ext>
+                      </a:extLst>
+                    </a:blip>
+                    <a:srcRect/>
+                    <a:stretch>
+                      <a:fillRect/>
+                    </a:stretch>
+                  </pic:blipFill>
+                  <pic:spPr bwMode="auto">
+                    <a:xfrm>
+                      <a:off x="0" y="0"/>
+                      <a:ext cx="2233930" cy="1366520"/>
+                    </a:xfrm>
+                    <a:prstGeom prst="rect">
+                      <a:avLst/>
+                    </a:prstGeom>
+                    <a:noFill/>
+                    <a:ln>
+                      <a:noFill/>
+                    </a:ln>
+                  </pic:spPr>
+                </pic:pic>
+              </a:graphicData>
+            </a:graphic>
+            <wp14:sizeRelH relativeFrom="margin">
+              <wp14:pctWidth>0</wp14:pctWidth>
+            </wp14:sizeRelH>
+            <wp14:sizeRelV relativeFrom="margin">
+              <wp14:pctHeight>0</wp14:pctHeight>
+            </wp14:sizeRelV>
+          </wp:anchor>
+        </w:drawing>
+      </w:r>
+      <w:r>
+        <w:rPr>
+          <w:noProof/>
+        </w:rPr>
+        <mc:AlternateContent>
+          <mc:Choice Requires="wps">
+            <w:drawing>
+              <wp:anchor distT="0" distB="0" distL="114300" distR="114300" simplePos="0" relativeHeight="251664384" behindDoc="0" locked="0" layoutInCell="1" allowOverlap="1" wp14:anchorId="252A751D" wp14:editId="0EE74622">
+                <wp:simplePos x="0" y="0"/>
+                <wp:positionH relativeFrom="margin">
+                  <wp:align>left</wp:align>
+                </wp:positionH>
+                <wp:positionV relativeFrom="paragraph">
+                  <wp:posOffset>1715674</wp:posOffset>
+                </wp:positionV>
+                <wp:extent cx="2406650" cy="635"/>
+                <wp:effectExtent l="0" t="0" r="0" b="0"/>
+                <wp:wrapTopAndBottom/>
+                <wp:docPr id="7" name="Text Box 7"/>
+                <wp:cNvGraphicFramePr/>
+                <a:graphic xmlns:a="http://schemas.openxmlformats.org/drawingml/2006/main">
+                  <a:graphicData uri="http://schemas.microsoft.com/office/word/2010/wordprocessingShape">
+                    <wps:wsp>
+                      <wps:cNvSpPr txBox="1"/>
+                      <wps:spPr>
+                        <a:xfrm>
+                          <a:off x="0" y="0"/>
+                          <a:ext cx="2406650" cy="635"/>
+                        </a:xfrm>
+                        <a:prstGeom prst="rect">
+                          <a:avLst/>
+                        </a:prstGeom>
+                        <a:solidFill>
+                          <a:prstClr val="white"/>
+                        </a:solidFill>
+                        <a:ln>
+                          <a:noFill/>
+                        </a:ln>
+                      </wps:spPr>
+                      <wps:txbx>
+                        <w:txbxContent>
+                          <w:p>
+                            <w:pPr>
+                              <w:pStyle w:val="Caption"/>
+                              <w:jc w:val="center"/>
+                              <w:rPr>
+                                <w:noProof/>
+                              </w:rPr>
+                            </w:pPr>
+                            <w:r>
+                              <w:t>Figure 2.1</w:t>
+                            </w:r>
+                          </w:p>
+                        </w:txbxContent>
+                      </wps:txbx>
+                      <wps:bodyPr rot="0" spcFirstLastPara="0" vertOverflow="overflow" horzOverflow="overflow" vert="horz" wrap="square" lIns="0" tIns="0" rIns="0" bIns="0" numCol="1" spcCol="0" rtlCol="0" fromWordArt="0" anchor="t" anchorCtr="0" forceAA="0" compatLnSpc="1">
+                        <a:prstTxWarp prst="textNoShape">
+                          <a:avLst/>
+                        </a:prstTxWarp>
+                        <a:spAutoFit/>
+                      </wps:bodyPr>
+                    </wps:wsp>
+                  </a:graphicData>
+                </a:graphic>
+                <wp14:sizeRelH relativeFrom="margin">
+                  <wp14:pctWidth>0</wp14:pctWidth>
+                </wp14:sizeRelH>
+              </wp:anchor>
+            </w:drawing>
+          </mc:Choice>
+          <mc:Fallback>
+            <w:pict>
+              <v:shape w14:anchorId="252A751D" id="Text Box 7" o:spid="_x0000_s1028" type="#_x0000_t202" style="position:absolute;left:0;text-align:left;margin-left:0;margin-top:135.1pt;width:189.5pt;height:.05pt;z-index:251664384;visibility:visible;mso-wrap-style:square;mso-width-percent:0;mso-wrap-distance-left:9pt;mso-wrap-distance-top:0;mso-wrap-distance-right:9pt;mso-wrap-distance-bottom:0;mso-position-horizontal:left;mso-position-horizontal-relative:margin;mso-position-vertical:absolute;mso-position-vertical-relative:text;mso-width-percent:0;mso-width-relative:margin;v-text-anchor:top" o:gfxdata="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" stroked="f">
+                <v:textbox style="mso-fit-shape-to-text:t" inset="0,0,0,0">
+                  <w:txbxContent>
+                    <w:p>
+                      <w:pPr>
+                        <w:pStyle w:val="Caption"/>
+                        <w:jc w:val="center"/>
+                        <w:rPr>
+                          <w:noProof/>
+                        </w:rPr>
+                      </w:pPr>
+                      <w:r>
+                        <w:t>Figure 2.1</w:t>
+                      </w:r>
+                    </w:p>
+                  </w:txbxContent>
+                </v:textbox>
+                <w10:wrap type="topAndBottom" anchorx="margin"/>
+              </v:shape>
+            </w:pict>
+          </mc:Fallback>
+        </mc:AlternateContent>
+      </w:r>
+      <w:r>
+        <w:rPr>
+          <w:noProof/>
+        </w:rPr>
+        <mc:AlternateContent>
+          <mc:Choice Requires="wps">
+            <w:drawing>
+              <wp:anchor distT="0" distB="0" distL="114300" distR="114300" simplePos="0" relativeHeight="251668480" behindDoc="0" locked="0" layoutInCell="1" allowOverlap="1" wp14:anchorId="5E1A8491" wp14:editId="18ABA590">
+                <wp:simplePos x="0" y="0"/>
+                <wp:positionH relativeFrom="column">
+                  <wp:posOffset>2958358</wp:posOffset>
+                </wp:positionH>
+                <wp:positionV relativeFrom="paragraph">
+                  <wp:posOffset>3109655</wp:posOffset>
+                </wp:positionV>
+                <wp:extent cx="2371725" cy="635"/>
+                <wp:effectExtent l="0" t="0" r="0" b="0"/>
+                <wp:wrapTopAndBottom/>
+                <wp:docPr id="11" name="Text Box 11"/>
+                <wp:cNvGraphicFramePr/>
+                <a:graphic xmlns:a="http://schemas.openxmlformats.org/drawingml/2006/main">
+                  <a:graphicData uri="http://schemas.microsoft.com/office/word/2010/wordprocessingShape">
+                    <wps:wsp>
+                      <wps:cNvSpPr txBox="1"/>
+                      <wps:spPr>
+                        <a:xfrm>
+                          <a:off x="0" y="0"/>
+                          <a:ext cx="2371725" cy="635"/>
+                        </a:xfrm>
+                        <a:prstGeom prst="rect">
+                          <a:avLst/>
+                        </a:prstGeom>
+                        <a:solidFill>
+                          <a:prstClr val="white"/>
+                        </a:solidFill>
+                        <a:ln>
+                          <a:noFill/>
+                        </a:ln>
+                      </wps:spPr>
+                      <wps:txbx>
+                        <w:txbxContent>
+                          <w:p>
+                            <w:pPr>
+                              <w:pStyle w:val="Caption"/>
+                              <w:jc w:val="center"/>
+                              <w:rPr>
+                                <w:noProof/>
+                              </w:rPr>
+                            </w:pPr>
+                            <w:r>
+                              <w:t xml:space="preserve">Figure </w:t>
+                            </w:r>
+                            <w:r>
+                              <w:fldChar w:fldCharType="begin"/>
+                            </w:r>
+                            <w:r>
+                              <w:instrText xml:space="preserve"> STYLEREF 1 \s </w:instrText>
+                            </w:r>
+                            <w:r>
+                              <w:fldChar w:fldCharType="separate"/>
+                            </w:r>
+                            <w:r>
+                              <w:rPr>
+                                <w:noProof/>
+                              </w:rPr>
+                              <w:t>2</w:t>
+                            </w:r>
+                            <w:r>
+                              <w:fldChar w:fldCharType="end"/>
+                            </w:r>
+                            <w:r>
+                              <w:t>.4</w:t>
+                            </w:r>
+                          </w:p>
+                        </w:txbxContent>
+                      </wps:txbx>
+                      <wps:bodyPr rot="0" spcFirstLastPara="0" vertOverflow="overflow" horzOverflow="overflow" vert="horz" wrap="square" lIns="0" tIns="0" rIns="0" bIns="0" numCol="1" spcCol="0" rtlCol="0" fromWordArt="0" anchor="t" anchorCtr="0" forceAA="0" compatLnSpc="1">
+                        <a:prstTxWarp prst="textNoShape">
+                          <a:avLst/>
+                        </a:prstTxWarp>
+                        <a:spAutoFit/>
+                      </wps:bodyPr>
+                    </wps:wsp>
+                  </a:graphicData>
+                </a:graphic>
+              </wp:anchor>
+            </w:drawing>
+          </mc:Choice>
+          <mc:Fallback>
+            <w:pict>
+              <v:shape w14:anchorId="5E1A8491" id="Text Box 11" o:spid="_x0000_s1029" type="#_x0000_t202" style="position:absolute;left:0;text-align:left;margin-left:232.95pt;margin-top:244.85pt;width:186.75pt;height:.05pt;z-index:251668480;visibility:visible;mso-wrap-style:square;mso-wrap-distance-left:9pt;mso-wrap-distance-top:0;mso-wrap-distance-right:9pt;mso-wrap-distance-bottom:0;mso-position-horizontal:absolute;mso-position-horizontal-relative:text;mso-position-vertical:absolute;mso-position-vertical-relative:text;v-text-anchor:top" o:gfxdata="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" stroked="f">
+                <v:textbox style="mso-fit-shape-to-text:t" inset="0,0,0,0">
+                  <w:txbxContent>
+                    <w:p>
+                      <w:pPr>
+                        <w:pStyle w:val="Caption"/>
+                        <w:jc w:val="center"/>
+                        <w:rPr>
+                          <w:noProof/>
+                        </w:rPr>
+                      </w:pPr>
+                      <w:r>
+                        <w:t xml:space="preserve">Figure </w:t>
+                      </w:r>
+                      <w:r>
+                        <w:fldChar w:fldCharType="begin"/>
+                      </w:r>
+                      <w:r>
+                        <w:instrText xml:space="preserve"> STYLEREF 1 \s </w:instrText>
+                      </w:r>
+                      <w:r>
+                        <w:fldChar w:fldCharType="separate"/>
+                      </w:r>
+                      <w:r>
+                        <w:rPr>
+                          <w:noProof/>
+                        </w:rPr>
+                        <w:t>2</w:t>
+                      </w:r>
+                      <w:r>
+                        <w:fldChar w:fldCharType="end"/>
+                      </w:r>
+                      <w:r>
+                        <w:t>.4</w:t>
+                      </w:r>
+                    </w:p>
+                  </w:txbxContent>
+                </v:textbox>
+                <w10:wrap type="topAndBottom"/>
+              </v:shape>
+            </w:pict>
+          </mc:Fallback>
+        </mc:AlternateContent>
+      </w:r>
+      <w:r>
+        <w:rPr>
+          <w:noProof/>
+        </w:rPr>
+        <w:drawing>
+          <wp:anchor distT="0" distB="0" distL="114300" distR="114300" simplePos="0" relativeHeight="251667456" behindDoc="0" locked="0" layoutInCell="1" allowOverlap="1" wp14:anchorId="0C275388" wp14:editId="2023950D">
+            <wp:simplePos x="0" y="0"/>
+            <wp:positionH relativeFrom="margin">
+              <wp:posOffset>3026710</wp:posOffset>
+            </wp:positionH>
+            <wp:positionV relativeFrom="paragraph">
+              <wp:posOffset>1747184</wp:posOffset>
+            </wp:positionV>
+            <wp:extent cx="2371725" cy="1289050"/>
+            <wp:effectExtent l="0" t="0" r="0" b="6350"/>
+            <wp:wrapTopAndBottom/>
+            <wp:docPr id="10" name="Picture 10"/>
+            <wp:cNvGraphicFramePr>
+              <a:graphicFrameLocks xmlns:a="http://schemas.openxmlformats.org/drawingml/2006/main" noChangeAspect="1"/>
+            </wp:cNvGraphicFramePr>
+            <a:graphic xmlns:a="http://schemas.openxmlformats.org/drawingml/2006/main">
+              <a:graphicData uri="http://schemas.openxmlformats.org/drawingml/2006/picture">
+                <pic:pic xmlns:pic="http://schemas.openxmlformats.org/drawingml/2006/picture">
+                  <pic:nvPicPr>
+                    <pic:cNvPr id="0" name="Picture 7"/>
+                    <pic:cNvPicPr>
+                      <a:picLocks noChangeAspect="1" noChangeArrowheads="1"/>
+                    </pic:cNvPicPr>
+                  </pic:nvPicPr>
+                  <pic:blipFill rotWithShape="1">
+                    <a:blip r:embed="rId11" cstate="print">
+                      <a:extLst>
+                        <a:ext uri="{28A0092B-C50C-407E-A947-70E740481C1C}">
+                          <a14:useLocalDpi xmlns:a14="http://schemas.microsoft.com/office/drawing/2010/main" val="0"/>
+                        </a:ext>
+                      </a:extLst>
+                    </a:blip>
+                    <a:srcRect t="9066"/>
+                    <a:stretch/>
+                  </pic:blipFill>
+                  <pic:spPr bwMode="auto">
+                    <a:xfrm>
+                      <a:off x="0" y="0"/>
+                      <a:ext cx="2371725" cy="1289050"/>
+                    </a:xfrm>
+                    <a:prstGeom prst="rect">
+                      <a:avLst/>
+                    </a:prstGeom>
+                    <a:noFill/>
+                    <a:ln>
+                      <a:noFill/>
+                    </a:ln>
+                    <a:extLst>
+                      <a:ext uri="{53640926-AAD7-44D8-BBD7-CCE9431645EC}">
+                        <a14:shadowObscured xmlns:a14="http://schemas.microsoft.com/office/drawing/2010/main"/>
+                      </a:ext>
+                    </a:extLst>
+                  </pic:spPr>
+                </pic:pic>
+              </a:graphicData>
+            </a:graphic>
+            <wp14:sizeRelH relativeFrom="margin">
+              <wp14:pctWidth>0</wp14:pctWidth>
+            </wp14:sizeRelH>
+            <wp14:sizeRelV relativeFrom="margin">
+              <wp14:pctHeight>0</wp14:pctHeight>
+            </wp14:sizeRelV>
+          </wp:anchor>
+        </w:drawing>
+      </w:r>
+      <w:r>
+        <w:rPr>
+          <w:noProof/>
+        </w:rPr>
+        <mc:AlternateContent>
+          <mc:Choice Requires="wps">
+            <w:drawing>
+              <wp:anchor distT="0" distB="0" distL="114300" distR="114300" simplePos="0" relativeHeight="251663360" behindDoc="0" locked="0" layoutInCell="1" allowOverlap="1" wp14:anchorId="0D54BD01" wp14:editId="4A600572">
+                <wp:simplePos x="0" y="0"/>
+                <wp:positionH relativeFrom="margin">
+                  <wp:align>right</wp:align>
+                </wp:positionH>
+                <wp:positionV relativeFrom="paragraph">
+                  <wp:posOffset>1562016</wp:posOffset>
+                </wp:positionV>
+                <wp:extent cx="3151505" cy="635"/>
+                <wp:effectExtent l="0" t="0" r="0" b="0"/>
+                <wp:wrapTopAndBottom/>
+                <wp:docPr id="6" name="Text Box 6"/>
+                <wp:cNvGraphicFramePr/>
+                <a:graphic xmlns:a="http://schemas.openxmlformats.org/drawingml/2006/main">
+                  <a:graphicData uri="http://schemas.microsoft.com/office/word/2010/wordprocessingShape">
+                    <wps:wsp>
+                      <wps:cNvSpPr txBox="1"/>
+                      <wps:spPr>
+                        <a:xfrm>
+                          <a:off x="0" y="0"/>
+                          <a:ext cx="3151505" cy="635"/>
+                        </a:xfrm>
+                        <a:prstGeom prst="rect">
+                          <a:avLst/>
+                        </a:prstGeom>
+                        <a:solidFill>
+                          <a:prstClr val="white"/>
+                        </a:solidFill>
+                        <a:ln>
+                          <a:noFill/>
+                        </a:ln>
+                      </wps:spPr>
+                      <wps:txbx>
+                        <w:txbxContent>
+                          <w:p>
+                            <w:pPr>
+                              <w:pStyle w:val="Caption"/>
+                              <w:jc w:val="center"/>
+                              <w:rPr>
+                                <w:noProof/>
+                              </w:rPr>
+                            </w:pPr>
+                            <w:r>
+                              <w:t>Figure 2.2</w:t>
+                            </w:r>
+                          </w:p>
+                        </w:txbxContent>
+                      </wps:txbx>
+                      <wps:bodyPr rot="0" spcFirstLastPara="0" vertOverflow="overflow" horzOverflow="overflow" vert="horz" wrap="square" lIns="0" tIns="0" rIns="0" bIns="0" numCol="1" spcCol="0" rtlCol="0" fromWordArt="0" anchor="t" anchorCtr="0" forceAA="0" compatLnSpc="1">
+                        <a:prstTxWarp prst="textNoShape">
+                          <a:avLst/>
+                        </a:prstTxWarp>
+                        <a:spAutoFit/>
+                      </wps:bodyPr>
+                    </wps:wsp>
+                  </a:graphicData>
+                </a:graphic>
+              </wp:anchor>
+            </w:drawing>
+          </mc:Choice>
+          <mc:Fallback>
+            <w:pict>
+              <v:shape w14:anchorId="0D54BD01" id="Text Box 6" o:spid="_x0000_s1030" type="#_x0000_t202" style="position:absolute;left:0;text-align:left;margin-left:196.95pt;margin-top:123pt;width:248.15pt;height:.05pt;z-index:251663360;visibility:visible;mso-wrap-style:square;mso-wrap-distance-left:9pt;mso-wrap-distance-top:0;mso-wrap-distance-right:9pt;mso-wrap-distance-bottom:0;mso-position-horizontal:right;mso-position-horizontal-relative:margin;mso-position-vertical:absolute;mso-position-vertical-relative:text;v-text-anchor:top" o:gfxdata="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" stroked="f">
+                <v:textbox style="mso-fit-shape-to-text:t" inset="0,0,0,0">
+                  <w:txbxContent>
+                    <w:p>
+                      <w:pPr>
+                        <w:pStyle w:val="Caption"/>
+                        <w:jc w:val="center"/>
+                        <w:rPr>
+                          <w:noProof/>
+                        </w:rPr>
+                      </w:pPr>
+                      <w:r>
+                        <w:t>Figure 2.2</w:t>
+                      </w:r>
+                    </w:p>
+                  </w:txbxContent>
+                </v:textbox>
+                <w10:wrap type="topAndBottom" anchorx="margin"/>
+              </v:shape>
+            </w:pict>
+          </mc:Fallback>
+        </mc:AlternateContent>
+      </w:r>
+      <w:r>
+        <w:rPr>
+          <w:noProof/>
+        </w:rPr>
+        <w:drawing>
+          <wp:anchor distT="0" distB="0" distL="114300" distR="114300" simplePos="0" relativeHeight="251662336" behindDoc="0" locked="0" layoutInCell="1" allowOverlap="1" wp14:anchorId="642A40BA" wp14:editId="03D6F236">
+            <wp:simplePos x="0" y="0"/>
+            <wp:positionH relativeFrom="margin">
+              <wp:posOffset>2622550</wp:posOffset>
+            </wp:positionH>
+            <wp:positionV relativeFrom="paragraph">
+              <wp:posOffset>244750</wp:posOffset>
+            </wp:positionV>
+            <wp:extent cx="3151505" cy="1332865"/>
+            <wp:effectExtent l="0" t="0" r="0" b="635"/>
+            <wp:wrapTopAndBottom/>
+            <wp:docPr id="5" name="Picture 5"/>
+            <wp:cNvGraphicFramePr>
+              <a:graphicFrameLocks xmlns:a="http://schemas.openxmlformats.org/drawingml/2006/main" noChangeAspect="1"/>
+            </wp:cNvGraphicFramePr>
+            <a:graphic xmlns:a="http://schemas.openxmlformats.org/drawingml/2006/main">
+              <a:graphicData uri="http://schemas.openxmlformats.org/drawingml/2006/picture">
+                <pic:pic xmlns:pic="http://schemas.openxmlformats.org/drawingml/2006/picture">
+                  <pic:nvPicPr>
+                    <pic:cNvPr id="0" name="Picture 3"/>
+                    <pic:cNvPicPr>
+                      <a:picLocks noChangeAspect="1" noChangeArrowheads="1"/>
+                    </pic:cNvPicPr>
+                  </pic:nvPicPr>
+                  <pic:blipFill rotWithShape="1">
+                    <a:blip r:embed="rId12" cstate="print">
+                      <a:extLst>
+                        <a:ext uri="{28A0092B-C50C-407E-A947-70E740481C1C}">
+                          <a14:useLocalDpi xmlns:a14="http://schemas.microsoft.com/office/drawing/2010/main" val="0"/>
+                        </a:ext>
+                      </a:extLst>
+                    </a:blip>
+                    <a:srcRect t="9381"/>
+                    <a:stretch/>
+                  </pic:blipFill>
+                  <pic:spPr bwMode="auto">
+                    <a:xfrm>
+                      <a:off x="0" y="0"/>
+                      <a:ext cx="3151505" cy="1332865"/>
+                    </a:xfrm>
+                    <a:prstGeom prst="rect">
+                      <a:avLst/>
+                    </a:prstGeom>
+                    <a:noFill/>
+                    <a:ln>
+                      <a:noFill/>
+                    </a:ln>
+                    <a:extLst>
+                      <a:ext uri="{53640926-AAD7-44D8-BBD7-CCE9431645EC}">
+                        <a14:shadowObscured xmlns:a14="http://schemas.microsoft.com/office/drawing/2010/main"/>
+                      </a:ext>
+                    </a:extLst>
+                  </pic:spPr>
+                </pic:pic>
+              </a:graphicData>
+            </a:graphic>
+            <wp14:sizeRelH relativeFrom="margin">
+              <wp14:pctWidth>0</wp14:pctWidth>
+            </wp14:sizeRelH>
+            <wp14:sizeRelV relativeFrom="margin">
+              <wp14:pctHeight>0</wp14:pctHeight>
+            </wp14:sizeRelV>
+          </wp:anchor>
+        </w:drawing>
+      </w:r>
+      <w:r>
+        <w:t xml:space="preserve">Multiple Nuclei Model </w:t>
+      </w:r>
+      <w:sdt>
+        <w:sdtPr>
+          <w:id w:val="-7443252"/>
+          <w:citation/>
+        </w:sdtPr>
+        <w:sdtContent>
+          <w:r>
+            <w:fldChar w:fldCharType="begin"/>
+          </w:r>
+          <w:r>
+            <w:instrText xml:space="preserve"> CITATION Har45 \l 2057 </w:instrText>
+          </w:r>
+          <w:r>
+            <w:fldChar w:fldCharType="separate"/>
+          </w:r>
+          <w:r>
+            <w:rPr>
+              <w:noProof/>
+            </w:rPr>
+            <w:t>[18]</w:t>
+          </w:r>
+          <w:r>
+            <w:fldChar w:fldCharType="end"/>
+          </w:r>
+        </w:sdtContent>
+      </w:sdt>
+      <w:r>
+        <w:t xml:space="preserve"> </w:t>
+      </w:r>
+      <w:r>
+        <w:t>(Figure 2.</w:t>
+      </w:r>
+      <w:r>
+        <w:t>4)</w:t>
+      </w:r>
+      <w:r>
+        <w:t xml:space="preserve"> </w:t>
+      </w:r>
+      <w:sdt>
+        <w:sdtPr>
+          <w:id w:val="-499204894"/>
+          <w:citation/>
+        </w:sdtPr>
+        <w:sdtContent>
+          <w:r>
+            <w:fldChar w:fldCharType="begin"/>
+          </w:r>
+          <w:r>
+            <w:instrText xml:space="preserve"> CITATION Suz09 \l 2057 </w:instrText>
+          </w:r>
+          <w:r>
+            <w:fldChar w:fldCharType="separate"/>
+          </w:r>
+          <w:r>
+            <w:rPr>
+              <w:noProof/>
+            </w:rPr>
+            <w:t>[19]</w:t>
+          </w:r>
+          <w:r>
+            <w:fldChar w:fldCharType="end"/>
+          </w:r>
+        </w:sdtContent>
+      </w:sdt>
+    </w:p>
+    <w:p>
+      <w:r>
+        <w:lastRenderedPageBreak/>
+        <w:t>These models were inspirational in design only and in the end a less abstract approach was taken. This led to common structures like roads and walls to be manually imputed.  Furthermore, the labelling of the sectors and what buildings spawn withing them is up to the digression of the user.</w:t>
+      </w:r>
+    </w:p>
     <w:p/>
     <w:p/>
     <w:p>
@@ -3581,10 +4666,7 @@
       <w:bookmarkStart w:id="13" w:name="_Toc69724704"/>
       <w:bookmarkStart w:id="14" w:name="_Toc69742288"/>
       <w:r>
-        <w:t>Stack-bas</w:t>
-      </w:r>
-      <w:r>
-        <w:t>ed Recursive implementation (Four-Way)</w:t>
+        <w:t>Stack-based Recursive implementation (Four-Way)</w:t>
       </w:r>
       <w:bookmarkEnd w:id="13"/>
       <w:bookmarkEnd w:id="14"/>
@@ -3617,7 +4699,6 @@
       <w:bookmarkStart w:id="17" w:name="_Toc69724706"/>
       <w:bookmarkStart w:id="18" w:name="_Toc69742291"/>
       <w:r>
-        <w:lastRenderedPageBreak/>
         <w:t>Walk-Based Filling</w:t>
       </w:r>
       <w:bookmarkEnd w:id="17"/>
@@ -3707,6 +4788,7 @@
       <w:bookmarkStart w:id="29" w:name="_Toc69724711"/>
       <w:bookmarkStart w:id="30" w:name="_Toc69742297"/>
       <w:r>
+        <w:lastRenderedPageBreak/>
         <w:t>Form/References (5%)</w:t>
       </w:r>
       <w:bookmarkEnd w:id="29"/>
@@ -3714,13 +4796,6 @@
     </w:p>
     <w:sdt>
       <w:sdtPr>
-        <w:id w:val="140082485"/>
-        <w:docPartObj>
-          <w:docPartGallery w:val="Bibliographies"/>
-          <w:docPartUnique/>
-        </w:docPartObj>
-      </w:sdtPr>
-      <w:sdtEndPr>
         <w:rPr>
           <w:rFonts w:ascii="Calibri" w:hAnsi="Calibri"/>
           <w:b w:val="0"/>
@@ -3730,7 +4805,13 @@
           <w:sz w:val="22"/>
           <w:szCs w:val="22"/>
         </w:rPr>
-      </w:sdtEndPr>
+        <w:id w:val="140082485"/>
+        <w:docPartObj>
+          <w:docPartGallery w:val="Bibliographies"/>
+          <w:docPartUnique/>
+        </w:docPartObj>
+      </w:sdtPr>
+      <w:sdtEndPr/>
       <w:sdtContent>
         <w:p>
           <w:pPr>
@@ -3745,6 +4826,7 @@
             <w:id w:val="-573587230"/>
             <w:bibliography/>
           </w:sdtPr>
+          <w:sdtEndPr/>
           <w:sdtContent>
             <w:p>
               <w:pPr>
@@ -3780,7 +4862,7 @@
               </w:tblGrid>
               <w:tr>
                 <w:trPr>
-                  <w:divId w:val="234971894"/>
+                  <w:divId w:val="601694462"/>
                   <w:tblCellSpacing w:w="15" w:type="dxa"/>
                 </w:trPr>
                 <w:tc>
@@ -3842,7 +4924,7 @@
               </w:tr>
               <w:tr>
                 <w:trPr>
-                  <w:divId w:val="234971894"/>
+                  <w:divId w:val="601694462"/>
                   <w:tblCellSpacing w:w="15" w:type="dxa"/>
                 </w:trPr>
                 <w:tc>
@@ -3902,7 +4984,7 @@
               </w:tr>
               <w:tr>
                 <w:trPr>
-                  <w:divId w:val="234971894"/>
+                  <w:divId w:val="601694462"/>
                   <w:tblCellSpacing w:w="15" w:type="dxa"/>
                 </w:trPr>
                 <w:tc>
@@ -3962,7 +5044,7 @@
               </w:tr>
               <w:tr>
                 <w:trPr>
-                  <w:divId w:val="234971894"/>
+                  <w:divId w:val="601694462"/>
                   <w:tblCellSpacing w:w="15" w:type="dxa"/>
                 </w:trPr>
                 <w:tc>
@@ -4022,7 +5104,7 @@
               </w:tr>
               <w:tr>
                 <w:trPr>
-                  <w:divId w:val="234971894"/>
+                  <w:divId w:val="601694462"/>
                   <w:tblCellSpacing w:w="15" w:type="dxa"/>
                 </w:trPr>
                 <w:tc>
@@ -4068,7 +5150,7 @@
               </w:tr>
               <w:tr>
                 <w:trPr>
-                  <w:divId w:val="234971894"/>
+                  <w:divId w:val="601694462"/>
                   <w:tblCellSpacing w:w="15" w:type="dxa"/>
                 </w:trPr>
                 <w:tc>
@@ -4128,7 +5210,7 @@
               </w:tr>
               <w:tr>
                 <w:trPr>
-                  <w:divId w:val="234971894"/>
+                  <w:divId w:val="601694462"/>
                   <w:tblCellSpacing w:w="15" w:type="dxa"/>
                 </w:trPr>
                 <w:tc>
@@ -4174,7 +5256,7 @@
               </w:tr>
               <w:tr>
                 <w:trPr>
-                  <w:divId w:val="234971894"/>
+                  <w:divId w:val="601694462"/>
                   <w:tblCellSpacing w:w="15" w:type="dxa"/>
                 </w:trPr>
                 <w:tc>
@@ -4220,7 +5302,7 @@
               </w:tr>
               <w:tr>
                 <w:trPr>
-                  <w:divId w:val="234971894"/>
+                  <w:divId w:val="601694462"/>
                   <w:tblCellSpacing w:w="15" w:type="dxa"/>
                 </w:trPr>
                 <w:tc>
@@ -4280,7 +5362,7 @@
               </w:tr>
               <w:tr>
                 <w:trPr>
-                  <w:divId w:val="234971894"/>
+                  <w:divId w:val="601694462"/>
                   <w:tblCellSpacing w:w="15" w:type="dxa"/>
                 </w:trPr>
                 <w:tc>
@@ -4340,7 +5422,7 @@
               </w:tr>
               <w:tr>
                 <w:trPr>
-                  <w:divId w:val="234971894"/>
+                  <w:divId w:val="601694462"/>
                   <w:tblCellSpacing w:w="15" w:type="dxa"/>
                 </w:trPr>
                 <w:tc>
@@ -4400,7 +5482,7 @@
               </w:tr>
               <w:tr>
                 <w:trPr>
-                  <w:divId w:val="234971894"/>
+                  <w:divId w:val="601694462"/>
                   <w:tblCellSpacing w:w="15" w:type="dxa"/>
                 </w:trPr>
                 <w:tc>
@@ -4439,7 +5521,7 @@
                       <w:rPr>
                         <w:noProof/>
                       </w:rPr>
-                      <w:t xml:space="preserve">O. Stålberg, </w:t>
+                      <w:t xml:space="preserve">E. W. Burgess and R. E. Park, in </w:t>
                     </w:r>
                     <w:r>
                       <w:rPr>
@@ -4447,20 +5529,20 @@
                         <w:iCs/>
                         <w:noProof/>
                       </w:rPr>
-                      <w:t xml:space="preserve">Organic towns from square tiles, </w:t>
+                      <w:t>The City</w:t>
                     </w:r>
                     <w:r>
                       <w:rPr>
                         <w:noProof/>
                       </w:rPr>
-                      <w:t xml:space="preserve">Paris: IndieCade Europe, 2020. </w:t>
+                      <w:t>, Chicago, University of Chicago Press, 1925, pp. 71-78.</w:t>
                     </w:r>
                   </w:p>
                 </w:tc>
               </w:tr>
               <w:tr>
                 <w:trPr>
-                  <w:divId w:val="234971894"/>
+                  <w:divId w:val="601694462"/>
                   <w:tblCellSpacing w:w="15" w:type="dxa"/>
                 </w:trPr>
                 <w:tc>
@@ -4499,28 +5581,14 @@
                       <w:rPr>
                         <w:noProof/>
                       </w:rPr>
-                      <w:t xml:space="preserve">K. Hwanhee, L. Seongtaek , L. Hyundong, H. Teasung and K. Shinjin, “Automatic Generation of Game Content using a Graph-based Wave Function Collapse Algorithm,” </w:t>
-                    </w:r>
-                    <w:r>
-                      <w:rPr>
-                        <w:i/>
-                        <w:iCs/>
-                        <w:noProof/>
-                      </w:rPr>
-                      <w:t xml:space="preserve">IEEE Symposium on Computational Intelligence and Games, CIG, </w:t>
-                    </w:r>
-                    <w:r>
-                      <w:rPr>
-                        <w:noProof/>
-                      </w:rPr>
-                      <w:t xml:space="preserve">26 September 2019. </w:t>
+                      <w:t>Wodins, “Urban Development and the "Concentric Ring Theory".,” July 2012. [Online]. Available: https://wodinskeep.files.wordpress.com/2012/07/burgess.png. [Accessed 20 April 2021].</w:t>
                     </w:r>
                   </w:p>
                 </w:tc>
               </w:tr>
               <w:tr>
                 <w:trPr>
-                  <w:divId w:val="234971894"/>
+                  <w:divId w:val="601694462"/>
                   <w:tblCellSpacing w:w="15" w:type="dxa"/>
                 </w:trPr>
                 <w:tc>
@@ -4559,14 +5627,14 @@
                       <w:rPr>
                         <w:noProof/>
                       </w:rPr>
-                      <w:t>H. Hoyt and United States. Federal Housing Administration, The Structure and Growth of Residential Neighborhoods in American Cities, Washington: U.S. Government Printing Office, 1939, pp. 15 - 48.</w:t>
+                      <w:t xml:space="preserve">E. M. Horwood and R. R. Boyce, Measurement of Central Business District Change and Urban Highway Impact, Seattle: University of Washington, 1959. </w:t>
                     </w:r>
                   </w:p>
                 </w:tc>
               </w:tr>
               <w:tr>
                 <w:trPr>
-                  <w:divId w:val="234971894"/>
+                  <w:divId w:val="601694462"/>
                   <w:tblCellSpacing w:w="15" w:type="dxa"/>
                 </w:trPr>
                 <w:tc>
@@ -4605,6 +5673,371 @@
                       <w:rPr>
                         <w:noProof/>
                       </w:rPr>
+                      <w:t>SunanneKN and 11gardir, “File:Core frame model.svg,” 28 October 2009. [Online]. Available: https://commons.wikimedia.org/wiki/File:Core_frame_model.svg. [Accessed 20 April 2021].</w:t>
+                    </w:r>
+                  </w:p>
+                </w:tc>
+              </w:tr>
+              <w:tr>
+                <w:trPr>
+                  <w:divId w:val="601694462"/>
+                  <w:tblCellSpacing w:w="15" w:type="dxa"/>
+                </w:trPr>
+                <w:tc>
+                  <w:tcPr>
+                    <w:tcW w:w="50" w:type="pct"/>
+                    <w:hideMark/>
+                  </w:tcPr>
+                  <w:p>
+                    <w:pPr>
+                      <w:pStyle w:val="Bibliography"/>
+                      <w:rPr>
+                        <w:noProof/>
+                      </w:rPr>
+                    </w:pPr>
+                    <w:r>
+                      <w:rPr>
+                        <w:noProof/>
+                      </w:rPr>
+                      <w:lastRenderedPageBreak/>
+                      <w:t xml:space="preserve">[16] </w:t>
+                    </w:r>
+                  </w:p>
+                </w:tc>
+                <w:tc>
+                  <w:tcPr>
+                    <w:tcW w:w="0" w:type="auto"/>
+                    <w:hideMark/>
+                  </w:tcPr>
+                  <w:p>
+                    <w:pPr>
+                      <w:pStyle w:val="Bibliography"/>
+                      <w:rPr>
+                        <w:noProof/>
+                      </w:rPr>
+                    </w:pPr>
+                    <w:r>
+                      <w:rPr>
+                        <w:noProof/>
+                      </w:rPr>
+                      <w:t xml:space="preserve">H. Hoyt, The structure and growth of residential neighborhoods in American cities, US Government Printing Office, 1939. </w:t>
+                    </w:r>
+                  </w:p>
+                </w:tc>
+              </w:tr>
+              <w:tr>
+                <w:trPr>
+                  <w:divId w:val="601694462"/>
+                  <w:tblCellSpacing w:w="15" w:type="dxa"/>
+                </w:trPr>
+                <w:tc>
+                  <w:tcPr>
+                    <w:tcW w:w="50" w:type="pct"/>
+                    <w:hideMark/>
+                  </w:tcPr>
+                  <w:p>
+                    <w:pPr>
+                      <w:pStyle w:val="Bibliography"/>
+                      <w:rPr>
+                        <w:noProof/>
+                      </w:rPr>
+                    </w:pPr>
+                    <w:r>
+                      <w:rPr>
+                        <w:noProof/>
+                      </w:rPr>
+                      <w:t xml:space="preserve">[17] </w:t>
+                    </w:r>
+                  </w:p>
+                </w:tc>
+                <w:tc>
+                  <w:tcPr>
+                    <w:tcW w:w="0" w:type="auto"/>
+                    <w:hideMark/>
+                  </w:tcPr>
+                  <w:p>
+                    <w:pPr>
+                      <w:pStyle w:val="Bibliography"/>
+                      <w:rPr>
+                        <w:noProof/>
+                      </w:rPr>
+                    </w:pPr>
+                    <w:r>
+                      <w:rPr>
+                        <w:noProof/>
+                      </w:rPr>
+                      <w:t>Cieran 91 and SuzanneKn, “File:Hoyt model.svg,” 18 February 2008. [Online]. Available: https://commons.wikimedia.org/wiki/File:Hoyt_model.svg. [Accessed 20 April 2021].</w:t>
+                    </w:r>
+                  </w:p>
+                </w:tc>
+              </w:tr>
+              <w:tr>
+                <w:trPr>
+                  <w:divId w:val="601694462"/>
+                  <w:tblCellSpacing w:w="15" w:type="dxa"/>
+                </w:trPr>
+                <w:tc>
+                  <w:tcPr>
+                    <w:tcW w:w="50" w:type="pct"/>
+                    <w:hideMark/>
+                  </w:tcPr>
+                  <w:p>
+                    <w:pPr>
+                      <w:pStyle w:val="Bibliography"/>
+                      <w:rPr>
+                        <w:noProof/>
+                      </w:rPr>
+                    </w:pPr>
+                    <w:r>
+                      <w:rPr>
+                        <w:noProof/>
+                      </w:rPr>
+                      <w:t xml:space="preserve">[18] </w:t>
+                    </w:r>
+                  </w:p>
+                </w:tc>
+                <w:tc>
+                  <w:tcPr>
+                    <w:tcW w:w="0" w:type="auto"/>
+                    <w:hideMark/>
+                  </w:tcPr>
+                  <w:p>
+                    <w:pPr>
+                      <w:pStyle w:val="Bibliography"/>
+                      <w:rPr>
+                        <w:noProof/>
+                      </w:rPr>
+                    </w:pPr>
+                    <w:r>
+                      <w:rPr>
+                        <w:noProof/>
+                      </w:rPr>
+                      <w:t xml:space="preserve">C. D. Harris and E. L. Ullman, “The nature of cities,” </w:t>
+                    </w:r>
+                    <w:r>
+                      <w:rPr>
+                        <w:i/>
+                        <w:iCs/>
+                        <w:noProof/>
+                      </w:rPr>
+                      <w:t xml:space="preserve">The Annals of the American Academy of Political and Social Science, </w:t>
+                    </w:r>
+                    <w:r>
+                      <w:rPr>
+                        <w:noProof/>
+                      </w:rPr>
+                      <w:t xml:space="preserve">vol. 242, no. 1, pp. 7-17, 1945. </w:t>
+                    </w:r>
+                  </w:p>
+                </w:tc>
+              </w:tr>
+              <w:tr>
+                <w:trPr>
+                  <w:divId w:val="601694462"/>
+                  <w:tblCellSpacing w:w="15" w:type="dxa"/>
+                </w:trPr>
+                <w:tc>
+                  <w:tcPr>
+                    <w:tcW w:w="50" w:type="pct"/>
+                    <w:hideMark/>
+                  </w:tcPr>
+                  <w:p>
+                    <w:pPr>
+                      <w:pStyle w:val="Bibliography"/>
+                      <w:rPr>
+                        <w:noProof/>
+                      </w:rPr>
+                    </w:pPr>
+                    <w:r>
+                      <w:rPr>
+                        <w:noProof/>
+                      </w:rPr>
+                      <w:t xml:space="preserve">[19] </w:t>
+                    </w:r>
+                  </w:p>
+                </w:tc>
+                <w:tc>
+                  <w:tcPr>
+                    <w:tcW w:w="0" w:type="auto"/>
+                    <w:hideMark/>
+                  </w:tcPr>
+                  <w:p>
+                    <w:pPr>
+                      <w:pStyle w:val="Bibliography"/>
+                      <w:rPr>
+                        <w:noProof/>
+                      </w:rPr>
+                    </w:pPr>
+                    <w:r>
+                      <w:rPr>
+                        <w:noProof/>
+                      </w:rPr>
+                      <w:t>SuzanneKn, “File:Multiple nuclei model.svg,” 2009 October 2009. [Online]. Available: https://commons.wikimedia.org/wiki/File:Multiple_nuclei_model.svg. [Accessed 20 April 2021].</w:t>
+                    </w:r>
+                  </w:p>
+                </w:tc>
+              </w:tr>
+              <w:tr>
+                <w:trPr>
+                  <w:divId w:val="601694462"/>
+                  <w:tblCellSpacing w:w="15" w:type="dxa"/>
+                </w:trPr>
+                <w:tc>
+                  <w:tcPr>
+                    <w:tcW w:w="50" w:type="pct"/>
+                    <w:hideMark/>
+                  </w:tcPr>
+                  <w:p>
+                    <w:pPr>
+                      <w:pStyle w:val="Bibliography"/>
+                      <w:rPr>
+                        <w:noProof/>
+                      </w:rPr>
+                    </w:pPr>
+                    <w:r>
+                      <w:rPr>
+                        <w:noProof/>
+                      </w:rPr>
+                      <w:t xml:space="preserve">[20] </w:t>
+                    </w:r>
+                  </w:p>
+                </w:tc>
+                <w:tc>
+                  <w:tcPr>
+                    <w:tcW w:w="0" w:type="auto"/>
+                    <w:hideMark/>
+                  </w:tcPr>
+                  <w:p>
+                    <w:pPr>
+                      <w:pStyle w:val="Bibliography"/>
+                      <w:rPr>
+                        <w:noProof/>
+                      </w:rPr>
+                    </w:pPr>
+                    <w:r>
+                      <w:rPr>
+                        <w:noProof/>
+                      </w:rPr>
+                      <w:t xml:space="preserve">O. Stålberg, </w:t>
+                    </w:r>
+                    <w:r>
+                      <w:rPr>
+                        <w:i/>
+                        <w:iCs/>
+                        <w:noProof/>
+                      </w:rPr>
+                      <w:t xml:space="preserve">Organic towns from square tiles, </w:t>
+                    </w:r>
+                    <w:r>
+                      <w:rPr>
+                        <w:noProof/>
+                      </w:rPr>
+                      <w:t xml:space="preserve">Paris: IndieCade Europe, 2020. </w:t>
+                    </w:r>
+                  </w:p>
+                </w:tc>
+              </w:tr>
+              <w:tr>
+                <w:trPr>
+                  <w:divId w:val="601694462"/>
+                  <w:tblCellSpacing w:w="15" w:type="dxa"/>
+                </w:trPr>
+                <w:tc>
+                  <w:tcPr>
+                    <w:tcW w:w="50" w:type="pct"/>
+                    <w:hideMark/>
+                  </w:tcPr>
+                  <w:p>
+                    <w:pPr>
+                      <w:pStyle w:val="Bibliography"/>
+                      <w:rPr>
+                        <w:noProof/>
+                      </w:rPr>
+                    </w:pPr>
+                    <w:r>
+                      <w:rPr>
+                        <w:noProof/>
+                      </w:rPr>
+                      <w:t xml:space="preserve">[21] </w:t>
+                    </w:r>
+                  </w:p>
+                </w:tc>
+                <w:tc>
+                  <w:tcPr>
+                    <w:tcW w:w="0" w:type="auto"/>
+                    <w:hideMark/>
+                  </w:tcPr>
+                  <w:p>
+                    <w:pPr>
+                      <w:pStyle w:val="Bibliography"/>
+                      <w:rPr>
+                        <w:noProof/>
+                      </w:rPr>
+                    </w:pPr>
+                    <w:r>
+                      <w:rPr>
+                        <w:noProof/>
+                      </w:rPr>
+                      <w:t xml:space="preserve">K. Hwanhee, L. Seongtaek , L. Hyundong, H. Teasung and K. Shinjin, “Automatic Generation of Game Content using a Graph-based Wave Function Collapse Algorithm,” </w:t>
+                    </w:r>
+                    <w:r>
+                      <w:rPr>
+                        <w:i/>
+                        <w:iCs/>
+                        <w:noProof/>
+                      </w:rPr>
+                      <w:t xml:space="preserve">IEEE Symposium on Computational Intelligence and Games, CIG, </w:t>
+                    </w:r>
+                    <w:r>
+                      <w:rPr>
+                        <w:noProof/>
+                      </w:rPr>
+                      <w:t xml:space="preserve">26 September 2019. </w:t>
+                    </w:r>
+                  </w:p>
+                </w:tc>
+              </w:tr>
+              <w:tr>
+                <w:trPr>
+                  <w:divId w:val="601694462"/>
+                  <w:tblCellSpacing w:w="15" w:type="dxa"/>
+                </w:trPr>
+                <w:tc>
+                  <w:tcPr>
+                    <w:tcW w:w="50" w:type="pct"/>
+                    <w:hideMark/>
+                  </w:tcPr>
+                  <w:p>
+                    <w:pPr>
+                      <w:pStyle w:val="Bibliography"/>
+                      <w:rPr>
+                        <w:noProof/>
+                      </w:rPr>
+                    </w:pPr>
+                    <w:r>
+                      <w:rPr>
+                        <w:noProof/>
+                      </w:rPr>
+                      <w:t xml:space="preserve">[22] </w:t>
+                    </w:r>
+                  </w:p>
+                </w:tc>
+                <w:tc>
+                  <w:tcPr>
+                    <w:tcW w:w="0" w:type="auto"/>
+                    <w:hideMark/>
+                  </w:tcPr>
+                  <w:p>
+                    <w:pPr>
+                      <w:pStyle w:val="Bibliography"/>
+                      <w:rPr>
+                        <w:noProof/>
+                      </w:rPr>
+                    </w:pPr>
+                    <w:r>
+                      <w:rPr>
+                        <w:noProof/>
+                      </w:rPr>
                       <w:t>R. Easton and P. Nabokov, Native American Architecture, Oxford University Press, 1989, pp. 76 - 80.</w:t>
                     </w:r>
                   </w:p>
@@ -4613,7 +6046,7 @@
             </w:tbl>
             <w:p>
               <w:pPr>
-                <w:divId w:val="234971894"/>
+                <w:divId w:val="601694462"/>
                 <w:rPr>
                   <w:noProof/>
                 </w:rPr>
@@ -4635,7 +6068,7 @@
     </w:sdt>
     <w:p/>
     <w:sectPr>
-      <w:footerReference w:type="default" r:id="rId9"/>
+      <w:footerReference w:type="default" r:id="rId13"/>
       <w:pgSz w:w="11906" w:h="16838"/>
       <w:pgMar w:top="1440" w:right="1440" w:bottom="1440" w:left="1440" w:header="708" w:footer="708" w:gutter="0"/>
       <w:cols w:space="720"/>
@@ -4767,7 +6200,7 @@
               <v:stroke joinstyle="miter"/>
               <v:path gradientshapeok="t" o:connecttype="rect"/>
             </v:shapetype>
-            <v:shape id="Text Box 1" o:spid="_x0000_s1027" type="#_x0000_t202" style="position:absolute;margin-left:0;margin-top:.05pt;width:0;height:0;z-index:251659264;visibility:visible;mso-wrap-style:none;mso-wrap-distance-left:9pt;mso-wrap-distance-top:0;mso-wrap-distance-right:9pt;mso-wrap-distance-bottom:0;mso-position-horizontal:center;mso-position-horizontal-relative:margin;mso-position-vertical:absolute;mso-position-vertical-relative:text;v-text-anchor:top" o:gfxdata="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" filled="f" stroked="f">
+            <v:shape id="Text Box 1" o:spid="_x0000_s1031" type="#_x0000_t202" style="position:absolute;margin-left:0;margin-top:.05pt;width:0;height:0;z-index:251659264;visibility:visible;mso-wrap-style:none;mso-wrap-distance-left:9pt;mso-wrap-distance-top:0;mso-wrap-distance-right:9pt;mso-wrap-distance-bottom:0;mso-position-horizontal:center;mso-position-horizontal-relative:margin;mso-position-vertical:absolute;mso-position-vertical-relative:text;v-text-anchor:top" o:gfxdata="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" filled="f" stroked="f">
               <v:textbox style="mso-fit-shape-to-text:t" inset="0,0,0,0">
                 <w:txbxContent>
                   <w:p>
@@ -6580,7 +8013,7 @@
         </b:NameList>
       </b:Author>
     </b:Author>
-    <b:RefOrder>12</b:RefOrder>
+    <b:RefOrder>21</b:RefOrder>
   </b:Source>
   <b:Source>
     <b:Tag>Sal18</b:Tag>
@@ -6740,31 +8173,7 @@
     <b:JournalName>IEEE Symposium on Computational Intelligence and Games, CIG</b:JournalName>
     <b:Month>September</b:Month>
     <b:Day>26</b:Day>
-    <b:RefOrder>13</b:RefOrder>
-  </b:Source>
-  <b:Source>
-    <b:Tag>Hoy39</b:Tag>
-    <b:SourceType>Book</b:SourceType>
-    <b:Guid>{6B8624CE-5D38-9C46-B81F-9D88DA14A97E}</b:Guid>
-    <b:Title>The Structure and Growth of Residential Neighborhoods in American Cities</b:Title>
-    <b:Year>1939</b:Year>
-    <b:Author>
-      <b:Author>
-        <b:NameList>
-          <b:Person>
-            <b:Last>Hoyt</b:Last>
-            <b:First>Homer</b:First>
-          </b:Person>
-          <b:Person>
-            <b:Last>United States. Federal Housing Administration</b:Last>
-          </b:Person>
-        </b:NameList>
-      </b:Author>
-    </b:Author>
-    <b:City>Washington</b:City>
-    <b:Publisher>U.S. Government Printing Office</b:Publisher>
-    <b:Pages>15 - 48</b:Pages>
-    <b:RefOrder>14</b:RefOrder>
+    <b:RefOrder>22</b:RefOrder>
   </b:Source>
   <b:Source>
     <b:Tag>Cap20</b:Tag>
@@ -6867,28 +8276,7 @@
       </b:Author>
     </b:Author>
     <b:Pages>76 - 80</b:Pages>
-    <b:RefOrder>15</b:RefOrder>
-  </b:Source>
-  <b:Source>
-    <b:Tag>Cry20</b:Tag>
-    <b:SourceType>ArticleInAPeriodical</b:SourceType>
-    <b:Guid>{6EF55041-AF6C-8741-8177-777151FC7AEF}</b:Guid>
-    <b:Title>Cyberpunk 2077 bugs: all the weird and wonderful glitches we’ve seen so far</b:Title>
-    <b:PeriodicalTitle>gamesrader+</b:PeriodicalTitle>
-    <b:Year>2020</b:Year>
-    <b:Month>December</b:Month>
-    <b:Day>14</b:Day>
-    <b:Author>
-      <b:Author>
-        <b:NameList>
-          <b:Person>
-            <b:Last>Cryer</b:Last>
-            <b:First>Hirun</b:First>
-          </b:Person>
-        </b:NameList>
-      </b:Author>
-    </b:Author>
-    <b:RefOrder>3</b:RefOrder>
+    <b:RefOrder>23</b:RefOrder>
   </b:Source>
   <b:Source>
     <b:Tag>Bis20</b:Tag>
@@ -6960,11 +8348,237 @@
     <b:JournalName>ITB Journal</b:JournalName>
     <b:RefOrder>6</b:RefOrder>
   </b:Source>
+  <b:Source>
+    <b:Tag>Wod12</b:Tag>
+    <b:SourceType>DocumentFromInternetSite</b:SourceType>
+    <b:Guid>{A33C22E6-92EE-42F0-BD27-5947E41AE409}</b:Guid>
+    <b:Author>
+      <b:Author>
+        <b:NameList>
+          <b:Person>
+            <b:Last>Wodins</b:Last>
+          </b:Person>
+        </b:NameList>
+      </b:Author>
+    </b:Author>
+    <b:Title>Urban Development and the "Concentric Ring Theory".</b:Title>
+    <b:Year>2012</b:Year>
+    <b:Month>July</b:Month>
+    <b:YearAccessed>2021</b:YearAccessed>
+    <b:MonthAccessed>April</b:MonthAccessed>
+    <b:DayAccessed>20</b:DayAccessed>
+    <b:URL>https://wodinskeep.files.wordpress.com/2012/07/burgess.png</b:URL>
+    <b:RefOrder>14</b:RefOrder>
+  </b:Source>
+  <b:Source>
+    <b:Tag>Suz09</b:Tag>
+    <b:SourceType>DocumentFromInternetSite</b:SourceType>
+    <b:Guid>{FBC8D811-4012-4B37-87B6-E2EC53E696A2}</b:Guid>
+    <b:Title>File:Multiple nuclei model.svg</b:Title>
+    <b:Year>2009</b:Year>
+    <b:Author>
+      <b:Author>
+        <b:NameList>
+          <b:Person>
+            <b:Last>SuzanneKn</b:Last>
+          </b:Person>
+        </b:NameList>
+      </b:Author>
+    </b:Author>
+    <b:Month>October</b:Month>
+    <b:Day>2009</b:Day>
+    <b:YearAccessed>2021</b:YearAccessed>
+    <b:MonthAccessed>April</b:MonthAccessed>
+    <b:DayAccessed>20</b:DayAccessed>
+    <b:URL>https://commons.wikimedia.org/wiki/File:Multiple_nuclei_model.svg</b:URL>
+    <b:RefOrder>20</b:RefOrder>
+  </b:Source>
+  <b:Source>
+    <b:Tag>Sun09</b:Tag>
+    <b:SourceType>DocumentFromInternetSite</b:SourceType>
+    <b:Guid>{F77CD9B7-749C-4E31-9D8F-D587752C7D60}</b:Guid>
+    <b:Title>File:Core frame model.svg</b:Title>
+    <b:Year>2009</b:Year>
+    <b:Author>
+      <b:Author>
+        <b:NameList>
+          <b:Person>
+            <b:Last>SunanneKN</b:Last>
+          </b:Person>
+          <b:Person>
+            <b:Last>11gardir</b:Last>
+          </b:Person>
+        </b:NameList>
+      </b:Author>
+    </b:Author>
+    <b:Month>October</b:Month>
+    <b:Day>28</b:Day>
+    <b:YearAccessed>2021</b:YearAccessed>
+    <b:MonthAccessed>April</b:MonthAccessed>
+    <b:DayAccessed>20</b:DayAccessed>
+    <b:URL>https://commons.wikimedia.org/wiki/File:Core_frame_model.svg</b:URL>
+    <b:RefOrder>16</b:RefOrder>
+  </b:Source>
+  <b:Source>
+    <b:Tag>Hoy391</b:Tag>
+    <b:SourceType>Book</b:SourceType>
+    <b:Guid>{763BF978-7F05-40A8-A840-D6109C2FB9AF}</b:Guid>
+    <b:Title>The structure and growth of residential neighborhoods in American cities</b:Title>
+    <b:Year>1939</b:Year>
+    <b:Author>
+      <b:Author>
+        <b:NameList>
+          <b:Person>
+            <b:Last>Hoyt</b:Last>
+            <b:First>Homer</b:First>
+          </b:Person>
+        </b:NameList>
+      </b:Author>
+    </b:Author>
+    <b:Publisher>US Government Printing Office</b:Publisher>
+    <b:RefOrder>17</b:RefOrder>
+  </b:Source>
+  <b:Source>
+    <b:Tag>Hor59</b:Tag>
+    <b:SourceType>Book</b:SourceType>
+    <b:Guid>{BB09B970-2DB0-4326-BF02-A28BE9AD2C08}</b:Guid>
+    <b:Title>Measurement of Central Business District Change and Urban Highway Impact</b:Title>
+    <b:Year>1959</b:Year>
+    <b:Author>
+      <b:Author>
+        <b:NameList>
+          <b:Person>
+            <b:Last>Horwood</b:Last>
+            <b:First>Edgar</b:First>
+            <b:Middle>M</b:Middle>
+          </b:Person>
+          <b:Person>
+            <b:Last>Boyce</b:Last>
+            <b:First>Ronald</b:First>
+            <b:Middle>R</b:Middle>
+          </b:Person>
+        </b:NameList>
+      </b:Author>
+    </b:Author>
+    <b:City>Seattle</b:City>
+    <b:Publisher>University of Washington</b:Publisher>
+    <b:RefOrder>15</b:RefOrder>
+  </b:Source>
+  <b:Source>
+    <b:Tag>Har45</b:Tag>
+    <b:SourceType>JournalArticle</b:SourceType>
+    <b:Guid>{990985B5-2804-484E-94CF-3E06812559C1}</b:Guid>
+    <b:Title>The nature of cities</b:Title>
+    <b:Year>1945</b:Year>
+    <b:Author>
+      <b:Author>
+        <b:NameList>
+          <b:Person>
+            <b:Last>Harris</b:Last>
+            <b:First>Chauncy</b:First>
+            <b:Middle>D</b:Middle>
+          </b:Person>
+          <b:Person>
+            <b:Last>Ullman</b:Last>
+            <b:First>Edward</b:First>
+            <b:Middle>L</b:Middle>
+          </b:Person>
+        </b:NameList>
+      </b:Author>
+    </b:Author>
+    <b:JournalName>The Annals of the American Academy of Political and Social Science</b:JournalName>
+    <b:Pages>7-17</b:Pages>
+    <b:Volume>242</b:Volume>
+    <b:Issue>1</b:Issue>
+    <b:Publisher>Sage Publications Sage CA: Thousand Oaks, CA</b:Publisher>
+    <b:RefOrder>19</b:RefOrder>
+  </b:Source>
+  <b:Source>
+    <b:Tag>Cry20</b:Tag>
+    <b:SourceType>ArticleInAPeriodical</b:SourceType>
+    <b:Guid>{6EF55041-AF6C-8741-8177-777151FC7AEF}</b:Guid>
+    <b:Title>Cyberpunk 2077 bugs: all the weird and wonderful glitches we’ve seen so far</b:Title>
+    <b:PeriodicalTitle>gamesrader+</b:PeriodicalTitle>
+    <b:Year>2020</b:Year>
+    <b:Month>December</b:Month>
+    <b:Day>14</b:Day>
+    <b:Author>
+      <b:Author>
+        <b:NameList>
+          <b:Person>
+            <b:Last>Cryer</b:Last>
+            <b:First>Hirun</b:First>
+          </b:Person>
+        </b:NameList>
+      </b:Author>
+    </b:Author>
+    <b:RefOrder>3</b:RefOrder>
+  </b:Source>
+  <b:Source>
+    <b:Tag>Bur25</b:Tag>
+    <b:SourceType>BookSection</b:SourceType>
+    <b:Guid>{120F5344-368F-4C53-9092-DB5F86B08A91}</b:Guid>
+    <b:Year>1925</b:Year>
+    <b:YearAccessed>2021</b:YearAccessed>
+    <b:MonthAccessed>April</b:MonthAccessed>
+    <b:DayAccessed>20</b:DayAccessed>
+    <b:City>Chicago</b:City>
+    <b:Publisher>University of Chicago Press</b:Publisher>
+    <b:Pages>71-78</b:Pages>
+    <b:BookTitle>The City</b:BookTitle>
+    <b:Author>
+      <b:Author>
+        <b:NameList>
+          <b:Person>
+            <b:Last>Burgess</b:Last>
+            <b:Middle>W.</b:Middle>
+            <b:First>Ernest</b:First>
+          </b:Person>
+          <b:Person>
+            <b:Last>Park</b:Last>
+            <b:Middle>E.</b:Middle>
+            <b:First>Robert</b:First>
+          </b:Person>
+        </b:NameList>
+      </b:Author>
+    </b:Author>
+    <b:RefOrder>13</b:RefOrder>
+  </b:Source>
+  <b:Source>
+    <b:Tag>Cie08</b:Tag>
+    <b:SourceType>DocumentFromInternetSite</b:SourceType>
+    <b:Guid>{CAA8A644-6FAC-407A-9204-BBEB5F181E70}</b:Guid>
+    <b:Title>File:Hoyt model.svg</b:Title>
+    <b:Year>2008</b:Year>
+    <b:Month>February</b:Month>
+    <b:Day>18</b:Day>
+    <b:YearAccessed>2021</b:YearAccessed>
+    <b:MonthAccessed>April</b:MonthAccessed>
+    <b:DayAccessed>20</b:DayAccessed>
+    <b:URL>https://commons.wikimedia.org/wiki/File:Hoyt_model.svg</b:URL>
+    <b:Author>
+      <b:Author>
+        <b:NameList>
+          <b:Person>
+            <b:Last>Cieran 91</b:Last>
+          </b:Person>
+          <b:Person>
+            <b:Last>SuzanneKn</b:Last>
+          </b:Person>
+        </b:NameList>
+      </b:Author>
+    </b:Author>
+    <b:RefOrder>18</b:RefOrder>
+  </b:Source>
+  <b:Source xmlns:b="http://schemas.openxmlformats.org/officeDocument/2006/bibliography" xmlns="http://schemas.openxmlformats.org/officeDocument/2006/bibliography">
+    <b:Tag>Placeholder1</b:Tag>
+    <b:RefOrder>12</b:RefOrder>
+  </b:Source>
 </b:Sources>
 </file>
 
 <file path=customXml/itemProps1.xml><?xml version="1.0" encoding="utf-8"?>
-<ds:datastoreItem xmlns:ds="http://schemas.openxmlformats.org/officeDocument/2006/customXml" ds:itemID="{DC956959-9103-462B-BA43-098E79BB1CD8}">
+<ds:datastoreItem xmlns:ds="http://schemas.openxmlformats.org/officeDocument/2006/customXml" ds:itemID="{8D670D01-7883-42A6-9738-1CCE9E812C09}">
   <ds:schemaRefs>
     <ds:schemaRef ds:uri="http://schemas.openxmlformats.org/officeDocument/2006/bibliography"/>
   </ds:schemaRefs>

</xml_diff>

<commit_message>
Started Walk Based Filling.cs
</commit_message>
<xml_diff>
--- a/Dissertation Write Up - Jack Hopkins.docx
+++ b/Dissertation Write Up - Jack Hopkins.docx
@@ -1,6 +1,6 @@
 
 <file path=word/document.xml><?xml version="1.0" encoding="utf-8"?>
-<w:document xmlns:wpc="http://schemas.microsoft.com/office/word/2010/wordprocessingCanvas" xmlns:cx="http://schemas.microsoft.com/office/drawing/2014/chartex" xmlns:cx1="http://schemas.microsoft.com/office/drawing/2015/9/8/chartex" xmlns:cx2="http://schemas.microsoft.com/office/drawing/2015/10/21/chartex" xmlns:cx3="http://schemas.microsoft.com/office/drawing/2016/5/9/chartex" xmlns:cx4="http://schemas.microsoft.com/office/drawing/2016/5/10/chartex" xmlns:cx5="http://schemas.microsoft.com/office/drawing/2016/5/11/chartex" xmlns:cx6="http://schemas.microsoft.com/office/drawing/2016/5/12/chartex" xmlns:cx7="http://schemas.microsoft.com/office/drawing/2016/5/13/chartex" xmlns:cx8="http://schemas.microsoft.com/office/drawing/2016/5/14/chartex" xmlns:mc="http://schemas.openxmlformats.org/markup-compatibility/2006" xmlns:aink="http://schemas.microsoft.com/office/drawing/2016/ink" xmlns:am3d="http://schemas.microsoft.com/office/drawing/2017/model3d" xmlns:o="urn:schemas-microsoft-com:office:office" xmlns:r="http://schemas.openxmlformats.org/officeDocument/2006/relationships" xmlns:m="http://schemas.openxmlformats.org/officeDocument/2006/math" xmlns:v="urn:schemas-microsoft-com:vml" xmlns:wp14="http://schemas.microsoft.com/office/word/2010/wordprocessingDrawing" xmlns:wp="http://schemas.openxmlformats.org/drawingml/2006/wordprocessingDrawing" xmlns:w10="urn:schemas-microsoft-com:office:word" xmlns:w="http://schemas.openxmlformats.org/wordprocessingml/2006/main" xmlns:w14="http://schemas.microsoft.com/office/word/2010/wordml" xmlns:w15="http://schemas.microsoft.com/office/word/2012/wordml" xmlns:w16cex="http://schemas.microsoft.com/office/word/2018/wordml/cex" xmlns:w16cid="http://schemas.microsoft.com/office/word/2016/wordml/cid" xmlns:w16="http://schemas.microsoft.com/office/word/2018/wordml" xmlns:w16se="http://schemas.microsoft.com/office/word/2015/wordml/symex" xmlns:wpg="http://schemas.microsoft.com/office/word/2010/wordprocessingGroup" xmlns:wpi="http://schemas.microsoft.com/office/word/2010/wordprocessingInk" xmlns:wne="http://schemas.microsoft.com/office/word/2006/wordml" xmlns:wps="http://schemas.microsoft.com/office/word/2010/wordprocessingShape" mc:Ignorable="w14 w15 w16se w16cid w16 w16cex wp14">
+<w:document xmlns:wpc="http://schemas.microsoft.com/office/word/2010/wordprocessingCanvas" xmlns:cx="http://schemas.microsoft.com/office/drawing/2014/chartex" xmlns:cx1="http://schemas.microsoft.com/office/drawing/2015/9/8/chartex" xmlns:cx2="http://schemas.microsoft.com/office/drawing/2015/10/21/chartex" xmlns:cx3="http://schemas.microsoft.com/office/drawing/2016/5/9/chartex" xmlns:cx4="http://schemas.microsoft.com/office/drawing/2016/5/10/chartex" xmlns:cx5="http://schemas.microsoft.com/office/drawing/2016/5/11/chartex" xmlns:cx6="http://schemas.microsoft.com/office/drawing/2016/5/12/chartex" xmlns:cx7="http://schemas.microsoft.com/office/drawing/2016/5/13/chartex" xmlns:cx8="http://schemas.microsoft.com/office/drawing/2016/5/14/chartex" xmlns:mc="http://schemas.openxmlformats.org/markup-compatibility/2006" xmlns:aink="http://schemas.microsoft.com/office/drawing/2016/ink" xmlns:am3d="http://schemas.microsoft.com/office/drawing/2017/model3d" xmlns:o="urn:schemas-microsoft-com:office:office" xmlns:r="http://schemas.openxmlformats.org/officeDocument/2006/relationships" xmlns:m="http://schemas.openxmlformats.org/officeDocument/2006/math" xmlns:v="urn:schemas-microsoft-com:vml" xmlns:wp14="http://schemas.microsoft.com/office/word/2010/wordprocessingDrawing" xmlns:wp="http://schemas.openxmlformats.org/drawingml/2006/wordprocessingDrawing" xmlns:w10="urn:schemas-microsoft-com:office:word" xmlns:w="http://schemas.openxmlformats.org/wordprocessingml/2006/main" xmlns:w14="http://schemas.microsoft.com/office/word/2010/wordml" xmlns:w15="http://schemas.microsoft.com/office/word/2012/wordml" xmlns:w16cex="http://schemas.microsoft.com/office/word/2018/wordml/cex" xmlns:w16cid="http://schemas.microsoft.com/office/word/2016/wordml/cid" xmlns:w16="http://schemas.microsoft.com/office/word/2018/wordml" xmlns:w16sdtdh="http://schemas.microsoft.com/office/word/2020/wordml/sdtdatahash" xmlns:w16se="http://schemas.microsoft.com/office/word/2015/wordml/symex" xmlns:wpg="http://schemas.microsoft.com/office/word/2010/wordprocessingGroup" xmlns:wpi="http://schemas.microsoft.com/office/word/2010/wordprocessingInk" xmlns:wne="http://schemas.microsoft.com/office/word/2006/wordml" xmlns:wps="http://schemas.microsoft.com/office/word/2010/wordprocessingShape" mc:Ignorable="w14 w15 w16se w16cid w16 w16cex w16sdtdh wp14">
   <w:body>
     <w:p>
       <w:pPr>
@@ -69,16 +69,8 @@
         <w:rPr>
           <w:rFonts w:ascii="Calibri Light" w:hAnsi="Calibri Light" w:cs="Calibri Light"/>
         </w:rPr>
-        <w:t xml:space="preserve">Project Supervisor: Dr Gary </w:t>
-      </w:r>
-      <w:proofErr w:type="spellStart"/>
-      <w:r>
-        <w:rPr>
-          <w:rFonts w:ascii="Calibri Light" w:hAnsi="Calibri Light" w:cs="Calibri Light"/>
-        </w:rPr>
-        <w:t>Ushaw</w:t>
-      </w:r>
-      <w:proofErr w:type="spellEnd"/>
+        <w:t>Project Supervisor: Dr Gary Ushaw</w:t>
+      </w:r>
     </w:p>
     <w:p>
       <w:pPr>
@@ -1909,15 +1901,7 @@
       <w:bookmarkStart w:id="3" w:name="_Toc69724700"/>
       <w:bookmarkStart w:id="4" w:name="_Toc69742281"/>
       <w:r>
-        <w:t>Introduction (5</w:t>
-      </w:r>
-      <w:proofErr w:type="gramStart"/>
-      <w:r>
-        <w:t>%  ~</w:t>
-      </w:r>
-      <w:proofErr w:type="gramEnd"/>
-      <w:r>
-        <w:t>400 - 600 words)</w:t>
+        <w:t>Introduction (5%  ~400 - 600 words)</w:t>
       </w:r>
       <w:bookmarkEnd w:id="3"/>
       <w:bookmarkEnd w:id="4"/>
@@ -2001,25 +1985,7 @@
           <w:color w:val="000000"/>
           <w:lang w:eastAsia="en-GB"/>
         </w:rPr>
-        <w:t xml:space="preserve"> Such as, Skyrim, Witcher 3, GTA, Legend of Zelda: Breath of the Wild and more. This also includes smaller studios and indie developers. However, the bigger these worlds get, the more manhours is needed. This can result in the now infamous crunch culture, as seen with CD </w:t>
-      </w:r>
-      <w:proofErr w:type="spellStart"/>
-      <w:r>
-        <w:rPr>
-          <w:rFonts w:cs="Calibri Light"/>
-          <w:color w:val="000000"/>
-          <w:lang w:eastAsia="en-GB"/>
-        </w:rPr>
-        <w:t>Projeckt</w:t>
-      </w:r>
-      <w:proofErr w:type="spellEnd"/>
-      <w:r>
-        <w:rPr>
-          <w:rFonts w:cs="Calibri Light"/>
-          <w:color w:val="000000"/>
-          <w:lang w:eastAsia="en-GB"/>
-        </w:rPr>
-        <w:t xml:space="preserve"> Red’s </w:t>
+        <w:t xml:space="preserve"> Such as, Skyrim, Witcher 3, GTA, Legend of Zelda: Breath of the Wild and more. This also includes smaller studios and indie developers. However, the bigger these worlds get, the more manhours is needed. This can result in the now infamous crunch culture, as seen with CD Projeckt Red’s </w:t>
       </w:r>
       <w:r>
         <w:rPr>
@@ -2195,25 +2161,7 @@
           <w:color w:val="000000"/>
           <w:lang w:eastAsia="en-GB"/>
         </w:rPr>
-        <w:t xml:space="preserve">This is just one example of the classic “Quantity vs Quality” conflict and one area where this conflict is highlighted in Open World games is in Settlement Generation (e.g. towns, </w:t>
-      </w:r>
-      <w:proofErr w:type="gramStart"/>
-      <w:r>
-        <w:rPr>
-          <w:rFonts w:cs="Calibri Light"/>
-          <w:color w:val="000000"/>
-          <w:lang w:eastAsia="en-GB"/>
-        </w:rPr>
-        <w:t>cities</w:t>
-      </w:r>
-      <w:proofErr w:type="gramEnd"/>
-      <w:r>
-        <w:rPr>
-          <w:rFonts w:cs="Calibri Light"/>
-          <w:color w:val="000000"/>
-          <w:lang w:eastAsia="en-GB"/>
-        </w:rPr>
-        <w:t xml:space="preserve"> and villages). Some developers have dealt with the issue by having randomly created terrain, like in Minecraft’s Villages </w:t>
+        <w:t xml:space="preserve">This is just one example of the classic “Quantity vs Quality” conflict and one area where this conflict is highlighted in Open World games is in Settlement Generation (e.g. towns, cities and villages). Some developers have dealt with the issue by having randomly created terrain, like in Minecraft’s Villages </w:t>
       </w:r>
       <w:sdt>
         <w:sdtPr>
@@ -2690,7 +2638,23 @@
           <w:color w:val="000000"/>
           <w:lang w:eastAsia="en-GB"/>
         </w:rPr>
-        <w:t>Furthermore, this addresses a need within smaller/independent video game studios too, who have fewer resources. Furthermore, this could be used to quickly prototype and experiment with town layouts.</w:t>
+        <w:t>Furthermore, this addresses a need within smaller/independent video game studios too, who have fewer resources</w:t>
+      </w:r>
+      <w:r>
+        <w:rPr>
+          <w:rFonts w:cs="Calibri Light"/>
+          <w:color w:val="000000"/>
+          <w:lang w:eastAsia="en-GB"/>
+        </w:rPr>
+        <w:t xml:space="preserve"> and</w:t>
+      </w:r>
+      <w:r>
+        <w:rPr>
+          <w:rFonts w:cs="Calibri Light"/>
+          <w:color w:val="000000"/>
+          <w:lang w:eastAsia="en-GB"/>
+        </w:rPr>
+        <w:t xml:space="preserve"> could be used to quickly prototype and experiment with town layouts.</w:t>
       </w:r>
     </w:p>
     <w:p>
@@ -2862,32 +2826,10 @@
         <w:rPr>
           <w:lang w:eastAsia="en-GB"/>
         </w:rPr>
-        <w:t xml:space="preserve">Over the course of the project I have </w:t>
-      </w:r>
-      <w:proofErr w:type="spellStart"/>
-      <w:r>
-        <w:rPr>
-          <w:lang w:eastAsia="en-GB"/>
-        </w:rPr>
-        <w:t>began</w:t>
-      </w:r>
-      <w:proofErr w:type="spellEnd"/>
-      <w:r>
-        <w:rPr>
-          <w:lang w:eastAsia="en-GB"/>
-        </w:rPr>
-        <w:t xml:space="preserve"> to focus in specifically using Flood-Fill algorithms to map out the sectors of the map. The </w:t>
-      </w:r>
-      <w:r>
-        <w:t xml:space="preserve">4 different Flood-Fill </w:t>
-      </w:r>
-      <w:proofErr w:type="gramStart"/>
-      <w:r>
-        <w:t>Algorithms(</w:t>
-      </w:r>
-      <w:proofErr w:type="gramEnd"/>
-      <w:r>
-        <w:t>FFAs) that were used were:</w:t>
+        <w:t xml:space="preserve">Over the course of the project I have began to focus in specifically using Flood-Fill algorithms to map out the sectors of the map. The </w:t>
+      </w:r>
+      <w:r>
+        <w:t>4 different Flood-Fill Algorithms(FFAs) that were used were:</w:t>
       </w:r>
     </w:p>
     <w:p>
@@ -2899,7 +2841,6 @@
         </w:numPr>
       </w:pPr>
       <w:r>
-        <w:lastRenderedPageBreak/>
         <w:t>Four Way [Stack-Based Recursion] (4W).</w:t>
       </w:r>
     </w:p>
@@ -2912,6 +2853,7 @@
         </w:numPr>
       </w:pPr>
       <w:r>
+        <w:lastRenderedPageBreak/>
         <w:t>Walk-Based Filling [Fixed Memory Method] (WBF).</w:t>
       </w:r>
     </w:p>
@@ -3037,6 +2979,14 @@
         </w:rPr>
         <w:t>How did it turn out?</w:t>
       </w:r>
+      <w:r>
+        <w:rPr>
+          <w:b/>
+          <w:bCs/>
+          <w:color w:val="FF0000"/>
+        </w:rPr>
+        <w:t xml:space="preserve"> (This will be added once I’ve completed my testing).</w:t>
+      </w:r>
     </w:p>
     <w:p>
       <w:pPr>
@@ -3069,21 +3019,7 @@
         <w:rPr>
           <w:lang w:eastAsia="en-GB"/>
         </w:rPr>
-        <w:t>Research Settlement Design from 3 different eras of history</w:t>
-      </w:r>
-      <w:proofErr w:type="gramStart"/>
-      <w:r>
-        <w:rPr>
-          <w:lang w:eastAsia="en-GB"/>
-        </w:rPr>
-        <w:t>. ????</w:t>
-      </w:r>
-      <w:proofErr w:type="gramEnd"/>
-      <w:r>
-        <w:rPr>
-          <w:lang w:eastAsia="en-GB"/>
-        </w:rPr>
-        <w:t xml:space="preserve"> (MAYBE DELETE IDK)</w:t>
+        <w:t>Research Settlement Design from 3 different eras of history. ???? (MAYBE DELETE IDK)</w:t>
       </w:r>
     </w:p>
     <w:p>
@@ -3433,35 +3369,7 @@
         <w:rPr>
           <w:color w:val="7F7F7F" w:themeColor="text1" w:themeTint="80"/>
         </w:rPr>
-        <w:t xml:space="preserve">A review of existing academic works. Use Google Scholar, identify papers related to the field. Start broad (e.g. procedural generation in general) and then narrow down to your </w:t>
-      </w:r>
-      <w:proofErr w:type="gramStart"/>
-      <w:r>
-        <w:rPr>
-          <w:color w:val="7F7F7F" w:themeColor="text1" w:themeTint="80"/>
-        </w:rPr>
-        <w:t>particular topic</w:t>
-      </w:r>
-      <w:proofErr w:type="gramEnd"/>
-      <w:r>
-        <w:rPr>
-          <w:color w:val="7F7F7F" w:themeColor="text1" w:themeTint="80"/>
-        </w:rPr>
-        <w:t xml:space="preserve"> (e.g. city generation). </w:t>
-      </w:r>
-      <w:proofErr w:type="gramStart"/>
-      <w:r>
-        <w:rPr>
-          <w:color w:val="7F7F7F" w:themeColor="text1" w:themeTint="80"/>
-        </w:rPr>
-        <w:t>In particular, state</w:t>
-      </w:r>
-      <w:proofErr w:type="gramEnd"/>
-      <w:r>
-        <w:rPr>
-          <w:color w:val="7F7F7F" w:themeColor="text1" w:themeTint="80"/>
-        </w:rPr>
-        <w:t xml:space="preserve"> why each paper mentioned is relevant to your project and how it has in influenced your decisions.</w:t>
+        <w:t>A review of existing academic works. Use Google Scholar, identify papers related to the field. Start broad (e.g. procedural generation in general) and then narrow down to your particular topic (e.g. city generation). In particular, state why each paper mentioned is relevant to your project and how it has in influenced your decisions.</w:t>
       </w:r>
     </w:p>
     <w:p>
@@ -3628,6 +3536,7 @@
           <w:id w:val="1698897667"/>
           <w:citation/>
         </w:sdtPr>
+        <w:sdtEndPr/>
         <w:sdtContent>
           <w:r>
             <w:fldChar w:fldCharType="begin"/>
@@ -3663,6 +3572,7 @@
           <w:id w:val="-1255280876"/>
           <w:citation/>
         </w:sdtPr>
+        <w:sdtEndPr/>
         <w:sdtContent>
           <w:r>
             <w:fldChar w:fldCharType="begin"/>
@@ -3704,6 +3614,7 @@
           <w:id w:val="1179890"/>
           <w:citation/>
         </w:sdtPr>
+        <w:sdtEndPr/>
         <w:sdtContent>
           <w:r>
             <w:fldChar w:fldCharType="begin"/>
@@ -3736,6 +3647,7 @@
           <w:id w:val="1583571230"/>
           <w:citation/>
         </w:sdtPr>
+        <w:sdtEndPr/>
         <w:sdtContent>
           <w:r>
             <w:fldChar w:fldCharType="begin"/>
@@ -3774,6 +3686,7 @@
           <w:id w:val="7957947"/>
           <w:citation/>
         </w:sdtPr>
+        <w:sdtEndPr/>
         <w:sdtContent>
           <w:r>
             <w:fldChar w:fldCharType="begin"/>
@@ -3799,10 +3712,7 @@
         <w:t xml:space="preserve"> </w:t>
       </w:r>
       <w:r>
-        <w:t>(Figure 2.</w:t>
-      </w:r>
-      <w:r>
-        <w:t>3)</w:t>
+        <w:t>(Figure 2.3)</w:t>
       </w:r>
       <w:r>
         <w:t xml:space="preserve"> </w:t>
@@ -3812,6 +3722,7 @@
           <w:id w:val="-1913616787"/>
           <w:citation/>
         </w:sdtPr>
+        <w:sdtEndPr/>
         <w:sdtContent>
           <w:r>
             <w:fldChar w:fldCharType="begin"/>
@@ -3894,24 +3805,14 @@
                             <w:r>
                               <w:t xml:space="preserve">Figure </w:t>
                             </w:r>
-                            <w:r>
-                              <w:fldChar w:fldCharType="begin"/>
-                            </w:r>
-                            <w:r>
-                              <w:instrText xml:space="preserve"> STYLEREF 1 \s </w:instrText>
-                            </w:r>
-                            <w:r>
-                              <w:fldChar w:fldCharType="separate"/>
-                            </w:r>
-                            <w:r>
-                              <w:rPr>
-                                <w:noProof/>
-                              </w:rPr>
-                              <w:t>2</w:t>
-                            </w:r>
-                            <w:r>
-                              <w:fldChar w:fldCharType="end"/>
-                            </w:r>
+                            <w:fldSimple w:instr=" STYLEREF 1 \s ">
+                              <w:r>
+                                <w:rPr>
+                                  <w:noProof/>
+                                </w:rPr>
+                                <w:t>2</w:t>
+                              </w:r>
+                            </w:fldSimple>
                             <w:r>
                               <w:t>.3</w:t>
                             </w:r>
@@ -4254,24 +4155,14 @@
                             <w:r>
                               <w:t xml:space="preserve">Figure </w:t>
                             </w:r>
-                            <w:r>
-                              <w:fldChar w:fldCharType="begin"/>
-                            </w:r>
-                            <w:r>
-                              <w:instrText xml:space="preserve"> STYLEREF 1 \s </w:instrText>
-                            </w:r>
-                            <w:r>
-                              <w:fldChar w:fldCharType="separate"/>
-                            </w:r>
-                            <w:r>
-                              <w:rPr>
-                                <w:noProof/>
-                              </w:rPr>
-                              <w:t>2</w:t>
-                            </w:r>
-                            <w:r>
-                              <w:fldChar w:fldCharType="end"/>
-                            </w:r>
+                            <w:fldSimple w:instr=" STYLEREF 1 \s ">
+                              <w:r>
+                                <w:rPr>
+                                  <w:noProof/>
+                                </w:rPr>
+                                <w:t>2</w:t>
+                              </w:r>
+                            </w:fldSimple>
                             <w:r>
                               <w:t>.4</w:t>
                             </w:r>
@@ -4576,6 +4467,7 @@
           <w:id w:val="-7443252"/>
           <w:citation/>
         </w:sdtPr>
+        <w:sdtEndPr/>
         <w:sdtContent>
           <w:r>
             <w:fldChar w:fldCharType="begin"/>
@@ -4601,10 +4493,7 @@
         <w:t xml:space="preserve"> </w:t>
       </w:r>
       <w:r>
-        <w:t>(Figure 2.</w:t>
-      </w:r>
-      <w:r>
-        <w:t>4)</w:t>
+        <w:t>(Figure 2.4)</w:t>
       </w:r>
       <w:r>
         <w:t xml:space="preserve"> </w:t>
@@ -4614,6 +4503,7 @@
           <w:id w:val="-499204894"/>
           <w:citation/>
         </w:sdtPr>
+        <w:sdtEndPr/>
         <w:sdtContent>
           <w:r>
             <w:fldChar w:fldCharType="begin"/>
@@ -4752,15 +4642,7 @@
       <w:bookmarkStart w:id="25" w:name="_Toc69724709"/>
       <w:bookmarkStart w:id="26" w:name="_Toc69742295"/>
       <w:r>
-        <w:t xml:space="preserve">Results and </w:t>
-      </w:r>
-      <w:proofErr w:type="spellStart"/>
-      <w:r>
-        <w:t>Evaulation</w:t>
-      </w:r>
-      <w:proofErr w:type="spellEnd"/>
-      <w:r>
-        <w:t xml:space="preserve"> (30% ~2400 – 3600 Words)</w:t>
+        <w:t>Results and Evaulation (30% ~2400 – 3600 Words)</w:t>
       </w:r>
       <w:bookmarkEnd w:id="25"/>
       <w:bookmarkEnd w:id="26"/>
@@ -6078,7 +5960,7 @@
 </file>
 
 <file path=word/endnotes.xml><?xml version="1.0" encoding="utf-8"?>
-<w:endnotes xmlns:wpc="http://schemas.microsoft.com/office/word/2010/wordprocessingCanvas" xmlns:cx="http://schemas.microsoft.com/office/drawing/2014/chartex" xmlns:cx1="http://schemas.microsoft.com/office/drawing/2015/9/8/chartex" xmlns:cx2="http://schemas.microsoft.com/office/drawing/2015/10/21/chartex" xmlns:cx3="http://schemas.microsoft.com/office/drawing/2016/5/9/chartex" xmlns:cx4="http://schemas.microsoft.com/office/drawing/2016/5/10/chartex" xmlns:cx5="http://schemas.microsoft.com/office/drawing/2016/5/11/chartex" xmlns:cx6="http://schemas.microsoft.com/office/drawing/2016/5/12/chartex" xmlns:cx7="http://schemas.microsoft.com/office/drawing/2016/5/13/chartex" xmlns:cx8="http://schemas.microsoft.com/office/drawing/2016/5/14/chartex" xmlns:mc="http://schemas.openxmlformats.org/markup-compatibility/2006" xmlns:aink="http://schemas.microsoft.com/office/drawing/2016/ink" xmlns:am3d="http://schemas.microsoft.com/office/drawing/2017/model3d" xmlns:o="urn:schemas-microsoft-com:office:office" xmlns:r="http://schemas.openxmlformats.org/officeDocument/2006/relationships" xmlns:m="http://schemas.openxmlformats.org/officeDocument/2006/math" xmlns:v="urn:schemas-microsoft-com:vml" xmlns:wp14="http://schemas.microsoft.com/office/word/2010/wordprocessingDrawing" xmlns:wp="http://schemas.openxmlformats.org/drawingml/2006/wordprocessingDrawing" xmlns:w10="urn:schemas-microsoft-com:office:word" xmlns:w="http://schemas.openxmlformats.org/wordprocessingml/2006/main" xmlns:w14="http://schemas.microsoft.com/office/word/2010/wordml" xmlns:w15="http://schemas.microsoft.com/office/word/2012/wordml" xmlns:w16cex="http://schemas.microsoft.com/office/word/2018/wordml/cex" xmlns:w16cid="http://schemas.microsoft.com/office/word/2016/wordml/cid" xmlns:w16="http://schemas.microsoft.com/office/word/2018/wordml" xmlns:w16se="http://schemas.microsoft.com/office/word/2015/wordml/symex" xmlns:wpg="http://schemas.microsoft.com/office/word/2010/wordprocessingGroup" xmlns:wpi="http://schemas.microsoft.com/office/word/2010/wordprocessingInk" xmlns:wne="http://schemas.microsoft.com/office/word/2006/wordml" xmlns:wps="http://schemas.microsoft.com/office/word/2010/wordprocessingShape" mc:Ignorable="w14 w15 w16se w16cid w16 w16cex wp14">
+<w:endnotes xmlns:wpc="http://schemas.microsoft.com/office/word/2010/wordprocessingCanvas" xmlns:cx="http://schemas.microsoft.com/office/drawing/2014/chartex" xmlns:cx1="http://schemas.microsoft.com/office/drawing/2015/9/8/chartex" xmlns:cx2="http://schemas.microsoft.com/office/drawing/2015/10/21/chartex" xmlns:cx3="http://schemas.microsoft.com/office/drawing/2016/5/9/chartex" xmlns:cx4="http://schemas.microsoft.com/office/drawing/2016/5/10/chartex" xmlns:cx5="http://schemas.microsoft.com/office/drawing/2016/5/11/chartex" xmlns:cx6="http://schemas.microsoft.com/office/drawing/2016/5/12/chartex" xmlns:cx7="http://schemas.microsoft.com/office/drawing/2016/5/13/chartex" xmlns:cx8="http://schemas.microsoft.com/office/drawing/2016/5/14/chartex" xmlns:mc="http://schemas.openxmlformats.org/markup-compatibility/2006" xmlns:aink="http://schemas.microsoft.com/office/drawing/2016/ink" xmlns:am3d="http://schemas.microsoft.com/office/drawing/2017/model3d" xmlns:o="urn:schemas-microsoft-com:office:office" xmlns:r="http://schemas.openxmlformats.org/officeDocument/2006/relationships" xmlns:m="http://schemas.openxmlformats.org/officeDocument/2006/math" xmlns:v="urn:schemas-microsoft-com:vml" xmlns:wp14="http://schemas.microsoft.com/office/word/2010/wordprocessingDrawing" xmlns:wp="http://schemas.openxmlformats.org/drawingml/2006/wordprocessingDrawing" xmlns:w10="urn:schemas-microsoft-com:office:word" xmlns:w="http://schemas.openxmlformats.org/wordprocessingml/2006/main" xmlns:w14="http://schemas.microsoft.com/office/word/2010/wordml" xmlns:w15="http://schemas.microsoft.com/office/word/2012/wordml" xmlns:w16cex="http://schemas.microsoft.com/office/word/2018/wordml/cex" xmlns:w16cid="http://schemas.microsoft.com/office/word/2016/wordml/cid" xmlns:w16="http://schemas.microsoft.com/office/word/2018/wordml" xmlns:w16sdtdh="http://schemas.microsoft.com/office/word/2020/wordml/sdtdatahash" xmlns:w16se="http://schemas.microsoft.com/office/word/2015/wordml/symex" xmlns:wpg="http://schemas.microsoft.com/office/word/2010/wordprocessingGroup" xmlns:wpi="http://schemas.microsoft.com/office/word/2010/wordprocessingInk" xmlns:wne="http://schemas.microsoft.com/office/word/2006/wordml" xmlns:wps="http://schemas.microsoft.com/office/word/2010/wordprocessingShape" mc:Ignorable="w14 w15 w16se w16cid w16 w16cex w16sdtdh wp14">
   <w:endnote w:type="separator" w:id="-1">
     <w:p>
       <w:pPr>
@@ -6103,7 +5985,7 @@
 </file>
 
 <file path=word/footer1.xml><?xml version="1.0" encoding="utf-8"?>
-<w:ftr xmlns:wpc="http://schemas.microsoft.com/office/word/2010/wordprocessingCanvas" xmlns:cx="http://schemas.microsoft.com/office/drawing/2014/chartex" xmlns:cx1="http://schemas.microsoft.com/office/drawing/2015/9/8/chartex" xmlns:cx2="http://schemas.microsoft.com/office/drawing/2015/10/21/chartex" xmlns:cx3="http://schemas.microsoft.com/office/drawing/2016/5/9/chartex" xmlns:cx4="http://schemas.microsoft.com/office/drawing/2016/5/10/chartex" xmlns:cx5="http://schemas.microsoft.com/office/drawing/2016/5/11/chartex" xmlns:cx6="http://schemas.microsoft.com/office/drawing/2016/5/12/chartex" xmlns:cx7="http://schemas.microsoft.com/office/drawing/2016/5/13/chartex" xmlns:cx8="http://schemas.microsoft.com/office/drawing/2016/5/14/chartex" xmlns:mc="http://schemas.openxmlformats.org/markup-compatibility/2006" xmlns:aink="http://schemas.microsoft.com/office/drawing/2016/ink" xmlns:am3d="http://schemas.microsoft.com/office/drawing/2017/model3d" xmlns:o="urn:schemas-microsoft-com:office:office" xmlns:r="http://schemas.openxmlformats.org/officeDocument/2006/relationships" xmlns:m="http://schemas.openxmlformats.org/officeDocument/2006/math" xmlns:v="urn:schemas-microsoft-com:vml" xmlns:wp14="http://schemas.microsoft.com/office/word/2010/wordprocessingDrawing" xmlns:wp="http://schemas.openxmlformats.org/drawingml/2006/wordprocessingDrawing" xmlns:w10="urn:schemas-microsoft-com:office:word" xmlns:w="http://schemas.openxmlformats.org/wordprocessingml/2006/main" xmlns:w14="http://schemas.microsoft.com/office/word/2010/wordml" xmlns:w15="http://schemas.microsoft.com/office/word/2012/wordml" xmlns:w16cex="http://schemas.microsoft.com/office/word/2018/wordml/cex" xmlns:w16cid="http://schemas.microsoft.com/office/word/2016/wordml/cid" xmlns:w16="http://schemas.microsoft.com/office/word/2018/wordml" xmlns:w16se="http://schemas.microsoft.com/office/word/2015/wordml/symex" xmlns:wpg="http://schemas.microsoft.com/office/word/2010/wordprocessingGroup" xmlns:wpi="http://schemas.microsoft.com/office/word/2010/wordprocessingInk" xmlns:wne="http://schemas.microsoft.com/office/word/2006/wordml" xmlns:wps="http://schemas.microsoft.com/office/word/2010/wordprocessingShape" mc:Ignorable="w14 w15 w16se w16cid w16 w16cex wp14">
+<w:ftr xmlns:wpc="http://schemas.microsoft.com/office/word/2010/wordprocessingCanvas" xmlns:cx="http://schemas.microsoft.com/office/drawing/2014/chartex" xmlns:cx1="http://schemas.microsoft.com/office/drawing/2015/9/8/chartex" xmlns:cx2="http://schemas.microsoft.com/office/drawing/2015/10/21/chartex" xmlns:cx3="http://schemas.microsoft.com/office/drawing/2016/5/9/chartex" xmlns:cx4="http://schemas.microsoft.com/office/drawing/2016/5/10/chartex" xmlns:cx5="http://schemas.microsoft.com/office/drawing/2016/5/11/chartex" xmlns:cx6="http://schemas.microsoft.com/office/drawing/2016/5/12/chartex" xmlns:cx7="http://schemas.microsoft.com/office/drawing/2016/5/13/chartex" xmlns:cx8="http://schemas.microsoft.com/office/drawing/2016/5/14/chartex" xmlns:mc="http://schemas.openxmlformats.org/markup-compatibility/2006" xmlns:aink="http://schemas.microsoft.com/office/drawing/2016/ink" xmlns:am3d="http://schemas.microsoft.com/office/drawing/2017/model3d" xmlns:o="urn:schemas-microsoft-com:office:office" xmlns:r="http://schemas.openxmlformats.org/officeDocument/2006/relationships" xmlns:m="http://schemas.openxmlformats.org/officeDocument/2006/math" xmlns:v="urn:schemas-microsoft-com:vml" xmlns:wp14="http://schemas.microsoft.com/office/word/2010/wordprocessingDrawing" xmlns:wp="http://schemas.openxmlformats.org/drawingml/2006/wordprocessingDrawing" xmlns:w10="urn:schemas-microsoft-com:office:word" xmlns:w="http://schemas.openxmlformats.org/wordprocessingml/2006/main" xmlns:w14="http://schemas.microsoft.com/office/word/2010/wordml" xmlns:w15="http://schemas.microsoft.com/office/word/2012/wordml" xmlns:w16cex="http://schemas.microsoft.com/office/word/2018/wordml/cex" xmlns:w16cid="http://schemas.microsoft.com/office/word/2016/wordml/cid" xmlns:w16="http://schemas.microsoft.com/office/word/2018/wordml" xmlns:w16sdtdh="http://schemas.microsoft.com/office/word/2020/wordml/sdtdatahash" xmlns:w16se="http://schemas.microsoft.com/office/word/2015/wordml/symex" xmlns:wpg="http://schemas.microsoft.com/office/word/2010/wordprocessingGroup" xmlns:wpi="http://schemas.microsoft.com/office/word/2010/wordprocessingInk" xmlns:wne="http://schemas.microsoft.com/office/word/2006/wordml" xmlns:wps="http://schemas.microsoft.com/office/word/2010/wordprocessingShape" mc:Ignorable="w14 w15 w16se w16cid w16 w16cex w16sdtdh wp14">
   <w:p>
     <w:pPr>
       <w:pStyle w:val="Footer"/>
@@ -6266,7 +6148,7 @@
 </file>
 
 <file path=word/footnotes.xml><?xml version="1.0" encoding="utf-8"?>
-<w:footnotes xmlns:wpc="http://schemas.microsoft.com/office/word/2010/wordprocessingCanvas" xmlns:cx="http://schemas.microsoft.com/office/drawing/2014/chartex" xmlns:cx1="http://schemas.microsoft.com/office/drawing/2015/9/8/chartex" xmlns:cx2="http://schemas.microsoft.com/office/drawing/2015/10/21/chartex" xmlns:cx3="http://schemas.microsoft.com/office/drawing/2016/5/9/chartex" xmlns:cx4="http://schemas.microsoft.com/office/drawing/2016/5/10/chartex" xmlns:cx5="http://schemas.microsoft.com/office/drawing/2016/5/11/chartex" xmlns:cx6="http://schemas.microsoft.com/office/drawing/2016/5/12/chartex" xmlns:cx7="http://schemas.microsoft.com/office/drawing/2016/5/13/chartex" xmlns:cx8="http://schemas.microsoft.com/office/drawing/2016/5/14/chartex" xmlns:mc="http://schemas.openxmlformats.org/markup-compatibility/2006" xmlns:aink="http://schemas.microsoft.com/office/drawing/2016/ink" xmlns:am3d="http://schemas.microsoft.com/office/drawing/2017/model3d" xmlns:o="urn:schemas-microsoft-com:office:office" xmlns:r="http://schemas.openxmlformats.org/officeDocument/2006/relationships" xmlns:m="http://schemas.openxmlformats.org/officeDocument/2006/math" xmlns:v="urn:schemas-microsoft-com:vml" xmlns:wp14="http://schemas.microsoft.com/office/word/2010/wordprocessingDrawing" xmlns:wp="http://schemas.openxmlformats.org/drawingml/2006/wordprocessingDrawing" xmlns:w10="urn:schemas-microsoft-com:office:word" xmlns:w="http://schemas.openxmlformats.org/wordprocessingml/2006/main" xmlns:w14="http://schemas.microsoft.com/office/word/2010/wordml" xmlns:w15="http://schemas.microsoft.com/office/word/2012/wordml" xmlns:w16cex="http://schemas.microsoft.com/office/word/2018/wordml/cex" xmlns:w16cid="http://schemas.microsoft.com/office/word/2016/wordml/cid" xmlns:w16="http://schemas.microsoft.com/office/word/2018/wordml" xmlns:w16se="http://schemas.microsoft.com/office/word/2015/wordml/symex" xmlns:wpg="http://schemas.microsoft.com/office/word/2010/wordprocessingGroup" xmlns:wpi="http://schemas.microsoft.com/office/word/2010/wordprocessingInk" xmlns:wne="http://schemas.microsoft.com/office/word/2006/wordml" xmlns:wps="http://schemas.microsoft.com/office/word/2010/wordprocessingShape" mc:Ignorable="w14 w15 w16se w16cid w16 w16cex wp14">
+<w:footnotes xmlns:wpc="http://schemas.microsoft.com/office/word/2010/wordprocessingCanvas" xmlns:cx="http://schemas.microsoft.com/office/drawing/2014/chartex" xmlns:cx1="http://schemas.microsoft.com/office/drawing/2015/9/8/chartex" xmlns:cx2="http://schemas.microsoft.com/office/drawing/2015/10/21/chartex" xmlns:cx3="http://schemas.microsoft.com/office/drawing/2016/5/9/chartex" xmlns:cx4="http://schemas.microsoft.com/office/drawing/2016/5/10/chartex" xmlns:cx5="http://schemas.microsoft.com/office/drawing/2016/5/11/chartex" xmlns:cx6="http://schemas.microsoft.com/office/drawing/2016/5/12/chartex" xmlns:cx7="http://schemas.microsoft.com/office/drawing/2016/5/13/chartex" xmlns:cx8="http://schemas.microsoft.com/office/drawing/2016/5/14/chartex" xmlns:mc="http://schemas.openxmlformats.org/markup-compatibility/2006" xmlns:aink="http://schemas.microsoft.com/office/drawing/2016/ink" xmlns:am3d="http://schemas.microsoft.com/office/drawing/2017/model3d" xmlns:o="urn:schemas-microsoft-com:office:office" xmlns:r="http://schemas.openxmlformats.org/officeDocument/2006/relationships" xmlns:m="http://schemas.openxmlformats.org/officeDocument/2006/math" xmlns:v="urn:schemas-microsoft-com:vml" xmlns:wp14="http://schemas.microsoft.com/office/word/2010/wordprocessingDrawing" xmlns:wp="http://schemas.openxmlformats.org/drawingml/2006/wordprocessingDrawing" xmlns:w10="urn:schemas-microsoft-com:office:word" xmlns:w="http://schemas.openxmlformats.org/wordprocessingml/2006/main" xmlns:w14="http://schemas.microsoft.com/office/word/2010/wordml" xmlns:w15="http://schemas.microsoft.com/office/word/2012/wordml" xmlns:w16cex="http://schemas.microsoft.com/office/word/2018/wordml/cex" xmlns:w16cid="http://schemas.microsoft.com/office/word/2016/wordml/cid" xmlns:w16="http://schemas.microsoft.com/office/word/2018/wordml" xmlns:w16sdtdh="http://schemas.microsoft.com/office/word/2020/wordml/sdtdatahash" xmlns:w16se="http://schemas.microsoft.com/office/word/2015/wordml/symex" xmlns:wpg="http://schemas.microsoft.com/office/word/2010/wordprocessingGroup" xmlns:wpi="http://schemas.microsoft.com/office/word/2010/wordprocessingInk" xmlns:wne="http://schemas.microsoft.com/office/word/2006/wordml" xmlns:wps="http://schemas.microsoft.com/office/word/2010/wordprocessingShape" mc:Ignorable="w14 w15 w16se w16cid w16 w16cex w16sdtdh wp14">
   <w:footnote w:type="separator" w:id="-1">
     <w:p>
       <w:pPr>
@@ -6294,7 +6176,7 @@
 </file>
 
 <file path=word/numbering.xml><?xml version="1.0" encoding="utf-8"?>
-<w:numbering xmlns:wpc="http://schemas.microsoft.com/office/word/2010/wordprocessingCanvas" xmlns:cx="http://schemas.microsoft.com/office/drawing/2014/chartex" xmlns:cx1="http://schemas.microsoft.com/office/drawing/2015/9/8/chartex" xmlns:cx2="http://schemas.microsoft.com/office/drawing/2015/10/21/chartex" xmlns:cx3="http://schemas.microsoft.com/office/drawing/2016/5/9/chartex" xmlns:cx4="http://schemas.microsoft.com/office/drawing/2016/5/10/chartex" xmlns:cx5="http://schemas.microsoft.com/office/drawing/2016/5/11/chartex" xmlns:cx6="http://schemas.microsoft.com/office/drawing/2016/5/12/chartex" xmlns:cx7="http://schemas.microsoft.com/office/drawing/2016/5/13/chartex" xmlns:cx8="http://schemas.microsoft.com/office/drawing/2016/5/14/chartex" xmlns:mc="http://schemas.openxmlformats.org/markup-compatibility/2006" xmlns:aink="http://schemas.microsoft.com/office/drawing/2016/ink" xmlns:am3d="http://schemas.microsoft.com/office/drawing/2017/model3d" xmlns:o="urn:schemas-microsoft-com:office:office" xmlns:r="http://schemas.openxmlformats.org/officeDocument/2006/relationships" xmlns:m="http://schemas.openxmlformats.org/officeDocument/2006/math" xmlns:v="urn:schemas-microsoft-com:vml" xmlns:wp14="http://schemas.microsoft.com/office/word/2010/wordprocessingDrawing" xmlns:wp="http://schemas.openxmlformats.org/drawingml/2006/wordprocessingDrawing" xmlns:w10="urn:schemas-microsoft-com:office:word" xmlns:w="http://schemas.openxmlformats.org/wordprocessingml/2006/main" xmlns:w14="http://schemas.microsoft.com/office/word/2010/wordml" xmlns:w15="http://schemas.microsoft.com/office/word/2012/wordml" xmlns:w16cex="http://schemas.microsoft.com/office/word/2018/wordml/cex" xmlns:w16cid="http://schemas.microsoft.com/office/word/2016/wordml/cid" xmlns:w16="http://schemas.microsoft.com/office/word/2018/wordml" xmlns:w16se="http://schemas.microsoft.com/office/word/2015/wordml/symex" xmlns:wpg="http://schemas.microsoft.com/office/word/2010/wordprocessingGroup" xmlns:wpi="http://schemas.microsoft.com/office/word/2010/wordprocessingInk" xmlns:wne="http://schemas.microsoft.com/office/word/2006/wordml" xmlns:wps="http://schemas.microsoft.com/office/word/2010/wordprocessingShape" mc:Ignorable="w14 w15 w16se w16cid w16 w16cex wp14">
+<w:numbering xmlns:wpc="http://schemas.microsoft.com/office/word/2010/wordprocessingCanvas" xmlns:cx="http://schemas.microsoft.com/office/drawing/2014/chartex" xmlns:cx1="http://schemas.microsoft.com/office/drawing/2015/9/8/chartex" xmlns:cx2="http://schemas.microsoft.com/office/drawing/2015/10/21/chartex" xmlns:cx3="http://schemas.microsoft.com/office/drawing/2016/5/9/chartex" xmlns:cx4="http://schemas.microsoft.com/office/drawing/2016/5/10/chartex" xmlns:cx5="http://schemas.microsoft.com/office/drawing/2016/5/11/chartex" xmlns:cx6="http://schemas.microsoft.com/office/drawing/2016/5/12/chartex" xmlns:cx7="http://schemas.microsoft.com/office/drawing/2016/5/13/chartex" xmlns:cx8="http://schemas.microsoft.com/office/drawing/2016/5/14/chartex" xmlns:mc="http://schemas.openxmlformats.org/markup-compatibility/2006" xmlns:aink="http://schemas.microsoft.com/office/drawing/2016/ink" xmlns:am3d="http://schemas.microsoft.com/office/drawing/2017/model3d" xmlns:o="urn:schemas-microsoft-com:office:office" xmlns:r="http://schemas.openxmlformats.org/officeDocument/2006/relationships" xmlns:m="http://schemas.openxmlformats.org/officeDocument/2006/math" xmlns:v="urn:schemas-microsoft-com:vml" xmlns:wp14="http://schemas.microsoft.com/office/word/2010/wordprocessingDrawing" xmlns:wp="http://schemas.openxmlformats.org/drawingml/2006/wordprocessingDrawing" xmlns:w10="urn:schemas-microsoft-com:office:word" xmlns:w="http://schemas.openxmlformats.org/wordprocessingml/2006/main" xmlns:w14="http://schemas.microsoft.com/office/word/2010/wordml" xmlns:w15="http://schemas.microsoft.com/office/word/2012/wordml" xmlns:w16cex="http://schemas.microsoft.com/office/word/2018/wordml/cex" xmlns:w16cid="http://schemas.microsoft.com/office/word/2016/wordml/cid" xmlns:w16="http://schemas.microsoft.com/office/word/2018/wordml" xmlns:w16sdtdh="http://schemas.microsoft.com/office/word/2020/wordml/sdtdatahash" xmlns:w16se="http://schemas.microsoft.com/office/word/2015/wordml/symex" xmlns:wpg="http://schemas.microsoft.com/office/word/2010/wordprocessingGroup" xmlns:wpi="http://schemas.microsoft.com/office/word/2010/wordprocessingInk" xmlns:wne="http://schemas.microsoft.com/office/word/2006/wordml" xmlns:wps="http://schemas.microsoft.com/office/word/2010/wordprocessingShape" mc:Ignorable="w14 w15 w16se w16cid w16 w16cex w16sdtdh wp14">
   <w:abstractNum w:abstractNumId="0" w15:restartNumberingAfterBreak="0">
     <w:nsid w:val="279E2521"/>
     <w:multiLevelType w:val="multilevel"/>
@@ -6596,7 +6478,7 @@
 </file>
 
 <file path=word/styles.xml><?xml version="1.0" encoding="utf-8"?>
-<w:styles xmlns:mc="http://schemas.openxmlformats.org/markup-compatibility/2006" xmlns:r="http://schemas.openxmlformats.org/officeDocument/2006/relationships" xmlns:w="http://schemas.openxmlformats.org/wordprocessingml/2006/main" xmlns:w14="http://schemas.microsoft.com/office/word/2010/wordml" xmlns:w15="http://schemas.microsoft.com/office/word/2012/wordml" xmlns:w16cex="http://schemas.microsoft.com/office/word/2018/wordml/cex" xmlns:w16cid="http://schemas.microsoft.com/office/word/2016/wordml/cid" xmlns:w16="http://schemas.microsoft.com/office/word/2018/wordml" xmlns:w16se="http://schemas.microsoft.com/office/word/2015/wordml/symex" mc:Ignorable="w14 w15 w16se w16cid w16 w16cex">
+<w:styles xmlns:mc="http://schemas.openxmlformats.org/markup-compatibility/2006" xmlns:r="http://schemas.openxmlformats.org/officeDocument/2006/relationships" xmlns:w="http://schemas.openxmlformats.org/wordprocessingml/2006/main" xmlns:w14="http://schemas.microsoft.com/office/word/2010/wordml" xmlns:w15="http://schemas.microsoft.com/office/word/2012/wordml" xmlns:w16cex="http://schemas.microsoft.com/office/word/2018/wordml/cex" xmlns:w16cid="http://schemas.microsoft.com/office/word/2016/wordml/cid" xmlns:w16="http://schemas.microsoft.com/office/word/2018/wordml" xmlns:w16sdtdh="http://schemas.microsoft.com/office/word/2020/wordml/sdtdatahash" xmlns:w16se="http://schemas.microsoft.com/office/word/2015/wordml/symex" mc:Ignorable="w14 w15 w16se w16cid w16 w16cex w16sdtdh">
   <w:docDefaults>
     <w:rPrDefault>
       <w:rPr>

</xml_diff>

<commit_message>
Added Painter but stopped. Fixed issue with Span not finding upwards spans. Now trying to get it to work with non square images.
</commit_message>
<xml_diff>
--- a/Dissertation Write Up - Jack Hopkins.docx
+++ b/Dissertation Write Up - Jack Hopkins.docx
@@ -1,6 +1,6 @@
 
 <file path=word/document.xml><?xml version="1.0" encoding="utf-8"?>
-<w:document xmlns:wpc="http://schemas.microsoft.com/office/word/2010/wordprocessingCanvas" xmlns:cx="http://schemas.microsoft.com/office/drawing/2014/chartex" xmlns:cx1="http://schemas.microsoft.com/office/drawing/2015/9/8/chartex" xmlns:cx2="http://schemas.microsoft.com/office/drawing/2015/10/21/chartex" xmlns:cx3="http://schemas.microsoft.com/office/drawing/2016/5/9/chartex" xmlns:cx4="http://schemas.microsoft.com/office/drawing/2016/5/10/chartex" xmlns:cx5="http://schemas.microsoft.com/office/drawing/2016/5/11/chartex" xmlns:cx6="http://schemas.microsoft.com/office/drawing/2016/5/12/chartex" xmlns:cx7="http://schemas.microsoft.com/office/drawing/2016/5/13/chartex" xmlns:cx8="http://schemas.microsoft.com/office/drawing/2016/5/14/chartex" xmlns:mc="http://schemas.openxmlformats.org/markup-compatibility/2006" xmlns:aink="http://schemas.microsoft.com/office/drawing/2016/ink" xmlns:am3d="http://schemas.microsoft.com/office/drawing/2017/model3d" xmlns:o="urn:schemas-microsoft-com:office:office" xmlns:r="http://schemas.openxmlformats.org/officeDocument/2006/relationships" xmlns:m="http://schemas.openxmlformats.org/officeDocument/2006/math" xmlns:v="urn:schemas-microsoft-com:vml" xmlns:wp14="http://schemas.microsoft.com/office/word/2010/wordprocessingDrawing" xmlns:wp="http://schemas.openxmlformats.org/drawingml/2006/wordprocessingDrawing" xmlns:w10="urn:schemas-microsoft-com:office:word" xmlns:w="http://schemas.openxmlformats.org/wordprocessingml/2006/main" xmlns:w14="http://schemas.microsoft.com/office/word/2010/wordml" xmlns:w15="http://schemas.microsoft.com/office/word/2012/wordml" xmlns:w16cex="http://schemas.microsoft.com/office/word/2018/wordml/cex" xmlns:w16cid="http://schemas.microsoft.com/office/word/2016/wordml/cid" xmlns:w16="http://schemas.microsoft.com/office/word/2018/wordml" xmlns:w16se="http://schemas.microsoft.com/office/word/2015/wordml/symex" xmlns:wpg="http://schemas.microsoft.com/office/word/2010/wordprocessingGroup" xmlns:wpi="http://schemas.microsoft.com/office/word/2010/wordprocessingInk" xmlns:wne="http://schemas.microsoft.com/office/word/2006/wordml" xmlns:wps="http://schemas.microsoft.com/office/word/2010/wordprocessingShape" mc:Ignorable="w14 w15 w16se w16cid w16 w16cex wp14">
+<w:document xmlns:wpc="http://schemas.microsoft.com/office/word/2010/wordprocessingCanvas" xmlns:cx="http://schemas.microsoft.com/office/drawing/2014/chartex" xmlns:cx1="http://schemas.microsoft.com/office/drawing/2015/9/8/chartex" xmlns:cx2="http://schemas.microsoft.com/office/drawing/2015/10/21/chartex" xmlns:cx3="http://schemas.microsoft.com/office/drawing/2016/5/9/chartex" xmlns:cx4="http://schemas.microsoft.com/office/drawing/2016/5/10/chartex" xmlns:cx5="http://schemas.microsoft.com/office/drawing/2016/5/11/chartex" xmlns:cx6="http://schemas.microsoft.com/office/drawing/2016/5/12/chartex" xmlns:cx7="http://schemas.microsoft.com/office/drawing/2016/5/13/chartex" xmlns:cx8="http://schemas.microsoft.com/office/drawing/2016/5/14/chartex" xmlns:mc="http://schemas.openxmlformats.org/markup-compatibility/2006" xmlns:aink="http://schemas.microsoft.com/office/drawing/2016/ink" xmlns:am3d="http://schemas.microsoft.com/office/drawing/2017/model3d" xmlns:o="urn:schemas-microsoft-com:office:office" xmlns:r="http://schemas.openxmlformats.org/officeDocument/2006/relationships" xmlns:m="http://schemas.openxmlformats.org/officeDocument/2006/math" xmlns:v="urn:schemas-microsoft-com:vml" xmlns:wp14="http://schemas.microsoft.com/office/word/2010/wordprocessingDrawing" xmlns:wp="http://schemas.openxmlformats.org/drawingml/2006/wordprocessingDrawing" xmlns:w10="urn:schemas-microsoft-com:office:word" xmlns:w="http://schemas.openxmlformats.org/wordprocessingml/2006/main" xmlns:w14="http://schemas.microsoft.com/office/word/2010/wordml" xmlns:w15="http://schemas.microsoft.com/office/word/2012/wordml" xmlns:w16cex="http://schemas.microsoft.com/office/word/2018/wordml/cex" xmlns:w16cid="http://schemas.microsoft.com/office/word/2016/wordml/cid" xmlns:w16="http://schemas.microsoft.com/office/word/2018/wordml" xmlns:w16sdtdh="http://schemas.microsoft.com/office/word/2020/wordml/sdtdatahash" xmlns:w16se="http://schemas.microsoft.com/office/word/2015/wordml/symex" xmlns:wpg="http://schemas.microsoft.com/office/word/2010/wordprocessingGroup" xmlns:wpi="http://schemas.microsoft.com/office/word/2010/wordprocessingInk" xmlns:wne="http://schemas.microsoft.com/office/word/2006/wordml" xmlns:wps="http://schemas.microsoft.com/office/word/2010/wordprocessingShape" mc:Ignorable="w14 w15 w16se w16cid w16 w16cex w16sdtdh wp14">
   <w:body>
     <w:p>
       <w:pPr>
@@ -144,7 +144,7 @@
     <w:sdt>
       <w:sdtPr>
         <w:rPr>
-          <w:rFonts w:ascii="Calibri" w:hAnsi="Calibri"/>
+          <w:rFonts w:ascii="Calibri" w:eastAsiaTheme="minorEastAsia" w:hAnsi="Calibri" w:cstheme="minorBidi"/>
           <w:b w:val="0"/>
           <w:bCs w:val="0"/>
           <w:smallCaps w:val="0"/>
@@ -160,7 +160,7 @@
       </w:sdtPr>
       <w:sdtEndPr>
         <w:rPr>
-          <w:rFonts w:asciiTheme="minorHAnsi" w:eastAsiaTheme="minorEastAsia" w:hAnsiTheme="minorHAnsi" w:cstheme="minorBidi"/>
+          <w:rFonts w:asciiTheme="minorHAnsi" w:hAnsiTheme="minorHAnsi"/>
           <w:noProof/>
         </w:rPr>
       </w:sdtEndPr>
@@ -1911,6 +1911,7 @@
           <w:id w:val="-1079895142"/>
           <w:citation/>
         </w:sdtPr>
+        <w:sdtEndPr/>
         <w:sdtContent>
           <w:r>
             <w:rPr>
@@ -2012,6 +2013,7 @@
           <w:id w:val="1278213279"/>
           <w:citation/>
         </w:sdtPr>
+        <w:sdtEndPr/>
         <w:sdtContent>
           <w:r>
             <w:rPr>
@@ -2093,6 +2095,7 @@
           <w:id w:val="1371882845"/>
           <w:citation/>
         </w:sdtPr>
+        <w:sdtEndPr/>
         <w:sdtContent>
           <w:r>
             <w:rPr>
@@ -2162,7 +2165,7 @@
           <w:color w:val="000000"/>
           <w:lang w:eastAsia="en-GB"/>
         </w:rPr>
-        <w:t xml:space="preserve">This is just one example of the classic “Quantity vs Quality” conflict and one area where this conflict is highlighted in Open World games is in Settlement Generation (e.g. towns, </w:t>
+        <w:t>This is just one example of the classic “Quantity vs Quality” conflict and one area where this conflict is highlighted in Open World games is in Settlement Generation (</w:t>
       </w:r>
       <w:proofErr w:type="gramStart"/>
       <w:r>
@@ -2171,7 +2174,7 @@
           <w:color w:val="000000"/>
           <w:lang w:eastAsia="en-GB"/>
         </w:rPr>
-        <w:t>cities</w:t>
+        <w:t>e.g.</w:t>
       </w:r>
       <w:proofErr w:type="gramEnd"/>
       <w:r>
@@ -2180,7 +2183,7 @@
           <w:color w:val="000000"/>
           <w:lang w:eastAsia="en-GB"/>
         </w:rPr>
-        <w:t xml:space="preserve"> and villages). Some developers have dealt with the issue by having randomly created terrain, like in Minecraft’s Villages </w:t>
+        <w:t xml:space="preserve"> towns, cities and villages). Some developers have dealt with the issue by having randomly created terrain, like in Minecraft’s Villages </w:t>
       </w:r>
       <w:sdt>
         <w:sdtPr>
@@ -2192,6 +2195,7 @@
           <w:id w:val="1807356533"/>
           <w:citation/>
         </w:sdtPr>
+        <w:sdtEndPr/>
         <w:sdtContent>
           <w:r>
             <w:rPr>
@@ -2254,6 +2258,7 @@
           <w:id w:val="-242490867"/>
           <w:citation/>
         </w:sdtPr>
+        <w:sdtEndPr/>
         <w:sdtContent>
           <w:r>
             <w:rPr>
@@ -2325,6 +2330,7 @@
           <w:id w:val="-918090474"/>
           <w:citation/>
         </w:sdtPr>
+        <w:sdtEndPr/>
         <w:sdtContent>
           <w:r>
             <w:rPr>
@@ -2387,6 +2393,7 @@
           <w:id w:val="1765189574"/>
           <w:citation/>
         </w:sdtPr>
+        <w:sdtEndPr/>
         <w:sdtContent>
           <w:r>
             <w:rPr>
@@ -2449,6 +2456,7 @@
           <w:id w:val="-1679502314"/>
           <w:citation/>
         </w:sdtPr>
+        <w:sdtEndPr/>
         <w:sdtContent>
           <w:r>
             <w:rPr>
@@ -2695,6 +2703,7 @@
           <w:id w:val="-756668998"/>
           <w:citation/>
         </w:sdtPr>
+        <w:sdtEndPr/>
         <w:sdtContent>
           <w:r>
             <w:rPr>
@@ -2756,6 +2765,7 @@
           <w:id w:val="2098126250"/>
           <w:citation/>
         </w:sdtPr>
+        <w:sdtEndPr/>
         <w:sdtContent>
           <w:r>
             <w:rPr>
@@ -2804,6 +2814,7 @@
           <w:id w:val="524519918"/>
           <w:citation/>
         </w:sdtPr>
+        <w:sdtEndPr/>
         <w:sdtContent>
           <w:r>
             <w:rPr>
@@ -2976,6 +2987,7 @@
           <w:id w:val="1073927370"/>
           <w:citation/>
         </w:sdtPr>
+        <w:sdtEndPr/>
         <w:sdtContent>
           <w:r>
             <w:fldChar w:fldCharType="begin"/>
@@ -3422,21 +3434,21 @@
         <w:rPr>
           <w:color w:val="7F7F7F" w:themeColor="text1" w:themeTint="80"/>
         </w:rPr>
-        <w:t xml:space="preserve">A review of existing academic works. Use Google Scholar, identify papers related to the field. Start broad (e.g. procedural generation in general) and then narrow down to your </w:t>
+        <w:t>A review of existing academic works. Use Google Scholar, identify papers related to the field. Start broad (</w:t>
       </w:r>
       <w:proofErr w:type="gramStart"/>
       <w:r>
         <w:rPr>
           <w:color w:val="7F7F7F" w:themeColor="text1" w:themeTint="80"/>
         </w:rPr>
-        <w:t>particular topic</w:t>
+        <w:t>e.g.</w:t>
       </w:r>
       <w:proofErr w:type="gramEnd"/>
       <w:r>
         <w:rPr>
           <w:color w:val="7F7F7F" w:themeColor="text1" w:themeTint="80"/>
         </w:rPr>
-        <w:t xml:space="preserve"> (e.g. city generation). </w:t>
+        <w:t xml:space="preserve"> procedural generation in general) and then narrow down to your particular topic (e.g. city generation). </w:t>
       </w:r>
       <w:proofErr w:type="gramStart"/>
       <w:r>
@@ -3602,6 +3614,7 @@
           <w:id w:val="749932680"/>
           <w:citation/>
         </w:sdtPr>
+        <w:sdtEndPr/>
         <w:sdtContent>
           <w:r>
             <w:fldChar w:fldCharType="begin"/>
@@ -3640,6 +3653,7 @@
           <w:id w:val="-657926161"/>
           <w:citation/>
         </w:sdtPr>
+        <w:sdtEndPr/>
         <w:sdtContent>
           <w:r>
             <w:fldChar w:fldCharType="begin"/>
@@ -3669,6 +3683,7 @@
           <w:id w:val="-2092771519"/>
           <w:citation/>
         </w:sdtPr>
+        <w:sdtEndPr/>
         <w:sdtContent>
           <w:r>
             <w:fldChar w:fldCharType="begin"/>
@@ -3707,6 +3722,7 @@
           <w:id w:val="1065989947"/>
           <w:citation/>
         </w:sdtPr>
+        <w:sdtEndPr/>
         <w:sdtContent>
           <w:r>
             <w:fldChar w:fldCharType="begin"/>
@@ -3742,6 +3758,7 @@
           <w:id w:val="664364668"/>
           <w:citation/>
         </w:sdtPr>
+        <w:sdtEndPr/>
         <w:sdtContent>
           <w:r>
             <w:fldChar w:fldCharType="begin"/>
@@ -3777,6 +3794,7 @@
           <w:id w:val="182263332"/>
           <w:citation/>
         </w:sdtPr>
+        <w:sdtEndPr/>
         <w:sdtContent>
           <w:r>
             <w:fldChar w:fldCharType="begin"/>
@@ -3833,6 +3851,7 @@
           <w:id w:val="-1838690442"/>
           <w:citation/>
         </w:sdtPr>
+        <w:sdtEndPr/>
         <w:sdtContent>
           <w:r>
             <w:fldChar w:fldCharType="begin"/>
@@ -3883,6 +3902,7 @@
           <w:id w:val="-911919418"/>
           <w:citation/>
         </w:sdtPr>
+        <w:sdtEndPr/>
         <w:sdtContent>
           <w:r>
             <w:fldChar w:fldCharType="begin"/>
@@ -3964,6 +3984,7 @@
           <w:id w:val="-1490709491"/>
           <w:citation/>
         </w:sdtPr>
+        <w:sdtEndPr/>
         <w:sdtContent>
           <w:r>
             <w:fldChar w:fldCharType="begin"/>
@@ -4035,6 +4056,7 @@
           <w:id w:val="2054880217"/>
           <w:citation/>
         </w:sdtPr>
+        <w:sdtEndPr/>
         <w:sdtContent>
           <w:r>
             <w:fldChar w:fldCharType="begin"/>
@@ -4079,6 +4101,7 @@
           <w:id w:val="247853091"/>
           <w:citation/>
         </w:sdtPr>
+        <w:sdtEndPr/>
         <w:sdtContent>
           <w:r>
             <w:fldChar w:fldCharType="begin"/>
@@ -4140,6 +4163,7 @@
           <w:id w:val="1698897667"/>
           <w:citation/>
         </w:sdtPr>
+        <w:sdtEndPr/>
         <w:sdtContent>
           <w:r>
             <w:fldChar w:fldCharType="begin"/>
@@ -4175,6 +4199,7 @@
           <w:id w:val="-1255280876"/>
           <w:citation/>
         </w:sdtPr>
+        <w:sdtEndPr/>
         <w:sdtContent>
           <w:r>
             <w:fldChar w:fldCharType="begin"/>
@@ -4216,6 +4241,7 @@
           <w:id w:val="1179890"/>
           <w:citation/>
         </w:sdtPr>
+        <w:sdtEndPr/>
         <w:sdtContent>
           <w:r>
             <w:fldChar w:fldCharType="begin"/>
@@ -4248,6 +4274,7 @@
           <w:id w:val="1583571230"/>
           <w:citation/>
         </w:sdtPr>
+        <w:sdtEndPr/>
         <w:sdtContent>
           <w:r>
             <w:fldChar w:fldCharType="begin"/>
@@ -4286,6 +4313,7 @@
           <w:id w:val="7957947"/>
           <w:citation/>
         </w:sdtPr>
+        <w:sdtEndPr/>
         <w:sdtContent>
           <w:r>
             <w:fldChar w:fldCharType="begin"/>
@@ -4321,6 +4349,7 @@
           <w:id w:val="-1913616787"/>
           <w:citation/>
         </w:sdtPr>
+        <w:sdtEndPr/>
         <w:sdtContent>
           <w:r>
             <w:fldChar w:fldCharType="begin"/>
@@ -4404,27 +4433,14 @@
                             <w:r>
                               <w:t xml:space="preserve">Figure </w:t>
                             </w:r>
-                            <w:r>
-                              <w:fldChar w:fldCharType="begin"/>
-                            </w:r>
-                            <w:r>
-                              <w:instrText xml:space="preserve"> STYLEREF 1 \s </w:instrText>
-                            </w:r>
-                            <w:r>
-                              <w:fldChar w:fldCharType="separate"/>
-                            </w:r>
-                            <w:r>
-                              <w:rPr>
-                                <w:noProof/>
-                              </w:rPr>
-                              <w:t>2</w:t>
-                            </w:r>
-                            <w:r>
-                              <w:rPr>
-                                <w:noProof/>
-                              </w:rPr>
-                              <w:fldChar w:fldCharType="end"/>
-                            </w:r>
+                            <w:fldSimple w:instr=" STYLEREF 1 \s ">
+                              <w:r>
+                                <w:rPr>
+                                  <w:noProof/>
+                                </w:rPr>
+                                <w:t>2</w:t>
+                              </w:r>
+                            </w:fldSimple>
                             <w:r>
                               <w:t>.3</w:t>
                             </w:r>
@@ -4459,27 +4475,14 @@
                       <w:r>
                         <w:t xml:space="preserve">Figure </w:t>
                       </w:r>
-                      <w:r>
-                        <w:fldChar w:fldCharType="begin"/>
-                      </w:r>
-                      <w:r>
-                        <w:instrText xml:space="preserve"> STYLEREF 1 \s </w:instrText>
-                      </w:r>
-                      <w:r>
-                        <w:fldChar w:fldCharType="separate"/>
-                      </w:r>
-                      <w:r>
-                        <w:rPr>
-                          <w:noProof/>
-                        </w:rPr>
-                        <w:t>2</w:t>
-                      </w:r>
-                      <w:r>
-                        <w:rPr>
-                          <w:noProof/>
-                        </w:rPr>
-                        <w:fldChar w:fldCharType="end"/>
-                      </w:r>
+                      <w:fldSimple w:instr=" STYLEREF 1 \s ">
+                        <w:r>
+                          <w:rPr>
+                            <w:noProof/>
+                          </w:rPr>
+                          <w:t>2</w:t>
+                        </w:r>
+                      </w:fldSimple>
                       <w:r>
                         <w:t>.3</w:t>
                       </w:r>
@@ -4770,27 +4773,14 @@
                             <w:r>
                               <w:t xml:space="preserve">Figure </w:t>
                             </w:r>
-                            <w:r>
-                              <w:fldChar w:fldCharType="begin"/>
-                            </w:r>
-                            <w:r>
-                              <w:instrText xml:space="preserve"> STYLEREF 1 \s </w:instrText>
-                            </w:r>
-                            <w:r>
-                              <w:fldChar w:fldCharType="separate"/>
-                            </w:r>
-                            <w:r>
-                              <w:rPr>
-                                <w:noProof/>
-                              </w:rPr>
-                              <w:t>2</w:t>
-                            </w:r>
-                            <w:r>
-                              <w:rPr>
-                                <w:noProof/>
-                              </w:rPr>
-                              <w:fldChar w:fldCharType="end"/>
-                            </w:r>
+                            <w:fldSimple w:instr=" STYLEREF 1 \s ">
+                              <w:r>
+                                <w:rPr>
+                                  <w:noProof/>
+                                </w:rPr>
+                                <w:t>2</w:t>
+                              </w:r>
+                            </w:fldSimple>
                             <w:r>
                               <w:t>.4</w:t>
                             </w:r>
@@ -4825,27 +4815,14 @@
                       <w:r>
                         <w:t xml:space="preserve">Figure </w:t>
                       </w:r>
-                      <w:r>
-                        <w:fldChar w:fldCharType="begin"/>
-                      </w:r>
-                      <w:r>
-                        <w:instrText xml:space="preserve"> STYLEREF 1 \s </w:instrText>
-                      </w:r>
-                      <w:r>
-                        <w:fldChar w:fldCharType="separate"/>
-                      </w:r>
-                      <w:r>
-                        <w:rPr>
-                          <w:noProof/>
-                        </w:rPr>
-                        <w:t>2</w:t>
-                      </w:r>
-                      <w:r>
-                        <w:rPr>
-                          <w:noProof/>
-                        </w:rPr>
-                        <w:fldChar w:fldCharType="end"/>
-                      </w:r>
+                      <w:fldSimple w:instr=" STYLEREF 1 \s ">
+                        <w:r>
+                          <w:rPr>
+                            <w:noProof/>
+                          </w:rPr>
+                          <w:t>2</w:t>
+                        </w:r>
+                      </w:fldSimple>
                       <w:r>
                         <w:t>.4</w:t>
                       </w:r>
@@ -5098,6 +5075,7 @@
           <w:id w:val="-7443252"/>
           <w:citation/>
         </w:sdtPr>
+        <w:sdtEndPr/>
         <w:sdtContent>
           <w:r>
             <w:fldChar w:fldCharType="begin"/>
@@ -5133,6 +5111,7 @@
           <w:id w:val="-499204894"/>
           <w:citation/>
         </w:sdtPr>
+        <w:sdtEndPr/>
         <w:sdtContent>
           <w:r>
             <w:fldChar w:fldCharType="begin"/>
@@ -5173,6 +5152,7 @@
           <w:id w:val="1619487897"/>
           <w:citation/>
         </w:sdtPr>
+        <w:sdtEndPr/>
         <w:sdtContent>
           <w:r>
             <w:fldChar w:fldCharType="begin"/>
@@ -5208,6 +5188,7 @@
           <w:id w:val="1946263777"/>
           <w:citation/>
         </w:sdtPr>
+        <w:sdtEndPr/>
         <w:sdtContent>
           <w:r>
             <w:fldChar w:fldCharType="begin"/>
@@ -5323,6 +5304,7 @@
           <w:id w:val="-936904687"/>
           <w:citation/>
         </w:sdtPr>
+        <w:sdtEndPr/>
         <w:sdtContent>
           <w:r>
             <w:rPr>
@@ -5503,7 +5485,7 @@
             <w14:bevel/>
           </w14:textOutline>
         </w:rPr>
-        <w:object w:dxaOrig="9026" w:dyaOrig="6416" w14:anchorId="4547A9F0">
+        <w:object w:dxaOrig="9026" w:dyaOrig="5960" w14:anchorId="4547A9F0">
           <v:shapetype id="_x0000_t75" coordsize="21600,21600" o:spt="75" o:preferrelative="t" path="m@4@5l@4@11@9@11@9@5xe" filled="f" stroked="f">
             <v:stroke joinstyle="miter"/>
             <v:formulas>
@@ -5523,10 +5505,10 @@
             <v:path o:extrusionok="f" gradientshapeok="t" o:connecttype="rect"/>
             <o:lock v:ext="edit" aspectratio="t"/>
           </v:shapetype>
-          <v:shape id="_x0000_i1159" type="#_x0000_t75" style="width:424.65pt;height:301.25pt" o:ole="" filled="t" fillcolor="#d9e2f3 [660]">
+          <v:shape id="_x0000_i1081" type="#_x0000_t75" style="width:424.65pt;height:279.8pt" o:ole="" filled="t" fillcolor="#d9e2f3 [660]">
             <v:imagedata r:id="rId13" o:title=""/>
           </v:shape>
-          <o:OLEObject Type="Embed" ProgID="Word.OpenDocumentText.12" ShapeID="_x0000_i1159" DrawAspect="Content" ObjectID="_1680703737" r:id="rId14"/>
+          <o:OLEObject Type="Embed" ProgID="Word.OpenDocumentText.12" ShapeID="_x0000_i1081" DrawAspect="Content" ObjectID="_1680767354" r:id="rId14"/>
         </w:object>
       </w:r>
     </w:p>
@@ -5595,11 +5577,11 @@
     <w:bookmarkEnd w:id="12"/>
     <w:p>
       <w:r>
-        <w:object w:dxaOrig="9026" w:dyaOrig="7786" w14:anchorId="72910063">
-          <v:shape id="_x0000_i1161" type="#_x0000_t75" style="width:451.3pt;height:388.9pt" o:ole="" filled="t" fillcolor="#d9e2f3 [660]">
+        <w:object w:dxaOrig="9026" w:dyaOrig="7661" w14:anchorId="72910063">
+          <v:shape id="_x0000_i1079" type="#_x0000_t75" style="width:451.3pt;height:382.65pt" o:ole="" filled="t" fillcolor="#d9e2f3 [660]">
             <v:imagedata r:id="rId15" o:title=""/>
           </v:shape>
-          <o:OLEObject Type="Embed" ProgID="Word.OpenDocumentText.12" ShapeID="_x0000_i1161" DrawAspect="Content" ObjectID="_1680703738" r:id="rId16"/>
+          <o:OLEObject Type="Embed" ProgID="Word.OpenDocumentText.12" ShapeID="_x0000_i1079" DrawAspect="Content" ObjectID="_1680767355" r:id="rId16"/>
         </w:object>
       </w:r>
     </w:p>
@@ -5608,14 +5590,28 @@
         <w:pStyle w:val="Heading2"/>
       </w:pPr>
       <w:r>
+        <w:lastRenderedPageBreak/>
         <w:t>Span Filling / Scanline</w:t>
       </w:r>
     </w:p>
+    <w:bookmarkStart w:id="13" w:name="_MON_1680761790"/>
+    <w:bookmarkEnd w:id="13"/>
+    <w:p>
+      <w:r>
+        <w:object w:dxaOrig="9360" w:dyaOrig="12960" w14:anchorId="3C48C2E0">
+          <v:shape id="_x0000_i1159" type="#_x0000_t75" style="width:468pt;height:9in" o:ole="">
+            <v:imagedata r:id="rId17" o:title=""/>
+          </v:shape>
+          <o:OLEObject Type="Embed" ProgID="Word.OpenDocumentText.12" ShapeID="_x0000_i1159" DrawAspect="Content" ObjectID="_1680767356" r:id="rId18"/>
+        </w:object>
+      </w:r>
+    </w:p>
     <w:p>
       <w:pPr>
         <w:pStyle w:val="Heading2"/>
       </w:pPr>
       <w:r>
+        <w:lastRenderedPageBreak/>
         <w:t>Painter / Walk Based Filling (Fixed-memory method)</w:t>
       </w:r>
     </w:p>
@@ -5632,14 +5628,13 @@
       <w:pPr>
         <w:pStyle w:val="Heading1"/>
       </w:pPr>
-      <w:bookmarkStart w:id="13" w:name="_Toc69724703"/>
-      <w:bookmarkStart w:id="14" w:name="_Toc69742287"/>
-      <w:r>
-        <w:lastRenderedPageBreak/>
+      <w:bookmarkStart w:id="14" w:name="_Toc69724703"/>
+      <w:bookmarkStart w:id="15" w:name="_Toc69742287"/>
+      <w:r>
         <w:t>Implementation (What was done, and how) (40% ~3200 -4800 words)</w:t>
       </w:r>
-      <w:bookmarkEnd w:id="13"/>
       <w:bookmarkEnd w:id="14"/>
+      <w:bookmarkEnd w:id="15"/>
       <w:r>
         <w:t xml:space="preserve"> </w:t>
       </w:r>
@@ -5648,84 +5643,84 @@
       <w:pPr>
         <w:pStyle w:val="Heading2"/>
       </w:pPr>
-      <w:bookmarkStart w:id="15" w:name="_Toc69724704"/>
-      <w:bookmarkStart w:id="16" w:name="_Toc69742288"/>
+      <w:bookmarkStart w:id="16" w:name="_Toc69724704"/>
+      <w:bookmarkStart w:id="17" w:name="_Toc69742288"/>
       <w:r>
         <w:t>Stack-based Recursive implementation (Four-Way)</w:t>
       </w:r>
-      <w:bookmarkEnd w:id="15"/>
       <w:bookmarkEnd w:id="16"/>
+      <w:bookmarkEnd w:id="17"/>
     </w:p>
     <w:p>
       <w:pPr>
         <w:pStyle w:val="Heading3"/>
       </w:pPr>
-      <w:bookmarkStart w:id="17" w:name="_Toc69742289"/>
+      <w:bookmarkStart w:id="18" w:name="_Toc69742289"/>
       <w:r>
         <w:t>Stack Storage</w:t>
       </w:r>
-      <w:bookmarkEnd w:id="17"/>
+      <w:bookmarkEnd w:id="18"/>
     </w:p>
     <w:p>
       <w:pPr>
         <w:pStyle w:val="Heading3"/>
       </w:pPr>
-      <w:bookmarkStart w:id="18" w:name="_Toc69742290"/>
+      <w:bookmarkStart w:id="19" w:name="_Toc69742290"/>
       <w:r>
         <w:t>Queue Storage</w:t>
       </w:r>
-      <w:bookmarkEnd w:id="18"/>
+      <w:bookmarkEnd w:id="19"/>
     </w:p>
     <w:p/>
     <w:p>
       <w:pPr>
         <w:pStyle w:val="Heading2"/>
       </w:pPr>
-      <w:bookmarkStart w:id="19" w:name="_Toc69724706"/>
-      <w:bookmarkStart w:id="20" w:name="_Toc69742291"/>
+      <w:bookmarkStart w:id="20" w:name="_Toc69724706"/>
+      <w:bookmarkStart w:id="21" w:name="_Toc69742291"/>
       <w:r>
         <w:t>Walk-Based Filling</w:t>
       </w:r>
-      <w:bookmarkEnd w:id="19"/>
       <w:bookmarkEnd w:id="20"/>
+      <w:bookmarkEnd w:id="21"/>
     </w:p>
     <w:p/>
     <w:p>
       <w:pPr>
         <w:pStyle w:val="Heading2"/>
       </w:pPr>
-      <w:bookmarkStart w:id="21" w:name="_Toc69724707"/>
-      <w:bookmarkStart w:id="22" w:name="_Toc69742292"/>
+      <w:bookmarkStart w:id="22" w:name="_Toc69724707"/>
+      <w:bookmarkStart w:id="23" w:name="_Toc69742292"/>
       <w:r>
         <w:t>Graph-Theoretic Filling</w:t>
       </w:r>
-      <w:bookmarkEnd w:id="21"/>
       <w:bookmarkEnd w:id="22"/>
+      <w:bookmarkEnd w:id="23"/>
     </w:p>
     <w:p>
       <w:pPr>
         <w:pStyle w:val="Heading2"/>
       </w:pPr>
-      <w:bookmarkStart w:id="23" w:name="_Toc69724708"/>
-      <w:bookmarkStart w:id="24" w:name="_Toc69742293"/>
+      <w:bookmarkStart w:id="24" w:name="_Toc69724708"/>
+      <w:bookmarkStart w:id="25" w:name="_Toc69742293"/>
       <w:r>
         <w:t>Span Filling</w:t>
       </w:r>
-      <w:bookmarkEnd w:id="23"/>
       <w:bookmarkEnd w:id="24"/>
+      <w:bookmarkEnd w:id="25"/>
     </w:p>
     <w:p/>
     <w:p>
       <w:pPr>
         <w:pStyle w:val="Heading2"/>
       </w:pPr>
-      <w:bookmarkStart w:id="25" w:name="_Toc69724705"/>
-      <w:bookmarkStart w:id="26" w:name="_Toc69742294"/>
+      <w:bookmarkStart w:id="26" w:name="_Toc69724705"/>
+      <w:bookmarkStart w:id="27" w:name="_Toc69742294"/>
       <w:r>
         <w:t>Neighbour Checking Algorithm</w:t>
       </w:r>
-      <w:bookmarkEnd w:id="25"/>
       <w:bookmarkEnd w:id="26"/>
+      <w:bookmarkEnd w:id="27"/>
     </w:p>
     <w:p/>
     <w:p/>
@@ -5734,8 +5729,8 @@
       <w:pPr>
         <w:pStyle w:val="Heading1"/>
       </w:pPr>
-      <w:bookmarkStart w:id="27" w:name="_Toc69724709"/>
-      <w:bookmarkStart w:id="28" w:name="_Toc69742295"/>
+      <w:bookmarkStart w:id="28" w:name="_Toc69724709"/>
+      <w:bookmarkStart w:id="29" w:name="_Toc69742295"/>
       <w:r>
         <w:t xml:space="preserve">Results and </w:t>
       </w:r>
@@ -5747,8 +5742,8 @@
       <w:r>
         <w:t xml:space="preserve"> (30% ~2400 – 3600 Words)</w:t>
       </w:r>
-      <w:bookmarkEnd w:id="27"/>
       <w:bookmarkEnd w:id="28"/>
+      <w:bookmarkEnd w:id="29"/>
     </w:p>
     <w:p/>
     <w:p/>
@@ -5756,13 +5751,13 @@
       <w:pPr>
         <w:pStyle w:val="Heading1"/>
       </w:pPr>
-      <w:bookmarkStart w:id="29" w:name="_Toc69724710"/>
-      <w:bookmarkStart w:id="30" w:name="_Toc69742296"/>
+      <w:bookmarkStart w:id="30" w:name="_Toc69724710"/>
+      <w:bookmarkStart w:id="31" w:name="_Toc69742296"/>
       <w:r>
         <w:t>Conclusion (10% ~800 – 1200 Words)</w:t>
       </w:r>
-      <w:bookmarkEnd w:id="29"/>
       <w:bookmarkEnd w:id="30"/>
+      <w:bookmarkEnd w:id="31"/>
     </w:p>
     <w:p/>
     <w:p/>
@@ -5770,18 +5765,19 @@
       <w:pPr>
         <w:pStyle w:val="Heading1"/>
       </w:pPr>
-      <w:bookmarkStart w:id="31" w:name="_Toc69724711"/>
-      <w:bookmarkStart w:id="32" w:name="_Toc69742297"/>
-      <w:r>
+      <w:bookmarkStart w:id="32" w:name="_Toc69724711"/>
+      <w:bookmarkStart w:id="33" w:name="_Toc69742297"/>
+      <w:r>
+        <w:lastRenderedPageBreak/>
         <w:t>Form/References (5%)</w:t>
       </w:r>
-      <w:bookmarkEnd w:id="31"/>
       <w:bookmarkEnd w:id="32"/>
+      <w:bookmarkEnd w:id="33"/>
     </w:p>
     <w:sdt>
       <w:sdtPr>
         <w:rPr>
-          <w:rFonts w:ascii="Calibri" w:hAnsi="Calibri"/>
+          <w:rFonts w:ascii="Calibri" w:eastAsiaTheme="minorEastAsia" w:hAnsi="Calibri" w:cstheme="minorBidi"/>
           <w:b w:val="0"/>
           <w:bCs w:val="0"/>
           <w:smallCaps w:val="0"/>
@@ -5797,7 +5793,7 @@
       </w:sdtPr>
       <w:sdtEndPr>
         <w:rPr>
-          <w:rFonts w:asciiTheme="minorHAnsi" w:eastAsiaTheme="minorEastAsia" w:hAnsiTheme="minorHAnsi" w:cstheme="minorBidi"/>
+          <w:rFonts w:asciiTheme="minorHAnsi" w:hAnsiTheme="minorHAnsi"/>
         </w:rPr>
       </w:sdtEndPr>
       <w:sdtContent>
@@ -5814,6 +5810,7 @@
             <w:id w:val="-573587230"/>
             <w:bibliography/>
           </w:sdtPr>
+          <w:sdtEndPr/>
           <w:sdtContent>
             <w:p>
               <w:pPr>
@@ -5870,7 +5867,6 @@
                       <w:rPr>
                         <w:noProof/>
                       </w:rPr>
-                      <w:lastRenderedPageBreak/>
                       <w:t xml:space="preserve">[1] </w:t>
                     </w:r>
                   </w:p>
@@ -6729,6 +6725,7 @@
                       <w:rPr>
                         <w:noProof/>
                       </w:rPr>
+                      <w:lastRenderedPageBreak/>
                       <w:t xml:space="preserve">[16] </w:t>
                     </w:r>
                   </w:p>
@@ -6835,7 +6832,6 @@
                       <w:rPr>
                         <w:noProof/>
                       </w:rPr>
-                      <w:lastRenderedPageBreak/>
                       <w:t xml:space="preserve">[18] </w:t>
                     </w:r>
                   </w:p>
@@ -7463,7 +7459,7 @@
     </w:sdt>
     <w:p/>
     <w:sectPr>
-      <w:footerReference w:type="default" r:id="rId17"/>
+      <w:footerReference w:type="default" r:id="rId19"/>
       <w:pgSz w:w="11906" w:h="16838"/>
       <w:pgMar w:top="1440" w:right="1440" w:bottom="1440" w:left="1440" w:header="708" w:footer="708" w:gutter="0"/>
       <w:cols w:space="720"/>
@@ -7473,7 +7469,7 @@
 </file>
 
 <file path=word/endnotes.xml><?xml version="1.0" encoding="utf-8"?>
-<w:endnotes xmlns:wpc="http://schemas.microsoft.com/office/word/2010/wordprocessingCanvas" xmlns:cx="http://schemas.microsoft.com/office/drawing/2014/chartex" xmlns:cx1="http://schemas.microsoft.com/office/drawing/2015/9/8/chartex" xmlns:cx2="http://schemas.microsoft.com/office/drawing/2015/10/21/chartex" xmlns:cx3="http://schemas.microsoft.com/office/drawing/2016/5/9/chartex" xmlns:cx4="http://schemas.microsoft.com/office/drawing/2016/5/10/chartex" xmlns:cx5="http://schemas.microsoft.com/office/drawing/2016/5/11/chartex" xmlns:cx6="http://schemas.microsoft.com/office/drawing/2016/5/12/chartex" xmlns:cx7="http://schemas.microsoft.com/office/drawing/2016/5/13/chartex" xmlns:cx8="http://schemas.microsoft.com/office/drawing/2016/5/14/chartex" xmlns:mc="http://schemas.openxmlformats.org/markup-compatibility/2006" xmlns:aink="http://schemas.microsoft.com/office/drawing/2016/ink" xmlns:am3d="http://schemas.microsoft.com/office/drawing/2017/model3d" xmlns:o="urn:schemas-microsoft-com:office:office" xmlns:r="http://schemas.openxmlformats.org/officeDocument/2006/relationships" xmlns:m="http://schemas.openxmlformats.org/officeDocument/2006/math" xmlns:v="urn:schemas-microsoft-com:vml" xmlns:wp14="http://schemas.microsoft.com/office/word/2010/wordprocessingDrawing" xmlns:wp="http://schemas.openxmlformats.org/drawingml/2006/wordprocessingDrawing" xmlns:w10="urn:schemas-microsoft-com:office:word" xmlns:w="http://schemas.openxmlformats.org/wordprocessingml/2006/main" xmlns:w14="http://schemas.microsoft.com/office/word/2010/wordml" xmlns:w15="http://schemas.microsoft.com/office/word/2012/wordml" xmlns:w16cex="http://schemas.microsoft.com/office/word/2018/wordml/cex" xmlns:w16cid="http://schemas.microsoft.com/office/word/2016/wordml/cid" xmlns:w16="http://schemas.microsoft.com/office/word/2018/wordml" xmlns:w16se="http://schemas.microsoft.com/office/word/2015/wordml/symex" xmlns:wpg="http://schemas.microsoft.com/office/word/2010/wordprocessingGroup" xmlns:wpi="http://schemas.microsoft.com/office/word/2010/wordprocessingInk" xmlns:wne="http://schemas.microsoft.com/office/word/2006/wordml" xmlns:wps="http://schemas.microsoft.com/office/word/2010/wordprocessingShape" mc:Ignorable="w14 w15 w16se w16cid w16 w16cex wp14">
+<w:endnotes xmlns:wpc="http://schemas.microsoft.com/office/word/2010/wordprocessingCanvas" xmlns:cx="http://schemas.microsoft.com/office/drawing/2014/chartex" xmlns:cx1="http://schemas.microsoft.com/office/drawing/2015/9/8/chartex" xmlns:cx2="http://schemas.microsoft.com/office/drawing/2015/10/21/chartex" xmlns:cx3="http://schemas.microsoft.com/office/drawing/2016/5/9/chartex" xmlns:cx4="http://schemas.microsoft.com/office/drawing/2016/5/10/chartex" xmlns:cx5="http://schemas.microsoft.com/office/drawing/2016/5/11/chartex" xmlns:cx6="http://schemas.microsoft.com/office/drawing/2016/5/12/chartex" xmlns:cx7="http://schemas.microsoft.com/office/drawing/2016/5/13/chartex" xmlns:cx8="http://schemas.microsoft.com/office/drawing/2016/5/14/chartex" xmlns:mc="http://schemas.openxmlformats.org/markup-compatibility/2006" xmlns:aink="http://schemas.microsoft.com/office/drawing/2016/ink" xmlns:am3d="http://schemas.microsoft.com/office/drawing/2017/model3d" xmlns:o="urn:schemas-microsoft-com:office:office" xmlns:r="http://schemas.openxmlformats.org/officeDocument/2006/relationships" xmlns:m="http://schemas.openxmlformats.org/officeDocument/2006/math" xmlns:v="urn:schemas-microsoft-com:vml" xmlns:wp14="http://schemas.microsoft.com/office/word/2010/wordprocessingDrawing" xmlns:wp="http://schemas.openxmlformats.org/drawingml/2006/wordprocessingDrawing" xmlns:w10="urn:schemas-microsoft-com:office:word" xmlns:w="http://schemas.openxmlformats.org/wordprocessingml/2006/main" xmlns:w14="http://schemas.microsoft.com/office/word/2010/wordml" xmlns:w15="http://schemas.microsoft.com/office/word/2012/wordml" xmlns:w16cex="http://schemas.microsoft.com/office/word/2018/wordml/cex" xmlns:w16cid="http://schemas.microsoft.com/office/word/2016/wordml/cid" xmlns:w16="http://schemas.microsoft.com/office/word/2018/wordml" xmlns:w16sdtdh="http://schemas.microsoft.com/office/word/2020/wordml/sdtdatahash" xmlns:w16se="http://schemas.microsoft.com/office/word/2015/wordml/symex" xmlns:wpg="http://schemas.microsoft.com/office/word/2010/wordprocessingGroup" xmlns:wpi="http://schemas.microsoft.com/office/word/2010/wordprocessingInk" xmlns:wne="http://schemas.microsoft.com/office/word/2006/wordml" xmlns:wps="http://schemas.microsoft.com/office/word/2010/wordprocessingShape" mc:Ignorable="w14 w15 w16se w16cid w16 w16cex w16sdtdh wp14">
   <w:endnote w:type="separator" w:id="-1">
     <w:p>
       <w:pPr>
@@ -7498,7 +7494,7 @@
 </file>
 
 <file path=word/footer1.xml><?xml version="1.0" encoding="utf-8"?>
-<w:ftr xmlns:wpc="http://schemas.microsoft.com/office/word/2010/wordprocessingCanvas" xmlns:cx="http://schemas.microsoft.com/office/drawing/2014/chartex" xmlns:cx1="http://schemas.microsoft.com/office/drawing/2015/9/8/chartex" xmlns:cx2="http://schemas.microsoft.com/office/drawing/2015/10/21/chartex" xmlns:cx3="http://schemas.microsoft.com/office/drawing/2016/5/9/chartex" xmlns:cx4="http://schemas.microsoft.com/office/drawing/2016/5/10/chartex" xmlns:cx5="http://schemas.microsoft.com/office/drawing/2016/5/11/chartex" xmlns:cx6="http://schemas.microsoft.com/office/drawing/2016/5/12/chartex" xmlns:cx7="http://schemas.microsoft.com/office/drawing/2016/5/13/chartex" xmlns:cx8="http://schemas.microsoft.com/office/drawing/2016/5/14/chartex" xmlns:mc="http://schemas.openxmlformats.org/markup-compatibility/2006" xmlns:aink="http://schemas.microsoft.com/office/drawing/2016/ink" xmlns:am3d="http://schemas.microsoft.com/office/drawing/2017/model3d" xmlns:o="urn:schemas-microsoft-com:office:office" xmlns:r="http://schemas.openxmlformats.org/officeDocument/2006/relationships" xmlns:m="http://schemas.openxmlformats.org/officeDocument/2006/math" xmlns:v="urn:schemas-microsoft-com:vml" xmlns:wp14="http://schemas.microsoft.com/office/word/2010/wordprocessingDrawing" xmlns:wp="http://schemas.openxmlformats.org/drawingml/2006/wordprocessingDrawing" xmlns:w10="urn:schemas-microsoft-com:office:word" xmlns:w="http://schemas.openxmlformats.org/wordprocessingml/2006/main" xmlns:w14="http://schemas.microsoft.com/office/word/2010/wordml" xmlns:w15="http://schemas.microsoft.com/office/word/2012/wordml" xmlns:w16cex="http://schemas.microsoft.com/office/word/2018/wordml/cex" xmlns:w16cid="http://schemas.microsoft.com/office/word/2016/wordml/cid" xmlns:w16="http://schemas.microsoft.com/office/word/2018/wordml" xmlns:w16se="http://schemas.microsoft.com/office/word/2015/wordml/symex" xmlns:wpg="http://schemas.microsoft.com/office/word/2010/wordprocessingGroup" xmlns:wpi="http://schemas.microsoft.com/office/word/2010/wordprocessingInk" xmlns:wne="http://schemas.microsoft.com/office/word/2006/wordml" xmlns:wps="http://schemas.microsoft.com/office/word/2010/wordprocessingShape" mc:Ignorable="w14 w15 w16se w16cid w16 w16cex wp14">
+<w:ftr xmlns:wpc="http://schemas.microsoft.com/office/word/2010/wordprocessingCanvas" xmlns:cx="http://schemas.microsoft.com/office/drawing/2014/chartex" xmlns:cx1="http://schemas.microsoft.com/office/drawing/2015/9/8/chartex" xmlns:cx2="http://schemas.microsoft.com/office/drawing/2015/10/21/chartex" xmlns:cx3="http://schemas.microsoft.com/office/drawing/2016/5/9/chartex" xmlns:cx4="http://schemas.microsoft.com/office/drawing/2016/5/10/chartex" xmlns:cx5="http://schemas.microsoft.com/office/drawing/2016/5/11/chartex" xmlns:cx6="http://schemas.microsoft.com/office/drawing/2016/5/12/chartex" xmlns:cx7="http://schemas.microsoft.com/office/drawing/2016/5/13/chartex" xmlns:cx8="http://schemas.microsoft.com/office/drawing/2016/5/14/chartex" xmlns:mc="http://schemas.openxmlformats.org/markup-compatibility/2006" xmlns:aink="http://schemas.microsoft.com/office/drawing/2016/ink" xmlns:am3d="http://schemas.microsoft.com/office/drawing/2017/model3d" xmlns:o="urn:schemas-microsoft-com:office:office" xmlns:r="http://schemas.openxmlformats.org/officeDocument/2006/relationships" xmlns:m="http://schemas.openxmlformats.org/officeDocument/2006/math" xmlns:v="urn:schemas-microsoft-com:vml" xmlns:wp14="http://schemas.microsoft.com/office/word/2010/wordprocessingDrawing" xmlns:wp="http://schemas.openxmlformats.org/drawingml/2006/wordprocessingDrawing" xmlns:w10="urn:schemas-microsoft-com:office:word" xmlns:w="http://schemas.openxmlformats.org/wordprocessingml/2006/main" xmlns:w14="http://schemas.microsoft.com/office/word/2010/wordml" xmlns:w15="http://schemas.microsoft.com/office/word/2012/wordml" xmlns:w16cex="http://schemas.microsoft.com/office/word/2018/wordml/cex" xmlns:w16cid="http://schemas.microsoft.com/office/word/2016/wordml/cid" xmlns:w16="http://schemas.microsoft.com/office/word/2018/wordml" xmlns:w16sdtdh="http://schemas.microsoft.com/office/word/2020/wordml/sdtdatahash" xmlns:w16se="http://schemas.microsoft.com/office/word/2015/wordml/symex" xmlns:wpg="http://schemas.microsoft.com/office/word/2010/wordprocessingGroup" xmlns:wpi="http://schemas.microsoft.com/office/word/2010/wordprocessingInk" xmlns:wne="http://schemas.microsoft.com/office/word/2006/wordml" xmlns:wps="http://schemas.microsoft.com/office/word/2010/wordprocessingShape" mc:Ignorable="w14 w15 w16se w16cid w16 w16cex w16sdtdh wp14">
   <w:p>
     <w:pPr>
       <w:pStyle w:val="Footer"/>
@@ -7661,7 +7657,7 @@
 </file>
 
 <file path=word/footnotes.xml><?xml version="1.0" encoding="utf-8"?>
-<w:footnotes xmlns:wpc="http://schemas.microsoft.com/office/word/2010/wordprocessingCanvas" xmlns:cx="http://schemas.microsoft.com/office/drawing/2014/chartex" xmlns:cx1="http://schemas.microsoft.com/office/drawing/2015/9/8/chartex" xmlns:cx2="http://schemas.microsoft.com/office/drawing/2015/10/21/chartex" xmlns:cx3="http://schemas.microsoft.com/office/drawing/2016/5/9/chartex" xmlns:cx4="http://schemas.microsoft.com/office/drawing/2016/5/10/chartex" xmlns:cx5="http://schemas.microsoft.com/office/drawing/2016/5/11/chartex" xmlns:cx6="http://schemas.microsoft.com/office/drawing/2016/5/12/chartex" xmlns:cx7="http://schemas.microsoft.com/office/drawing/2016/5/13/chartex" xmlns:cx8="http://schemas.microsoft.com/office/drawing/2016/5/14/chartex" xmlns:mc="http://schemas.openxmlformats.org/markup-compatibility/2006" xmlns:aink="http://schemas.microsoft.com/office/drawing/2016/ink" xmlns:am3d="http://schemas.microsoft.com/office/drawing/2017/model3d" xmlns:o="urn:schemas-microsoft-com:office:office" xmlns:r="http://schemas.openxmlformats.org/officeDocument/2006/relationships" xmlns:m="http://schemas.openxmlformats.org/officeDocument/2006/math" xmlns:v="urn:schemas-microsoft-com:vml" xmlns:wp14="http://schemas.microsoft.com/office/word/2010/wordprocessingDrawing" xmlns:wp="http://schemas.openxmlformats.org/drawingml/2006/wordprocessingDrawing" xmlns:w10="urn:schemas-microsoft-com:office:word" xmlns:w="http://schemas.openxmlformats.org/wordprocessingml/2006/main" xmlns:w14="http://schemas.microsoft.com/office/word/2010/wordml" xmlns:w15="http://schemas.microsoft.com/office/word/2012/wordml" xmlns:w16cex="http://schemas.microsoft.com/office/word/2018/wordml/cex" xmlns:w16cid="http://schemas.microsoft.com/office/word/2016/wordml/cid" xmlns:w16="http://schemas.microsoft.com/office/word/2018/wordml" xmlns:w16se="http://schemas.microsoft.com/office/word/2015/wordml/symex" xmlns:wpg="http://schemas.microsoft.com/office/word/2010/wordprocessingGroup" xmlns:wpi="http://schemas.microsoft.com/office/word/2010/wordprocessingInk" xmlns:wne="http://schemas.microsoft.com/office/word/2006/wordml" xmlns:wps="http://schemas.microsoft.com/office/word/2010/wordprocessingShape" mc:Ignorable="w14 w15 w16se w16cid w16 w16cex wp14">
+<w:footnotes xmlns:wpc="http://schemas.microsoft.com/office/word/2010/wordprocessingCanvas" xmlns:cx="http://schemas.microsoft.com/office/drawing/2014/chartex" xmlns:cx1="http://schemas.microsoft.com/office/drawing/2015/9/8/chartex" xmlns:cx2="http://schemas.microsoft.com/office/drawing/2015/10/21/chartex" xmlns:cx3="http://schemas.microsoft.com/office/drawing/2016/5/9/chartex" xmlns:cx4="http://schemas.microsoft.com/office/drawing/2016/5/10/chartex" xmlns:cx5="http://schemas.microsoft.com/office/drawing/2016/5/11/chartex" xmlns:cx6="http://schemas.microsoft.com/office/drawing/2016/5/12/chartex" xmlns:cx7="http://schemas.microsoft.com/office/drawing/2016/5/13/chartex" xmlns:cx8="http://schemas.microsoft.com/office/drawing/2016/5/14/chartex" xmlns:mc="http://schemas.openxmlformats.org/markup-compatibility/2006" xmlns:aink="http://schemas.microsoft.com/office/drawing/2016/ink" xmlns:am3d="http://schemas.microsoft.com/office/drawing/2017/model3d" xmlns:o="urn:schemas-microsoft-com:office:office" xmlns:r="http://schemas.openxmlformats.org/officeDocument/2006/relationships" xmlns:m="http://schemas.openxmlformats.org/officeDocument/2006/math" xmlns:v="urn:schemas-microsoft-com:vml" xmlns:wp14="http://schemas.microsoft.com/office/word/2010/wordprocessingDrawing" xmlns:wp="http://schemas.openxmlformats.org/drawingml/2006/wordprocessingDrawing" xmlns:w10="urn:schemas-microsoft-com:office:word" xmlns:w="http://schemas.openxmlformats.org/wordprocessingml/2006/main" xmlns:w14="http://schemas.microsoft.com/office/word/2010/wordml" xmlns:w15="http://schemas.microsoft.com/office/word/2012/wordml" xmlns:w16cex="http://schemas.microsoft.com/office/word/2018/wordml/cex" xmlns:w16cid="http://schemas.microsoft.com/office/word/2016/wordml/cid" xmlns:w16="http://schemas.microsoft.com/office/word/2018/wordml" xmlns:w16sdtdh="http://schemas.microsoft.com/office/word/2020/wordml/sdtdatahash" xmlns:w16se="http://schemas.microsoft.com/office/word/2015/wordml/symex" xmlns:wpg="http://schemas.microsoft.com/office/word/2010/wordprocessingGroup" xmlns:wpi="http://schemas.microsoft.com/office/word/2010/wordprocessingInk" xmlns:wne="http://schemas.microsoft.com/office/word/2006/wordml" xmlns:wps="http://schemas.microsoft.com/office/word/2010/wordprocessingShape" mc:Ignorable="w14 w15 w16se w16cid w16 w16cex w16sdtdh wp14">
   <w:footnote w:type="separator" w:id="-1">
     <w:p>
       <w:pPr>
@@ -7689,7 +7685,7 @@
 </file>
 
 <file path=word/numbering.xml><?xml version="1.0" encoding="utf-8"?>
-<w:numbering xmlns:wpc="http://schemas.microsoft.com/office/word/2010/wordprocessingCanvas" xmlns:cx="http://schemas.microsoft.com/office/drawing/2014/chartex" xmlns:cx1="http://schemas.microsoft.com/office/drawing/2015/9/8/chartex" xmlns:cx2="http://schemas.microsoft.com/office/drawing/2015/10/21/chartex" xmlns:cx3="http://schemas.microsoft.com/office/drawing/2016/5/9/chartex" xmlns:cx4="http://schemas.microsoft.com/office/drawing/2016/5/10/chartex" xmlns:cx5="http://schemas.microsoft.com/office/drawing/2016/5/11/chartex" xmlns:cx6="http://schemas.microsoft.com/office/drawing/2016/5/12/chartex" xmlns:cx7="http://schemas.microsoft.com/office/drawing/2016/5/13/chartex" xmlns:cx8="http://schemas.microsoft.com/office/drawing/2016/5/14/chartex" xmlns:mc="http://schemas.openxmlformats.org/markup-compatibility/2006" xmlns:aink="http://schemas.microsoft.com/office/drawing/2016/ink" xmlns:am3d="http://schemas.microsoft.com/office/drawing/2017/model3d" xmlns:o="urn:schemas-microsoft-com:office:office" xmlns:r="http://schemas.openxmlformats.org/officeDocument/2006/relationships" xmlns:m="http://schemas.openxmlformats.org/officeDocument/2006/math" xmlns:v="urn:schemas-microsoft-com:vml" xmlns:wp14="http://schemas.microsoft.com/office/word/2010/wordprocessingDrawing" xmlns:wp="http://schemas.openxmlformats.org/drawingml/2006/wordprocessingDrawing" xmlns:w10="urn:schemas-microsoft-com:office:word" xmlns:w="http://schemas.openxmlformats.org/wordprocessingml/2006/main" xmlns:w14="http://schemas.microsoft.com/office/word/2010/wordml" xmlns:w15="http://schemas.microsoft.com/office/word/2012/wordml" xmlns:w16cex="http://schemas.microsoft.com/office/word/2018/wordml/cex" xmlns:w16cid="http://schemas.microsoft.com/office/word/2016/wordml/cid" xmlns:w16="http://schemas.microsoft.com/office/word/2018/wordml" xmlns:w16se="http://schemas.microsoft.com/office/word/2015/wordml/symex" xmlns:wpg="http://schemas.microsoft.com/office/word/2010/wordprocessingGroup" xmlns:wpi="http://schemas.microsoft.com/office/word/2010/wordprocessingInk" xmlns:wne="http://schemas.microsoft.com/office/word/2006/wordml" xmlns:wps="http://schemas.microsoft.com/office/word/2010/wordprocessingShape" mc:Ignorable="w14 w15 w16se w16cid w16 w16cex wp14">
+<w:numbering xmlns:wpc="http://schemas.microsoft.com/office/word/2010/wordprocessingCanvas" xmlns:cx="http://schemas.microsoft.com/office/drawing/2014/chartex" xmlns:cx1="http://schemas.microsoft.com/office/drawing/2015/9/8/chartex" xmlns:cx2="http://schemas.microsoft.com/office/drawing/2015/10/21/chartex" xmlns:cx3="http://schemas.microsoft.com/office/drawing/2016/5/9/chartex" xmlns:cx4="http://schemas.microsoft.com/office/drawing/2016/5/10/chartex" xmlns:cx5="http://schemas.microsoft.com/office/drawing/2016/5/11/chartex" xmlns:cx6="http://schemas.microsoft.com/office/drawing/2016/5/12/chartex" xmlns:cx7="http://schemas.microsoft.com/office/drawing/2016/5/13/chartex" xmlns:cx8="http://schemas.microsoft.com/office/drawing/2016/5/14/chartex" xmlns:mc="http://schemas.openxmlformats.org/markup-compatibility/2006" xmlns:aink="http://schemas.microsoft.com/office/drawing/2016/ink" xmlns:am3d="http://schemas.microsoft.com/office/drawing/2017/model3d" xmlns:o="urn:schemas-microsoft-com:office:office" xmlns:r="http://schemas.openxmlformats.org/officeDocument/2006/relationships" xmlns:m="http://schemas.openxmlformats.org/officeDocument/2006/math" xmlns:v="urn:schemas-microsoft-com:vml" xmlns:wp14="http://schemas.microsoft.com/office/word/2010/wordprocessingDrawing" xmlns:wp="http://schemas.openxmlformats.org/drawingml/2006/wordprocessingDrawing" xmlns:w10="urn:schemas-microsoft-com:office:word" xmlns:w="http://schemas.openxmlformats.org/wordprocessingml/2006/main" xmlns:w14="http://schemas.microsoft.com/office/word/2010/wordml" xmlns:w15="http://schemas.microsoft.com/office/word/2012/wordml" xmlns:w16cex="http://schemas.microsoft.com/office/word/2018/wordml/cex" xmlns:w16cid="http://schemas.microsoft.com/office/word/2016/wordml/cid" xmlns:w16="http://schemas.microsoft.com/office/word/2018/wordml" xmlns:w16sdtdh="http://schemas.microsoft.com/office/word/2020/wordml/sdtdatahash" xmlns:w16se="http://schemas.microsoft.com/office/word/2015/wordml/symex" xmlns:wpg="http://schemas.microsoft.com/office/word/2010/wordprocessingGroup" xmlns:wpi="http://schemas.microsoft.com/office/word/2010/wordprocessingInk" xmlns:wne="http://schemas.microsoft.com/office/word/2006/wordml" xmlns:wps="http://schemas.microsoft.com/office/word/2010/wordprocessingShape" mc:Ignorable="w14 w15 w16se w16cid w16 w16cex w16sdtdh wp14">
   <w:abstractNum w:abstractNumId="0" w15:restartNumberingAfterBreak="0">
     <w:nsid w:val="1482775B"/>
     <w:multiLevelType w:val="multilevel"/>
@@ -8106,7 +8102,7 @@
 </file>
 
 <file path=word/styles.xml><?xml version="1.0" encoding="utf-8"?>
-<w:styles xmlns:mc="http://schemas.openxmlformats.org/markup-compatibility/2006" xmlns:r="http://schemas.openxmlformats.org/officeDocument/2006/relationships" xmlns:w="http://schemas.openxmlformats.org/wordprocessingml/2006/main" xmlns:w14="http://schemas.microsoft.com/office/word/2010/wordml" xmlns:w15="http://schemas.microsoft.com/office/word/2012/wordml" xmlns:w16cex="http://schemas.microsoft.com/office/word/2018/wordml/cex" xmlns:w16cid="http://schemas.microsoft.com/office/word/2016/wordml/cid" xmlns:w16="http://schemas.microsoft.com/office/word/2018/wordml" xmlns:w16se="http://schemas.microsoft.com/office/word/2015/wordml/symex" mc:Ignorable="w14 w15 w16se w16cid w16 w16cex">
+<w:styles xmlns:mc="http://schemas.openxmlformats.org/markup-compatibility/2006" xmlns:r="http://schemas.openxmlformats.org/officeDocument/2006/relationships" xmlns:w="http://schemas.openxmlformats.org/wordprocessingml/2006/main" xmlns:w14="http://schemas.microsoft.com/office/word/2010/wordml" xmlns:w15="http://schemas.microsoft.com/office/word/2012/wordml" xmlns:w16cex="http://schemas.microsoft.com/office/word/2018/wordml/cex" xmlns:w16cid="http://schemas.microsoft.com/office/word/2016/wordml/cid" xmlns:w16="http://schemas.microsoft.com/office/word/2018/wordml" xmlns:w16sdtdh="http://schemas.microsoft.com/office/word/2020/wordml/sdtdatahash" xmlns:w16se="http://schemas.microsoft.com/office/word/2015/wordml/symex" mc:Ignorable="w14 w15 w16se w16cid w16 w16cex w16sdtdh">
   <w:docDefaults>
     <w:rPrDefault>
       <w:rPr>

</xml_diff>

<commit_message>
Added UML and started 'Implementation'.
</commit_message>
<xml_diff>
--- a/Dissertation Write Up - Jack Hopkins.docx
+++ b/Dissertation Write Up - Jack Hopkins.docx
@@ -1911,6 +1911,7 @@
           <w:id w:val="-1079895142"/>
           <w:citation/>
         </w:sdtPr>
+        <w:sdtEndPr/>
         <w:sdtContent>
           <w:r>
             <w:rPr>
@@ -2012,6 +2013,7 @@
           <w:id w:val="1278213279"/>
           <w:citation/>
         </w:sdtPr>
+        <w:sdtEndPr/>
         <w:sdtContent>
           <w:r>
             <w:rPr>
@@ -2093,6 +2095,7 @@
           <w:id w:val="1371882845"/>
           <w:citation/>
         </w:sdtPr>
+        <w:sdtEndPr/>
         <w:sdtContent>
           <w:r>
             <w:rPr>
@@ -2174,6 +2177,7 @@
           <w:id w:val="1807356533"/>
           <w:citation/>
         </w:sdtPr>
+        <w:sdtEndPr/>
         <w:sdtContent>
           <w:r>
             <w:rPr>
@@ -2236,6 +2240,7 @@
           <w:id w:val="-242490867"/>
           <w:citation/>
         </w:sdtPr>
+        <w:sdtEndPr/>
         <w:sdtContent>
           <w:r>
             <w:rPr>
@@ -2307,6 +2312,7 @@
           <w:id w:val="-918090474"/>
           <w:citation/>
         </w:sdtPr>
+        <w:sdtEndPr/>
         <w:sdtContent>
           <w:r>
             <w:rPr>
@@ -2369,6 +2375,7 @@
           <w:id w:val="1765189574"/>
           <w:citation/>
         </w:sdtPr>
+        <w:sdtEndPr/>
         <w:sdtContent>
           <w:r>
             <w:rPr>
@@ -2431,6 +2438,7 @@
           <w:id w:val="-1679502314"/>
           <w:citation/>
         </w:sdtPr>
+        <w:sdtEndPr/>
         <w:sdtContent>
           <w:r>
             <w:rPr>
@@ -2671,6 +2679,7 @@
           <w:id w:val="-756668998"/>
           <w:citation/>
         </w:sdtPr>
+        <w:sdtEndPr/>
         <w:sdtContent>
           <w:r>
             <w:rPr>
@@ -2732,6 +2741,7 @@
           <w:id w:val="2098126250"/>
           <w:citation/>
         </w:sdtPr>
+        <w:sdtEndPr/>
         <w:sdtContent>
           <w:r>
             <w:rPr>
@@ -2780,6 +2790,7 @@
           <w:id w:val="524519918"/>
           <w:citation/>
         </w:sdtPr>
+        <w:sdtEndPr/>
         <w:sdtContent>
           <w:r>
             <w:rPr>
@@ -2825,14 +2836,7 @@
         <w:rPr>
           <w:lang w:eastAsia="en-GB"/>
         </w:rPr>
-        <w:t xml:space="preserve"> Thus, finding a </w:t>
-      </w:r>
-      <w:r>
-        <w:rPr>
-          <w:lang w:eastAsia="en-GB"/>
-        </w:rPr>
-        <w:lastRenderedPageBreak/>
-        <w:t>way to lighten possible workloads for myself, and other Game Dev Hobbyists in the future, is exciting!</w:t>
+        <w:t xml:space="preserve"> Thus, finding a way to lighten possible workloads for myself, and other Game Dev Hobbyists in the future, is exciting!</w:t>
       </w:r>
     </w:p>
     <w:p>
@@ -2888,6 +2892,7 @@
         </w:numPr>
       </w:pPr>
       <w:r>
+        <w:lastRenderedPageBreak/>
         <w:t>Walk-Based Filling [Fixed Memory Method] (WBF).</w:t>
       </w:r>
     </w:p>
@@ -2958,6 +2963,7 @@
           <w:id w:val="1073927370"/>
           <w:citation/>
         </w:sdtPr>
+        <w:sdtEndPr/>
         <w:sdtContent>
           <w:r>
             <w:fldChar w:fldCharType="begin"/>
@@ -3170,29 +3176,21 @@
           <w:color w:val="000000"/>
           <w:lang w:eastAsia="en-GB"/>
         </w:rPr>
-        <w:t xml:space="preserve">After understanding how a variety of different settlement types are set out, I find the common themes among different the examples of a specific type and have buildings spawned </w:t>
-      </w:r>
-      <w:r>
-        <w:rPr>
-          <w:rFonts w:ascii="Calibri Light" w:hAnsi="Calibri Light" w:cs="Calibri Light"/>
-          <w:color w:val="000000"/>
+        <w:t>After understanding how a variety of different settlement types are set out, I find the common themes among different the examples of a specific type and have buildings spawned according to those commonalities. This would include from not having buildings spawn over each other, rotating building around curved areas building structures, to moving building around geographical structures (e.g. Rivers).</w:t>
+      </w:r>
+    </w:p>
+    <w:p>
+      <w:pPr>
+        <w:pStyle w:val="Heading4"/>
+        <w:rPr>
           <w:lang w:eastAsia="en-GB"/>
         </w:rPr>
+      </w:pPr>
+      <w:r>
+        <w:rPr>
+          <w:lang w:eastAsia="en-GB"/>
+        </w:rPr>
         <w:lastRenderedPageBreak/>
-        <w:t>according to those commonalities. This would include from not having buildings spawn over each other, rotating building around curved areas building structures, to moving building around geographical structures (e.g. Rivers).</w:t>
-      </w:r>
-    </w:p>
-    <w:p>
-      <w:pPr>
-        <w:pStyle w:val="Heading4"/>
-        <w:rPr>
-          <w:lang w:eastAsia="en-GB"/>
-        </w:rPr>
-      </w:pPr>
-      <w:r>
-        <w:rPr>
-          <w:lang w:eastAsia="en-GB"/>
-        </w:rPr>
         <w:t>Evaluate results and Test Prototype.</w:t>
       </w:r>
     </w:p>
@@ -3448,7 +3446,6 @@
         <w:rPr>
           <w:color w:val="7F7F7F" w:themeColor="text1" w:themeTint="80"/>
         </w:rPr>
-        <w:lastRenderedPageBreak/>
         <w:t>It’s okay to have a few references to games articles, but the bulk should be peer reviewed academic papers (journals and conferences).</w:t>
       </w:r>
     </w:p>
@@ -3467,7 +3464,14 @@
         <w:rPr>
           <w:color w:val="7F7F7F" w:themeColor="text1" w:themeTint="80"/>
         </w:rPr>
-        <w:t>Then summarise the findings of the background chapter, relating to decisions made for your project. You should then refer back to these findings in the Implementation and Evaluation chapters (i.e. when describing implementation decisions, support them by referring back to find from the research, similarly when identifying an evaluation method, or describing specific results, support them with evidence from other people’s research, state that they are different and why that might be).</w:t>
+        <w:t xml:space="preserve">Then summarise the findings of the background chapter, relating to decisions made for your project. You should then refer back to these findings in the Implementation and Evaluation chapters (i.e. when describing implementation decisions, support them by referring back to </w:t>
+      </w:r>
+      <w:r>
+        <w:rPr>
+          <w:color w:val="7F7F7F" w:themeColor="text1" w:themeTint="80"/>
+        </w:rPr>
+        <w:lastRenderedPageBreak/>
+        <w:t>find from the research, similarly when identifying an evaluation method, or describing specific results, support them with evidence from other people’s research, state that they are different and why that might be).</w:t>
       </w:r>
     </w:p>
     <w:p>
@@ -3558,6 +3562,7 @@
           <w:id w:val="749932680"/>
           <w:citation/>
         </w:sdtPr>
+        <w:sdtEndPr/>
         <w:sdtContent>
           <w:r>
             <w:fldChar w:fldCharType="begin"/>
@@ -3596,6 +3601,7 @@
           <w:id w:val="-657926161"/>
           <w:citation/>
         </w:sdtPr>
+        <w:sdtEndPr/>
         <w:sdtContent>
           <w:r>
             <w:fldChar w:fldCharType="begin"/>
@@ -3625,6 +3631,7 @@
           <w:id w:val="-2092771519"/>
           <w:citation/>
         </w:sdtPr>
+        <w:sdtEndPr/>
         <w:sdtContent>
           <w:r>
             <w:fldChar w:fldCharType="begin"/>
@@ -3663,6 +3670,7 @@
           <w:id w:val="1065989947"/>
           <w:citation/>
         </w:sdtPr>
+        <w:sdtEndPr/>
         <w:sdtContent>
           <w:r>
             <w:fldChar w:fldCharType="begin"/>
@@ -3698,6 +3706,7 @@
           <w:id w:val="664364668"/>
           <w:citation/>
         </w:sdtPr>
+        <w:sdtEndPr/>
         <w:sdtContent>
           <w:r>
             <w:fldChar w:fldCharType="begin"/>
@@ -3733,6 +3742,7 @@
           <w:id w:val="182263332"/>
           <w:citation/>
         </w:sdtPr>
+        <w:sdtEndPr/>
         <w:sdtContent>
           <w:r>
             <w:fldChar w:fldCharType="begin"/>
@@ -3789,6 +3799,7 @@
           <w:id w:val="-1838690442"/>
           <w:citation/>
         </w:sdtPr>
+        <w:sdtEndPr/>
         <w:sdtContent>
           <w:r>
             <w:fldChar w:fldCharType="begin"/>
@@ -3839,6 +3850,7 @@
           <w:id w:val="-911919418"/>
           <w:citation/>
         </w:sdtPr>
+        <w:sdtEndPr/>
         <w:sdtContent>
           <w:r>
             <w:fldChar w:fldCharType="begin"/>
@@ -3920,6 +3932,7 @@
           <w:id w:val="-1490709491"/>
           <w:citation/>
         </w:sdtPr>
+        <w:sdtEndPr/>
         <w:sdtContent>
           <w:r>
             <w:fldChar w:fldCharType="begin"/>
@@ -3991,6 +4004,7 @@
           <w:id w:val="2054880217"/>
           <w:citation/>
         </w:sdtPr>
+        <w:sdtEndPr/>
         <w:sdtContent>
           <w:r>
             <w:fldChar w:fldCharType="begin"/>
@@ -4035,6 +4049,7 @@
           <w:id w:val="247853091"/>
           <w:citation/>
         </w:sdtPr>
+        <w:sdtEndPr/>
         <w:sdtContent>
           <w:r>
             <w:fldChar w:fldCharType="begin"/>
@@ -4079,7 +4094,6 @@
     </w:p>
     <w:p>
       <w:r>
-        <w:lastRenderedPageBreak/>
         <w:t>Regarding the design of the diagram, it was based of the design of LUM</w:t>
       </w:r>
       <w:r>
@@ -4108,6 +4122,7 @@
           <w:id w:val="1698897667"/>
           <w:citation/>
         </w:sdtPr>
+        <w:sdtEndPr/>
         <w:sdtContent>
           <w:r>
             <w:fldChar w:fldCharType="begin"/>
@@ -4143,6 +4158,7 @@
           <w:id w:val="-1255280876"/>
           <w:citation/>
         </w:sdtPr>
+        <w:sdtEndPr/>
         <w:sdtContent>
           <w:r>
             <w:fldChar w:fldCharType="begin"/>
@@ -4184,6 +4200,7 @@
           <w:id w:val="1179890"/>
           <w:citation/>
         </w:sdtPr>
+        <w:sdtEndPr/>
         <w:sdtContent>
           <w:r>
             <w:fldChar w:fldCharType="begin"/>
@@ -4216,6 +4233,7 @@
           <w:id w:val="1583571230"/>
           <w:citation/>
         </w:sdtPr>
+        <w:sdtEndPr/>
         <w:sdtContent>
           <w:r>
             <w:fldChar w:fldCharType="begin"/>
@@ -4254,6 +4272,7 @@
           <w:id w:val="7957947"/>
           <w:citation/>
         </w:sdtPr>
+        <w:sdtEndPr/>
         <w:sdtContent>
           <w:r>
             <w:fldChar w:fldCharType="begin"/>
@@ -4289,6 +4308,7 @@
           <w:id w:val="-1913616787"/>
           <w:citation/>
         </w:sdtPr>
+        <w:sdtEndPr/>
         <w:sdtContent>
           <w:r>
             <w:fldChar w:fldCharType="begin"/>
@@ -4323,6 +4343,7 @@
         <w:rPr>
           <w:noProof/>
         </w:rPr>
+        <w:lastRenderedPageBreak/>
         <mc:AlternateContent>
           <mc:Choice Requires="wps">
             <w:drawing>
@@ -4371,14 +4392,27 @@
                             <w:r>
                               <w:t xml:space="preserve">Figure </w:t>
                             </w:r>
-                            <w:fldSimple w:instr=" STYLEREF 1 \s ">
-                              <w:r>
-                                <w:rPr>
-                                  <w:noProof/>
-                                </w:rPr>
-                                <w:t>2</w:t>
-                              </w:r>
-                            </w:fldSimple>
+                            <w:r>
+                              <w:fldChar w:fldCharType="begin"/>
+                            </w:r>
+                            <w:r>
+                              <w:instrText xml:space="preserve"> STYLEREF 1 \s </w:instrText>
+                            </w:r>
+                            <w:r>
+                              <w:fldChar w:fldCharType="separate"/>
+                            </w:r>
+                            <w:r>
+                              <w:rPr>
+                                <w:noProof/>
+                              </w:rPr>
+                              <w:t>2</w:t>
+                            </w:r>
+                            <w:r>
+                              <w:rPr>
+                                <w:noProof/>
+                              </w:rPr>
+                              <w:fldChar w:fldCharType="end"/>
+                            </w:r>
                             <w:r>
                               <w:t>.3</w:t>
                             </w:r>
@@ -4711,14 +4745,27 @@
                             <w:r>
                               <w:t xml:space="preserve">Figure </w:t>
                             </w:r>
-                            <w:fldSimple w:instr=" STYLEREF 1 \s ">
-                              <w:r>
-                                <w:rPr>
-                                  <w:noProof/>
-                                </w:rPr>
-                                <w:t>2</w:t>
-                              </w:r>
-                            </w:fldSimple>
+                            <w:r>
+                              <w:fldChar w:fldCharType="begin"/>
+                            </w:r>
+                            <w:r>
+                              <w:instrText xml:space="preserve"> STYLEREF 1 \s </w:instrText>
+                            </w:r>
+                            <w:r>
+                              <w:fldChar w:fldCharType="separate"/>
+                            </w:r>
+                            <w:r>
+                              <w:rPr>
+                                <w:noProof/>
+                              </w:rPr>
+                              <w:t>2</w:t>
+                            </w:r>
+                            <w:r>
+                              <w:rPr>
+                                <w:noProof/>
+                              </w:rPr>
+                              <w:fldChar w:fldCharType="end"/>
+                            </w:r>
                             <w:r>
                               <w:t>.4</w:t>
                             </w:r>
@@ -5013,6 +5060,7 @@
           <w:id w:val="-7443252"/>
           <w:citation/>
         </w:sdtPr>
+        <w:sdtEndPr/>
         <w:sdtContent>
           <w:r>
             <w:fldChar w:fldCharType="begin"/>
@@ -5048,6 +5096,7 @@
           <w:id w:val="-499204894"/>
           <w:citation/>
         </w:sdtPr>
+        <w:sdtEndPr/>
         <w:sdtContent>
           <w:r>
             <w:fldChar w:fldCharType="begin"/>
@@ -5088,6 +5137,7 @@
           <w:id w:val="1619487897"/>
           <w:citation/>
         </w:sdtPr>
+        <w:sdtEndPr/>
         <w:sdtContent>
           <w:r>
             <w:fldChar w:fldCharType="begin"/>
@@ -5123,6 +5173,7 @@
           <w:id w:val="1946263777"/>
           <w:citation/>
         </w:sdtPr>
+        <w:sdtEndPr/>
         <w:sdtContent>
           <w:r>
             <w:fldChar w:fldCharType="begin"/>
@@ -5179,7 +5230,6 @@
         <w:pStyle w:val="Heading2"/>
       </w:pPr>
       <w:r>
-        <w:lastRenderedPageBreak/>
         <w:t>Four Way</w:t>
       </w:r>
     </w:p>
@@ -5239,6 +5289,7 @@
           <w:id w:val="-936904687"/>
           <w:citation/>
         </w:sdtPr>
+        <w:sdtEndPr/>
         <w:sdtContent>
           <w:r>
             <w:rPr>
@@ -5308,7 +5359,11 @@
       </w:r>
       <w:proofErr w:type="spellEnd"/>
       <w:r>
-        <w:t xml:space="preserve">[u]r. The spreading operation stops whenever it encounters a pixel that doesn’t not contain the “old” </w:t>
+        <w:t xml:space="preserve">[u]r. </w:t>
+      </w:r>
+      <w:r>
+        <w:lastRenderedPageBreak/>
+        <w:t xml:space="preserve">The spreading operation stops whenever it encounters a pixel that doesn’t not contain the “old” </w:t>
       </w:r>
       <w:proofErr w:type="spellStart"/>
       <w:r>
@@ -5425,10 +5480,10 @@
             <v:path o:extrusionok="f" gradientshapeok="t" o:connecttype="rect"/>
             <o:lock v:ext="edit" aspectratio="t"/>
           </v:shapetype>
-          <v:shape id="_x0000_i1027" type="#_x0000_t75" style="width:424.65pt;height:279.8pt" o:ole="" filled="t" fillcolor="#d9e2f3 [660]">
+          <v:shape id="_x0000_i1025" type="#_x0000_t75" style="width:424.65pt;height:279.8pt" o:ole="" filled="t" fillcolor="#d9e2f3 [660]">
             <v:imagedata r:id="rId13" o:title=""/>
           </v:shape>
-          <o:OLEObject Type="Embed" ProgID="Word.OpenDocumentText.12" ShapeID="_x0000_i1027" DrawAspect="Content" ObjectID="_1681303620" r:id="rId14"/>
+          <o:OLEObject Type="Embed" ProgID="Word.OpenDocumentText.12" ShapeID="_x0000_i1025" DrawAspect="Content" ObjectID="_1681395549" r:id="rId14"/>
         </w:object>
       </w:r>
     </w:p>
@@ -5472,10 +5527,10 @@
     <w:p>
       <w:r>
         <w:object w:dxaOrig="9026" w:dyaOrig="7661" w14:anchorId="72910063">
-          <v:shape id="_x0000_i1028" type="#_x0000_t75" style="width:451.3pt;height:382.65pt" o:ole="" filled="t" fillcolor="#d9e2f3 [660]">
+          <v:shape id="_x0000_i1026" type="#_x0000_t75" style="width:451.3pt;height:382.65pt" o:ole="" filled="t" fillcolor="#d9e2f3 [660]">
             <v:imagedata r:id="rId15" o:title=""/>
           </v:shape>
-          <o:OLEObject Type="Embed" ProgID="Word.OpenDocumentText.12" ShapeID="_x0000_i1028" DrawAspect="Content" ObjectID="_1681303621" r:id="rId16"/>
+          <o:OLEObject Type="Embed" ProgID="Word.OpenDocumentText.12" ShapeID="_x0000_i1026" DrawAspect="Content" ObjectID="_1681395550" r:id="rId16"/>
         </w:object>
       </w:r>
     </w:p>
@@ -5484,7 +5539,6 @@
         <w:pStyle w:val="Heading2"/>
       </w:pPr>
       <w:r>
-        <w:lastRenderedPageBreak/>
         <w:t>Span Filling / Scanline</w:t>
       </w:r>
     </w:p>
@@ -5530,19 +5584,14 @@
       </w:r>
       <w:proofErr w:type="spellEnd"/>
       <w:r>
-        <w:t xml:space="preserve"> and a value which is either the same or less than the pixel just left (right). </w:t>
-      </w:r>
-      <w:r>
-        <w:t>Thus,</w:t>
-      </w:r>
-      <w:r>
-        <w:t xml:space="preserve"> a scanline segment is a section of a hill or mesa.</w:t>
+        <w:t xml:space="preserve"> and a value which is either the same or less than the pixel just left (right). Thus, a scanline segment is a section of a hill or mesa.</w:t>
       </w:r>
       <w:sdt>
         <w:sdtPr>
           <w:id w:val="-465515149"/>
           <w:citation/>
         </w:sdtPr>
+        <w:sdtEndPr/>
         <w:sdtContent>
           <w:r>
             <w:fldChar w:fldCharType="begin"/>
@@ -5584,6 +5633,7 @@
     <w:p/>
     <w:p>
       <w:r>
+        <w:lastRenderedPageBreak/>
         <w:tab/>
       </w:r>
       <w:r>
@@ -5621,6 +5671,7 @@
           <w:id w:val="-373627112"/>
           <w:citation/>
         </w:sdtPr>
+        <w:sdtEndPr/>
         <w:sdtContent>
           <w:r>
             <w:fldChar w:fldCharType="begin"/>
@@ -5876,10 +5927,10 @@
     <w:p>
       <w:r>
         <w:object w:dxaOrig="9360" w:dyaOrig="12960" w14:anchorId="3C48C2E0">
-          <v:shape id="_x0000_i1029" type="#_x0000_t75" style="width:468pt;height:9in" o:ole="">
+          <v:shape id="_x0000_i1027" type="#_x0000_t75" style="width:468pt;height:9in" o:ole="">
             <v:imagedata r:id="rId19" o:title=""/>
           </v:shape>
-          <o:OLEObject Type="Embed" ProgID="Word.OpenDocumentText.12" ShapeID="_x0000_i1029" DrawAspect="Content" ObjectID="_1681303622" r:id="rId20"/>
+          <o:OLEObject Type="Embed" ProgID="Word.OpenDocumentText.12" ShapeID="_x0000_i1027" DrawAspect="Content" ObjectID="_1681395551" r:id="rId20"/>
         </w:object>
       </w:r>
     </w:p>
@@ -5905,10 +5956,7 @@
         <w:pStyle w:val="Quote"/>
       </w:pPr>
       <w:r>
-        <w:t>[W]</w:t>
-      </w:r>
-      <w:r>
-        <w:t xml:space="preserve">e </w:t>
+        <w:t xml:space="preserve">[W]e </w:t>
       </w:r>
       <w:proofErr w:type="gramStart"/>
       <w:r>
@@ -5916,19 +5964,14 @@
       </w:r>
       <w:proofErr w:type="gramEnd"/>
       <w:r>
-        <w:t xml:space="preserve"> algorithms that need little additional memory that is of constant size so that it can be reserved in advance.</w:t>
-      </w:r>
-      <w:r>
-        <w:t xml:space="preserve"> … </w:t>
-      </w:r>
-      <w:r>
-        <w:t>Roughly speaking, the global filling strategy is: move around in the region and fill it in such a manner that the region remains connected.</w:t>
+        <w:t xml:space="preserve"> algorithms that need little additional memory that is of constant size so that it can be reserved in advance. … Roughly speaking, the global filling strategy is: move around in the region and fill it in such a manner that the region remains connected.</w:t>
       </w:r>
       <w:sdt>
         <w:sdtPr>
           <w:id w:val="1004560825"/>
           <w:citation/>
         </w:sdtPr>
+        <w:sdtEndPr/>
         <w:sdtContent>
           <w:r>
             <w:fldChar w:fldCharType="begin"/>
@@ -5974,19 +6017,13 @@
         <w:t xml:space="preserve"> can only move in to the four-connected regions.</w:t>
       </w:r>
       <w:r>
-        <w:t xml:space="preserve"> </w:t>
-      </w:r>
-      <w:r>
-        <w:t>The cursor follows the “right-hand rule”</w:t>
+        <w:t xml:space="preserve"> The cursor follows the “right-hand rule”</w:t>
       </w:r>
       <w:r>
         <w:t xml:space="preserve"> (RHR)</w:t>
       </w:r>
       <w:r>
-        <w:t>, this mean, figuratively, the cursor is always moving in the direction so that there will be an adjacent wall directly on its right</w:t>
-      </w:r>
-      <w:r>
-        <w:t>.</w:t>
+        <w:t>, this mean, figuratively, the cursor is always moving in the direction so that there will be an adjacent wall directly on its right.</w:t>
       </w:r>
       <w:r>
         <w:t xml:space="preserve"> This leads to the cursor finding themselves in one of these conditions:</w:t>
@@ -6163,7 +6200,11 @@
         <w:t xml:space="preserve">If the cursor finds itself connecting with a mark different to its current orientation, then a loop of some sort as happened, causing the cursor to return to the mark. </w:t>
       </w:r>
       <w:r>
-        <w:t>This found loop must be removed. The park is reset, and the cursor paints in the direction indicated previously by the mark, now following the “Left-hand Rule” (LHR). The cursor keeps moving forward until an intersection is encountered, with 1 or less filled bounding pixels. Continuing using the LHR, the courser now searches for a pixel with a boundary of two pixels. This then allows for the loop to be broken and the algorithm continues.</w:t>
+        <w:t xml:space="preserve">This found loop must be removed. </w:t>
+      </w:r>
+      <w:r>
+        <w:lastRenderedPageBreak/>
+        <w:t>The park is reset, and the cursor paints in the direction indicated previously by the mark, now following the “Left-hand Rule” (LHR). The cursor keeps moving forward until an intersection is encountered, with 1 or less filled bounding pixels. Continuing using the LHR, the courser now searches for a pixel with a boundary of two pixels. This then allows for the loop to be broken and the algorithm continues.</w:t>
       </w:r>
     </w:p>
     <w:p>
@@ -6222,6 +6263,7 @@
           <w:id w:val="-1724130953"/>
           <w:citation/>
         </w:sdtPr>
+        <w:sdtEndPr/>
         <w:sdtContent>
           <w:r>
             <w:fldChar w:fldCharType="begin"/>
@@ -6268,6 +6310,7 @@
       <w:bookmarkStart w:id="14" w:name="_Toc69724703"/>
       <w:bookmarkStart w:id="15" w:name="_Toc69742287"/>
       <w:r>
+        <w:lastRenderedPageBreak/>
         <w:t>Implementation (What was done, and how) (40% ~3200 -4800 words)</w:t>
       </w:r>
       <w:bookmarkEnd w:id="14"/>
@@ -6278,11 +6321,128 @@
     </w:p>
     <w:p>
       <w:pPr>
+        <w:rPr>
+          <w:color w:val="595959" w:themeColor="text1" w:themeTint="A6"/>
+        </w:rPr>
+      </w:pPr>
+      <w:r>
+        <w:rPr>
+          <w:noProof/>
+        </w:rPr>
+        <w:drawing>
+          <wp:anchor distT="0" distB="0" distL="114300" distR="114300" simplePos="0" relativeHeight="251674624" behindDoc="0" locked="0" layoutInCell="1" allowOverlap="1" wp14:anchorId="79E13A98" wp14:editId="542B5970">
+            <wp:simplePos x="0" y="0"/>
+            <wp:positionH relativeFrom="margin">
+              <wp:align>right</wp:align>
+            </wp:positionH>
+            <wp:positionV relativeFrom="paragraph">
+              <wp:posOffset>1583220</wp:posOffset>
+            </wp:positionV>
+            <wp:extent cx="5875655" cy="6307455"/>
+            <wp:effectExtent l="0" t="0" r="0" b="0"/>
+            <wp:wrapTopAndBottom/>
+            <wp:docPr id="4" name="Picture 4"/>
+            <wp:cNvGraphicFramePr>
+              <a:graphicFrameLocks xmlns:a="http://schemas.openxmlformats.org/drawingml/2006/main" noChangeAspect="1"/>
+            </wp:cNvGraphicFramePr>
+            <a:graphic xmlns:a="http://schemas.openxmlformats.org/drawingml/2006/main">
+              <a:graphicData uri="http://schemas.openxmlformats.org/drawingml/2006/picture">
+                <pic:pic xmlns:pic="http://schemas.openxmlformats.org/drawingml/2006/picture">
+                  <pic:nvPicPr>
+                    <pic:cNvPr id="0" name="Picture 4"/>
+                    <pic:cNvPicPr>
+                      <a:picLocks noChangeAspect="1" noChangeArrowheads="1"/>
+                    </pic:cNvPicPr>
+                  </pic:nvPicPr>
+                  <pic:blipFill rotWithShape="1">
+                    <a:blip r:embed="rId21">
+                      <a:extLst>
+                        <a:ext uri="{28A0092B-C50C-407E-A947-70E740481C1C}">
+                          <a14:useLocalDpi xmlns:a14="http://schemas.microsoft.com/office/drawing/2010/main" val="0"/>
+                        </a:ext>
+                      </a:extLst>
+                    </a:blip>
+                    <a:srcRect t="4" r="10118" b="22549"/>
+                    <a:stretch/>
+                  </pic:blipFill>
+                  <pic:spPr bwMode="auto">
+                    <a:xfrm>
+                      <a:off x="0" y="0"/>
+                      <a:ext cx="5875655" cy="6307455"/>
+                    </a:xfrm>
+                    <a:prstGeom prst="rect">
+                      <a:avLst/>
+                    </a:prstGeom>
+                    <a:noFill/>
+                    <a:ln>
+                      <a:noFill/>
+                    </a:ln>
+                    <a:extLst>
+                      <a:ext uri="{53640926-AAD7-44D8-BBD7-CCE9431645EC}">
+                        <a14:shadowObscured xmlns:a14="http://schemas.microsoft.com/office/drawing/2010/main"/>
+                      </a:ext>
+                    </a:extLst>
+                  </pic:spPr>
+                </pic:pic>
+              </a:graphicData>
+            </a:graphic>
+            <wp14:sizeRelH relativeFrom="margin">
+              <wp14:pctWidth>0</wp14:pctWidth>
+            </wp14:sizeRelH>
+            <wp14:sizeRelV relativeFrom="margin">
+              <wp14:pctHeight>0</wp14:pctHeight>
+            </wp14:sizeRelV>
+          </wp:anchor>
+        </w:drawing>
+      </w:r>
+      <w:r>
+        <w:rPr>
+          <w:rFonts w:ascii="Helvetica" w:hAnsi="Helvetica" w:cs="Helvetica"/>
+          <w:color w:val="595959" w:themeColor="text1" w:themeTint="A6"/>
+        </w:rPr>
+        <w:t xml:space="preserve">- In detail, what you did and why you did it. This is your work. If you designed or added to an algorithm talk about that here. If you created a program to implement an existing algorithm, talk about that. Probably you combined various techniques, </w:t>
+      </w:r>
+      <w:proofErr w:type="gramStart"/>
+      <w:r>
+        <w:rPr>
+          <w:rFonts w:ascii="Helvetica" w:hAnsi="Helvetica" w:cs="Helvetica"/>
+          <w:color w:val="595959" w:themeColor="text1" w:themeTint="A6"/>
+        </w:rPr>
+        <w:t>algorithms</w:t>
+      </w:r>
+      <w:proofErr w:type="gramEnd"/>
+      <w:r>
+        <w:rPr>
+          <w:rFonts w:ascii="Helvetica" w:hAnsi="Helvetica" w:cs="Helvetica"/>
+          <w:color w:val="595959" w:themeColor="text1" w:themeTint="A6"/>
+        </w:rPr>
+        <w:t xml:space="preserve"> and technologies, so talk about how and why you did that. - It is okay to discuss any blind alleys you spent time on – describe that the idea was and why it was abandoned or changed, in the broader context. - As mentioned above refer decisions back to findings from the research chapter that support them. - Code snippets can be useful if they support the text but not a requirement - Screenshots are </w:t>
+      </w:r>
+      <w:proofErr w:type="gramStart"/>
+      <w:r>
+        <w:rPr>
+          <w:rFonts w:ascii="Helvetica" w:hAnsi="Helvetica" w:cs="Helvetica"/>
+          <w:color w:val="595959" w:themeColor="text1" w:themeTint="A6"/>
+        </w:rPr>
+        <w:t>definitely useful</w:t>
+      </w:r>
+      <w:proofErr w:type="gramEnd"/>
+      <w:r>
+        <w:rPr>
+          <w:rFonts w:ascii="Helvetica" w:hAnsi="Helvetica" w:cs="Helvetica"/>
+          <w:color w:val="595959" w:themeColor="text1" w:themeTint="A6"/>
+        </w:rPr>
+        <w:t xml:space="preserve"> if relevant. Show the progress of the project from early protype to final build. - End with a summary of the implementation and mention how it will be evaluated</w:t>
+      </w:r>
+    </w:p>
+    <w:p>
+      <w:pPr>
         <w:pStyle w:val="Heading2"/>
       </w:pPr>
       <w:bookmarkStart w:id="16" w:name="_Toc69724704"/>
       <w:bookmarkStart w:id="17" w:name="_Toc69742288"/>
       <w:r>
+        <w:lastRenderedPageBreak/>
         <w:t>Stack-based Recursive implementation (Four-Way)</w:t>
       </w:r>
       <w:bookmarkEnd w:id="16"/>
@@ -6405,7 +6565,6 @@
       <w:bookmarkStart w:id="32" w:name="_Toc69724711"/>
       <w:bookmarkStart w:id="33" w:name="_Toc69742297"/>
       <w:r>
-        <w:lastRenderedPageBreak/>
         <w:t>Form/References (5%)</w:t>
       </w:r>
       <w:bookmarkEnd w:id="32"/>
@@ -6447,6 +6606,7 @@
             <w:id w:val="-573587230"/>
             <w:bibliography/>
           </w:sdtPr>
+          <w:sdtEndPr/>
           <w:sdtContent>
             <w:p>
               <w:pPr>
@@ -6623,6 +6783,7 @@
                       <w:rPr>
                         <w:noProof/>
                       </w:rPr>
+                      <w:lastRenderedPageBreak/>
                       <w:t xml:space="preserve">[3] </w:t>
                     </w:r>
                   </w:p>
@@ -7573,6 +7734,7 @@
                       <w:rPr>
                         <w:noProof/>
                       </w:rPr>
+                      <w:lastRenderedPageBreak/>
                       <w:t xml:space="preserve">[20] </w:t>
                     </w:r>
                   </w:p>
@@ -8306,7 +8468,7 @@
     </w:sdt>
     <w:p/>
     <w:sectPr>
-      <w:footerReference w:type="default" r:id="rId21"/>
+      <w:footerReference w:type="default" r:id="rId22"/>
       <w:type w:val="continuous"/>
       <w:pgSz w:w="11906" w:h="16838"/>
       <w:pgMar w:top="1440" w:right="1440" w:bottom="1440" w:left="1440" w:header="708" w:footer="708" w:gutter="0"/>

</xml_diff>

<commit_message>
Before changing psudeo code.
</commit_message>
<xml_diff>
--- a/Dissertation Write Up - Jack Hopkins.docx
+++ b/Dissertation Write Up - Jack Hopkins.docx
@@ -1,6 +1,6 @@
 
 <file path=word/document.xml><?xml version="1.0" encoding="utf-8"?>
-<w:document xmlns:wpc="http://schemas.microsoft.com/office/word/2010/wordprocessingCanvas" xmlns:cx="http://schemas.microsoft.com/office/drawing/2014/chartex" xmlns:cx1="http://schemas.microsoft.com/office/drawing/2015/9/8/chartex" xmlns:cx2="http://schemas.microsoft.com/office/drawing/2015/10/21/chartex" xmlns:cx3="http://schemas.microsoft.com/office/drawing/2016/5/9/chartex" xmlns:cx4="http://schemas.microsoft.com/office/drawing/2016/5/10/chartex" xmlns:cx5="http://schemas.microsoft.com/office/drawing/2016/5/11/chartex" xmlns:cx6="http://schemas.microsoft.com/office/drawing/2016/5/12/chartex" xmlns:cx7="http://schemas.microsoft.com/office/drawing/2016/5/13/chartex" xmlns:cx8="http://schemas.microsoft.com/office/drawing/2016/5/14/chartex" xmlns:mc="http://schemas.openxmlformats.org/markup-compatibility/2006" xmlns:aink="http://schemas.microsoft.com/office/drawing/2016/ink" xmlns:am3d="http://schemas.microsoft.com/office/drawing/2017/model3d" xmlns:o="urn:schemas-microsoft-com:office:office" xmlns:r="http://schemas.openxmlformats.org/officeDocument/2006/relationships" xmlns:m="http://schemas.openxmlformats.org/officeDocument/2006/math" xmlns:v="urn:schemas-microsoft-com:vml" xmlns:wp14="http://schemas.microsoft.com/office/word/2010/wordprocessingDrawing" xmlns:wp="http://schemas.openxmlformats.org/drawingml/2006/wordprocessingDrawing" xmlns:w10="urn:schemas-microsoft-com:office:word" xmlns:w="http://schemas.openxmlformats.org/wordprocessingml/2006/main" xmlns:w14="http://schemas.microsoft.com/office/word/2010/wordml" xmlns:w15="http://schemas.microsoft.com/office/word/2012/wordml" xmlns:w16cex="http://schemas.microsoft.com/office/word/2018/wordml/cex" xmlns:w16cid="http://schemas.microsoft.com/office/word/2016/wordml/cid" xmlns:w16="http://schemas.microsoft.com/office/word/2018/wordml" xmlns:w16se="http://schemas.microsoft.com/office/word/2015/wordml/symex" xmlns:wpg="http://schemas.microsoft.com/office/word/2010/wordprocessingGroup" xmlns:wpi="http://schemas.microsoft.com/office/word/2010/wordprocessingInk" xmlns:wne="http://schemas.microsoft.com/office/word/2006/wordml" xmlns:wps="http://schemas.microsoft.com/office/word/2010/wordprocessingShape" mc:Ignorable="w14 w15 w16se w16cid w16 w16cex wp14">
+<w:document xmlns:wpc="http://schemas.microsoft.com/office/word/2010/wordprocessingCanvas" xmlns:cx="http://schemas.microsoft.com/office/drawing/2014/chartex" xmlns:cx1="http://schemas.microsoft.com/office/drawing/2015/9/8/chartex" xmlns:cx2="http://schemas.microsoft.com/office/drawing/2015/10/21/chartex" xmlns:cx3="http://schemas.microsoft.com/office/drawing/2016/5/9/chartex" xmlns:cx4="http://schemas.microsoft.com/office/drawing/2016/5/10/chartex" xmlns:cx5="http://schemas.microsoft.com/office/drawing/2016/5/11/chartex" xmlns:cx6="http://schemas.microsoft.com/office/drawing/2016/5/12/chartex" xmlns:cx7="http://schemas.microsoft.com/office/drawing/2016/5/13/chartex" xmlns:cx8="http://schemas.microsoft.com/office/drawing/2016/5/14/chartex" xmlns:mc="http://schemas.openxmlformats.org/markup-compatibility/2006" xmlns:aink="http://schemas.microsoft.com/office/drawing/2016/ink" xmlns:am3d="http://schemas.microsoft.com/office/drawing/2017/model3d" xmlns:o="urn:schemas-microsoft-com:office:office" xmlns:r="http://schemas.openxmlformats.org/officeDocument/2006/relationships" xmlns:m="http://schemas.openxmlformats.org/officeDocument/2006/math" xmlns:v="urn:schemas-microsoft-com:vml" xmlns:wp14="http://schemas.microsoft.com/office/word/2010/wordprocessingDrawing" xmlns:wp="http://schemas.openxmlformats.org/drawingml/2006/wordprocessingDrawing" xmlns:w10="urn:schemas-microsoft-com:office:word" xmlns:w="http://schemas.openxmlformats.org/wordprocessingml/2006/main" xmlns:w14="http://schemas.microsoft.com/office/word/2010/wordml" xmlns:w15="http://schemas.microsoft.com/office/word/2012/wordml" xmlns:w16cex="http://schemas.microsoft.com/office/word/2018/wordml/cex" xmlns:w16cid="http://schemas.microsoft.com/office/word/2016/wordml/cid" xmlns:w16="http://schemas.microsoft.com/office/word/2018/wordml" xmlns:w16sdtdh="http://schemas.microsoft.com/office/word/2020/wordml/sdtdatahash" xmlns:w16se="http://schemas.microsoft.com/office/word/2015/wordml/symex" xmlns:wpg="http://schemas.microsoft.com/office/word/2010/wordprocessingGroup" xmlns:wpi="http://schemas.microsoft.com/office/word/2010/wordprocessingInk" xmlns:wne="http://schemas.microsoft.com/office/word/2006/wordml" xmlns:wps="http://schemas.microsoft.com/office/word/2010/wordprocessingShape" mc:Ignorable="w14 w15 w16se w16cid w16 w16cex w16sdtdh wp14">
   <w:body>
     <w:p>
       <w:pPr>
@@ -1879,15 +1879,7 @@
       <w:bookmarkStart w:id="3" w:name="_Toc69724700"/>
       <w:bookmarkStart w:id="4" w:name="_Toc69742281"/>
       <w:r>
-        <w:t>Introduction (5</w:t>
-      </w:r>
-      <w:proofErr w:type="gramStart"/>
-      <w:r>
-        <w:t>%  ~</w:t>
-      </w:r>
-      <w:proofErr w:type="gramEnd"/>
-      <w:r>
-        <w:t>400 - 600 words)</w:t>
+        <w:t>Introduction (5%  ~400 - 600 words)</w:t>
       </w:r>
       <w:bookmarkEnd w:id="3"/>
       <w:bookmarkEnd w:id="4"/>
@@ -1911,6 +1903,7 @@
           <w:id w:val="-1079895142"/>
           <w:citation/>
         </w:sdtPr>
+        <w:sdtEndPr/>
         <w:sdtContent>
           <w:r>
             <w:rPr>
@@ -2012,6 +2005,7 @@
           <w:id w:val="1278213279"/>
           <w:citation/>
         </w:sdtPr>
+        <w:sdtEndPr/>
         <w:sdtContent>
           <w:r>
             <w:rPr>
@@ -2093,6 +2087,7 @@
           <w:id w:val="1371882845"/>
           <w:citation/>
         </w:sdtPr>
+        <w:sdtEndPr/>
         <w:sdtContent>
           <w:r>
             <w:rPr>
@@ -2174,6 +2169,7 @@
           <w:id w:val="1807356533"/>
           <w:citation/>
         </w:sdtPr>
+        <w:sdtEndPr/>
         <w:sdtContent>
           <w:r>
             <w:rPr>
@@ -2236,6 +2232,7 @@
           <w:id w:val="-242490867"/>
           <w:citation/>
         </w:sdtPr>
+        <w:sdtEndPr/>
         <w:sdtContent>
           <w:r>
             <w:rPr>
@@ -2307,6 +2304,7 @@
           <w:id w:val="-918090474"/>
           <w:citation/>
         </w:sdtPr>
+        <w:sdtEndPr/>
         <w:sdtContent>
           <w:r>
             <w:rPr>
@@ -2369,6 +2367,7 @@
           <w:id w:val="1765189574"/>
           <w:citation/>
         </w:sdtPr>
+        <w:sdtEndPr/>
         <w:sdtContent>
           <w:r>
             <w:rPr>
@@ -2431,6 +2430,7 @@
           <w:id w:val="-1679502314"/>
           <w:citation/>
         </w:sdtPr>
+        <w:sdtEndPr/>
         <w:sdtContent>
           <w:r>
             <w:rPr>
@@ -2671,6 +2671,7 @@
           <w:id w:val="-756668998"/>
           <w:citation/>
         </w:sdtPr>
+        <w:sdtEndPr/>
         <w:sdtContent>
           <w:r>
             <w:rPr>
@@ -2732,6 +2733,7 @@
           <w:id w:val="2098126250"/>
           <w:citation/>
         </w:sdtPr>
+        <w:sdtEndPr/>
         <w:sdtContent>
           <w:r>
             <w:rPr>
@@ -2780,6 +2782,7 @@
           <w:id w:val="524519918"/>
           <w:citation/>
         </w:sdtPr>
+        <w:sdtEndPr/>
         <w:sdtContent>
           <w:r>
             <w:rPr>
@@ -2952,6 +2955,7 @@
           <w:id w:val="1073927370"/>
           <w:citation/>
         </w:sdtPr>
+        <w:sdtEndPr/>
         <w:sdtContent>
           <w:r>
             <w:fldChar w:fldCharType="begin"/>
@@ -3034,21 +3038,7 @@
         <w:rPr>
           <w:lang w:eastAsia="en-GB"/>
         </w:rPr>
-        <w:t>Research Settlement Design from 3 different eras of history</w:t>
-      </w:r>
-      <w:proofErr w:type="gramStart"/>
-      <w:r>
-        <w:rPr>
-          <w:lang w:eastAsia="en-GB"/>
-        </w:rPr>
-        <w:t>. ????</w:t>
-      </w:r>
-      <w:proofErr w:type="gramEnd"/>
-      <w:r>
-        <w:rPr>
-          <w:lang w:eastAsia="en-GB"/>
-        </w:rPr>
-        <w:t xml:space="preserve"> (MAYBE DELETE IDK)</w:t>
+        <w:t>Research Settlement Design from 3 different eras of history. ???? (MAYBE DELETE IDK)</w:t>
       </w:r>
     </w:p>
     <w:p>
@@ -3550,6 +3540,7 @@
           <w:id w:val="749932680"/>
           <w:citation/>
         </w:sdtPr>
+        <w:sdtEndPr/>
         <w:sdtContent>
           <w:r>
             <w:fldChar w:fldCharType="begin"/>
@@ -3591,6 +3582,7 @@
           <w:id w:val="-657926161"/>
           <w:citation/>
         </w:sdtPr>
+        <w:sdtEndPr/>
         <w:sdtContent>
           <w:r>
             <w:fldChar w:fldCharType="begin"/>
@@ -3620,6 +3612,7 @@
           <w:id w:val="-2092771519"/>
           <w:citation/>
         </w:sdtPr>
+        <w:sdtEndPr/>
         <w:sdtContent>
           <w:r>
             <w:fldChar w:fldCharType="begin"/>
@@ -3661,6 +3654,7 @@
           <w:id w:val="1065989947"/>
           <w:citation/>
         </w:sdtPr>
+        <w:sdtEndPr/>
         <w:sdtContent>
           <w:r>
             <w:fldChar w:fldCharType="begin"/>
@@ -3696,6 +3690,7 @@
           <w:id w:val="664364668"/>
           <w:citation/>
         </w:sdtPr>
+        <w:sdtEndPr/>
         <w:sdtContent>
           <w:r>
             <w:fldChar w:fldCharType="begin"/>
@@ -3737,6 +3732,7 @@
           <w:id w:val="182263332"/>
           <w:citation/>
         </w:sdtPr>
+        <w:sdtEndPr/>
         <w:sdtContent>
           <w:r>
             <w:fldChar w:fldCharType="begin"/>
@@ -3793,6 +3789,7 @@
           <w:id w:val="-1838690442"/>
           <w:citation/>
         </w:sdtPr>
+        <w:sdtEndPr/>
         <w:sdtContent>
           <w:r>
             <w:fldChar w:fldCharType="begin"/>
@@ -3855,6 +3852,7 @@
           <w:id w:val="-911919418"/>
           <w:citation/>
         </w:sdtPr>
+        <w:sdtEndPr/>
         <w:sdtContent>
           <w:r>
             <w:fldChar w:fldCharType="begin"/>
@@ -3957,6 +3955,7 @@
           <w:id w:val="-1490709491"/>
           <w:citation/>
         </w:sdtPr>
+        <w:sdtEndPr/>
         <w:sdtContent>
           <w:r>
             <w:fldChar w:fldCharType="begin"/>
@@ -4117,6 +4116,7 @@
                                 <w:id w:val="-1051155510"/>
                                 <w:citation/>
                               </w:sdtPr>
+                              <w:sdtEndPr/>
                               <w:sdtContent>
                                 <w:r>
                                   <w:fldChar w:fldCharType="begin"/>
@@ -4155,7 +4155,7 @@
           </mc:Choice>
           <mc:Fallback>
             <w:pict>
-              <v:shape w14:anchorId="00AE3DD2" id="Text Box 18" o:spid="_x0000_s1027" type="#_x0000_t202" style="position:absolute;left:0;text-align:left;margin-left:0;margin-top:198.5pt;width:343pt;height:21pt;z-index:251679744;visibility:visible;mso-wrap-style:square;mso-wrap-distance-left:9pt;mso-wrap-distance-top:0;mso-wrap-distance-right:9pt;mso-wrap-distance-bottom:0;mso-position-horizontal:center;mso-position-horizontal-relative:margin;mso-position-vertical:absolute;mso-position-vertical-relative:text;v-text-anchor:top" o:gfxdata="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" stroked="f">
+              <v:shape w14:anchorId="00AE3DD2" id="Text Box 18" o:spid="_x0000_s1027" type="#_x0000_t202" style="position:absolute;left:0;text-align:left;margin-left:0;margin-top:198.5pt;width:343pt;height:21pt;z-index:251679744;visibility:visible;mso-wrap-style:square;mso-wrap-distance-left:9pt;mso-wrap-distance-top:0;mso-wrap-distance-right:9pt;mso-wrap-distance-bottom:0;mso-position-horizontal:center;mso-position-horizontal-relative:margin;mso-position-vertical:absolute;mso-position-vertical-relative:text;v-text-anchor:top" o:gfxdata="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" stroked="f">
                 <v:textbox style="mso-fit-shape-to-text:t" inset="0,0,0,0">
                   <w:txbxContent>
                     <w:p>
@@ -4219,6 +4219,7 @@
                           <w:id w:val="-1051155510"/>
                           <w:citation/>
                         </w:sdtPr>
+                        <w:sdtEndPr/>
                         <w:sdtContent>
                           <w:r>
                             <w:fldChar w:fldCharType="begin"/>
@@ -4437,6 +4438,7 @@
           <w:id w:val="-1701616320"/>
           <w:citation/>
         </w:sdtPr>
+        <w:sdtEndPr/>
         <w:sdtContent>
           <w:r>
             <w:fldChar w:fldCharType="begin"/>
@@ -4502,6 +4504,7 @@
           <w:id w:val="2054880217"/>
           <w:citation/>
         </w:sdtPr>
+        <w:sdtEndPr/>
         <w:sdtContent>
           <w:r>
             <w:fldChar w:fldCharType="begin"/>
@@ -4548,6 +4551,7 @@
           <w:id w:val="247853091"/>
           <w:citation/>
         </w:sdtPr>
+        <w:sdtEndPr/>
         <w:sdtContent>
           <w:r>
             <w:fldChar w:fldCharType="begin"/>
@@ -4632,6 +4636,7 @@
           <w:id w:val="1698897667"/>
           <w:citation/>
         </w:sdtPr>
+        <w:sdtEndPr/>
         <w:sdtContent>
           <w:r>
             <w:fldChar w:fldCharType="begin"/>
@@ -4673,6 +4678,7 @@
           <w:id w:val="-1255280876"/>
           <w:citation/>
         </w:sdtPr>
+        <w:sdtEndPr/>
         <w:sdtContent>
           <w:r>
             <w:fldChar w:fldCharType="begin"/>
@@ -4714,6 +4720,7 @@
           <w:id w:val="1179890"/>
           <w:citation/>
         </w:sdtPr>
+        <w:sdtEndPr/>
         <w:sdtContent>
           <w:r>
             <w:fldChar w:fldCharType="begin"/>
@@ -4752,6 +4759,7 @@
           <w:id w:val="1583571230"/>
           <w:citation/>
         </w:sdtPr>
+        <w:sdtEndPr/>
         <w:sdtContent>
           <w:r>
             <w:fldChar w:fldCharType="begin"/>
@@ -4790,6 +4798,7 @@
           <w:id w:val="7957947"/>
           <w:citation/>
         </w:sdtPr>
+        <w:sdtEndPr/>
         <w:sdtContent>
           <w:r>
             <w:fldChar w:fldCharType="begin"/>
@@ -4831,6 +4840,7 @@
           <w:id w:val="-1913616787"/>
           <w:citation/>
         </w:sdtPr>
+        <w:sdtEndPr/>
         <w:sdtContent>
           <w:r>
             <w:fldChar w:fldCharType="begin"/>
@@ -5000,7 +5010,7 @@
           </mc:Choice>
           <mc:Fallback>
             <w:pict>
-              <v:shape w14:anchorId="0D54BD01" id="Text Box 6" o:spid="_x0000_s1028" type="#_x0000_t202" style="position:absolute;left:0;text-align:left;margin-left:201.9pt;margin-top:139.85pt;width:248.15pt;height:.05pt;z-index:251663360;visibility:visible;mso-wrap-style:square;mso-wrap-distance-left:9pt;mso-wrap-distance-top:0;mso-wrap-distance-right:9pt;mso-wrap-distance-bottom:0;mso-position-horizontal:absolute;mso-position-horizontal-relative:margin;mso-position-vertical:absolute;mso-position-vertical-relative:text;v-text-anchor:top" o:gfxdata="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" stroked="f">
+              <v:shape w14:anchorId="0D54BD01" id="Text Box 6" o:spid="_x0000_s1028" type="#_x0000_t202" style="position:absolute;left:0;text-align:left;margin-left:201.9pt;margin-top:139.85pt;width:248.15pt;height:.05pt;z-index:251663360;visibility:visible;mso-wrap-style:square;mso-wrap-distance-left:9pt;mso-wrap-distance-top:0;mso-wrap-distance-right:9pt;mso-wrap-distance-bottom:0;mso-position-horizontal:absolute;mso-position-horizontal-relative:margin;mso-position-vertical:absolute;mso-position-vertical-relative:text;v-text-anchor:top" o:gfxdata="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" stroked="f">
                 <v:textbox style="mso-fit-shape-to-text:t" inset="0,0,0,0">
                   <w:txbxContent>
                     <w:p>
@@ -5159,7 +5169,7 @@
           </mc:Choice>
           <mc:Fallback>
             <w:pict>
-              <v:shape w14:anchorId="252A751D" id="Text Box 7" o:spid="_x0000_s1029" type="#_x0000_t202" style="position:absolute;left:0;text-align:left;margin-left:0;margin-top:150.7pt;width:189.5pt;height:.05pt;z-index:251664384;visibility:visible;mso-wrap-style:square;mso-width-percent:0;mso-wrap-distance-left:9pt;mso-wrap-distance-top:0;mso-wrap-distance-right:9pt;mso-wrap-distance-bottom:0;mso-position-horizontal:left;mso-position-horizontal-relative:margin;mso-position-vertical:absolute;mso-position-vertical-relative:text;mso-width-percent:0;mso-width-relative:margin;v-text-anchor:top" o:gfxdata="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" stroked="f">
+              <v:shape w14:anchorId="252A751D" id="Text Box 7" o:spid="_x0000_s1029" type="#_x0000_t202" style="position:absolute;left:0;text-align:left;margin-left:0;margin-top:150.7pt;width:189.5pt;height:.05pt;z-index:251664384;visibility:visible;mso-wrap-style:square;mso-width-percent:0;mso-wrap-distance-left:9pt;mso-wrap-distance-top:0;mso-wrap-distance-right:9pt;mso-wrap-distance-bottom:0;mso-position-horizontal:left;mso-position-horizontal-relative:margin;mso-position-vertical:absolute;mso-position-vertical-relative:text;mso-width-percent:0;mso-width-relative:margin;v-text-anchor:top" o:gfxdata="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" stroked="f">
                 <v:textbox style="mso-fit-shape-to-text:t" inset="0,0,0,0">
                   <w:txbxContent>
                     <w:p>
@@ -5187,6 +5197,7 @@
           <w:id w:val="-7443252"/>
           <w:citation/>
         </w:sdtPr>
+        <w:sdtEndPr/>
         <w:sdtContent>
           <w:r>
             <w:fldChar w:fldCharType="begin"/>
@@ -5228,6 +5239,7 @@
           <w:id w:val="-499204894"/>
           <w:citation/>
         </w:sdtPr>
+        <w:sdtEndPr/>
         <w:sdtContent>
           <w:r>
             <w:fldChar w:fldCharType="begin"/>
@@ -5345,7 +5357,7 @@
           </mc:Choice>
           <mc:Fallback>
             <w:pict>
-              <v:shape w14:anchorId="5E1A8491" id="Text Box 11" o:spid="_x0000_s1030" type="#_x0000_t202" style="position:absolute;margin-left:232.9pt;margin-top:101.25pt;width:186.75pt;height:.05pt;z-index:251668480;visibility:visible;mso-wrap-style:square;mso-wrap-distance-left:9pt;mso-wrap-distance-top:0;mso-wrap-distance-right:9pt;mso-wrap-distance-bottom:0;mso-position-horizontal:absolute;mso-position-horizontal-relative:text;mso-position-vertical:absolute;mso-position-vertical-relative:text;v-text-anchor:top" o:gfxdata="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" stroked="f">
+              <v:shape w14:anchorId="5E1A8491" id="Text Box 11" o:spid="_x0000_s1030" type="#_x0000_t202" style="position:absolute;margin-left:232.9pt;margin-top:101.25pt;width:186.75pt;height:.05pt;z-index:251668480;visibility:visible;mso-wrap-style:square;mso-wrap-distance-left:9pt;mso-wrap-distance-top:0;mso-wrap-distance-right:9pt;mso-wrap-distance-bottom:0;mso-position-horizontal:absolute;mso-position-horizontal-relative:text;mso-position-vertical:absolute;mso-position-vertical-relative:text;v-text-anchor:top" o:gfxdata="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" stroked="f">
                 <v:textbox style="mso-fit-shape-to-text:t" inset="0,0,0,0">
                   <w:txbxContent>
                     <w:p>
@@ -5555,7 +5567,7 @@
           </mc:Choice>
           <mc:Fallback>
             <w:pict>
-              <v:shape w14:anchorId="60ED2C47" id="Text Box 9" o:spid="_x0000_s1031" type="#_x0000_t202" style="position:absolute;margin-left:4pt;margin-top:72.45pt;width:181.9pt;height:.05pt;z-index:251666432;visibility:visible;mso-wrap-style:square;mso-wrap-distance-left:9pt;mso-wrap-distance-top:0;mso-wrap-distance-right:9pt;mso-wrap-distance-bottom:0;mso-position-horizontal:absolute;mso-position-horizontal-relative:text;mso-position-vertical:absolute;mso-position-vertical-relative:text;v-text-anchor:top" o:gfxdata="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" stroked="f">
+              <v:shape w14:anchorId="60ED2C47" id="Text Box 9" o:spid="_x0000_s1031" type="#_x0000_t202" style="position:absolute;margin-left:4pt;margin-top:72.45pt;width:181.9pt;height:.05pt;z-index:251666432;visibility:visible;mso-wrap-style:square;mso-wrap-distance-left:9pt;mso-wrap-distance-top:0;mso-wrap-distance-right:9pt;mso-wrap-distance-bottom:0;mso-position-horizontal:absolute;mso-position-horizontal-relative:text;mso-position-vertical:absolute;mso-position-vertical-relative:text;v-text-anchor:top" o:gfxdata="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" stroked="f">
                 <v:textbox style="mso-fit-shape-to-text:t" inset="0,0,0,0">
                   <w:txbxContent>
                     <w:p>
@@ -5689,6 +5701,7 @@
           <w:id w:val="1619487897"/>
           <w:citation/>
         </w:sdtPr>
+        <w:sdtEndPr/>
         <w:sdtContent>
           <w:r>
             <w:fldChar w:fldCharType="begin"/>
@@ -5724,6 +5737,7 @@
           <w:id w:val="1946263777"/>
           <w:citation/>
         </w:sdtPr>
+        <w:sdtEndPr/>
         <w:sdtContent>
           <w:r>
             <w:fldChar w:fldCharType="begin"/>
@@ -5857,6 +5871,7 @@
           <w:id w:val="-936904687"/>
           <w:citation/>
         </w:sdtPr>
+        <w:sdtEndPr/>
         <w:sdtContent>
           <w:r>
             <w:rPr>
@@ -5955,23 +5970,7 @@
           <w:i/>
           <w:iCs/>
         </w:rPr>
-        <w:t xml:space="preserve">above, below, </w:t>
-      </w:r>
-      <w:proofErr w:type="gramStart"/>
-      <w:r>
-        <w:rPr>
-          <w:i/>
-          <w:iCs/>
-        </w:rPr>
-        <w:t>left</w:t>
-      </w:r>
-      <w:proofErr w:type="gramEnd"/>
-      <w:r>
-        <w:rPr>
-          <w:i/>
-          <w:iCs/>
-        </w:rPr>
-        <w:t xml:space="preserve"> </w:t>
+        <w:t xml:space="preserve">above, below, left </w:t>
       </w:r>
       <w:r>
         <w:t xml:space="preserve">and </w:t>
@@ -6049,7 +6048,7 @@
             <w14:bevel/>
           </w14:textOutline>
         </w:rPr>
-        <w:object w:dxaOrig="9026" w:dyaOrig="5960" w14:anchorId="4547A9F0">
+        <w:object w:dxaOrig="9026" w:dyaOrig="5932" w14:anchorId="4547A9F0">
           <v:shapetype id="_x0000_t75" coordsize="21600,21600" o:spt="75" o:preferrelative="t" path="m@4@5l@4@11@9@11@9@5xe" filled="f" stroked="f">
             <v:stroke joinstyle="miter"/>
             <v:formulas>
@@ -6069,10 +6068,10 @@
             <v:path o:extrusionok="f" gradientshapeok="t" o:connecttype="rect"/>
             <o:lock v:ext="edit" aspectratio="t"/>
           </v:shapetype>
-          <v:shape id="_x0000_i1025" type="#_x0000_t75" style="width:424.65pt;height:279.8pt" o:ole="" filled="t" fillcolor="#d9e2f3 [660]">
+          <v:shape id="_x0000_i1040" type="#_x0000_t75" style="width:424.65pt;height:278.5pt" o:ole="" filled="t" fillcolor="#d9e2f3 [660]">
             <v:imagedata r:id="rId15" o:title=""/>
           </v:shape>
-          <o:OLEObject Type="Embed" ProgID="Word.OpenDocumentText.12" ShapeID="_x0000_i1025" DrawAspect="Content" ObjectID="_1681482002" r:id="rId16"/>
+          <o:OLEObject Type="Embed" ProgID="Word.OpenDocumentText.12" ShapeID="_x0000_i1040" DrawAspect="Content" ObjectID="_1681582004" r:id="rId16"/>
         </w:object>
       </w:r>
     </w:p>
@@ -6119,7 +6118,7 @@
           <v:shape id="_x0000_i1026" type="#_x0000_t75" style="width:451.3pt;height:382.65pt" o:ole="" filled="t" fillcolor="#d9e2f3 [660]">
             <v:imagedata r:id="rId17" o:title=""/>
           </v:shape>
-          <o:OLEObject Type="Embed" ProgID="Word.OpenDocumentText.12" ShapeID="_x0000_i1026" DrawAspect="Content" ObjectID="_1681482003" r:id="rId18"/>
+          <o:OLEObject Type="Embed" ProgID="Word.OpenDocumentText.12" ShapeID="_x0000_i1026" DrawAspect="Content" ObjectID="_1681582005" r:id="rId18"/>
         </w:object>
       </w:r>
     </w:p>
@@ -6180,6 +6179,7 @@
           <w:id w:val="-465515149"/>
           <w:citation/>
         </w:sdtPr>
+        <w:sdtEndPr/>
         <w:sdtContent>
           <w:r>
             <w:fldChar w:fldCharType="begin"/>
@@ -6259,6 +6259,7 @@
           <w:id w:val="-373627112"/>
           <w:citation/>
         </w:sdtPr>
+        <w:sdtEndPr/>
         <w:sdtContent>
           <w:r>
             <w:fldChar w:fldCharType="begin"/>
@@ -6354,7 +6355,7 @@
           </mc:Choice>
           <mc:Fallback>
             <w:pict>
-              <v:shape w14:anchorId="78070F74" id="Text Box 15" o:spid="_x0000_s1032" type="#_x0000_t202" style="position:absolute;margin-left:43.5pt;margin-top:141pt;width:342pt;height:.05pt;z-index:251673600;visibility:visible;mso-wrap-style:square;mso-width-percent:0;mso-wrap-distance-left:9pt;mso-wrap-distance-top:0;mso-wrap-distance-right:9pt;mso-wrap-distance-bottom:0;mso-position-horizontal:absolute;mso-position-horizontal-relative:text;mso-position-vertical:absolute;mso-position-vertical-relative:text;mso-width-percent:0;mso-width-relative:margin;v-text-anchor:top" o:gfxdata="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" stroked="f">
+              <v:shape w14:anchorId="78070F74" id="Text Box 15" o:spid="_x0000_s1032" type="#_x0000_t202" style="position:absolute;margin-left:43.5pt;margin-top:141pt;width:342pt;height:.05pt;z-index:251673600;visibility:visible;mso-wrap-style:square;mso-width-percent:0;mso-wrap-distance-left:9pt;mso-wrap-distance-top:0;mso-wrap-distance-right:9pt;mso-wrap-distance-bottom:0;mso-position-horizontal:absolute;mso-position-horizontal-relative:text;mso-position-vertical:absolute;mso-position-vertical-relative:text;mso-width-percent:0;mso-width-relative:margin;v-text-anchor:top" o:gfxdata="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" stroked="f">
                 <v:textbox style="mso-fit-shape-to-text:t" inset="0,0,0,0">
                   <w:txbxContent>
                     <w:p>
@@ -6511,7 +6512,7 @@
           <v:shape id="_x0000_i1027" type="#_x0000_t75" style="width:468pt;height:9in" o:ole="">
             <v:imagedata r:id="rId21" o:title=""/>
           </v:shape>
-          <o:OLEObject Type="Embed" ProgID="Word.OpenDocumentText.12" ShapeID="_x0000_i1027" DrawAspect="Content" ObjectID="_1681482004" r:id="rId22"/>
+          <o:OLEObject Type="Embed" ProgID="Word.OpenDocumentText.12" ShapeID="_x0000_i1027" DrawAspect="Content" ObjectID="_1681582006" r:id="rId22"/>
         </w:object>
       </w:r>
     </w:p>
@@ -6537,21 +6538,14 @@
         <w:pStyle w:val="Quote"/>
       </w:pPr>
       <w:r>
-        <w:t xml:space="preserve">[W]e </w:t>
-      </w:r>
-      <w:proofErr w:type="gramStart"/>
-      <w:r>
-        <w:t>describe</w:t>
-      </w:r>
-      <w:proofErr w:type="gramEnd"/>
-      <w:r>
-        <w:t xml:space="preserve"> algorithms that need little additional memory that is of constant size so that it can be reserved in advance. … Roughly speaking, the global filling strategy is: move around in the region and fill it in such a manner that the region remains connected.</w:t>
+        <w:t>[W]e describe algorithms that need little additional memory that is of constant size so that it can be reserved in advance. … Roughly speaking, the global filling strategy is: move around in the region and fill it in such a manner that the region remains connected.</w:t>
       </w:r>
       <w:sdt>
         <w:sdtPr>
           <w:id w:val="1004560825"/>
           <w:citation/>
         </w:sdtPr>
+        <w:sdtEndPr/>
         <w:sdtContent>
           <w:r>
             <w:fldChar w:fldCharType="begin"/>
@@ -6797,15 +6791,7 @@
         <w:t xml:space="preserve">Case #3: </w:t>
       </w:r>
       <w:r>
-        <w:t xml:space="preserve">There is only one open path, thus continue painting allowing </w:t>
-      </w:r>
-      <w:proofErr w:type="gramStart"/>
-      <w:r>
-        <w:t>this paths</w:t>
-      </w:r>
-      <w:proofErr w:type="gramEnd"/>
-      <w:r>
-        <w:t>.</w:t>
+        <w:t>There is only one open path, thus continue painting allowing this paths.</w:t>
       </w:r>
     </w:p>
     <w:p>
@@ -6843,6 +6829,7 @@
           <w:id w:val="-1724130953"/>
           <w:citation/>
         </w:sdtPr>
+        <w:sdtEndPr/>
         <w:sdtContent>
           <w:r>
             <w:fldChar w:fldCharType="begin"/>
@@ -6909,23 +6896,22 @@
           <w:rFonts w:ascii="Helvetica" w:hAnsi="Helvetica" w:cs="Helvetica"/>
           <w:color w:val="595959" w:themeColor="text1" w:themeTint="A6"/>
         </w:rPr>
-        <w:t xml:space="preserve">- In detail, what you did and why you did it. This is your work. If you designed or added to an algorithm talk about that here. If you created a program to implement an existing algorithm, talk about that. Probably you combined various techniques, </w:t>
-      </w:r>
-      <w:proofErr w:type="gramStart"/>
-      <w:r>
+        <w:t xml:space="preserve">- In detail, what you did and why you did it. This is your work. If you designed or added to an algorithm talk about that here. If you created a program to implement an existing algorithm, talk about that. Probably you combined various techniques, algorithms and technologies, so talk about how and why you did that. </w:t>
+      </w:r>
+    </w:p>
+    <w:p>
+      <w:pPr>
         <w:rPr>
           <w:rFonts w:ascii="Helvetica" w:hAnsi="Helvetica" w:cs="Helvetica"/>
           <w:color w:val="595959" w:themeColor="text1" w:themeTint="A6"/>
         </w:rPr>
-        <w:t>algorithms</w:t>
-      </w:r>
-      <w:proofErr w:type="gramEnd"/>
+      </w:pPr>
       <w:r>
         <w:rPr>
           <w:rFonts w:ascii="Helvetica" w:hAnsi="Helvetica" w:cs="Helvetica"/>
           <w:color w:val="595959" w:themeColor="text1" w:themeTint="A6"/>
         </w:rPr>
-        <w:t xml:space="preserve"> and technologies, so talk about how and why you did that. </w:t>
+        <w:t>- It is okay to discuss any blind alleys you spent time on – describe that the idea was and why it was abandoned or changed, in the broader context. - As mentioned above refer decisions back to findings from the research chapter that support them.</w:t>
       </w:r>
     </w:p>
     <w:p>
@@ -6940,52 +6926,21 @@
           <w:rFonts w:ascii="Helvetica" w:hAnsi="Helvetica" w:cs="Helvetica"/>
           <w:color w:val="595959" w:themeColor="text1" w:themeTint="A6"/>
         </w:rPr>
-        <w:t>- It is okay to discuss any blind alleys you spent time on – describe that the idea was and why it was abandoned or changed, in the broader context. - As mentioned above refer decisions back to findings from the research chapter that support them.</w:t>
-      </w:r>
-    </w:p>
-    <w:p>
-      <w:pPr>
+        <w:t xml:space="preserve"> - Code snippets can be useful if they support the text but not a requirement </w:t>
+      </w:r>
+    </w:p>
+    <w:p>
+      <w:pPr>
+        <w:rPr>
+          <w:color w:val="595959" w:themeColor="text1" w:themeTint="A6"/>
+        </w:rPr>
+      </w:pPr>
+      <w:r>
         <w:rPr>
           <w:rFonts w:ascii="Helvetica" w:hAnsi="Helvetica" w:cs="Helvetica"/>
           <w:color w:val="595959" w:themeColor="text1" w:themeTint="A6"/>
         </w:rPr>
-      </w:pPr>
-      <w:r>
-        <w:rPr>
-          <w:rFonts w:ascii="Helvetica" w:hAnsi="Helvetica" w:cs="Helvetica"/>
-          <w:color w:val="595959" w:themeColor="text1" w:themeTint="A6"/>
-        </w:rPr>
-        <w:t xml:space="preserve"> - Code snippets can be useful if they support the text but not a requirement </w:t>
-      </w:r>
-    </w:p>
-    <w:p>
-      <w:pPr>
-        <w:rPr>
-          <w:color w:val="595959" w:themeColor="text1" w:themeTint="A6"/>
-        </w:rPr>
-      </w:pPr>
-      <w:r>
-        <w:rPr>
-          <w:rFonts w:ascii="Helvetica" w:hAnsi="Helvetica" w:cs="Helvetica"/>
-          <w:color w:val="595959" w:themeColor="text1" w:themeTint="A6"/>
-        </w:rPr>
-        <w:t xml:space="preserve">- Screenshots are </w:t>
-      </w:r>
-      <w:proofErr w:type="gramStart"/>
-      <w:r>
-        <w:rPr>
-          <w:rFonts w:ascii="Helvetica" w:hAnsi="Helvetica" w:cs="Helvetica"/>
-          <w:color w:val="595959" w:themeColor="text1" w:themeTint="A6"/>
-        </w:rPr>
-        <w:t>definitely useful</w:t>
-      </w:r>
-      <w:proofErr w:type="gramEnd"/>
-      <w:r>
-        <w:rPr>
-          <w:rFonts w:ascii="Helvetica" w:hAnsi="Helvetica" w:cs="Helvetica"/>
-          <w:color w:val="595959" w:themeColor="text1" w:themeTint="A6"/>
-        </w:rPr>
-        <w:t xml:space="preserve"> if relevant. Show the progress of the project from early protype to final build. - End with a summary of the implementation and mention how it will be evaluated</w:t>
+        <w:t>- Screenshots are definitely useful if relevant. Show the progress of the project from early protype to final build. - End with a summary of the implementation and mention how it will be evaluated</w:t>
       </w:r>
     </w:p>
     <w:p>
@@ -6998,12 +6953,92 @@
         <w:t xml:space="preserve">technologies such as OpenGL, or take a more high level approach, with </w:t>
       </w:r>
       <w:r>
-        <w:t>technologies such as the Unity Engine. Initially, implementation was attempted in OpenGL with C++ but my lack of experience with such tools the aim of the project was eventually found to not fit well. The project eventually moved towards the idea of using pre-existing meshes to create a settlement, which were tools that the Unity provided already. Furthermore, I had much more experience with Unity as a</w:t>
+        <w:t>technologies such as the Unity Engine. Initially, implementation was attempted in OpenGL with C++ but my lack of experience with such tools the aim of the project was eventually found to not fit well. The project eventually moved towards the idea of using pre-existing meshes to</w:t>
       </w:r>
       <w:r>
         <w:t xml:space="preserve"> </w:t>
       </w:r>
       <w:r>
+        <w:lastRenderedPageBreak/>
+        <w:t xml:space="preserve">create a settlement, which were tools that the Unity provided already. Furthermore, I had much </w:t>
+      </w:r>
+      <w:r>
+        <w:rPr>
+          <w:noProof/>
+        </w:rPr>
+        <w:drawing>
+          <wp:anchor distT="0" distB="0" distL="114300" distR="114300" simplePos="0" relativeHeight="251680768" behindDoc="0" locked="0" layoutInCell="1" allowOverlap="1" wp14:anchorId="77B5782E" wp14:editId="0E305252">
+            <wp:simplePos x="0" y="0"/>
+            <wp:positionH relativeFrom="margin">
+              <wp:align>center</wp:align>
+            </wp:positionH>
+            <wp:positionV relativeFrom="paragraph">
+              <wp:posOffset>611757</wp:posOffset>
+            </wp:positionV>
+            <wp:extent cx="5822315" cy="6947535"/>
+            <wp:effectExtent l="0" t="0" r="6985" b="5715"/>
+            <wp:wrapTopAndBottom/>
+            <wp:docPr id="20" name="Picture 20"/>
+            <wp:cNvGraphicFramePr>
+              <a:graphicFrameLocks xmlns:a="http://schemas.openxmlformats.org/drawingml/2006/main" noChangeAspect="1"/>
+            </wp:cNvGraphicFramePr>
+            <a:graphic xmlns:a="http://schemas.openxmlformats.org/drawingml/2006/main">
+              <a:graphicData uri="http://schemas.openxmlformats.org/drawingml/2006/picture">
+                <pic:pic xmlns:pic="http://schemas.openxmlformats.org/drawingml/2006/picture">
+                  <pic:nvPicPr>
+                    <pic:cNvPr id="0" name="Picture 4"/>
+                    <pic:cNvPicPr>
+                      <a:picLocks noChangeAspect="1" noChangeArrowheads="1"/>
+                    </pic:cNvPicPr>
+                  </pic:nvPicPr>
+                  <pic:blipFill rotWithShape="1">
+                    <a:blip r:embed="rId23">
+                      <a:extLst>
+                        <a:ext uri="{28A0092B-C50C-407E-A947-70E740481C1C}">
+                          <a14:useLocalDpi xmlns:a14="http://schemas.microsoft.com/office/drawing/2010/main" val="0"/>
+                        </a:ext>
+                      </a:extLst>
+                    </a:blip>
+                    <a:srcRect r="1166"/>
+                    <a:stretch/>
+                  </pic:blipFill>
+                  <pic:spPr bwMode="auto">
+                    <a:xfrm>
+                      <a:off x="0" y="0"/>
+                      <a:ext cx="5822315" cy="6947535"/>
+                    </a:xfrm>
+                    <a:prstGeom prst="rect">
+                      <a:avLst/>
+                    </a:prstGeom>
+                    <a:noFill/>
+                    <a:ln>
+                      <a:noFill/>
+                    </a:ln>
+                    <a:extLst>
+                      <a:ext uri="{53640926-AAD7-44D8-BBD7-CCE9431645EC}">
+                        <a14:shadowObscured xmlns:a14="http://schemas.microsoft.com/office/drawing/2010/main"/>
+                      </a:ext>
+                    </a:extLst>
+                  </pic:spPr>
+                </pic:pic>
+              </a:graphicData>
+            </a:graphic>
+            <wp14:sizeRelH relativeFrom="margin">
+              <wp14:pctWidth>0</wp14:pctWidth>
+            </wp14:sizeRelH>
+            <wp14:sizeRelV relativeFrom="margin">
+              <wp14:pctHeight>0</wp14:pctHeight>
+            </wp14:sizeRelV>
+          </wp:anchor>
+        </w:drawing>
+      </w:r>
+      <w:r>
+        <w:t>more experience with Unity as a</w:t>
+      </w:r>
+      <w:r>
+        <w:t xml:space="preserve"> </w:t>
+      </w:r>
+      <w:r>
         <w:t>technology then with</w:t>
       </w:r>
       <w:r>
@@ -7018,7 +7053,6 @@
         <w:rPr>
           <w:noProof/>
         </w:rPr>
-        <w:lastRenderedPageBreak/>
         <mc:AlternateContent>
           <mc:Choice Requires="wps">
             <w:drawing>
@@ -7131,7 +7165,7 @@
           </mc:Choice>
           <mc:Fallback>
             <w:pict>
-              <v:shape w14:anchorId="2BD0ED47" id="Text Box 16" o:spid="_x0000_s1033" type="#_x0000_t202" style="position:absolute;left:0;text-align:left;margin-left:-.05pt;margin-top:526.7pt;width:462.65pt;height:21pt;z-index:251676672;visibility:visible;mso-wrap-style:square;mso-wrap-distance-left:9pt;mso-wrap-distance-top:0;mso-wrap-distance-right:9pt;mso-wrap-distance-bottom:0;mso-position-horizontal:absolute;mso-position-horizontal-relative:margin;mso-position-vertical:absolute;mso-position-vertical-relative:text;v-text-anchor:top" o:gfxdata="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" stroked="f">
+              <v:shape w14:anchorId="2BD0ED47" id="Text Box 16" o:spid="_x0000_s1033" type="#_x0000_t202" style="position:absolute;left:0;text-align:left;margin-left:-.05pt;margin-top:526.7pt;width:462.65pt;height:21pt;z-index:251676672;visibility:visible;mso-wrap-style:square;mso-wrap-distance-left:9pt;mso-wrap-distance-top:0;mso-wrap-distance-right:9pt;mso-wrap-distance-bottom:0;mso-position-horizontal:absolute;mso-position-horizontal-relative:margin;mso-position-vertical:absolute;mso-position-vertical-relative:text;v-text-anchor:top" o:gfxdata="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" stroked="f">
                 <v:textbox style="mso-fit-shape-to-text:t" inset="0,0,0,0">
                   <w:txbxContent>
                     <w:p>
@@ -7201,76 +7235,6 @@
           </mc:Fallback>
         </mc:AlternateContent>
       </w:r>
-      <w:r>
-        <w:rPr>
-          <w:noProof/>
-        </w:rPr>
-        <w:drawing>
-          <wp:anchor distT="0" distB="0" distL="114300" distR="114300" simplePos="0" relativeHeight="251674624" behindDoc="0" locked="0" layoutInCell="1" allowOverlap="1" wp14:anchorId="79E13A98" wp14:editId="2D8A5E02">
-            <wp:simplePos x="0" y="0"/>
-            <wp:positionH relativeFrom="margin">
-              <wp:posOffset>-71009</wp:posOffset>
-            </wp:positionH>
-            <wp:positionV relativeFrom="paragraph">
-              <wp:posOffset>469</wp:posOffset>
-            </wp:positionV>
-            <wp:extent cx="6233435" cy="6691528"/>
-            <wp:effectExtent l="0" t="0" r="0" b="0"/>
-            <wp:wrapTopAndBottom/>
-            <wp:docPr id="4" name="Picture 4"/>
-            <wp:cNvGraphicFramePr>
-              <a:graphicFrameLocks xmlns:a="http://schemas.openxmlformats.org/drawingml/2006/main" noChangeAspect="1"/>
-            </wp:cNvGraphicFramePr>
-            <a:graphic xmlns:a="http://schemas.openxmlformats.org/drawingml/2006/main">
-              <a:graphicData uri="http://schemas.openxmlformats.org/drawingml/2006/picture">
-                <pic:pic xmlns:pic="http://schemas.openxmlformats.org/drawingml/2006/picture">
-                  <pic:nvPicPr>
-                    <pic:cNvPr id="0" name="Picture 4"/>
-                    <pic:cNvPicPr>
-                      <a:picLocks noChangeAspect="1" noChangeArrowheads="1"/>
-                    </pic:cNvPicPr>
-                  </pic:nvPicPr>
-                  <pic:blipFill rotWithShape="1">
-                    <a:blip r:embed="rId23">
-                      <a:extLst>
-                        <a:ext uri="{28A0092B-C50C-407E-A947-70E740481C1C}">
-                          <a14:useLocalDpi xmlns:a14="http://schemas.microsoft.com/office/drawing/2010/main" val="0"/>
-                        </a:ext>
-                      </a:extLst>
-                    </a:blip>
-                    <a:srcRect t="4" r="10118" b="22549"/>
-                    <a:stretch/>
-                  </pic:blipFill>
-                  <pic:spPr bwMode="auto">
-                    <a:xfrm>
-                      <a:off x="0" y="0"/>
-                      <a:ext cx="6233435" cy="6691528"/>
-                    </a:xfrm>
-                    <a:prstGeom prst="rect">
-                      <a:avLst/>
-                    </a:prstGeom>
-                    <a:noFill/>
-                    <a:ln>
-                      <a:noFill/>
-                    </a:ln>
-                    <a:extLst>
-                      <a:ext uri="{53640926-AAD7-44D8-BBD7-CCE9431645EC}">
-                        <a14:shadowObscured xmlns:a14="http://schemas.microsoft.com/office/drawing/2010/main"/>
-                      </a:ext>
-                    </a:extLst>
-                  </pic:spPr>
-                </pic:pic>
-              </a:graphicData>
-            </a:graphic>
-            <wp14:sizeRelH relativeFrom="margin">
-              <wp14:pctWidth>0</wp14:pctWidth>
-            </wp14:sizeRelH>
-            <wp14:sizeRelV relativeFrom="margin">
-              <wp14:pctHeight>0</wp14:pctHeight>
-            </wp14:sizeRelV>
-          </wp:anchor>
-        </w:drawing>
-      </w:r>
       <w:proofErr w:type="spellStart"/>
       <w:r>
         <w:t>BuildingGenerator.cs</w:t>
@@ -7327,6 +7291,7 @@
         </w:numPr>
       </w:pPr>
       <w:r>
+        <w:lastRenderedPageBreak/>
         <w:t>The settlement size Magnifier.</w:t>
       </w:r>
     </w:p>
@@ -7351,7 +7316,6 @@
         </w:numPr>
       </w:pPr>
       <w:r>
-        <w:lastRenderedPageBreak/>
         <w:t>Select which algorithm you would like the settlement drawn by (Four Way, Span Fill, Walk Based Fill, Perimeter Fill)</w:t>
       </w:r>
     </w:p>
@@ -7413,19 +7377,11 @@
         </w:rPr>
       </w:pPr>
       <w:bookmarkStart w:id="18" w:name="_Hlk70859865"/>
-      <w:proofErr w:type="gramStart"/>
       <w:r>
         <w:rPr>
           <w:rStyle w:val="IntenseEmphasis"/>
         </w:rPr>
-        <w:t>SpawnBuildingFloodFill(</w:t>
-      </w:r>
-      <w:proofErr w:type="gramEnd"/>
-      <w:r>
-        <w:rPr>
-          <w:rStyle w:val="IntenseEmphasis"/>
-        </w:rPr>
-        <w:t>);</w:t>
+        <w:t>SpawnBuildingFloodFill();</w:t>
       </w:r>
     </w:p>
     <w:bookmarkEnd w:id="18"/>
@@ -7436,108 +7392,112 @@
       <w:r>
         <w:t xml:space="preserve">This method is called on </w:t>
       </w:r>
-      <w:proofErr w:type="gramStart"/>
       <w:r>
         <w:rPr>
           <w:i/>
           <w:iCs/>
         </w:rPr>
-        <w:t>Awake(</w:t>
-      </w:r>
-      <w:proofErr w:type="gramEnd"/>
+        <w:t xml:space="preserve">Awake() </w:t>
+      </w:r>
+      <w:r>
+        <w:t xml:space="preserve">and creates a </w:t>
+      </w:r>
+      <w:proofErr w:type="spellStart"/>
       <w:r>
         <w:rPr>
           <w:i/>
           <w:iCs/>
         </w:rPr>
-        <w:t xml:space="preserve">) </w:t>
-      </w:r>
-      <w:r>
-        <w:t xml:space="preserve">and creates a </w:t>
-      </w:r>
-      <w:proofErr w:type="spellStart"/>
+        <w:t>FloodFill</w:t>
+      </w:r>
+      <w:proofErr w:type="spellEnd"/>
+      <w:r>
+        <w:t xml:space="preserve"> object. From this it iterates through every colour in the </w:t>
+      </w:r>
       <w:r>
         <w:rPr>
           <w:i/>
           <w:iCs/>
         </w:rPr>
-        <w:t>FloodFill</w:t>
-      </w:r>
-      <w:proofErr w:type="spellEnd"/>
-      <w:r>
-        <w:t xml:space="preserve"> object. From this it iterates through every colour in the </w:t>
+        <w:t xml:space="preserve">Color32[] </w:t>
+      </w:r>
+      <w:r>
+        <w:t xml:space="preserve">finding the pixels of the selected colour and added it to either a </w:t>
       </w:r>
       <w:r>
         <w:rPr>
           <w:i/>
           <w:iCs/>
         </w:rPr>
-        <w:t xml:space="preserve">Color32[] </w:t>
-      </w:r>
-      <w:r>
-        <w:t xml:space="preserve">finding the pixels of the selected colour and added it to either a </w:t>
+        <w:t>Stack&lt;</w:t>
       </w:r>
       <w:r>
         <w:rPr>
           <w:i/>
           <w:iCs/>
         </w:rPr>
-        <w:t>Stack&lt;</w:t>
+        <w:t>V</w:t>
       </w:r>
       <w:r>
         <w:rPr>
           <w:i/>
           <w:iCs/>
         </w:rPr>
-        <w:t>V</w:t>
+        <w:t>ector2&gt;</w:t>
+      </w:r>
+      <w:r>
+        <w:t xml:space="preserve"> or </w:t>
       </w:r>
       <w:r>
         <w:rPr>
           <w:i/>
           <w:iCs/>
         </w:rPr>
-        <w:t>ector2&gt;</w:t>
-      </w:r>
-      <w:r>
-        <w:t xml:space="preserve"> or </w:t>
-      </w:r>
+        <w:t>Queue&lt;Vector2&gt;</w:t>
+      </w:r>
+      <w:r>
+        <w:t xml:space="preserve">. The shapes then can be sorted by </w:t>
+      </w:r>
+      <w:proofErr w:type="spellStart"/>
       <w:r>
         <w:rPr>
           <w:i/>
           <w:iCs/>
         </w:rPr>
-        <w:t>Queue&lt;Vector2&gt;</w:t>
-      </w:r>
-      <w:r>
-        <w:t xml:space="preserve">. The shapes then can be sorted by </w:t>
-      </w:r>
-      <w:proofErr w:type="spellStart"/>
-      <w:proofErr w:type="gramStart"/>
+        <w:t>SortShape</w:t>
+      </w:r>
+      <w:proofErr w:type="spellEnd"/>
       <w:r>
         <w:rPr>
           <w:i/>
           <w:iCs/>
         </w:rPr>
-        <w:t>SortShape</w:t>
-      </w:r>
-      <w:proofErr w:type="spellEnd"/>
+        <w:t>()</w:t>
+      </w:r>
+      <w:r>
+        <w:t xml:space="preserve"> and then </w:t>
+      </w:r>
+      <w:proofErr w:type="spellStart"/>
       <w:r>
         <w:rPr>
           <w:i/>
           <w:iCs/>
         </w:rPr>
-        <w:t>(</w:t>
-      </w:r>
-      <w:proofErr w:type="gramEnd"/>
+        <w:t>SpawnBuilding</w:t>
+      </w:r>
+      <w:proofErr w:type="spellEnd"/>
       <w:r>
         <w:rPr>
           <w:i/>
           <w:iCs/>
         </w:rPr>
-        <w:t>)</w:t>
-      </w:r>
-      <w:r>
-        <w:t xml:space="preserve"> and then </w:t>
+        <w:t xml:space="preserve">() </w:t>
+      </w:r>
+      <w:r>
+        <w:t>is called.</w:t>
+      </w:r>
+      <w:r>
+        <w:t xml:space="preserve"> </w:t>
       </w:r>
       <w:proofErr w:type="spellStart"/>
       <w:r>
@@ -7553,22 +7513,66 @@
           <w:i/>
           <w:iCs/>
         </w:rPr>
-        <w:t xml:space="preserve">() </w:t>
-      </w:r>
-      <w:r>
-        <w:t>is called.</w:t>
-      </w:r>
-      <w:r>
-        <w:t xml:space="preserve"> </w:t>
+        <w:t>()</w:t>
+      </w:r>
+      <w:r>
+        <w:t xml:space="preserve"> spawns a single mesh and within each sort there is a variable that enables the user to control how much space is in between these building.</w:t>
+      </w:r>
+    </w:p>
+    <w:p>
+      <w:pPr>
+        <w:pStyle w:val="Subtitle"/>
+        <w:ind w:firstLine="576"/>
+        <w:rPr>
+          <w:rStyle w:val="IntenseEmphasis"/>
+        </w:rPr>
+      </w:pPr>
+      <w:r>
+        <w:rPr>
+          <w:rStyle w:val="IntenseEmphasis"/>
+        </w:rPr>
+        <w:t>SortShape</w:t>
+      </w:r>
+      <w:r>
+        <w:rPr>
+          <w:rStyle w:val="IntenseEmphasis"/>
+        </w:rPr>
+        <w:t>(</w:t>
+      </w:r>
+      <w:r>
+        <w:rPr>
+          <w:rStyle w:val="IntenseEmphasis"/>
+        </w:rPr>
+        <w:t>Vector2[]</w:t>
+      </w:r>
+      <w:r>
+        <w:rPr>
+          <w:rStyle w:val="IntenseEmphasis"/>
+        </w:rPr>
+        <w:t>);</w:t>
+      </w:r>
+    </w:p>
+    <w:p>
+      <w:pPr>
+        <w:ind w:left="576"/>
+        <w:rPr>
+          <w:b/>
+          <w:bCs/>
+        </w:rPr>
+      </w:pPr>
+      <w:r>
+        <w:t xml:space="preserve">Sort shape is most useful for when </w:t>
+      </w:r>
+      <w:r>
+        <w:t xml:space="preserve">you are just wanting to spawn buildings on the perimeter of the shape. This was method was created when the implementation of the flood fill algorithms were focused more on the perimeter of the shapes then the whole area. Thus, this algorithm is not optimised and instead it is an attempt to get the job done when using </w:t>
       </w:r>
       <w:proofErr w:type="spellStart"/>
-      <w:proofErr w:type="gramStart"/>
       <w:r>
         <w:rPr>
           <w:i/>
           <w:iCs/>
         </w:rPr>
-        <w:t>SpawnBuilding</w:t>
+        <w:t>PerimiterCheck</w:t>
       </w:r>
       <w:proofErr w:type="spellEnd"/>
       <w:r>
@@ -7576,127 +7580,65 @@
           <w:i/>
           <w:iCs/>
         </w:rPr>
-        <w:t>(</w:t>
-      </w:r>
-      <w:proofErr w:type="gramEnd"/>
+        <w:t>()</w:t>
+      </w:r>
+      <w:r>
+        <w:t xml:space="preserve">. </w:t>
+      </w:r>
+      <w:r>
+        <w:rPr>
+          <w:b/>
+          <w:bCs/>
+        </w:rPr>
+        <w:t>&lt;INSERT CODEBITE&gt;</w:t>
+      </w:r>
+    </w:p>
+    <w:p>
+      <w:pPr>
+        <w:ind w:left="576"/>
+      </w:pPr>
+      <w:r>
+        <w:t xml:space="preserve">This algorithm was needed for when each building wasn’t spawn right next to </w:t>
+      </w:r>
+      <w:proofErr w:type="spellStart"/>
+      <w:r>
+        <w:t>eachother</w:t>
+      </w:r>
+      <w:proofErr w:type="spellEnd"/>
+      <w:r>
+        <w:t xml:space="preserve"> (i.e. when </w:t>
+      </w:r>
+      <w:proofErr w:type="spellStart"/>
       <w:r>
         <w:rPr>
           <w:i/>
           <w:iCs/>
         </w:rPr>
-        <w:t>)</w:t>
-      </w:r>
-      <w:r>
-        <w:t xml:space="preserve"> spawns a single mesh and within each sort there is a variable that enables the user to control how much space is in between these building.</w:t>
-      </w:r>
-    </w:p>
-    <w:p>
-      <w:pPr>
-        <w:pStyle w:val="Subtitle"/>
-        <w:ind w:firstLine="576"/>
-        <w:rPr>
-          <w:rStyle w:val="IntenseEmphasis"/>
-        </w:rPr>
-      </w:pPr>
-      <w:r>
-        <w:rPr>
-          <w:rStyle w:val="IntenseEmphasis"/>
-        </w:rPr>
-        <w:t>SortShape</w:t>
-      </w:r>
-      <w:r>
-        <w:rPr>
-          <w:rStyle w:val="IntenseEmphasis"/>
-        </w:rPr>
-        <w:t>(</w:t>
-      </w:r>
-      <w:r>
-        <w:rPr>
-          <w:rStyle w:val="IntenseEmphasis"/>
-        </w:rPr>
-        <w:t>Vector2[]</w:t>
-      </w:r>
-      <w:proofErr w:type="gramStart"/>
-      <w:r>
-        <w:rPr>
-          <w:rStyle w:val="IntenseEmphasis"/>
-        </w:rPr>
-        <w:t>);</w:t>
-      </w:r>
-      <w:proofErr w:type="gramEnd"/>
-    </w:p>
-    <w:p>
-      <w:pPr>
-        <w:ind w:left="576"/>
-        <w:rPr>
-          <w:b/>
-          <w:bCs/>
-        </w:rPr>
-      </w:pPr>
-      <w:r>
-        <w:t xml:space="preserve">Sort shape is most useful for when </w:t>
-      </w:r>
-      <w:r>
-        <w:t xml:space="preserve">you are just wanting to spawn buildings on the perimeter of the shape. This was method was created when the implementation of the flood fill algorithms </w:t>
-      </w:r>
-      <w:proofErr w:type="gramStart"/>
-      <w:r>
-        <w:t>were</w:t>
-      </w:r>
-      <w:proofErr w:type="gramEnd"/>
-      <w:r>
-        <w:t xml:space="preserve"> focused more on the perimeter of the shapes then the whole area. Thus, this algorithm is not optimised and instead it is an attempt to get the job done when using </w:t>
-      </w:r>
-      <w:proofErr w:type="spellStart"/>
-      <w:proofErr w:type="gramStart"/>
+        <w:t>meshArray</w:t>
+      </w:r>
+      <w:proofErr w:type="spellEnd"/>
       <w:r>
         <w:rPr>
           <w:i/>
           <w:iCs/>
         </w:rPr>
-        <w:t>PerimiterCheck</w:t>
-      </w:r>
-      <w:proofErr w:type="spellEnd"/>
+        <w:t>[</w:t>
+      </w:r>
+      <w:proofErr w:type="spellStart"/>
       <w:r>
         <w:rPr>
           <w:i/>
           <w:iCs/>
         </w:rPr>
-        <w:t>(</w:t>
-      </w:r>
-      <w:proofErr w:type="gramEnd"/>
+        <w:t>i</w:t>
+      </w:r>
+      <w:proofErr w:type="spellEnd"/>
       <w:r>
         <w:rPr>
           <w:i/>
           <w:iCs/>
         </w:rPr>
-        <w:t>)</w:t>
-      </w:r>
-      <w:r>
-        <w:t xml:space="preserve">. </w:t>
-      </w:r>
-      <w:r>
-        <w:rPr>
-          <w:b/>
-          <w:bCs/>
-        </w:rPr>
-        <w:t>&lt;INSERT CODEBITE&gt;</w:t>
-      </w:r>
-    </w:p>
-    <w:p>
-      <w:pPr>
-        <w:ind w:left="576"/>
-      </w:pPr>
-      <w:r>
-        <w:t xml:space="preserve">This algorithm was needed for when each building wasn’t spawn right next to </w:t>
-      </w:r>
-      <w:proofErr w:type="spellStart"/>
-      <w:r>
-        <w:t>eachother</w:t>
-      </w:r>
-      <w:proofErr w:type="spellEnd"/>
-      <w:r>
-        <w:t xml:space="preserve"> (i.e. when </w:t>
+        <w:t>].</w:t>
       </w:r>
       <w:proofErr w:type="spellStart"/>
       <w:r>
@@ -7704,7 +7646,7 @@
           <w:i/>
           <w:iCs/>
         </w:rPr>
-        <w:t>meshArray</w:t>
+        <w:t>buildingSpacing</w:t>
       </w:r>
       <w:proofErr w:type="spellEnd"/>
       <w:r>
@@ -7712,94 +7654,48 @@
           <w:i/>
           <w:iCs/>
         </w:rPr>
-        <w:t>[</w:t>
-      </w:r>
-      <w:proofErr w:type="spellStart"/>
+        <w:t xml:space="preserve"> </w:t>
+      </w:r>
+      <w:r>
+        <w:t xml:space="preserve">!= 1). This was because the pixels are added to the array in the same order that </w:t>
+      </w:r>
       <w:r>
         <w:rPr>
           <w:i/>
           <w:iCs/>
         </w:rPr>
-        <w:t>i</w:t>
-      </w:r>
-      <w:proofErr w:type="spellEnd"/>
-      <w:proofErr w:type="gramStart"/>
+        <w:t>Texture2D.</w:t>
+      </w:r>
       <w:r>
         <w:rPr>
           <w:i/>
           <w:iCs/>
         </w:rPr>
-        <w:t>].</w:t>
-      </w:r>
-      <w:proofErr w:type="spellStart"/>
+        <w:t>G</w:t>
+      </w:r>
       <w:r>
         <w:rPr>
           <w:i/>
           <w:iCs/>
         </w:rPr>
-        <w:t>buildingSpacing</w:t>
-      </w:r>
-      <w:proofErr w:type="spellEnd"/>
-      <w:proofErr w:type="gramEnd"/>
+        <w:t>etPixel</w:t>
+      </w:r>
       <w:r>
         <w:rPr>
           <w:i/>
           <w:iCs/>
         </w:rPr>
-        <w:t xml:space="preserve"> </w:t>
-      </w:r>
-      <w:r>
-        <w:t xml:space="preserve">!= 1). This was because the pixels are added to the array in the same order that </w:t>
+        <w:t>s</w:t>
       </w:r>
       <w:r>
         <w:rPr>
           <w:i/>
           <w:iCs/>
         </w:rPr>
-        <w:t>Texture2D.</w:t>
-      </w:r>
-      <w:r>
-        <w:rPr>
-          <w:i/>
-          <w:iCs/>
-        </w:rPr>
-        <w:t>G</w:t>
-      </w:r>
-      <w:r>
-        <w:rPr>
-          <w:i/>
-          <w:iCs/>
-        </w:rPr>
-        <w:t>etPixel</w:t>
-      </w:r>
-      <w:r>
-        <w:rPr>
-          <w:i/>
-          <w:iCs/>
-        </w:rPr>
-        <w:t>s</w:t>
-      </w:r>
-      <w:r>
-        <w:rPr>
-          <w:i/>
-          <w:iCs/>
-        </w:rPr>
-        <w:t>32</w:t>
-      </w:r>
-      <w:proofErr w:type="gramStart"/>
-      <w:r>
-        <w:rPr>
-          <w:i/>
-          <w:iCs/>
-        </w:rPr>
-        <w:t>()</w:t>
-      </w:r>
-      <w:r>
-        <w:t>lays</w:t>
-      </w:r>
-      <w:proofErr w:type="gramEnd"/>
-      <w:r>
-        <w:t xml:space="preserve"> it out:</w:t>
+        <w:t>32()</w:t>
+      </w:r>
+      <w:r>
+        <w:t>lays it out:</w:t>
       </w:r>
     </w:p>
     <w:p>
@@ -7826,6 +7722,7 @@
           <w:id w:val="-837311622"/>
           <w:citation/>
         </w:sdtPr>
+        <w:sdtEndPr/>
         <w:sdtContent>
           <w:r>
             <w:fldChar w:fldCharType="begin"/>
@@ -7869,133 +7766,146 @@
           <w:i/>
           <w:iCs/>
         </w:rPr>
-        <w:t>Vector2</w:t>
-      </w:r>
-      <w:proofErr w:type="gramStart"/>
+        <w:t>Vector2D[]</w:t>
+      </w:r>
+      <w:r>
+        <w:t xml:space="preserve"> into an anti-clockwise direction.  </w:t>
+      </w:r>
+    </w:p>
+    <w:p>
+      <w:pPr>
+        <w:ind w:left="576"/>
+        <w:rPr>
+          <w:b/>
+          <w:bCs/>
+        </w:rPr>
+      </w:pPr>
+      <w:r>
+        <w:rPr>
+          <w:b/>
+          <w:bCs/>
+        </w:rPr>
+        <w:t>&lt;INSERT CODEBITE&gt;</w:t>
+      </w:r>
+    </w:p>
+    <w:p>
+      <w:pPr>
+        <w:pStyle w:val="Subtitle"/>
+        <w:ind w:firstLine="576"/>
+        <w:rPr>
+          <w:rStyle w:val="IntenseEmphasis"/>
+        </w:rPr>
+      </w:pPr>
+      <w:r>
+        <w:rPr>
+          <w:rStyle w:val="IntenseEmphasis"/>
+        </w:rPr>
+        <w:t>SpawnBuilding</w:t>
+      </w:r>
+      <w:r>
+        <w:rPr>
+          <w:rStyle w:val="IntenseEmphasis"/>
+        </w:rPr>
+        <w:t>(</w:t>
+      </w:r>
+      <w:r>
+        <w:rPr>
+          <w:rStyle w:val="IntenseEmphasis"/>
+        </w:rPr>
+        <w:t>GameObject[], Vector2</w:t>
+      </w:r>
+      <w:r>
+        <w:rPr>
+          <w:rStyle w:val="IntenseEmphasis"/>
+        </w:rPr>
+        <w:t>);</w:t>
+      </w:r>
+    </w:p>
+    <w:p>
+      <w:pPr>
+        <w:ind w:left="576"/>
+      </w:pPr>
+      <w:r>
+        <w:t xml:space="preserve">The position of the pixel is passed in as a </w:t>
+      </w:r>
       <w:r>
         <w:rPr>
           <w:i/>
           <w:iCs/>
         </w:rPr>
-        <w:t>D[</w:t>
-      </w:r>
-      <w:proofErr w:type="gramEnd"/>
+        <w:t>Vector2</w:t>
+      </w:r>
       <w:r>
         <w:rPr>
           <w:i/>
           <w:iCs/>
         </w:rPr>
-        <w:t>]</w:t>
-      </w:r>
-      <w:r>
-        <w:t xml:space="preserve"> into an anti-clockwise direction.  </w:t>
-      </w:r>
-    </w:p>
-    <w:p>
-      <w:pPr>
-        <w:ind w:left="576"/>
-        <w:rPr>
-          <w:b/>
-          <w:bCs/>
-        </w:rPr>
-      </w:pPr>
-      <w:r>
-        <w:rPr>
-          <w:b/>
-          <w:bCs/>
-        </w:rPr>
-        <w:t>&lt;INSERT CODEBITE&gt;</w:t>
-      </w:r>
-    </w:p>
-    <w:p>
-      <w:pPr>
-        <w:pStyle w:val="Subtitle"/>
-        <w:ind w:firstLine="576"/>
-        <w:rPr>
-          <w:rStyle w:val="IntenseEmphasis"/>
-        </w:rPr>
-      </w:pPr>
-      <w:r>
-        <w:rPr>
-          <w:rStyle w:val="IntenseEmphasis"/>
-        </w:rPr>
-        <w:t>SpawnBuilding</w:t>
-      </w:r>
-      <w:r>
-        <w:rPr>
-          <w:rStyle w:val="IntenseEmphasis"/>
-        </w:rPr>
-        <w:t>(</w:t>
-      </w:r>
-      <w:proofErr w:type="gramStart"/>
-      <w:r>
-        <w:rPr>
-          <w:rStyle w:val="IntenseEmphasis"/>
-        </w:rPr>
-        <w:t>GameObject[</w:t>
-      </w:r>
-      <w:proofErr w:type="gramEnd"/>
-      <w:r>
-        <w:rPr>
-          <w:rStyle w:val="IntenseEmphasis"/>
-        </w:rPr>
-        <w:t>], Vector2</w:t>
-      </w:r>
-      <w:r>
-        <w:rPr>
-          <w:rStyle w:val="IntenseEmphasis"/>
-        </w:rPr>
-        <w:t>);</w:t>
-      </w:r>
-    </w:p>
-    <w:p>
-      <w:pPr>
-        <w:ind w:left="576"/>
-      </w:pPr>
-      <w:r>
-        <w:t xml:space="preserve">The position of the pixel is passed in as a </w:t>
-      </w:r>
+        <w:t xml:space="preserve"> </w:t>
+      </w:r>
+      <w:r>
+        <w:t xml:space="preserve">and then a random building/mesh from the </w:t>
+      </w:r>
+      <w:proofErr w:type="spellStart"/>
       <w:r>
         <w:rPr>
           <w:i/>
           <w:iCs/>
         </w:rPr>
-        <w:t>Vector2</w:t>
-      </w:r>
+        <w:t>GameObject</w:t>
+      </w:r>
+      <w:proofErr w:type="spellEnd"/>
       <w:r>
         <w:rPr>
           <w:i/>
           <w:iCs/>
         </w:rPr>
-        <w:t xml:space="preserve"> </w:t>
-      </w:r>
-      <w:r>
-        <w:t xml:space="preserve">and then a random building/mesh from the </w:t>
-      </w:r>
-      <w:proofErr w:type="spellStart"/>
-      <w:proofErr w:type="gramStart"/>
+        <w:t>[]</w:t>
+      </w:r>
       <w:r>
         <w:rPr>
           <w:i/>
           <w:iCs/>
         </w:rPr>
-        <w:t>GameObject</w:t>
+        <w:t xml:space="preserve"> </w:t>
+      </w:r>
+      <w:r>
+        <w:t>is chosen to be spawned.</w:t>
+      </w:r>
+    </w:p>
+    <w:bookmarkEnd w:id="16"/>
+    <w:bookmarkEnd w:id="17"/>
+    <w:p>
+      <w:pPr>
+        <w:pStyle w:val="Heading2"/>
+      </w:pPr>
+      <w:proofErr w:type="spellStart"/>
+      <w:r>
+        <w:t>FloodFill.cs</w:t>
       </w:r>
       <w:proofErr w:type="spellEnd"/>
+    </w:p>
+    <w:p>
+      <w:r>
+        <w:t xml:space="preserve">From </w:t>
+      </w:r>
+      <w:proofErr w:type="spellStart"/>
       <w:r>
         <w:rPr>
           <w:i/>
           <w:iCs/>
         </w:rPr>
-        <w:t>[</w:t>
-      </w:r>
-      <w:proofErr w:type="gramEnd"/>
+        <w:t>BuildingGenerator.cs</w:t>
+      </w:r>
+      <w:proofErr w:type="spellEnd"/>
       <w:r>
         <w:rPr>
           <w:i/>
           <w:iCs/>
         </w:rPr>
-        <w:t>]</w:t>
+        <w:t xml:space="preserve"> </w:t>
+      </w:r>
+      <w:r>
+        <w:t>(within</w:t>
       </w:r>
       <w:r>
         <w:rPr>
@@ -8004,31 +7914,13 @@
         </w:rPr>
         <w:t xml:space="preserve"> </w:t>
       </w:r>
-      <w:r>
-        <w:t>is chosen to be spawned.</w:t>
-      </w:r>
-    </w:p>
-    <w:p>
-      <w:pPr>
-        <w:pStyle w:val="Heading2"/>
-      </w:pPr>
-      <w:proofErr w:type="spellStart"/>
-      <w:r>
-        <w:t>FloodFill.cs</w:t>
-      </w:r>
-      <w:proofErr w:type="spellEnd"/>
-    </w:p>
-    <w:p>
-      <w:r>
-        <w:t xml:space="preserve">From </w:t>
-      </w:r>
       <w:proofErr w:type="spellStart"/>
       <w:r>
         <w:rPr>
           <w:i/>
           <w:iCs/>
         </w:rPr>
-        <w:t>BuildingGenerator.cs</w:t>
+        <w:t>SpawnBuildingFloodFill</w:t>
       </w:r>
       <w:proofErr w:type="spellEnd"/>
       <w:r>
@@ -8036,51 +7928,51 @@
           <w:i/>
           <w:iCs/>
         </w:rPr>
+        <w:t>()</w:t>
+      </w:r>
+      <w:r>
+        <w:t>),</w:t>
+      </w:r>
+      <w:r>
         <w:t xml:space="preserve"> </w:t>
       </w:r>
-      <w:r>
-        <w:t>(within</w:t>
-      </w:r>
+      <w:proofErr w:type="spellStart"/>
       <w:r>
         <w:rPr>
           <w:i/>
           <w:iCs/>
         </w:rPr>
-        <w:t xml:space="preserve"> </w:t>
-      </w:r>
-      <w:proofErr w:type="spellStart"/>
-      <w:proofErr w:type="gramStart"/>
+        <w:t>FloodFill.cs</w:t>
+      </w:r>
+      <w:proofErr w:type="spellEnd"/>
       <w:r>
         <w:rPr>
           <w:i/>
           <w:iCs/>
         </w:rPr>
-        <w:t>SpawnBuildingFloodFill</w:t>
-      </w:r>
-      <w:proofErr w:type="spellEnd"/>
+        <w:t xml:space="preserve"> </w:t>
+      </w:r>
+      <w:r>
+        <w:t xml:space="preserve">(either </w:t>
+      </w:r>
+      <w:proofErr w:type="spellStart"/>
       <w:r>
         <w:rPr>
           <w:i/>
           <w:iCs/>
         </w:rPr>
-        <w:t>(</w:t>
-      </w:r>
-      <w:proofErr w:type="gramEnd"/>
+        <w:t>FFStack</w:t>
+      </w:r>
+      <w:proofErr w:type="spellEnd"/>
       <w:r>
         <w:rPr>
           <w:i/>
           <w:iCs/>
         </w:rPr>
-        <w:t>)</w:t>
-      </w:r>
-      <w:r>
-        <w:t>)</w:t>
-      </w:r>
-      <w:r>
-        <w:t>,</w:t>
-      </w:r>
-      <w:r>
-        <w:t xml:space="preserve"> </w:t>
+        <w:t xml:space="preserve">() </w:t>
+      </w:r>
+      <w:r>
+        <w:t xml:space="preserve">or </w:t>
       </w:r>
       <w:proofErr w:type="spellStart"/>
       <w:r>
@@ -8088,7 +7980,7 @@
           <w:i/>
           <w:iCs/>
         </w:rPr>
-        <w:t>FloodFill.cs</w:t>
+        <w:t>FFQueue</w:t>
       </w:r>
       <w:proofErr w:type="spellEnd"/>
       <w:r>
@@ -8096,10 +7988,35 @@
           <w:i/>
           <w:iCs/>
         </w:rPr>
-        <w:t xml:space="preserve"> </w:t>
-      </w:r>
-      <w:r>
-        <w:t xml:space="preserve">(either </w:t>
+        <w:t>()</w:t>
+      </w:r>
+      <w:r>
+        <w:t xml:space="preserve">) is a called. From these methods, the chosen flood fill algorithm will be called. </w:t>
+      </w:r>
+    </w:p>
+    <w:p>
+      <w:r>
+        <w:t xml:space="preserve">The main thing to note about this class is how it then deviates from how most </w:t>
+      </w:r>
+      <w:proofErr w:type="spellStart"/>
+      <w:r>
+        <w:t>FloodFill</w:t>
+      </w:r>
+      <w:proofErr w:type="spellEnd"/>
+      <w:r>
+        <w:t xml:space="preserve"> algorithms are implemented. Most </w:t>
+      </w:r>
+      <w:proofErr w:type="spellStart"/>
+      <w:r>
+        <w:t>FloodFill</w:t>
+      </w:r>
+      <w:proofErr w:type="spellEnd"/>
+      <w:r>
+        <w:t xml:space="preserve"> algorithms have the seed assigned at the pixel where the mouse / paint bucket is clicked upon. However, the goal of this project is to map out every pixel of the same </w:t>
+      </w:r>
+      <w:r>
+        <w:lastRenderedPageBreak/>
+        <w:t xml:space="preserve">colour. This means that we use </w:t>
       </w:r>
       <w:proofErr w:type="spellStart"/>
       <w:r>
@@ -8107,7 +8024,7 @@
           <w:i/>
           <w:iCs/>
         </w:rPr>
-        <w:t>FFStack</w:t>
+        <w:t>FloodFill.cs</w:t>
       </w:r>
       <w:proofErr w:type="spellEnd"/>
       <w:r>
@@ -8115,185 +8032,35 @@
           <w:i/>
           <w:iCs/>
         </w:rPr>
-        <w:t xml:space="preserve">() </w:t>
-      </w:r>
-      <w:r>
-        <w:t xml:space="preserve">or </w:t>
+        <w:t xml:space="preserve"> </w:t>
+      </w:r>
+      <w:r>
+        <w:t xml:space="preserve">to iterate through the </w:t>
       </w:r>
       <w:proofErr w:type="spellStart"/>
+      <w:r>
+        <w:t>Mip</w:t>
+      </w:r>
+      <w:proofErr w:type="spellEnd"/>
+      <w:r>
+        <w:t xml:space="preserve"> Map produced via </w:t>
+      </w:r>
       <w:r>
         <w:rPr>
           <w:i/>
           <w:iCs/>
         </w:rPr>
-        <w:t>FFQueue</w:t>
-      </w:r>
-      <w:proofErr w:type="spellEnd"/>
+        <w:t xml:space="preserve">Texture2D.GetPixels32() </w:t>
+      </w:r>
+      <w:r>
+        <w:t xml:space="preserve">until we encounter a pixel of the same colour as the one passed through as a parameter. This is the reason why </w:t>
+      </w:r>
       <w:r>
         <w:rPr>
           <w:i/>
           <w:iCs/>
         </w:rPr>
-        <w:t>()</w:t>
-      </w:r>
-      <w:r>
-        <w:t xml:space="preserve">) </w:t>
-      </w:r>
-      <w:r>
-        <w:t>is a called</w:t>
-      </w:r>
-      <w:r>
-        <w:t>.</w:t>
-      </w:r>
-      <w:r>
-        <w:t xml:space="preserve"> From these methods, the chosen flood fill algorithm will</w:t>
-      </w:r>
-      <w:r>
-        <w:t xml:space="preserve"> </w:t>
-      </w:r>
-      <w:r>
-        <w:t xml:space="preserve">be called. </w:t>
-      </w:r>
-    </w:p>
-    <w:p>
-      <w:r>
-        <w:t xml:space="preserve">The main thing to note about this class is how it then deviates from how most </w:t>
-      </w:r>
-      <w:proofErr w:type="spellStart"/>
-      <w:r>
-        <w:t>FloodFill</w:t>
-      </w:r>
-      <w:proofErr w:type="spellEnd"/>
-      <w:r>
-        <w:t xml:space="preserve"> algorithms are implemented. Most </w:t>
-      </w:r>
-      <w:proofErr w:type="spellStart"/>
-      <w:r>
-        <w:t>FloodFill</w:t>
-      </w:r>
-      <w:proofErr w:type="spellEnd"/>
-      <w:r>
-        <w:t xml:space="preserve"> algorithms have the seed assigned at the pixel where the mouse / paint bucket is clicked upon. However, the goal of this project is to map out every pixel of the same colour. This means that we use </w:t>
-      </w:r>
-      <w:proofErr w:type="spellStart"/>
-      <w:r>
-        <w:rPr>
-          <w:i/>
-          <w:iCs/>
-        </w:rPr>
-        <w:t>FloodFill.cs</w:t>
-      </w:r>
-      <w:proofErr w:type="spellEnd"/>
-      <w:r>
-        <w:rPr>
-          <w:i/>
-          <w:iCs/>
-        </w:rPr>
-        <w:t xml:space="preserve"> </w:t>
-      </w:r>
-      <w:r>
-        <w:t xml:space="preserve">to iterate through the </w:t>
-      </w:r>
-      <w:proofErr w:type="spellStart"/>
-      <w:r>
-        <w:t>Mip</w:t>
-      </w:r>
-      <w:proofErr w:type="spellEnd"/>
-      <w:r>
-        <w:t xml:space="preserve"> </w:t>
-      </w:r>
-      <w:r>
-        <w:t>Map produced via</w:t>
-      </w:r>
-      <w:r>
-        <w:t xml:space="preserve"> </w:t>
-      </w:r>
-      <w:r>
-        <w:rPr>
-          <w:i/>
-          <w:iCs/>
-        </w:rPr>
-        <w:t>Texture2D.</w:t>
-      </w:r>
-      <w:r>
-        <w:rPr>
-          <w:i/>
-          <w:iCs/>
-        </w:rPr>
-        <w:t>G</w:t>
-      </w:r>
-      <w:r>
-        <w:rPr>
-          <w:i/>
-          <w:iCs/>
-        </w:rPr>
-        <w:t>etPixel</w:t>
-      </w:r>
-      <w:r>
-        <w:rPr>
-          <w:i/>
-          <w:iCs/>
-        </w:rPr>
-        <w:t>s</w:t>
-      </w:r>
-      <w:r>
-        <w:rPr>
-          <w:i/>
-          <w:iCs/>
-        </w:rPr>
-        <w:t>32()</w:t>
-      </w:r>
-      <w:r>
-        <w:rPr>
-          <w:i/>
-          <w:iCs/>
-        </w:rPr>
-        <w:t xml:space="preserve"> </w:t>
-      </w:r>
-      <w:r>
-        <w:t xml:space="preserve">until we encounter a pixel of the same colour as the one passed through as a </w:t>
-      </w:r>
-      <w:r>
-        <w:lastRenderedPageBreak/>
-        <w:t>parameter</w:t>
-      </w:r>
-      <w:r>
-        <w:t xml:space="preserve">. This is the reason why </w:t>
-      </w:r>
-      <w:r>
-        <w:rPr>
-          <w:i/>
-          <w:iCs/>
-        </w:rPr>
-        <w:t>Texture2D.</w:t>
-      </w:r>
-      <w:r>
-        <w:rPr>
-          <w:i/>
-          <w:iCs/>
-        </w:rPr>
-        <w:t>G</w:t>
-      </w:r>
-      <w:r>
-        <w:rPr>
-          <w:i/>
-          <w:iCs/>
-        </w:rPr>
-        <w:t>etPixel</w:t>
-      </w:r>
-      <w:r>
-        <w:rPr>
-          <w:i/>
-          <w:iCs/>
-        </w:rPr>
-        <w:t>s</w:t>
-      </w:r>
-      <w:r>
-        <w:rPr>
-          <w:i/>
-          <w:iCs/>
-        </w:rPr>
-        <w:t>32()</w:t>
+        <w:t>Texture2D.GetPixels32()</w:t>
       </w:r>
       <w:r>
         <w:t xml:space="preserve"> was used, as it is faster </w:t>
@@ -8352,31 +8119,19 @@
       <w:r>
         <w:t xml:space="preserve">A further adaptation for this project, was the need for an addition </w:t>
       </w:r>
-      <w:proofErr w:type="gramStart"/>
       <w:r>
         <w:rPr>
           <w:i/>
           <w:iCs/>
         </w:rPr>
-        <w:t>bool[</w:t>
-      </w:r>
-      <w:proofErr w:type="gramEnd"/>
-      <w:r>
-        <w:rPr>
-          <w:i/>
-          <w:iCs/>
-        </w:rPr>
-        <w:t xml:space="preserve">]. </w:t>
+        <w:t xml:space="preserve">bool[]. </w:t>
       </w:r>
       <w:r>
         <w:t xml:space="preserve">Every element in this </w:t>
       </w:r>
       <w:proofErr w:type="spellStart"/>
       <w:r>
-        <w:t>b</w:t>
-      </w:r>
-      <w:r>
-        <w:t>oolean</w:t>
+        <w:t>boolean</w:t>
       </w:r>
       <w:proofErr w:type="spellEnd"/>
       <w:r>
@@ -8388,10 +8143,7 @@
       </w:r>
       <w:proofErr w:type="spellEnd"/>
       <w:r>
-        <w:t xml:space="preserve"> Map. For a traditional bucket tool, the colour of the pixels would be changed as the algorithm is running. However, since we are mere just trying to collect these pixels into a data structure, and not change the initial texture, we need a way to </w:t>
-      </w:r>
-      <w:r>
-        <w:t xml:space="preserve">mark a pixel as one that has already been check. Otherwise, we could find ourselves unnecessarily checking the same pixel multiple times. Thus, every iteration we also mark </w:t>
+        <w:t xml:space="preserve"> Map. For a traditional bucket tool, the colour of the pixels would be changed as the algorithm is running. However, since we are mere just trying to collect these pixels into a data structure, and not change the initial texture, we need a way to mark a pixel as one that has already been check. Otherwise, we could find ourselves unnecessarily checking the same pixel multiple times. Thus, every iteration we also mark </w:t>
       </w:r>
       <w:proofErr w:type="spellStart"/>
       <w:r>
@@ -8441,28 +8193,17 @@
       <w:r>
         <w:t xml:space="preserve">as true. This </w:t>
       </w:r>
-      <w:proofErr w:type="gramStart"/>
       <w:r>
         <w:rPr>
           <w:i/>
           <w:iCs/>
         </w:rPr>
-        <w:t>bool[</w:t>
-      </w:r>
-      <w:proofErr w:type="gramEnd"/>
-      <w:r>
-        <w:rPr>
-          <w:i/>
-          <w:iCs/>
-        </w:rPr>
-        <w:t xml:space="preserve">] </w:t>
+        <w:t xml:space="preserve">bool[] </w:t>
       </w:r>
       <w:r>
         <w:t xml:space="preserve">is then updated after each running of a flood fill algorithm since all of the pixels of that shape have now been checked. </w:t>
       </w:r>
     </w:p>
-    <w:bookmarkEnd w:id="16"/>
-    <w:bookmarkEnd w:id="17"/>
     <w:p>
       <w:pPr>
         <w:pStyle w:val="Heading2"/>
@@ -8618,6 +8359,7 @@
             <w:id w:val="-573587230"/>
             <w:bibliography/>
           </w:sdtPr>
+          <w:sdtEndPr/>
           <w:sdtContent>
             <w:p>
               <w:pPr>
@@ -10642,7 +10384,7 @@
 </file>
 
 <file path=word/endnotes.xml><?xml version="1.0" encoding="utf-8"?>
-<w:endnotes xmlns:wpc="http://schemas.microsoft.com/office/word/2010/wordprocessingCanvas" xmlns:cx="http://schemas.microsoft.com/office/drawing/2014/chartex" xmlns:cx1="http://schemas.microsoft.com/office/drawing/2015/9/8/chartex" xmlns:cx2="http://schemas.microsoft.com/office/drawing/2015/10/21/chartex" xmlns:cx3="http://schemas.microsoft.com/office/drawing/2016/5/9/chartex" xmlns:cx4="http://schemas.microsoft.com/office/drawing/2016/5/10/chartex" xmlns:cx5="http://schemas.microsoft.com/office/drawing/2016/5/11/chartex" xmlns:cx6="http://schemas.microsoft.com/office/drawing/2016/5/12/chartex" xmlns:cx7="http://schemas.microsoft.com/office/drawing/2016/5/13/chartex" xmlns:cx8="http://schemas.microsoft.com/office/drawing/2016/5/14/chartex" xmlns:mc="http://schemas.openxmlformats.org/markup-compatibility/2006" xmlns:aink="http://schemas.microsoft.com/office/drawing/2016/ink" xmlns:am3d="http://schemas.microsoft.com/office/drawing/2017/model3d" xmlns:o="urn:schemas-microsoft-com:office:office" xmlns:r="http://schemas.openxmlformats.org/officeDocument/2006/relationships" xmlns:m="http://schemas.openxmlformats.org/officeDocument/2006/math" xmlns:v="urn:schemas-microsoft-com:vml" xmlns:wp14="http://schemas.microsoft.com/office/word/2010/wordprocessingDrawing" xmlns:wp="http://schemas.openxmlformats.org/drawingml/2006/wordprocessingDrawing" xmlns:w10="urn:schemas-microsoft-com:office:word" xmlns:w="http://schemas.openxmlformats.org/wordprocessingml/2006/main" xmlns:w14="http://schemas.microsoft.com/office/word/2010/wordml" xmlns:w15="http://schemas.microsoft.com/office/word/2012/wordml" xmlns:w16cex="http://schemas.microsoft.com/office/word/2018/wordml/cex" xmlns:w16cid="http://schemas.microsoft.com/office/word/2016/wordml/cid" xmlns:w16="http://schemas.microsoft.com/office/word/2018/wordml" xmlns:w16se="http://schemas.microsoft.com/office/word/2015/wordml/symex" xmlns:wpg="http://schemas.microsoft.com/office/word/2010/wordprocessingGroup" xmlns:wpi="http://schemas.microsoft.com/office/word/2010/wordprocessingInk" xmlns:wne="http://schemas.microsoft.com/office/word/2006/wordml" xmlns:wps="http://schemas.microsoft.com/office/word/2010/wordprocessingShape" mc:Ignorable="w14 w15 w16se w16cid w16 w16cex wp14">
+<w:endnotes xmlns:wpc="http://schemas.microsoft.com/office/word/2010/wordprocessingCanvas" xmlns:cx="http://schemas.microsoft.com/office/drawing/2014/chartex" xmlns:cx1="http://schemas.microsoft.com/office/drawing/2015/9/8/chartex" xmlns:cx2="http://schemas.microsoft.com/office/drawing/2015/10/21/chartex" xmlns:cx3="http://schemas.microsoft.com/office/drawing/2016/5/9/chartex" xmlns:cx4="http://schemas.microsoft.com/office/drawing/2016/5/10/chartex" xmlns:cx5="http://schemas.microsoft.com/office/drawing/2016/5/11/chartex" xmlns:cx6="http://schemas.microsoft.com/office/drawing/2016/5/12/chartex" xmlns:cx7="http://schemas.microsoft.com/office/drawing/2016/5/13/chartex" xmlns:cx8="http://schemas.microsoft.com/office/drawing/2016/5/14/chartex" xmlns:mc="http://schemas.openxmlformats.org/markup-compatibility/2006" xmlns:aink="http://schemas.microsoft.com/office/drawing/2016/ink" xmlns:am3d="http://schemas.microsoft.com/office/drawing/2017/model3d" xmlns:o="urn:schemas-microsoft-com:office:office" xmlns:r="http://schemas.openxmlformats.org/officeDocument/2006/relationships" xmlns:m="http://schemas.openxmlformats.org/officeDocument/2006/math" xmlns:v="urn:schemas-microsoft-com:vml" xmlns:wp14="http://schemas.microsoft.com/office/word/2010/wordprocessingDrawing" xmlns:wp="http://schemas.openxmlformats.org/drawingml/2006/wordprocessingDrawing" xmlns:w10="urn:schemas-microsoft-com:office:word" xmlns:w="http://schemas.openxmlformats.org/wordprocessingml/2006/main" xmlns:w14="http://schemas.microsoft.com/office/word/2010/wordml" xmlns:w15="http://schemas.microsoft.com/office/word/2012/wordml" xmlns:w16cex="http://schemas.microsoft.com/office/word/2018/wordml/cex" xmlns:w16cid="http://schemas.microsoft.com/office/word/2016/wordml/cid" xmlns:w16="http://schemas.microsoft.com/office/word/2018/wordml" xmlns:w16sdtdh="http://schemas.microsoft.com/office/word/2020/wordml/sdtdatahash" xmlns:w16se="http://schemas.microsoft.com/office/word/2015/wordml/symex" xmlns:wpg="http://schemas.microsoft.com/office/word/2010/wordprocessingGroup" xmlns:wpi="http://schemas.microsoft.com/office/word/2010/wordprocessingInk" xmlns:wne="http://schemas.microsoft.com/office/word/2006/wordml" xmlns:wps="http://schemas.microsoft.com/office/word/2010/wordprocessingShape" mc:Ignorable="w14 w15 w16se w16cid w16 w16cex w16sdtdh wp14">
   <w:endnote w:type="separator" w:id="-1">
     <w:p>
       <w:pPr>
@@ -10667,7 +10409,7 @@
 </file>
 
 <file path=word/footer1.xml><?xml version="1.0" encoding="utf-8"?>
-<w:ftr xmlns:wpc="http://schemas.microsoft.com/office/word/2010/wordprocessingCanvas" xmlns:cx="http://schemas.microsoft.com/office/drawing/2014/chartex" xmlns:cx1="http://schemas.microsoft.com/office/drawing/2015/9/8/chartex" xmlns:cx2="http://schemas.microsoft.com/office/drawing/2015/10/21/chartex" xmlns:cx3="http://schemas.microsoft.com/office/drawing/2016/5/9/chartex" xmlns:cx4="http://schemas.microsoft.com/office/drawing/2016/5/10/chartex" xmlns:cx5="http://schemas.microsoft.com/office/drawing/2016/5/11/chartex" xmlns:cx6="http://schemas.microsoft.com/office/drawing/2016/5/12/chartex" xmlns:cx7="http://schemas.microsoft.com/office/drawing/2016/5/13/chartex" xmlns:cx8="http://schemas.microsoft.com/office/drawing/2016/5/14/chartex" xmlns:mc="http://schemas.openxmlformats.org/markup-compatibility/2006" xmlns:aink="http://schemas.microsoft.com/office/drawing/2016/ink" xmlns:am3d="http://schemas.microsoft.com/office/drawing/2017/model3d" xmlns:o="urn:schemas-microsoft-com:office:office" xmlns:r="http://schemas.openxmlformats.org/officeDocument/2006/relationships" xmlns:m="http://schemas.openxmlformats.org/officeDocument/2006/math" xmlns:v="urn:schemas-microsoft-com:vml" xmlns:wp14="http://schemas.microsoft.com/office/word/2010/wordprocessingDrawing" xmlns:wp="http://schemas.openxmlformats.org/drawingml/2006/wordprocessingDrawing" xmlns:w10="urn:schemas-microsoft-com:office:word" xmlns:w="http://schemas.openxmlformats.org/wordprocessingml/2006/main" xmlns:w14="http://schemas.microsoft.com/office/word/2010/wordml" xmlns:w15="http://schemas.microsoft.com/office/word/2012/wordml" xmlns:w16cex="http://schemas.microsoft.com/office/word/2018/wordml/cex" xmlns:w16cid="http://schemas.microsoft.com/office/word/2016/wordml/cid" xmlns:w16="http://schemas.microsoft.com/office/word/2018/wordml" xmlns:w16se="http://schemas.microsoft.com/office/word/2015/wordml/symex" xmlns:wpg="http://schemas.microsoft.com/office/word/2010/wordprocessingGroup" xmlns:wpi="http://schemas.microsoft.com/office/word/2010/wordprocessingInk" xmlns:wne="http://schemas.microsoft.com/office/word/2006/wordml" xmlns:wps="http://schemas.microsoft.com/office/word/2010/wordprocessingShape" mc:Ignorable="w14 w15 w16se w16cid w16 w16cex wp14">
+<w:ftr xmlns:wpc="http://schemas.microsoft.com/office/word/2010/wordprocessingCanvas" xmlns:cx="http://schemas.microsoft.com/office/drawing/2014/chartex" xmlns:cx1="http://schemas.microsoft.com/office/drawing/2015/9/8/chartex" xmlns:cx2="http://schemas.microsoft.com/office/drawing/2015/10/21/chartex" xmlns:cx3="http://schemas.microsoft.com/office/drawing/2016/5/9/chartex" xmlns:cx4="http://schemas.microsoft.com/office/drawing/2016/5/10/chartex" xmlns:cx5="http://schemas.microsoft.com/office/drawing/2016/5/11/chartex" xmlns:cx6="http://schemas.microsoft.com/office/drawing/2016/5/12/chartex" xmlns:cx7="http://schemas.microsoft.com/office/drawing/2016/5/13/chartex" xmlns:cx8="http://schemas.microsoft.com/office/drawing/2016/5/14/chartex" xmlns:mc="http://schemas.openxmlformats.org/markup-compatibility/2006" xmlns:aink="http://schemas.microsoft.com/office/drawing/2016/ink" xmlns:am3d="http://schemas.microsoft.com/office/drawing/2017/model3d" xmlns:o="urn:schemas-microsoft-com:office:office" xmlns:r="http://schemas.openxmlformats.org/officeDocument/2006/relationships" xmlns:m="http://schemas.openxmlformats.org/officeDocument/2006/math" xmlns:v="urn:schemas-microsoft-com:vml" xmlns:wp14="http://schemas.microsoft.com/office/word/2010/wordprocessingDrawing" xmlns:wp="http://schemas.openxmlformats.org/drawingml/2006/wordprocessingDrawing" xmlns:w10="urn:schemas-microsoft-com:office:word" xmlns:w="http://schemas.openxmlformats.org/wordprocessingml/2006/main" xmlns:w14="http://schemas.microsoft.com/office/word/2010/wordml" xmlns:w15="http://schemas.microsoft.com/office/word/2012/wordml" xmlns:w16cex="http://schemas.microsoft.com/office/word/2018/wordml/cex" xmlns:w16cid="http://schemas.microsoft.com/office/word/2016/wordml/cid" xmlns:w16="http://schemas.microsoft.com/office/word/2018/wordml" xmlns:w16sdtdh="http://schemas.microsoft.com/office/word/2020/wordml/sdtdatahash" xmlns:w16se="http://schemas.microsoft.com/office/word/2015/wordml/symex" xmlns:wpg="http://schemas.microsoft.com/office/word/2010/wordprocessingGroup" xmlns:wpi="http://schemas.microsoft.com/office/word/2010/wordprocessingInk" xmlns:wne="http://schemas.microsoft.com/office/word/2006/wordml" xmlns:wps="http://schemas.microsoft.com/office/word/2010/wordprocessingShape" mc:Ignorable="w14 w15 w16se w16cid w16 w16cex w16sdtdh wp14">
   <w:p>
     <w:pPr>
       <w:pStyle w:val="Footer"/>
@@ -10830,7 +10572,7 @@
 </file>
 
 <file path=word/footnotes.xml><?xml version="1.0" encoding="utf-8"?>
-<w:footnotes xmlns:wpc="http://schemas.microsoft.com/office/word/2010/wordprocessingCanvas" xmlns:cx="http://schemas.microsoft.com/office/drawing/2014/chartex" xmlns:cx1="http://schemas.microsoft.com/office/drawing/2015/9/8/chartex" xmlns:cx2="http://schemas.microsoft.com/office/drawing/2015/10/21/chartex" xmlns:cx3="http://schemas.microsoft.com/office/drawing/2016/5/9/chartex" xmlns:cx4="http://schemas.microsoft.com/office/drawing/2016/5/10/chartex" xmlns:cx5="http://schemas.microsoft.com/office/drawing/2016/5/11/chartex" xmlns:cx6="http://schemas.microsoft.com/office/drawing/2016/5/12/chartex" xmlns:cx7="http://schemas.microsoft.com/office/drawing/2016/5/13/chartex" xmlns:cx8="http://schemas.microsoft.com/office/drawing/2016/5/14/chartex" xmlns:mc="http://schemas.openxmlformats.org/markup-compatibility/2006" xmlns:aink="http://schemas.microsoft.com/office/drawing/2016/ink" xmlns:am3d="http://schemas.microsoft.com/office/drawing/2017/model3d" xmlns:o="urn:schemas-microsoft-com:office:office" xmlns:r="http://schemas.openxmlformats.org/officeDocument/2006/relationships" xmlns:m="http://schemas.openxmlformats.org/officeDocument/2006/math" xmlns:v="urn:schemas-microsoft-com:vml" xmlns:wp14="http://schemas.microsoft.com/office/word/2010/wordprocessingDrawing" xmlns:wp="http://schemas.openxmlformats.org/drawingml/2006/wordprocessingDrawing" xmlns:w10="urn:schemas-microsoft-com:office:word" xmlns:w="http://schemas.openxmlformats.org/wordprocessingml/2006/main" xmlns:w14="http://schemas.microsoft.com/office/word/2010/wordml" xmlns:w15="http://schemas.microsoft.com/office/word/2012/wordml" xmlns:w16cex="http://schemas.microsoft.com/office/word/2018/wordml/cex" xmlns:w16cid="http://schemas.microsoft.com/office/word/2016/wordml/cid" xmlns:w16="http://schemas.microsoft.com/office/word/2018/wordml" xmlns:w16se="http://schemas.microsoft.com/office/word/2015/wordml/symex" xmlns:wpg="http://schemas.microsoft.com/office/word/2010/wordprocessingGroup" xmlns:wpi="http://schemas.microsoft.com/office/word/2010/wordprocessingInk" xmlns:wne="http://schemas.microsoft.com/office/word/2006/wordml" xmlns:wps="http://schemas.microsoft.com/office/word/2010/wordprocessingShape" mc:Ignorable="w14 w15 w16se w16cid w16 w16cex wp14">
+<w:footnotes xmlns:wpc="http://schemas.microsoft.com/office/word/2010/wordprocessingCanvas" xmlns:cx="http://schemas.microsoft.com/office/drawing/2014/chartex" xmlns:cx1="http://schemas.microsoft.com/office/drawing/2015/9/8/chartex" xmlns:cx2="http://schemas.microsoft.com/office/drawing/2015/10/21/chartex" xmlns:cx3="http://schemas.microsoft.com/office/drawing/2016/5/9/chartex" xmlns:cx4="http://schemas.microsoft.com/office/drawing/2016/5/10/chartex" xmlns:cx5="http://schemas.microsoft.com/office/drawing/2016/5/11/chartex" xmlns:cx6="http://schemas.microsoft.com/office/drawing/2016/5/12/chartex" xmlns:cx7="http://schemas.microsoft.com/office/drawing/2016/5/13/chartex" xmlns:cx8="http://schemas.microsoft.com/office/drawing/2016/5/14/chartex" xmlns:mc="http://schemas.openxmlformats.org/markup-compatibility/2006" xmlns:aink="http://schemas.microsoft.com/office/drawing/2016/ink" xmlns:am3d="http://schemas.microsoft.com/office/drawing/2017/model3d" xmlns:o="urn:schemas-microsoft-com:office:office" xmlns:r="http://schemas.openxmlformats.org/officeDocument/2006/relationships" xmlns:m="http://schemas.openxmlformats.org/officeDocument/2006/math" xmlns:v="urn:schemas-microsoft-com:vml" xmlns:wp14="http://schemas.microsoft.com/office/word/2010/wordprocessingDrawing" xmlns:wp="http://schemas.openxmlformats.org/drawingml/2006/wordprocessingDrawing" xmlns:w10="urn:schemas-microsoft-com:office:word" xmlns:w="http://schemas.openxmlformats.org/wordprocessingml/2006/main" xmlns:w14="http://schemas.microsoft.com/office/word/2010/wordml" xmlns:w15="http://schemas.microsoft.com/office/word/2012/wordml" xmlns:w16cex="http://schemas.microsoft.com/office/word/2018/wordml/cex" xmlns:w16cid="http://schemas.microsoft.com/office/word/2016/wordml/cid" xmlns:w16="http://schemas.microsoft.com/office/word/2018/wordml" xmlns:w16sdtdh="http://schemas.microsoft.com/office/word/2020/wordml/sdtdatahash" xmlns:w16se="http://schemas.microsoft.com/office/word/2015/wordml/symex" xmlns:wpg="http://schemas.microsoft.com/office/word/2010/wordprocessingGroup" xmlns:wpi="http://schemas.microsoft.com/office/word/2010/wordprocessingInk" xmlns:wne="http://schemas.microsoft.com/office/word/2006/wordml" xmlns:wps="http://schemas.microsoft.com/office/word/2010/wordprocessingShape" mc:Ignorable="w14 w15 w16se w16cid w16 w16cex w16sdtdh wp14">
   <w:footnote w:type="separator" w:id="-1">
     <w:p>
       <w:pPr>
@@ -10858,7 +10600,7 @@
 </file>
 
 <file path=word/numbering.xml><?xml version="1.0" encoding="utf-8"?>
-<w:numbering xmlns:wpc="http://schemas.microsoft.com/office/word/2010/wordprocessingCanvas" xmlns:cx="http://schemas.microsoft.com/office/drawing/2014/chartex" xmlns:cx1="http://schemas.microsoft.com/office/drawing/2015/9/8/chartex" xmlns:cx2="http://schemas.microsoft.com/office/drawing/2015/10/21/chartex" xmlns:cx3="http://schemas.microsoft.com/office/drawing/2016/5/9/chartex" xmlns:cx4="http://schemas.microsoft.com/office/drawing/2016/5/10/chartex" xmlns:cx5="http://schemas.microsoft.com/office/drawing/2016/5/11/chartex" xmlns:cx6="http://schemas.microsoft.com/office/drawing/2016/5/12/chartex" xmlns:cx7="http://schemas.microsoft.com/office/drawing/2016/5/13/chartex" xmlns:cx8="http://schemas.microsoft.com/office/drawing/2016/5/14/chartex" xmlns:mc="http://schemas.openxmlformats.org/markup-compatibility/2006" xmlns:aink="http://schemas.microsoft.com/office/drawing/2016/ink" xmlns:am3d="http://schemas.microsoft.com/office/drawing/2017/model3d" xmlns:o="urn:schemas-microsoft-com:office:office" xmlns:r="http://schemas.openxmlformats.org/officeDocument/2006/relationships" xmlns:m="http://schemas.openxmlformats.org/officeDocument/2006/math" xmlns:v="urn:schemas-microsoft-com:vml" xmlns:wp14="http://schemas.microsoft.com/office/word/2010/wordprocessingDrawing" xmlns:wp="http://schemas.openxmlformats.org/drawingml/2006/wordprocessingDrawing" xmlns:w10="urn:schemas-microsoft-com:office:word" xmlns:w="http://schemas.openxmlformats.org/wordprocessingml/2006/main" xmlns:w14="http://schemas.microsoft.com/office/word/2010/wordml" xmlns:w15="http://schemas.microsoft.com/office/word/2012/wordml" xmlns:w16cex="http://schemas.microsoft.com/office/word/2018/wordml/cex" xmlns:w16cid="http://schemas.microsoft.com/office/word/2016/wordml/cid" xmlns:w16="http://schemas.microsoft.com/office/word/2018/wordml" xmlns:w16se="http://schemas.microsoft.com/office/word/2015/wordml/symex" xmlns:wpg="http://schemas.microsoft.com/office/word/2010/wordprocessingGroup" xmlns:wpi="http://schemas.microsoft.com/office/word/2010/wordprocessingInk" xmlns:wne="http://schemas.microsoft.com/office/word/2006/wordml" xmlns:wps="http://schemas.microsoft.com/office/word/2010/wordprocessingShape" mc:Ignorable="w14 w15 w16se w16cid w16 w16cex wp14">
+<w:numbering xmlns:wpc="http://schemas.microsoft.com/office/word/2010/wordprocessingCanvas" xmlns:cx="http://schemas.microsoft.com/office/drawing/2014/chartex" xmlns:cx1="http://schemas.microsoft.com/office/drawing/2015/9/8/chartex" xmlns:cx2="http://schemas.microsoft.com/office/drawing/2015/10/21/chartex" xmlns:cx3="http://schemas.microsoft.com/office/drawing/2016/5/9/chartex" xmlns:cx4="http://schemas.microsoft.com/office/drawing/2016/5/10/chartex" xmlns:cx5="http://schemas.microsoft.com/office/drawing/2016/5/11/chartex" xmlns:cx6="http://schemas.microsoft.com/office/drawing/2016/5/12/chartex" xmlns:cx7="http://schemas.microsoft.com/office/drawing/2016/5/13/chartex" xmlns:cx8="http://schemas.microsoft.com/office/drawing/2016/5/14/chartex" xmlns:mc="http://schemas.openxmlformats.org/markup-compatibility/2006" xmlns:aink="http://schemas.microsoft.com/office/drawing/2016/ink" xmlns:am3d="http://schemas.microsoft.com/office/drawing/2017/model3d" xmlns:o="urn:schemas-microsoft-com:office:office" xmlns:r="http://schemas.openxmlformats.org/officeDocument/2006/relationships" xmlns:m="http://schemas.openxmlformats.org/officeDocument/2006/math" xmlns:v="urn:schemas-microsoft-com:vml" xmlns:wp14="http://schemas.microsoft.com/office/word/2010/wordprocessingDrawing" xmlns:wp="http://schemas.openxmlformats.org/drawingml/2006/wordprocessingDrawing" xmlns:w10="urn:schemas-microsoft-com:office:word" xmlns:w="http://schemas.openxmlformats.org/wordprocessingml/2006/main" xmlns:w14="http://schemas.microsoft.com/office/word/2010/wordml" xmlns:w15="http://schemas.microsoft.com/office/word/2012/wordml" xmlns:w16cex="http://schemas.microsoft.com/office/word/2018/wordml/cex" xmlns:w16cid="http://schemas.microsoft.com/office/word/2016/wordml/cid" xmlns:w16="http://schemas.microsoft.com/office/word/2018/wordml" xmlns:w16sdtdh="http://schemas.microsoft.com/office/word/2020/wordml/sdtdatahash" xmlns:w16se="http://schemas.microsoft.com/office/word/2015/wordml/symex" xmlns:wpg="http://schemas.microsoft.com/office/word/2010/wordprocessingGroup" xmlns:wpi="http://schemas.microsoft.com/office/word/2010/wordprocessingInk" xmlns:wne="http://schemas.microsoft.com/office/word/2006/wordml" xmlns:wps="http://schemas.microsoft.com/office/word/2010/wordprocessingShape" mc:Ignorable="w14 w15 w16se w16cid w16 w16cex w16sdtdh wp14">
   <w:abstractNum w:abstractNumId="0" w15:restartNumberingAfterBreak="0">
     <w:nsid w:val="1482775B"/>
     <w:multiLevelType w:val="multilevel"/>
@@ -11459,7 +11201,7 @@
 </file>
 
 <file path=word/styles.xml><?xml version="1.0" encoding="utf-8"?>
-<w:styles xmlns:mc="http://schemas.openxmlformats.org/markup-compatibility/2006" xmlns:r="http://schemas.openxmlformats.org/officeDocument/2006/relationships" xmlns:w="http://schemas.openxmlformats.org/wordprocessingml/2006/main" xmlns:w14="http://schemas.microsoft.com/office/word/2010/wordml" xmlns:w15="http://schemas.microsoft.com/office/word/2012/wordml" xmlns:w16cex="http://schemas.microsoft.com/office/word/2018/wordml/cex" xmlns:w16cid="http://schemas.microsoft.com/office/word/2016/wordml/cid" xmlns:w16="http://schemas.microsoft.com/office/word/2018/wordml" xmlns:w16se="http://schemas.microsoft.com/office/word/2015/wordml/symex" mc:Ignorable="w14 w15 w16se w16cid w16 w16cex">
+<w:styles xmlns:mc="http://schemas.openxmlformats.org/markup-compatibility/2006" xmlns:r="http://schemas.openxmlformats.org/officeDocument/2006/relationships" xmlns:w="http://schemas.openxmlformats.org/wordprocessingml/2006/main" xmlns:w14="http://schemas.microsoft.com/office/word/2010/wordml" xmlns:w15="http://schemas.microsoft.com/office/word/2012/wordml" xmlns:w16cex="http://schemas.microsoft.com/office/word/2018/wordml/cex" xmlns:w16cid="http://schemas.microsoft.com/office/word/2016/wordml/cid" xmlns:w16="http://schemas.microsoft.com/office/word/2018/wordml" xmlns:w16sdtdh="http://schemas.microsoft.com/office/word/2020/wordml/sdtdatahash" xmlns:w16se="http://schemas.microsoft.com/office/word/2015/wordml/symex" mc:Ignorable="w14 w15 w16se w16cid w16 w16cex w16sdtdh">
   <w:docDefaults>
     <w:rPrDefault>
       <w:rPr>

</xml_diff>

<commit_message>
Completed first draft of implementation.
</commit_message>
<xml_diff>
--- a/Dissertation Write Up - Jack Hopkins.docx
+++ b/Dissertation Write Up - Jack Hopkins.docx
@@ -69,16 +69,8 @@
         <w:rPr>
           <w:rFonts w:ascii="Calibri Light" w:hAnsi="Calibri Light" w:cs="Calibri Light"/>
         </w:rPr>
-        <w:t xml:space="preserve">Project Supervisor: Dr Gary </w:t>
-      </w:r>
-      <w:proofErr w:type="spellStart"/>
-      <w:r>
-        <w:rPr>
-          <w:rFonts w:ascii="Calibri Light" w:hAnsi="Calibri Light" w:cs="Calibri Light"/>
-        </w:rPr>
-        <w:t>Ushaw</w:t>
-      </w:r>
-      <w:proofErr w:type="spellEnd"/>
+        <w:t>Project Supervisor: Dr Gary Ushaw</w:t>
+      </w:r>
     </w:p>
     <w:p>
       <w:pPr>
@@ -1879,15 +1871,7 @@
       <w:bookmarkStart w:id="3" w:name="_Toc69724700"/>
       <w:bookmarkStart w:id="4" w:name="_Toc69742281"/>
       <w:r>
-        <w:t>Introduction (5</w:t>
-      </w:r>
-      <w:proofErr w:type="gramStart"/>
-      <w:r>
-        <w:t>%  ~</w:t>
-      </w:r>
-      <w:proofErr w:type="gramEnd"/>
-      <w:r>
-        <w:t>400 - 600 words)</w:t>
+        <w:t>Introduction (5%  ~400 - 600 words)</w:t>
       </w:r>
       <w:bookmarkEnd w:id="3"/>
       <w:bookmarkEnd w:id="4"/>
@@ -1971,25 +1955,7 @@
           <w:color w:val="000000"/>
           <w:lang w:eastAsia="en-GB"/>
         </w:rPr>
-        <w:t xml:space="preserve"> Such as, Skyrim, Witcher 3, GTA, Legend of Zelda: Breath of the Wild and more. This also includes smaller studios and indie developers. However, the bigger these worlds get, the more manhours is needed. This can result in the now infamous crunch culture, as seen with CD </w:t>
-      </w:r>
-      <w:proofErr w:type="spellStart"/>
-      <w:r>
-        <w:rPr>
-          <w:rFonts w:cs="Calibri Light"/>
-          <w:color w:val="000000"/>
-          <w:lang w:eastAsia="en-GB"/>
-        </w:rPr>
-        <w:t>Projeckt</w:t>
-      </w:r>
-      <w:proofErr w:type="spellEnd"/>
-      <w:r>
-        <w:rPr>
-          <w:rFonts w:cs="Calibri Light"/>
-          <w:color w:val="000000"/>
-          <w:lang w:eastAsia="en-GB"/>
-        </w:rPr>
-        <w:t xml:space="preserve"> Red’s </w:t>
+        <w:t xml:space="preserve"> Such as, Skyrim, Witcher 3, GTA, Legend of Zelda: Breath of the Wild and more. This also includes smaller studios and indie developers. However, the bigger these worlds get, the more manhours is needed. This can result in the now infamous crunch culture, as seen with CD Projeckt Red’s </w:t>
       </w:r>
       <w:r>
         <w:rPr>
@@ -3046,21 +3012,7 @@
         <w:rPr>
           <w:lang w:eastAsia="en-GB"/>
         </w:rPr>
-        <w:t>Research Settlement Design from 3 different eras of history</w:t>
-      </w:r>
-      <w:proofErr w:type="gramStart"/>
-      <w:r>
-        <w:rPr>
-          <w:lang w:eastAsia="en-GB"/>
-        </w:rPr>
-        <w:t>. ????</w:t>
-      </w:r>
-      <w:proofErr w:type="gramEnd"/>
-      <w:r>
-        <w:rPr>
-          <w:lang w:eastAsia="en-GB"/>
-        </w:rPr>
-        <w:t xml:space="preserve"> (MAYBE DELETE IDK)</w:t>
+        <w:t>Research Settlement Design from 3 different eras of history. ???? (MAYBE DELETE IDK)</w:t>
       </w:r>
     </w:p>
     <w:p>
@@ -3868,17 +3820,8 @@
           <w:i/>
           <w:iCs/>
         </w:rPr>
-        <w:t xml:space="preserve">Oskar </w:t>
-      </w:r>
-      <w:proofErr w:type="spellStart"/>
-      <w:r>
-        <w:rPr>
-          <w:i/>
-          <w:iCs/>
-        </w:rPr>
-        <w:t>Stålberg</w:t>
-      </w:r>
-      <w:proofErr w:type="spellEnd"/>
+        <w:t>Oskar Stålberg</w:t>
+      </w:r>
       <w:r>
         <w:rPr>
           <w:i/>
@@ -3893,21 +3836,12 @@
       <w:r>
         <w:t xml:space="preserve"> </w:t>
       </w:r>
-      <w:proofErr w:type="spellStart"/>
       <w:r>
         <w:rPr>
           <w:i/>
           <w:iCs/>
         </w:rPr>
-        <w:t>IndieCade</w:t>
-      </w:r>
-      <w:proofErr w:type="spellEnd"/>
-      <w:r>
-        <w:rPr>
-          <w:i/>
-          <w:iCs/>
-        </w:rPr>
-        <w:t xml:space="preserve"> Europe 2019</w:t>
+        <w:t>IndieCade Europe 2019</w:t>
       </w:r>
       <w:r>
         <w:t xml:space="preserve"> where he discussed how he created organic towns from square tiles using </w:t>
@@ -3966,15 +3900,7 @@
         <w:t xml:space="preserve"> settlements</w:t>
       </w:r>
       <w:r>
-        <w:t xml:space="preserve"> that </w:t>
-      </w:r>
-      <w:proofErr w:type="gramStart"/>
-      <w:r>
-        <w:t>didn’t</w:t>
-      </w:r>
-      <w:proofErr w:type="gramEnd"/>
-      <w:r>
-        <w:t xml:space="preserve"> </w:t>
+        <w:t xml:space="preserve"> that didn’t </w:t>
       </w:r>
       <w:r>
         <w:t xml:space="preserve">seem </w:t>
@@ -4516,15 +4442,7 @@
         <w:t xml:space="preserve"> They discussed many techniques such as Fractals, Tilling and the previously mentioned Perlin Noise. However, none of these appealed to me. This was because </w:t>
       </w:r>
       <w:r>
-        <w:t xml:space="preserve">many of these seemed to be focus purely on modern day cites and </w:t>
-      </w:r>
-      <w:proofErr w:type="gramStart"/>
-      <w:r>
-        <w:t>weren’t</w:t>
-      </w:r>
-      <w:proofErr w:type="gramEnd"/>
-      <w:r>
-        <w:t xml:space="preserve"> flexible enough to accommodate different city structure types</w:t>
+        <w:t>many of these seemed to be focus purely on modern day cites and weren’t flexible enough to accommodate different city structure types</w:t>
       </w:r>
       <w:r>
         <w:t>.</w:t>
@@ -5863,17 +5781,8 @@
           <w:i/>
           <w:iCs/>
         </w:rPr>
-        <w:t xml:space="preserve">Robert F. </w:t>
-      </w:r>
-      <w:proofErr w:type="spellStart"/>
-      <w:r>
-        <w:rPr>
-          <w:i/>
-          <w:iCs/>
-        </w:rPr>
-        <w:t>Sproull</w:t>
-      </w:r>
-      <w:proofErr w:type="spellEnd"/>
+        <w:t>Robert F. Sproull</w:t>
+      </w:r>
       <w:sdt>
         <w:sdtPr>
           <w:rPr>
@@ -5945,23 +5854,7 @@
         <w:t xml:space="preserve"> the value of a single pixel, and then spreads throughout the raster, replacing the value of an</w:t>
       </w:r>
       <w:r>
-        <w:t xml:space="preserve">y pixel that contains the old </w:t>
-      </w:r>
-      <w:proofErr w:type="spellStart"/>
-      <w:r>
-        <w:t>colo</w:t>
-      </w:r>
-      <w:proofErr w:type="spellEnd"/>
-      <w:r>
-        <w:t xml:space="preserve">[u]r. The spreading operation stops whenever it encounters a pixel that doesn’t not contain the “old” </w:t>
-      </w:r>
-      <w:proofErr w:type="spellStart"/>
-      <w:r>
-        <w:t>colo</w:t>
-      </w:r>
-      <w:proofErr w:type="spellEnd"/>
-      <w:r>
-        <w:t>[u]r.</w:t>
+        <w:t>y pixel that contains the old colo[u]r. The spreading operation stops whenever it encounters a pixel that doesn’t not contain the “old” colo[u]r.</w:t>
       </w:r>
     </w:p>
     <w:p>
@@ -5982,32 +5875,16 @@
           <w:i/>
           <w:iCs/>
         </w:rPr>
-        <w:t xml:space="preserve">above, below, </w:t>
-      </w:r>
-      <w:proofErr w:type="gramStart"/>
+        <w:t xml:space="preserve">above, below, left </w:t>
+      </w:r>
+      <w:r>
+        <w:t xml:space="preserve">and </w:t>
+      </w:r>
       <w:r>
         <w:rPr>
           <w:i/>
           <w:iCs/>
         </w:rPr>
-        <w:t>left</w:t>
-      </w:r>
-      <w:proofErr w:type="gramEnd"/>
-      <w:r>
-        <w:rPr>
-          <w:i/>
-          <w:iCs/>
-        </w:rPr>
-        <w:t xml:space="preserve"> </w:t>
-      </w:r>
-      <w:r>
-        <w:t xml:space="preserve">and </w:t>
-      </w:r>
-      <w:r>
-        <w:rPr>
-          <w:i/>
-          <w:iCs/>
-        </w:rPr>
         <w:t>right</w:t>
       </w:r>
       <w:r>
@@ -6018,30 +5895,9 @@
       </w:r>
     </w:p>
     <w:p>
-      <w:pPr>
-        <w:rPr>
-          <w:color w:val="C00000"/>
-        </w:rPr>
-      </w:pPr>
-      <w:r>
-        <w:rPr>
-          <w:color w:val="C00000"/>
-        </w:rPr>
-        <w:t xml:space="preserve">The </w:t>
-      </w:r>
-      <w:r>
-        <w:rPr>
-          <w:color w:val="C00000"/>
-        </w:rPr>
-        <w:t>Pseudo Code has been adapted for this project. But the principles remain the same.</w:t>
-      </w:r>
-    </w:p>
-    <w:p>
-      <w:pPr>
-        <w:rPr>
-          <w:color w:val="C00000"/>
-        </w:rPr>
-      </w:pPr>
+      <w:r>
+        <w:t>This algorithm whi</w:t>
+      </w:r>
     </w:p>
     <w:p>
       <w:pPr>
@@ -6069,15 +5925,7 @@
     </w:p>
     <w:p>
       <w:r>
-        <w:t xml:space="preserve">Initially, it was described by </w:t>
-      </w:r>
-      <w:proofErr w:type="spellStart"/>
-      <w:r>
-        <w:t>Alvy</w:t>
-      </w:r>
-      <w:proofErr w:type="spellEnd"/>
-      <w:r>
-        <w:t xml:space="preserve"> Ray Smith, who referred to it as Tint Fill, as such:</w:t>
+        <w:t>Initially, it was described by Alvy Ray Smith, who referred to it as Tint Fill, as such:</w:t>
       </w:r>
     </w:p>
     <w:p>
@@ -6085,23 +5933,7 @@
         <w:pStyle w:val="Quote"/>
       </w:pPr>
       <w:r>
-        <w:t xml:space="preserve">Tint fill fills along a scanline under the rule that it can never go uphill. It can fill along level ground or downhill only. A scanline segment for tint fill consists of all the pixels proceeding from the </w:t>
-      </w:r>
-      <w:proofErr w:type="spellStart"/>
-      <w:r>
-        <w:t>seedpoint</w:t>
-      </w:r>
-      <w:proofErr w:type="spellEnd"/>
-      <w:r>
-        <w:t xml:space="preserve"> right (and left), which have the same tint as the </w:t>
-      </w:r>
-      <w:proofErr w:type="spellStart"/>
-      <w:r>
-        <w:t>seedpoint</w:t>
-      </w:r>
-      <w:proofErr w:type="spellEnd"/>
-      <w:r>
-        <w:t xml:space="preserve"> and a value which is either the same or less than the pixel just left (right). Thus, a scanline segment is a section of a hill or mesa.</w:t>
+        <w:t>Tint fill fills along a scanline under the rule that it can never go uphill. It can fill along level ground or downhill only. A scanline segment for tint fill consists of all the pixels proceeding from the seedpoint right (and left), which have the same tint as the seedpoint and a value which is either the same or less than the pixel just left (right). Thus, a scanline segment is a section of a hill or mesa.</w:t>
       </w:r>
       <w:sdt>
         <w:sdtPr>
@@ -6419,7 +6251,7 @@
           <v:shape id="_x0000_i1025" type="#_x0000_t75" style="width:468pt;height:445.8pt" o:ole="">
             <v:imagedata r:id="rId17" o:title=""/>
           </v:shape>
-          <o:OLEObject Type="Embed" ProgID="Word.OpenDocumentText.12" ShapeID="_x0000_i1025" DrawAspect="Content" ObjectID="_1681673421" r:id="rId18"/>
+          <o:OLEObject Type="Embed" ProgID="Word.OpenDocumentText.12" ShapeID="_x0000_i1025" DrawAspect="Content" ObjectID="_1681676474" r:id="rId18"/>
         </w:object>
       </w:r>
     </w:p>
@@ -6444,15 +6276,7 @@
         <w:pStyle w:val="Quote"/>
       </w:pPr>
       <w:r>
-        <w:t xml:space="preserve">[W]e </w:t>
-      </w:r>
-      <w:proofErr w:type="gramStart"/>
-      <w:r>
-        <w:t>describe</w:t>
-      </w:r>
-      <w:proofErr w:type="gramEnd"/>
-      <w:r>
-        <w:t xml:space="preserve"> algorithms that need little additional memory that is of constant size so that it can be reserved in advance. … Roughly speaking, the global filling strategy is: move around in the region and fill it in such a manner that the region remains connected.</w:t>
+        <w:t>[W]e describe algorithms that need little additional memory that is of constant size so that it can be reserved in advance. … Roughly speaking, the global filling strategy is: move around in the region and fill it in such a manner that the region remains connected.</w:t>
       </w:r>
       <w:sdt>
         <w:sdtPr>
@@ -6705,15 +6529,7 @@
         <w:t xml:space="preserve">Case #3: </w:t>
       </w:r>
       <w:r>
-        <w:t xml:space="preserve">There is only one open path, thus continue painting allowing </w:t>
-      </w:r>
-      <w:proofErr w:type="gramStart"/>
-      <w:r>
-        <w:t>this paths</w:t>
-      </w:r>
-      <w:proofErr w:type="gramEnd"/>
-      <w:r>
-        <w:t>.</w:t>
+        <w:t>There is only one open path, thus continue painting allowing this paths.</w:t>
       </w:r>
     </w:p>
     <w:p>
@@ -6810,23 +6626,22 @@
           <w:rFonts w:ascii="Helvetica" w:hAnsi="Helvetica" w:cs="Helvetica"/>
           <w:color w:val="595959" w:themeColor="text1" w:themeTint="A6"/>
         </w:rPr>
-        <w:t xml:space="preserve">- In detail, what you did and why you did it. This is your work. If you designed or added to an algorithm talk about that here. If you created a program to implement an existing algorithm, talk about that. Probably you combined various techniques, </w:t>
-      </w:r>
-      <w:proofErr w:type="gramStart"/>
-      <w:r>
+        <w:t xml:space="preserve">- In detail, what you did and why you did it. This is your work. If you designed or added to an algorithm talk about that here. If you created a program to implement an existing algorithm, talk about that. Probably you combined various techniques, algorithms and technologies, so talk about how and why you did that. </w:t>
+      </w:r>
+    </w:p>
+    <w:p>
+      <w:pPr>
         <w:rPr>
           <w:rFonts w:ascii="Helvetica" w:hAnsi="Helvetica" w:cs="Helvetica"/>
           <w:color w:val="595959" w:themeColor="text1" w:themeTint="A6"/>
         </w:rPr>
-        <w:t>algorithms</w:t>
-      </w:r>
-      <w:proofErr w:type="gramEnd"/>
+      </w:pPr>
       <w:r>
         <w:rPr>
           <w:rFonts w:ascii="Helvetica" w:hAnsi="Helvetica" w:cs="Helvetica"/>
           <w:color w:val="595959" w:themeColor="text1" w:themeTint="A6"/>
         </w:rPr>
-        <w:t xml:space="preserve"> and technologies, so talk about how and why you did that. </w:t>
+        <w:t>- It is okay to discuss any blind alleys you spent time on – describe that the idea was and why it was abandoned or changed, in the broader context. - As mentioned above refer decisions back to findings from the research chapter that support them.</w:t>
       </w:r>
     </w:p>
     <w:p>
@@ -6841,52 +6656,21 @@
           <w:rFonts w:ascii="Helvetica" w:hAnsi="Helvetica" w:cs="Helvetica"/>
           <w:color w:val="595959" w:themeColor="text1" w:themeTint="A6"/>
         </w:rPr>
-        <w:t>- It is okay to discuss any blind alleys you spent time on – describe that the idea was and why it was abandoned or changed, in the broader context. - As mentioned above refer decisions back to findings from the research chapter that support them.</w:t>
-      </w:r>
-    </w:p>
-    <w:p>
-      <w:pPr>
+        <w:t xml:space="preserve"> - Code snippets can be useful if they support the text but not a requirement </w:t>
+      </w:r>
+    </w:p>
+    <w:p>
+      <w:pPr>
+        <w:rPr>
+          <w:color w:val="595959" w:themeColor="text1" w:themeTint="A6"/>
+        </w:rPr>
+      </w:pPr>
+      <w:r>
         <w:rPr>
           <w:rFonts w:ascii="Helvetica" w:hAnsi="Helvetica" w:cs="Helvetica"/>
           <w:color w:val="595959" w:themeColor="text1" w:themeTint="A6"/>
         </w:rPr>
-      </w:pPr>
-      <w:r>
-        <w:rPr>
-          <w:rFonts w:ascii="Helvetica" w:hAnsi="Helvetica" w:cs="Helvetica"/>
-          <w:color w:val="595959" w:themeColor="text1" w:themeTint="A6"/>
-        </w:rPr>
-        <w:t xml:space="preserve"> - Code snippets can be useful if they support the text but not a requirement </w:t>
-      </w:r>
-    </w:p>
-    <w:p>
-      <w:pPr>
-        <w:rPr>
-          <w:color w:val="595959" w:themeColor="text1" w:themeTint="A6"/>
-        </w:rPr>
-      </w:pPr>
-      <w:r>
-        <w:rPr>
-          <w:rFonts w:ascii="Helvetica" w:hAnsi="Helvetica" w:cs="Helvetica"/>
-          <w:color w:val="595959" w:themeColor="text1" w:themeTint="A6"/>
-        </w:rPr>
-        <w:t xml:space="preserve">- Screenshots are </w:t>
-      </w:r>
-      <w:proofErr w:type="gramStart"/>
-      <w:r>
-        <w:rPr>
-          <w:rFonts w:ascii="Helvetica" w:hAnsi="Helvetica" w:cs="Helvetica"/>
-          <w:color w:val="595959" w:themeColor="text1" w:themeTint="A6"/>
-        </w:rPr>
-        <w:t>definitely useful</w:t>
-      </w:r>
-      <w:proofErr w:type="gramEnd"/>
-      <w:r>
-        <w:rPr>
-          <w:rFonts w:ascii="Helvetica" w:hAnsi="Helvetica" w:cs="Helvetica"/>
-          <w:color w:val="595959" w:themeColor="text1" w:themeTint="A6"/>
-        </w:rPr>
-        <w:t xml:space="preserve"> if relevant. Show the progress of the project from early protype to final build. - End with a summary of the implementation and mention how it will be evaluated</w:t>
+        <w:t>- Screenshots are definitely useful if relevant. Show the progress of the project from early protype to final build. - End with a summary of the implementation and mention how it will be evaluated</w:t>
       </w:r>
     </w:p>
     <w:p>
@@ -6901,15 +6685,7 @@
         <w:t xml:space="preserve">To start off my implementation, I had to select how I wanted to approach the project: to either attempt to implement it at a lower level, with </w:t>
       </w:r>
       <w:r>
-        <w:t xml:space="preserve">technologies such as OpenGL, or take a more </w:t>
-      </w:r>
-      <w:proofErr w:type="gramStart"/>
-      <w:r>
-        <w:t>high level</w:t>
-      </w:r>
-      <w:proofErr w:type="gramEnd"/>
-      <w:r>
-        <w:t xml:space="preserve"> approach, with </w:t>
+        <w:t xml:space="preserve">technologies such as OpenGL, or take a more high level approach, with </w:t>
       </w:r>
       <w:r>
         <w:t>technologies such as the Unity Engine. Initially, implementation was attempted in OpenGL with C++ but my lack of experience with such tools the aim of the project was eventually found to not fit well. The project eventually moved towards the idea of using pre-existing meshes to</w:t>
@@ -7361,11 +7137,9 @@
       <w:pPr>
         <w:pStyle w:val="Heading2"/>
       </w:pPr>
-      <w:proofErr w:type="spellStart"/>
       <w:r>
         <w:t>BuildingGenerator.cs</w:t>
       </w:r>
-      <w:proofErr w:type="spellEnd"/>
     </w:p>
     <w:p>
       <w:r>
@@ -7374,7 +7148,6 @@
       <w:r>
         <w:t xml:space="preserve">(Figure 3.1) the main script is </w:t>
       </w:r>
-      <w:proofErr w:type="spellStart"/>
       <w:r>
         <w:rPr>
           <w:i/>
@@ -7382,7 +7155,6 @@
         </w:rPr>
         <w:t>BuildingGenerator.cs</w:t>
       </w:r>
-      <w:proofErr w:type="spellEnd"/>
       <w:r>
         <w:t>. This script is attached to the scene object that is representing the ground. It is from this script that you can adjust the variables for the</w:t>
       </w:r>
@@ -7420,15 +7192,7 @@
         <w:t>Select which algorithm you would like the settlement drawn by (Four Way, Span Fill, Walk Based Fill, Perimeter Fill)</w:t>
       </w:r>
       <w:r>
-        <w:t xml:space="preserve">. This is done via an </w:t>
-      </w:r>
-      <w:proofErr w:type="spellStart"/>
-      <w:r>
-        <w:t>enum</w:t>
-      </w:r>
-      <w:proofErr w:type="spellEnd"/>
-      <w:r>
-        <w:t>.</w:t>
+        <w:t>. This is done via an enum.</w:t>
       </w:r>
     </w:p>
     <w:p>
@@ -7444,15 +7208,7 @@
         <w:t>Select which data structure you would like (Stack or Queue)</w:t>
       </w:r>
       <w:r>
-        <w:t xml:space="preserve">. This is also done via an </w:t>
-      </w:r>
-      <w:proofErr w:type="spellStart"/>
-      <w:r>
-        <w:t>enum</w:t>
-      </w:r>
-      <w:proofErr w:type="spellEnd"/>
-      <w:r>
-        <w:t>.</w:t>
+        <w:t>. This is also done via an enum.</w:t>
       </w:r>
     </w:p>
     <w:p>
@@ -7579,15 +7335,7 @@
         <w:fldChar w:fldCharType="end"/>
       </w:r>
       <w:r>
-        <w:t xml:space="preserve"> </w:t>
-      </w:r>
-      <w:proofErr w:type="spellStart"/>
-      <w:r>
-        <w:t>BuildingGenerator.cs</w:t>
-      </w:r>
-      <w:proofErr w:type="spellEnd"/>
-      <w:r>
-        <w:t xml:space="preserve"> in the Unity Inspector tab</w:t>
+        <w:t xml:space="preserve"> BuildingGenerator.cs in the Unity Inspector tab</w:t>
       </w:r>
     </w:p>
     <w:p>
@@ -7604,19 +7352,11 @@
         </w:rPr>
       </w:pPr>
       <w:bookmarkStart w:id="16" w:name="_Hlk70859865"/>
-      <w:proofErr w:type="gramStart"/>
       <w:r>
         <w:rPr>
           <w:rStyle w:val="IntenseEmphasis"/>
         </w:rPr>
-        <w:t>SpawnBuildingFloodFill(</w:t>
-      </w:r>
-      <w:proofErr w:type="gramEnd"/>
-      <w:r>
-        <w:rPr>
-          <w:rStyle w:val="IntenseEmphasis"/>
-        </w:rPr>
-        <w:t>);</w:t>
+        <w:t>SpawnBuildingFloodFill();</w:t>
       </w:r>
     </w:p>
     <w:bookmarkEnd w:id="16"/>
@@ -7627,239 +7367,163 @@
       <w:r>
         <w:t xml:space="preserve">This method is called on </w:t>
       </w:r>
-      <w:proofErr w:type="gramStart"/>
       <w:r>
         <w:rPr>
           <w:i/>
           <w:iCs/>
         </w:rPr>
-        <w:t>Awake(</w:t>
-      </w:r>
-      <w:proofErr w:type="gramEnd"/>
+        <w:t xml:space="preserve">Awake() </w:t>
+      </w:r>
+      <w:r>
+        <w:t xml:space="preserve">and creates a </w:t>
+      </w:r>
       <w:r>
         <w:rPr>
           <w:i/>
           <w:iCs/>
         </w:rPr>
-        <w:t xml:space="preserve">) </w:t>
-      </w:r>
-      <w:r>
-        <w:t xml:space="preserve">and creates a </w:t>
-      </w:r>
-      <w:proofErr w:type="spellStart"/>
+        <w:t>FloodFill</w:t>
+      </w:r>
+      <w:r>
+        <w:t xml:space="preserve"> object. From this it iterates through every colour in the </w:t>
+      </w:r>
       <w:r>
         <w:rPr>
           <w:i/>
           <w:iCs/>
         </w:rPr>
-        <w:t>FloodFill</w:t>
-      </w:r>
-      <w:proofErr w:type="spellEnd"/>
-      <w:r>
-        <w:t xml:space="preserve"> object. From this it iterates through every colour in the </w:t>
+        <w:t xml:space="preserve">Color32[] </w:t>
+      </w:r>
+      <w:r>
+        <w:t xml:space="preserve">finding the pixels of the selected colour and added it to either a </w:t>
       </w:r>
       <w:r>
         <w:rPr>
           <w:i/>
           <w:iCs/>
         </w:rPr>
-        <w:t xml:space="preserve">Color32[] </w:t>
-      </w:r>
-      <w:r>
-        <w:t xml:space="preserve">finding the pixels of the selected colour and added it to either a </w:t>
+        <w:t>Stack&lt;</w:t>
       </w:r>
       <w:r>
         <w:rPr>
           <w:i/>
           <w:iCs/>
         </w:rPr>
-        <w:t>Stack&lt;</w:t>
+        <w:t>V</w:t>
       </w:r>
       <w:r>
         <w:rPr>
           <w:i/>
           <w:iCs/>
         </w:rPr>
-        <w:t>V</w:t>
+        <w:t>ector2&gt;</w:t>
+      </w:r>
+      <w:r>
+        <w:t xml:space="preserve"> or </w:t>
       </w:r>
       <w:r>
         <w:rPr>
           <w:i/>
           <w:iCs/>
         </w:rPr>
-        <w:t>ector2&gt;</w:t>
-      </w:r>
-      <w:r>
-        <w:t xml:space="preserve"> or </w:t>
+        <w:t>Queue&lt;Vector2&gt;</w:t>
+      </w:r>
+      <w:r>
+        <w:t xml:space="preserve">. The shapes then can be sorted by </w:t>
       </w:r>
       <w:r>
         <w:rPr>
           <w:i/>
           <w:iCs/>
         </w:rPr>
-        <w:t>Queue&lt;Vector2&gt;</w:t>
-      </w:r>
-      <w:r>
-        <w:t xml:space="preserve">. The shapes then can be sorted by </w:t>
-      </w:r>
-      <w:proofErr w:type="spellStart"/>
-      <w:proofErr w:type="gramStart"/>
+        <w:t>SortShape()</w:t>
+      </w:r>
+      <w:r>
+        <w:t xml:space="preserve"> and then </w:t>
+      </w:r>
       <w:r>
         <w:rPr>
           <w:i/>
           <w:iCs/>
         </w:rPr>
-        <w:t>SortShape</w:t>
-      </w:r>
-      <w:proofErr w:type="spellEnd"/>
+        <w:t xml:space="preserve">SpawnBuilding() </w:t>
+      </w:r>
+      <w:r>
+        <w:t>is called.</w:t>
+      </w:r>
+      <w:r>
+        <w:t xml:space="preserve"> </w:t>
+      </w:r>
       <w:r>
         <w:rPr>
           <w:i/>
           <w:iCs/>
         </w:rPr>
+        <w:t>SpawnBuilding()</w:t>
+      </w:r>
+      <w:r>
+        <w:t xml:space="preserve"> spawns a single mesh and within each sort there is a variable that enables the user to control how much space is in between these building.</w:t>
+      </w:r>
+    </w:p>
+    <w:p>
+      <w:pPr>
+        <w:pStyle w:val="Subtitle"/>
+        <w:ind w:firstLine="576"/>
+        <w:rPr>
+          <w:rStyle w:val="IntenseEmphasis"/>
+        </w:rPr>
+      </w:pPr>
+      <w:r>
+        <w:rPr>
+          <w:rStyle w:val="IntenseEmphasis"/>
+        </w:rPr>
+        <w:t>SortShape</w:t>
+      </w:r>
+      <w:r>
+        <w:rPr>
+          <w:rStyle w:val="IntenseEmphasis"/>
+        </w:rPr>
         <w:t>(</w:t>
       </w:r>
-      <w:proofErr w:type="gramEnd"/>
+      <w:r>
+        <w:rPr>
+          <w:rStyle w:val="IntenseEmphasis"/>
+        </w:rPr>
+        <w:t>Vector2[]</w:t>
+      </w:r>
+      <w:r>
+        <w:rPr>
+          <w:rStyle w:val="IntenseEmphasis"/>
+        </w:rPr>
+        <w:t>);</w:t>
+      </w:r>
+    </w:p>
+    <w:p>
+      <w:pPr>
+        <w:ind w:left="576"/>
+        <w:rPr>
+          <w:b/>
+          <w:bCs/>
+        </w:rPr>
+      </w:pPr>
+      <w:r>
+        <w:t xml:space="preserve">Sort shape is most useful for when </w:t>
+      </w:r>
+      <w:r>
+        <w:t xml:space="preserve">you are just wanting to spawn buildings on the perimeter of the shape. This was method was created when the implementation of the flood fill algorithms </w:t>
+      </w:r>
+      <w:r>
+        <w:t>was</w:t>
+      </w:r>
+      <w:r>
+        <w:t xml:space="preserve"> focused more on the perimeter of the shapes then the whole area. Thus, this algorithm is not optimised and instead it is an attempt to get the job done when using </w:t>
+      </w:r>
       <w:r>
         <w:rPr>
           <w:i/>
           <w:iCs/>
         </w:rPr>
-        <w:t>)</w:t>
-      </w:r>
-      <w:r>
-        <w:t xml:space="preserve"> and then </w:t>
-      </w:r>
-      <w:proofErr w:type="spellStart"/>
-      <w:r>
-        <w:rPr>
-          <w:i/>
-          <w:iCs/>
-        </w:rPr>
-        <w:t>SpawnBuilding</w:t>
-      </w:r>
-      <w:proofErr w:type="spellEnd"/>
-      <w:r>
-        <w:rPr>
-          <w:i/>
-          <w:iCs/>
-        </w:rPr>
-        <w:t xml:space="preserve">() </w:t>
-      </w:r>
-      <w:r>
-        <w:t>is called.</w:t>
-      </w:r>
-      <w:r>
-        <w:t xml:space="preserve"> </w:t>
-      </w:r>
-      <w:proofErr w:type="spellStart"/>
-      <w:proofErr w:type="gramStart"/>
-      <w:r>
-        <w:rPr>
-          <w:i/>
-          <w:iCs/>
-        </w:rPr>
-        <w:t>SpawnBuilding</w:t>
-      </w:r>
-      <w:proofErr w:type="spellEnd"/>
-      <w:r>
-        <w:rPr>
-          <w:i/>
-          <w:iCs/>
-        </w:rPr>
-        <w:t>(</w:t>
-      </w:r>
-      <w:proofErr w:type="gramEnd"/>
-      <w:r>
-        <w:rPr>
-          <w:i/>
-          <w:iCs/>
-        </w:rPr>
-        <w:t>)</w:t>
-      </w:r>
-      <w:r>
-        <w:t xml:space="preserve"> spawns a single mesh and within each sort there is a variable that enables the user to control how much space is in between these building.</w:t>
-      </w:r>
-    </w:p>
-    <w:p>
-      <w:pPr>
-        <w:pStyle w:val="Subtitle"/>
-        <w:ind w:firstLine="576"/>
-        <w:rPr>
-          <w:rStyle w:val="IntenseEmphasis"/>
-        </w:rPr>
-      </w:pPr>
-      <w:r>
-        <w:rPr>
-          <w:rStyle w:val="IntenseEmphasis"/>
-        </w:rPr>
-        <w:t>SortShape</w:t>
-      </w:r>
-      <w:r>
-        <w:rPr>
-          <w:rStyle w:val="IntenseEmphasis"/>
-        </w:rPr>
-        <w:t>(</w:t>
-      </w:r>
-      <w:r>
-        <w:rPr>
-          <w:rStyle w:val="IntenseEmphasis"/>
-        </w:rPr>
-        <w:t>Vector2[]</w:t>
-      </w:r>
-      <w:proofErr w:type="gramStart"/>
-      <w:r>
-        <w:rPr>
-          <w:rStyle w:val="IntenseEmphasis"/>
-        </w:rPr>
-        <w:t>);</w:t>
-      </w:r>
-      <w:proofErr w:type="gramEnd"/>
-    </w:p>
-    <w:p>
-      <w:pPr>
-        <w:ind w:left="576"/>
-        <w:rPr>
-          <w:b/>
-          <w:bCs/>
-        </w:rPr>
-      </w:pPr>
-      <w:r>
-        <w:t xml:space="preserve">Sort shape is most useful for when </w:t>
-      </w:r>
-      <w:r>
-        <w:t xml:space="preserve">you are just wanting to spawn buildings on the perimeter of the shape. This was method was created when the implementation of the flood fill algorithms </w:t>
-      </w:r>
-      <w:r>
-        <w:t>was</w:t>
-      </w:r>
-      <w:r>
-        <w:t xml:space="preserve"> focused more on the perimeter of the shapes then the whole area. Thus, this algorithm is not optimised and instead it is an attempt to get the job done when using </w:t>
-      </w:r>
-      <w:proofErr w:type="spellStart"/>
-      <w:proofErr w:type="gramStart"/>
-      <w:r>
-        <w:rPr>
-          <w:i/>
-          <w:iCs/>
-        </w:rPr>
-        <w:t>PerimiterCheck</w:t>
-      </w:r>
-      <w:proofErr w:type="spellEnd"/>
-      <w:r>
-        <w:rPr>
-          <w:i/>
-          <w:iCs/>
-        </w:rPr>
-        <w:t>(</w:t>
-      </w:r>
-      <w:proofErr w:type="gramEnd"/>
-      <w:r>
-        <w:rPr>
-          <w:i/>
-          <w:iCs/>
-        </w:rPr>
-        <w:t>)</w:t>
+        <w:t>PerimiterCheck()</w:t>
       </w:r>
       <w:r>
         <w:t xml:space="preserve">. </w:t>
@@ -7916,7 +7580,7 @@
           <v:shape id="_x0000_i1040" type="#_x0000_t75" style="width:468pt;height:489.9pt" o:ole="">
             <v:imagedata r:id="rId21" o:title=""/>
           </v:shape>
-          <o:OLEObject Type="Embed" ProgID="Word.OpenDocumentText.12" ShapeID="_x0000_i1040" DrawAspect="Content" ObjectID="_1681673422" r:id="rId22"/>
+          <o:OLEObject Type="Embed" ProgID="Word.OpenDocumentText.12" ShapeID="_x0000_i1040" DrawAspect="Content" ObjectID="_1681676475" r:id="rId22"/>
         </w:object>
       </w:r>
     </w:p>
@@ -7925,118 +7589,55 @@
         <w:ind w:left="576"/>
       </w:pPr>
       <w:r>
-        <w:t xml:space="preserve">This algorithm was needed for when each building wasn’t spawn right next to </w:t>
-      </w:r>
-      <w:proofErr w:type="spellStart"/>
-      <w:r>
-        <w:t>eachother</w:t>
-      </w:r>
-      <w:proofErr w:type="spellEnd"/>
-      <w:r>
-        <w:t xml:space="preserve"> (i.e. when </w:t>
-      </w:r>
-      <w:proofErr w:type="spellStart"/>
+        <w:t xml:space="preserve">This algorithm was needed for when each building wasn’t spawn right next to eachother (i.e. when </w:t>
+      </w:r>
       <w:r>
         <w:rPr>
           <w:i/>
           <w:iCs/>
         </w:rPr>
-        <w:t>meshArray</w:t>
-      </w:r>
-      <w:proofErr w:type="spellEnd"/>
+        <w:t xml:space="preserve">meshArray[i].buildingSpacing </w:t>
+      </w:r>
+      <w:r>
+        <w:t xml:space="preserve">!= 1). This was because the pixels are added to the array in the same order that </w:t>
+      </w:r>
       <w:r>
         <w:rPr>
           <w:i/>
           <w:iCs/>
         </w:rPr>
-        <w:t>[</w:t>
-      </w:r>
-      <w:proofErr w:type="spellStart"/>
+        <w:t>Texture2D.</w:t>
+      </w:r>
       <w:r>
         <w:rPr>
           <w:i/>
           <w:iCs/>
         </w:rPr>
-        <w:t>i</w:t>
-      </w:r>
-      <w:proofErr w:type="spellEnd"/>
-      <w:proofErr w:type="gramStart"/>
+        <w:t>G</w:t>
+      </w:r>
       <w:r>
         <w:rPr>
           <w:i/>
           <w:iCs/>
         </w:rPr>
-        <w:t>].</w:t>
-      </w:r>
-      <w:proofErr w:type="spellStart"/>
+        <w:t>etPixel</w:t>
+      </w:r>
       <w:r>
         <w:rPr>
           <w:i/>
           <w:iCs/>
         </w:rPr>
-        <w:t>buildingSpacing</w:t>
-      </w:r>
-      <w:proofErr w:type="spellEnd"/>
-      <w:proofErr w:type="gramEnd"/>
+        <w:t>s</w:t>
+      </w:r>
       <w:r>
         <w:rPr>
           <w:i/>
           <w:iCs/>
         </w:rPr>
-        <w:t xml:space="preserve"> </w:t>
-      </w:r>
-      <w:r>
-        <w:t xml:space="preserve">!= 1). This was because the pixels are added to the array in the same order that </w:t>
-      </w:r>
-      <w:r>
-        <w:rPr>
-          <w:i/>
-          <w:iCs/>
-        </w:rPr>
-        <w:t>Texture2D.</w:t>
-      </w:r>
-      <w:r>
-        <w:rPr>
-          <w:i/>
-          <w:iCs/>
-        </w:rPr>
-        <w:t>G</w:t>
-      </w:r>
-      <w:r>
-        <w:rPr>
-          <w:i/>
-          <w:iCs/>
-        </w:rPr>
-        <w:t>etPixel</w:t>
-      </w:r>
-      <w:r>
-        <w:rPr>
-          <w:i/>
-          <w:iCs/>
-        </w:rPr>
-        <w:t>s</w:t>
-      </w:r>
-      <w:r>
-        <w:rPr>
-          <w:i/>
-          <w:iCs/>
-        </w:rPr>
-        <w:t>32</w:t>
-      </w:r>
-      <w:proofErr w:type="gramStart"/>
-      <w:r>
-        <w:rPr>
-          <w:i/>
-          <w:iCs/>
-        </w:rPr>
-        <w:t>()</w:t>
-      </w:r>
-      <w:r>
-        <w:t>lays</w:t>
-      </w:r>
-      <w:proofErr w:type="gramEnd"/>
-      <w:r>
-        <w:t xml:space="preserve"> it out:</w:t>
+        <w:t>32()</w:t>
+      </w:r>
+      <w:r>
+        <w:t>lays it out:</w:t>
       </w:r>
     </w:p>
     <w:p>
@@ -8048,15 +7649,7 @@
         </w:rPr>
       </w:pPr>
       <w:r>
-        <w:t xml:space="preserve">The returned array is a flattened 2D array, where pixels are laid out left to right, bottom to top (i.e. row after row). Array size is width by height of the </w:t>
-      </w:r>
-      <w:proofErr w:type="spellStart"/>
-      <w:r>
-        <w:t>mip</w:t>
-      </w:r>
-      <w:proofErr w:type="spellEnd"/>
-      <w:r>
-        <w:t xml:space="preserve"> level used.</w:t>
+        <w:t>The returned array is a flattened 2D array, where pixels are laid out left to right, bottom to top (i.e. row after row). Array size is width by height of the mip level used.</w:t>
       </w:r>
       <w:sdt>
         <w:sdtPr>
@@ -8107,83 +7700,76 @@
           <w:i/>
           <w:iCs/>
         </w:rPr>
-        <w:t>Vector2</w:t>
-      </w:r>
-      <w:proofErr w:type="gramStart"/>
+        <w:t>Vector2D[]</w:t>
+      </w:r>
+      <w:r>
+        <w:t xml:space="preserve"> into an anti-clockwise direction.  </w:t>
+      </w:r>
+    </w:p>
+    <w:p>
+      <w:pPr>
+        <w:pStyle w:val="Subtitle"/>
+        <w:ind w:firstLine="576"/>
+        <w:rPr>
+          <w:rStyle w:val="IntenseEmphasis"/>
+        </w:rPr>
+      </w:pPr>
+      <w:r>
+        <w:rPr>
+          <w:rStyle w:val="IntenseEmphasis"/>
+        </w:rPr>
+        <w:t>SpawnBuilding</w:t>
+      </w:r>
+      <w:r>
+        <w:rPr>
+          <w:rStyle w:val="IntenseEmphasis"/>
+        </w:rPr>
+        <w:t>(</w:t>
+      </w:r>
+      <w:r>
+        <w:rPr>
+          <w:rStyle w:val="IntenseEmphasis"/>
+        </w:rPr>
+        <w:t>GameObject[], Vector2</w:t>
+      </w:r>
+      <w:r>
+        <w:rPr>
+          <w:rStyle w:val="IntenseEmphasis"/>
+        </w:rPr>
+        <w:t>);</w:t>
+      </w:r>
+    </w:p>
+    <w:p>
+      <w:pPr>
+        <w:ind w:left="576"/>
+      </w:pPr>
+      <w:r>
+        <w:lastRenderedPageBreak/>
+        <w:t xml:space="preserve">The position of the pixel is passed in as a </w:t>
+      </w:r>
       <w:r>
         <w:rPr>
           <w:i/>
           <w:iCs/>
         </w:rPr>
-        <w:t>D[</w:t>
-      </w:r>
-      <w:proofErr w:type="gramEnd"/>
+        <w:t>Vector2</w:t>
+      </w:r>
       <w:r>
         <w:rPr>
           <w:i/>
           <w:iCs/>
         </w:rPr>
-        <w:t>]</w:t>
-      </w:r>
-      <w:r>
-        <w:t xml:space="preserve"> into an anti-clockwise direction.  </w:t>
-      </w:r>
-    </w:p>
-    <w:p>
-      <w:pPr>
-        <w:pStyle w:val="Subtitle"/>
-        <w:ind w:firstLine="576"/>
-        <w:rPr>
-          <w:rStyle w:val="IntenseEmphasis"/>
-        </w:rPr>
-      </w:pPr>
-      <w:r>
-        <w:rPr>
-          <w:rStyle w:val="IntenseEmphasis"/>
-        </w:rPr>
-        <w:t>SpawnBuilding</w:t>
-      </w:r>
-      <w:r>
-        <w:rPr>
-          <w:rStyle w:val="IntenseEmphasis"/>
-        </w:rPr>
-        <w:t>(</w:t>
-      </w:r>
-      <w:proofErr w:type="gramStart"/>
-      <w:r>
-        <w:rPr>
-          <w:rStyle w:val="IntenseEmphasis"/>
-        </w:rPr>
-        <w:t>GameObject[</w:t>
-      </w:r>
-      <w:proofErr w:type="gramEnd"/>
-      <w:r>
-        <w:rPr>
-          <w:rStyle w:val="IntenseEmphasis"/>
-        </w:rPr>
-        <w:t>], Vector2</w:t>
-      </w:r>
-      <w:r>
-        <w:rPr>
-          <w:rStyle w:val="IntenseEmphasis"/>
-        </w:rPr>
-        <w:t>);</w:t>
-      </w:r>
-    </w:p>
-    <w:p>
-      <w:pPr>
-        <w:ind w:left="576"/>
-      </w:pPr>
-      <w:r>
-        <w:lastRenderedPageBreak/>
-        <w:t xml:space="preserve">The position of the pixel is passed in as a </w:t>
+        <w:t xml:space="preserve"> </w:t>
+      </w:r>
+      <w:r>
+        <w:t xml:space="preserve">and then a random building/mesh from the </w:t>
       </w:r>
       <w:r>
         <w:rPr>
           <w:i/>
           <w:iCs/>
         </w:rPr>
-        <w:t>Vector2</w:t>
+        <w:t>GameObject[]</w:t>
       </w:r>
       <w:r>
         <w:rPr>
@@ -8193,233 +7779,102 @@
         <w:t xml:space="preserve"> </w:t>
       </w:r>
       <w:r>
-        <w:t xml:space="preserve">and then a random building/mesh from the </w:t>
-      </w:r>
-      <w:proofErr w:type="spellStart"/>
-      <w:proofErr w:type="gramStart"/>
+        <w:t>is chosen to be spawned.</w:t>
+      </w:r>
+    </w:p>
+    <w:bookmarkEnd w:id="14"/>
+    <w:bookmarkEnd w:id="15"/>
+    <w:p>
+      <w:pPr>
+        <w:pStyle w:val="Heading2"/>
+      </w:pPr>
+      <w:r>
+        <w:t>FloodFill.cs</w:t>
+      </w:r>
+    </w:p>
+    <w:p>
+      <w:r>
+        <w:t xml:space="preserve">From </w:t>
+      </w:r>
       <w:r>
         <w:rPr>
           <w:i/>
           <w:iCs/>
         </w:rPr>
-        <w:t>GameObject</w:t>
-      </w:r>
-      <w:proofErr w:type="spellEnd"/>
+        <w:t xml:space="preserve">BuildingGenerator.cs </w:t>
+      </w:r>
+      <w:r>
+        <w:t>(within</w:t>
+      </w:r>
       <w:r>
         <w:rPr>
           <w:i/>
           <w:iCs/>
         </w:rPr>
-        <w:t>[</w:t>
-      </w:r>
-      <w:proofErr w:type="gramEnd"/>
+        <w:t xml:space="preserve"> SpawnBuildingFloodFill()</w:t>
+      </w:r>
+      <w:r>
+        <w:t>),</w:t>
+      </w:r>
+      <w:r>
+        <w:t xml:space="preserve"> </w:t>
+      </w:r>
       <w:r>
         <w:rPr>
           <w:i/>
           <w:iCs/>
         </w:rPr>
-        <w:t>]</w:t>
+        <w:t xml:space="preserve">FloodFill.cs </w:t>
+      </w:r>
+      <w:r>
+        <w:t xml:space="preserve">(either </w:t>
       </w:r>
       <w:r>
         <w:rPr>
           <w:i/>
           <w:iCs/>
         </w:rPr>
-        <w:t xml:space="preserve"> </w:t>
-      </w:r>
-      <w:r>
-        <w:t>is chosen to be spawned.</w:t>
-      </w:r>
-    </w:p>
-    <w:bookmarkEnd w:id="14"/>
-    <w:bookmarkEnd w:id="15"/>
-    <w:p>
-      <w:pPr>
-        <w:pStyle w:val="Heading2"/>
-      </w:pPr>
-      <w:proofErr w:type="spellStart"/>
-      <w:r>
-        <w:t>FloodFill.cs</w:t>
-      </w:r>
-      <w:proofErr w:type="spellEnd"/>
-    </w:p>
-    <w:p>
-      <w:r>
-        <w:t xml:space="preserve">From </w:t>
-      </w:r>
-      <w:proofErr w:type="spellStart"/>
+        <w:t xml:space="preserve">FFStack() </w:t>
+      </w:r>
+      <w:r>
+        <w:t xml:space="preserve">or </w:t>
+      </w:r>
       <w:r>
         <w:rPr>
           <w:i/>
           <w:iCs/>
         </w:rPr>
-        <w:t>BuildingGenerator.cs</w:t>
-      </w:r>
-      <w:proofErr w:type="spellEnd"/>
+        <w:t>FFQueue()</w:t>
+      </w:r>
+      <w:r>
+        <w:t xml:space="preserve">) is a called. From these methods, the </w:t>
+      </w:r>
+      <w:r>
+        <w:t>selected</w:t>
+      </w:r>
+      <w:r>
+        <w:t xml:space="preserve"> flood fill algorithm will be called</w:t>
+      </w:r>
+      <w:r>
+        <w:t xml:space="preserve"> – the one selected in the Unity Inspector</w:t>
+      </w:r>
+      <w:r>
+        <w:t xml:space="preserve">. </w:t>
+      </w:r>
+    </w:p>
+    <w:p>
+      <w:r>
+        <w:t xml:space="preserve">The main thing to note about this class is how it then deviates from how most FloodFill algorithms are implemented. Most FloodFill algorithms have the seed assigned at the pixel where the mouse / paint bucket is clicked upon. However, the goal of this project is to map out every pixel of the same colour. This means that we use </w:t>
+      </w:r>
       <w:r>
         <w:rPr>
           <w:i/>
           <w:iCs/>
         </w:rPr>
-        <w:t xml:space="preserve"> </w:t>
-      </w:r>
-      <w:r>
-        <w:t>(within</w:t>
-      </w:r>
-      <w:r>
-        <w:rPr>
-          <w:i/>
-          <w:iCs/>
-        </w:rPr>
-        <w:t xml:space="preserve"> </w:t>
-      </w:r>
-      <w:proofErr w:type="spellStart"/>
-      <w:proofErr w:type="gramStart"/>
-      <w:r>
-        <w:rPr>
-          <w:i/>
-          <w:iCs/>
-        </w:rPr>
-        <w:t>SpawnBuildingFloodFill</w:t>
-      </w:r>
-      <w:proofErr w:type="spellEnd"/>
-      <w:r>
-        <w:rPr>
-          <w:i/>
-          <w:iCs/>
-        </w:rPr>
-        <w:t>(</w:t>
-      </w:r>
-      <w:proofErr w:type="gramEnd"/>
-      <w:r>
-        <w:rPr>
-          <w:i/>
-          <w:iCs/>
-        </w:rPr>
-        <w:t>)</w:t>
-      </w:r>
-      <w:r>
-        <w:t>),</w:t>
-      </w:r>
-      <w:r>
-        <w:t xml:space="preserve"> </w:t>
-      </w:r>
-      <w:proofErr w:type="spellStart"/>
-      <w:r>
-        <w:rPr>
-          <w:i/>
-          <w:iCs/>
-        </w:rPr>
-        <w:t>FloodFill.cs</w:t>
-      </w:r>
-      <w:proofErr w:type="spellEnd"/>
-      <w:r>
-        <w:rPr>
-          <w:i/>
-          <w:iCs/>
-        </w:rPr>
-        <w:t xml:space="preserve"> </w:t>
-      </w:r>
-      <w:r>
-        <w:t xml:space="preserve">(either </w:t>
-      </w:r>
-      <w:proofErr w:type="spellStart"/>
-      <w:r>
-        <w:rPr>
-          <w:i/>
-          <w:iCs/>
-        </w:rPr>
-        <w:t>FFStack</w:t>
-      </w:r>
-      <w:proofErr w:type="spellEnd"/>
-      <w:r>
-        <w:rPr>
-          <w:i/>
-          <w:iCs/>
-        </w:rPr>
-        <w:t xml:space="preserve">() </w:t>
-      </w:r>
-      <w:r>
-        <w:t xml:space="preserve">or </w:t>
-      </w:r>
-      <w:proofErr w:type="spellStart"/>
-      <w:r>
-        <w:rPr>
-          <w:i/>
-          <w:iCs/>
-        </w:rPr>
-        <w:t>FFQueue</w:t>
-      </w:r>
-      <w:proofErr w:type="spellEnd"/>
-      <w:r>
-        <w:rPr>
-          <w:i/>
-          <w:iCs/>
-        </w:rPr>
-        <w:t>()</w:t>
-      </w:r>
-      <w:r>
-        <w:t xml:space="preserve">) is a called. From these methods, the </w:t>
-      </w:r>
-      <w:r>
-        <w:t>selected</w:t>
-      </w:r>
-      <w:r>
-        <w:t xml:space="preserve"> flood fill algorithm will be called</w:t>
-      </w:r>
-      <w:r>
-        <w:t xml:space="preserve"> – the one selected in the Unity Inspector</w:t>
-      </w:r>
-      <w:r>
-        <w:t xml:space="preserve">. </w:t>
-      </w:r>
-    </w:p>
-    <w:p>
-      <w:r>
-        <w:t xml:space="preserve">The main thing to note about this class is how it then deviates from how most </w:t>
-      </w:r>
-      <w:proofErr w:type="spellStart"/>
-      <w:r>
-        <w:t>FloodFill</w:t>
-      </w:r>
-      <w:proofErr w:type="spellEnd"/>
-      <w:r>
-        <w:t xml:space="preserve"> algorithms are implemented. Most </w:t>
-      </w:r>
-      <w:proofErr w:type="spellStart"/>
-      <w:r>
-        <w:t>FloodFill</w:t>
-      </w:r>
-      <w:proofErr w:type="spellEnd"/>
-      <w:r>
-        <w:t xml:space="preserve"> algorithms have the seed assigned at the pixel where the mouse / paint bucket is clicked upon. However, the goal of this project is to map out every pixel of the same colour. This means that we use </w:t>
-      </w:r>
-      <w:proofErr w:type="spellStart"/>
-      <w:r>
-        <w:rPr>
-          <w:i/>
-          <w:iCs/>
-        </w:rPr>
-        <w:t>FloodFill.cs</w:t>
-      </w:r>
-      <w:proofErr w:type="spellEnd"/>
-      <w:r>
-        <w:rPr>
-          <w:i/>
-          <w:iCs/>
-        </w:rPr>
-        <w:t xml:space="preserve"> </w:t>
-      </w:r>
-      <w:r>
-        <w:t xml:space="preserve">to iterate through the </w:t>
-      </w:r>
-      <w:proofErr w:type="spellStart"/>
-      <w:r>
-        <w:t>Mip</w:t>
-      </w:r>
-      <w:proofErr w:type="spellEnd"/>
-      <w:r>
-        <w:t xml:space="preserve"> Map produced via </w:t>
+        <w:t xml:space="preserve">FloodFill.cs </w:t>
+      </w:r>
+      <w:r>
+        <w:t xml:space="preserve">to iterate through the Mip Map produced via </w:t>
       </w:r>
       <w:r>
         <w:rPr>
@@ -8496,104 +7951,42 @@
       <w:r>
         <w:t xml:space="preserve">A further adaptation for this project, was the need for an addition </w:t>
       </w:r>
-      <w:proofErr w:type="gramStart"/>
       <w:r>
         <w:rPr>
           <w:i/>
           <w:iCs/>
         </w:rPr>
-        <w:t>bool[</w:t>
-      </w:r>
-      <w:proofErr w:type="gramEnd"/>
+        <w:t xml:space="preserve">bool[]. </w:t>
+      </w:r>
+      <w:r>
+        <w:t xml:space="preserve">Every element in this boolean array would correspond to a pixel within the Mip Map. For a traditional bucket tool, the colour of the pixels would be changed as the algorithm is running. However, since we are mere just trying to collect these pixels into a data structure, and not change the initial texture, we need a way to mark a pixel as one that has already been check. Otherwise, we could find ourselves unnecessarily checking the same pixel multiple times. Thus, every iteration we also mark </w:t>
+      </w:r>
+      <w:r>
+        <w:rPr>
+          <w:rFonts w:ascii="Consolas" w:hAnsi="Consolas"/>
+          <w:sz w:val="20"/>
+          <w:szCs w:val="20"/>
+        </w:rPr>
+        <w:t>pixelCheck[currentMipPosition]</w:t>
+      </w:r>
       <w:r>
         <w:rPr>
           <w:i/>
           <w:iCs/>
-        </w:rPr>
-        <w:t xml:space="preserve">]. </w:t>
-      </w:r>
-      <w:r>
-        <w:t xml:space="preserve">Every element in this </w:t>
-      </w:r>
-      <w:proofErr w:type="spellStart"/>
-      <w:r>
-        <w:t>boolean</w:t>
-      </w:r>
-      <w:proofErr w:type="spellEnd"/>
-      <w:r>
-        <w:t xml:space="preserve"> array would correspond to a pixel within the </w:t>
-      </w:r>
-      <w:proofErr w:type="spellStart"/>
-      <w:r>
-        <w:t>Mip</w:t>
-      </w:r>
-      <w:proofErr w:type="spellEnd"/>
-      <w:r>
-        <w:t xml:space="preserve"> Map. For a traditional bucket tool, the colour of the pixels would be changed as the algorithm is running. However, since we are mere just trying to collect these pixels into a data structure, and not change the initial texture, we need a way to mark a pixel as one that has already been check. Otherwise, we could find ourselves unnecessarily checking the same pixel multiple times. Thus, every iteration we also mark </w:t>
-      </w:r>
-      <w:proofErr w:type="spellStart"/>
-      <w:r>
-        <w:rPr>
-          <w:rFonts w:ascii="Consolas" w:hAnsi="Consolas"/>
-          <w:sz w:val="20"/>
-          <w:szCs w:val="20"/>
-        </w:rPr>
-        <w:t>pixelCheck</w:t>
-      </w:r>
-      <w:proofErr w:type="spellEnd"/>
-      <w:r>
-        <w:rPr>
-          <w:rFonts w:ascii="Consolas" w:hAnsi="Consolas"/>
-          <w:sz w:val="20"/>
-          <w:szCs w:val="20"/>
-        </w:rPr>
-        <w:t>[</w:t>
-      </w:r>
-      <w:proofErr w:type="spellStart"/>
-      <w:r>
-        <w:rPr>
-          <w:rFonts w:ascii="Consolas" w:hAnsi="Consolas"/>
-          <w:sz w:val="20"/>
-          <w:szCs w:val="20"/>
-        </w:rPr>
-        <w:t>currentMipPosition</w:t>
-      </w:r>
-      <w:proofErr w:type="spellEnd"/>
-      <w:r>
-        <w:rPr>
-          <w:rFonts w:ascii="Consolas" w:hAnsi="Consolas"/>
-          <w:sz w:val="20"/>
-          <w:szCs w:val="20"/>
-        </w:rPr>
-        <w:t>]</w:t>
+          <w:sz w:val="20"/>
+          <w:szCs w:val="20"/>
+        </w:rPr>
+        <w:t xml:space="preserve"> </w:t>
+      </w:r>
+      <w:r>
+        <w:t xml:space="preserve">as true. This </w:t>
       </w:r>
       <w:r>
         <w:rPr>
           <w:i/>
           <w:iCs/>
-          <w:sz w:val="20"/>
-          <w:szCs w:val="20"/>
-        </w:rPr>
-        <w:t xml:space="preserve"> </w:t>
-      </w:r>
-      <w:r>
-        <w:t xml:space="preserve">as true. This </w:t>
-      </w:r>
-      <w:proofErr w:type="gramStart"/>
-      <w:r>
-        <w:rPr>
-          <w:i/>
-          <w:iCs/>
-        </w:rPr>
-        <w:t>bool[</w:t>
-      </w:r>
-      <w:proofErr w:type="gramEnd"/>
-      <w:r>
-        <w:rPr>
-          <w:i/>
-          <w:iCs/>
-        </w:rPr>
-        <w:t xml:space="preserve">] </w:t>
+        </w:rPr>
+        <w:t xml:space="preserve">bool[] </w:t>
       </w:r>
       <w:r>
         <w:t xml:space="preserve">is then updated after each running of a flood fill algorithm since all of the pixels of that shape have now been checked. </w:t>
@@ -8608,23 +8001,13 @@
       <w:pPr>
         <w:pStyle w:val="Heading2"/>
       </w:pPr>
-      <w:proofErr w:type="spellStart"/>
       <w:r>
         <w:t>FourWay.cs</w:t>
       </w:r>
-      <w:proofErr w:type="spellEnd"/>
-    </w:p>
-    <w:p>
-      <w:r>
-        <w:t xml:space="preserve">When one of the </w:t>
-      </w:r>
-      <w:proofErr w:type="spellStart"/>
-      <w:r>
-        <w:t>FourWay</w:t>
-      </w:r>
-      <w:proofErr w:type="spellEnd"/>
-      <w:r>
-        <w:t xml:space="preserve"> algorithms are selected (either FOUR_WAY_RECURSION or FOUR_WAY_LINEAR)</w:t>
+    </w:p>
+    <w:p>
+      <w:r>
+        <w:t>When one of the FourWay algorithms are selected (either FOUR_WAY_RECURSION or FOUR_WAY_LINEAR)</w:t>
       </w:r>
       <w:r>
         <w:t xml:space="preserve">. </w:t>
@@ -8655,8 +8038,6 @@
           <w:lang w:eastAsia="en-GB"/>
         </w:rPr>
       </w:pPr>
-      <w:proofErr w:type="spellStart"/>
-      <w:proofErr w:type="gramStart"/>
       <w:r>
         <w:rPr>
           <w:rFonts w:ascii="Courier New" w:eastAsia="Times New Roman" w:hAnsi="Courier New" w:cs="Courier New"/>
@@ -8669,7 +8050,6 @@
         </w:rPr>
         <w:t>FourPointRecursion</w:t>
       </w:r>
-      <w:proofErr w:type="spellEnd"/>
       <w:r>
         <w:rPr>
           <w:rFonts w:ascii="Courier New" w:eastAsia="Times New Roman" w:hAnsi="Courier New" w:cs="Courier New"/>
@@ -8680,7 +8060,6 @@
         </w:rPr>
         <w:t>(</w:t>
       </w:r>
-      <w:proofErr w:type="gramEnd"/>
       <w:r>
         <w:rPr>
           <w:rFonts w:ascii="Courier New" w:eastAsia="Times New Roman" w:hAnsi="Courier New" w:cs="Courier New"/>
@@ -8916,20 +8295,8 @@
           <w:szCs w:val="20"/>
           <w:lang w:eastAsia="en-GB"/>
         </w:rPr>
-        <w:t xml:space="preserve"> coordinates to </w:t>
-      </w:r>
-      <w:proofErr w:type="gramStart"/>
-      <w:r>
-        <w:rPr>
-          <w:rFonts w:ascii="Courier New" w:eastAsia="Times New Roman" w:hAnsi="Courier New" w:cs="Courier New"/>
-          <w:color w:val="000000"/>
-          <w:sz w:val="20"/>
-          <w:szCs w:val="20"/>
-          <w:lang w:eastAsia="en-GB"/>
-        </w:rPr>
-        <w:t>Shape;</w:t>
-      </w:r>
-      <w:proofErr w:type="gramEnd"/>
+        <w:t xml:space="preserve"> coordinates to Shape;</w:t>
+      </w:r>
     </w:p>
     <w:p>
       <w:pPr>
@@ -8971,20 +8338,8 @@
           <w:szCs w:val="20"/>
           <w:lang w:eastAsia="en-GB"/>
         </w:rPr>
-        <w:t xml:space="preserve"> as </w:t>
-      </w:r>
-      <w:proofErr w:type="gramStart"/>
-      <w:r>
-        <w:rPr>
-          <w:rFonts w:ascii="Courier New" w:eastAsia="Times New Roman" w:hAnsi="Courier New" w:cs="Courier New"/>
-          <w:color w:val="000000"/>
-          <w:sz w:val="20"/>
-          <w:szCs w:val="20"/>
-          <w:lang w:eastAsia="en-GB"/>
-        </w:rPr>
-        <w:t>Checked;</w:t>
-      </w:r>
-      <w:proofErr w:type="gramEnd"/>
+        <w:t xml:space="preserve"> as Checked;</w:t>
+      </w:r>
     </w:p>
     <w:p>
       <w:pPr>
@@ -9010,7 +8365,6 @@
         </w:rPr>
         <w:t xml:space="preserve">        </w:t>
       </w:r>
-      <w:proofErr w:type="spellStart"/>
       <w:r>
         <w:rPr>
           <w:rFonts w:ascii="Courier New" w:eastAsia="Times New Roman" w:hAnsi="Courier New" w:cs="Courier New"/>
@@ -9023,7 +8377,6 @@
         </w:rPr>
         <w:t>endIf</w:t>
       </w:r>
-      <w:proofErr w:type="spellEnd"/>
     </w:p>
     <w:p>
       <w:pPr>
@@ -9114,7 +8467,6 @@
         </w:rPr>
         <w:t xml:space="preserve">            </w:t>
       </w:r>
-      <w:proofErr w:type="gramStart"/>
       <w:r>
         <w:rPr>
           <w:rFonts w:ascii="Courier New" w:eastAsia="Times New Roman" w:hAnsi="Courier New" w:cs="Courier New"/>
@@ -9127,7 +8479,6 @@
         </w:rPr>
         <w:t>return;</w:t>
       </w:r>
-      <w:proofErr w:type="gramEnd"/>
     </w:p>
     <w:p>
       <w:pPr>
@@ -9153,7 +8504,6 @@
         </w:rPr>
         <w:t xml:space="preserve">        </w:t>
       </w:r>
-      <w:proofErr w:type="spellStart"/>
       <w:r>
         <w:rPr>
           <w:rFonts w:ascii="Courier New" w:eastAsia="Times New Roman" w:hAnsi="Courier New" w:cs="Courier New"/>
@@ -9166,7 +8516,6 @@
         </w:rPr>
         <w:t>endIf</w:t>
       </w:r>
-      <w:proofErr w:type="spellEnd"/>
     </w:p>
     <w:p>
       <w:pPr>
@@ -9188,20 +8537,8 @@
           <w:szCs w:val="20"/>
           <w:lang w:eastAsia="en-GB"/>
         </w:rPr>
-        <w:t xml:space="preserve">        Set Pixel as </w:t>
-      </w:r>
-      <w:proofErr w:type="gramStart"/>
-      <w:r>
-        <w:rPr>
-          <w:rFonts w:ascii="Courier New" w:eastAsia="Times New Roman" w:hAnsi="Courier New" w:cs="Courier New"/>
-          <w:color w:val="000000"/>
-          <w:sz w:val="20"/>
-          <w:szCs w:val="20"/>
-          <w:lang w:eastAsia="en-GB"/>
-        </w:rPr>
-        <w:t>Checked;</w:t>
-      </w:r>
-      <w:proofErr w:type="gramEnd"/>
+        <w:t xml:space="preserve">        Set Pixel as Checked;</w:t>
+      </w:r>
     </w:p>
     <w:p>
       <w:pPr>
@@ -9225,7 +8562,6 @@
         </w:rPr>
         <w:t xml:space="preserve">        Call </w:t>
       </w:r>
-      <w:proofErr w:type="spellStart"/>
       <w:r>
         <w:rPr>
           <w:rFonts w:ascii="Courier New" w:eastAsia="Times New Roman" w:hAnsi="Courier New" w:cs="Courier New"/>
@@ -9238,29 +8574,16 @@
         </w:rPr>
         <w:t>FourPointRecurions</w:t>
       </w:r>
-      <w:proofErr w:type="spellEnd"/>
-      <w:r>
-        <w:rPr>
-          <w:rFonts w:ascii="Courier New" w:eastAsia="Times New Roman" w:hAnsi="Courier New" w:cs="Courier New"/>
-          <w:color w:val="000000"/>
-          <w:sz w:val="20"/>
-          <w:szCs w:val="20"/>
-          <w:lang w:eastAsia="en-GB"/>
-        </w:rPr>
-        <w:t xml:space="preserve"> for pixel directly </w:t>
-      </w:r>
-      <w:proofErr w:type="gramStart"/>
-      <w:r>
-        <w:rPr>
-          <w:rFonts w:ascii="Courier New" w:eastAsia="Times New Roman" w:hAnsi="Courier New" w:cs="Courier New"/>
-          <w:color w:val="000000"/>
-          <w:sz w:val="20"/>
-          <w:szCs w:val="20"/>
-          <w:lang w:eastAsia="en-GB"/>
-        </w:rPr>
-        <w:t>North;</w:t>
-      </w:r>
-      <w:proofErr w:type="gramEnd"/>
+      <w:r>
+        <w:rPr>
+          <w:rFonts w:ascii="Courier New" w:eastAsia="Times New Roman" w:hAnsi="Courier New" w:cs="Courier New"/>
+          <w:color w:val="000000"/>
+          <w:sz w:val="20"/>
+          <w:szCs w:val="20"/>
+          <w:lang w:eastAsia="en-GB"/>
+        </w:rPr>
+        <w:t xml:space="preserve"> for pixel directly North;</w:t>
+      </w:r>
     </w:p>
     <w:p>
       <w:pPr>
@@ -9284,7 +8607,6 @@
         </w:rPr>
         <w:t xml:space="preserve">        Call </w:t>
       </w:r>
-      <w:proofErr w:type="spellStart"/>
       <w:r>
         <w:rPr>
           <w:rFonts w:ascii="Courier New" w:eastAsia="Times New Roman" w:hAnsi="Courier New" w:cs="Courier New"/>
@@ -9295,9 +8617,41 @@
           <w:szCs w:val="20"/>
           <w:lang w:eastAsia="en-GB"/>
         </w:rPr>
-        <w:t>FourPointRecurions</w:t>
-      </w:r>
-      <w:proofErr w:type="spellEnd"/>
+        <w:t xml:space="preserve">FourPointRecurions </w:t>
+      </w:r>
+      <w:r>
+        <w:rPr>
+          <w:rFonts w:ascii="Courier New" w:eastAsia="Times New Roman" w:hAnsi="Courier New" w:cs="Courier New"/>
+          <w:color w:val="000000"/>
+          <w:sz w:val="20"/>
+          <w:szCs w:val="20"/>
+          <w:lang w:eastAsia="en-GB"/>
+        </w:rPr>
+        <w:t>for pixel directly South;</w:t>
+      </w:r>
+    </w:p>
+    <w:p>
+      <w:pPr>
+        <w:shd w:val="clear" w:color="auto" w:fill="FFFFFF"/>
+        <w:spacing w:after="0" w:line="240" w:lineRule="auto"/>
+        <w:rPr>
+          <w:rFonts w:ascii="Courier New" w:eastAsia="Times New Roman" w:hAnsi="Courier New" w:cs="Courier New"/>
+          <w:color w:val="000000"/>
+          <w:sz w:val="20"/>
+          <w:szCs w:val="20"/>
+          <w:lang w:eastAsia="en-GB"/>
+        </w:rPr>
+      </w:pPr>
+      <w:r>
+        <w:rPr>
+          <w:rFonts w:ascii="Courier New" w:eastAsia="Times New Roman" w:hAnsi="Courier New" w:cs="Courier New"/>
+          <w:color w:val="000000"/>
+          <w:sz w:val="20"/>
+          <w:szCs w:val="20"/>
+          <w:lang w:eastAsia="en-GB"/>
+        </w:rPr>
+        <w:t xml:space="preserve">        Call </w:t>
+      </w:r>
       <w:r>
         <w:rPr>
           <w:rFonts w:ascii="Courier New" w:eastAsia="Times New Roman" w:hAnsi="Courier New" w:cs="Courier New"/>
@@ -9308,30 +8662,18 @@
           <w:szCs w:val="20"/>
           <w:lang w:eastAsia="en-GB"/>
         </w:rPr>
-        <w:t xml:space="preserve"> </w:t>
-      </w:r>
-      <w:r>
-        <w:rPr>
-          <w:rFonts w:ascii="Courier New" w:eastAsia="Times New Roman" w:hAnsi="Courier New" w:cs="Courier New"/>
-          <w:color w:val="000000"/>
-          <w:sz w:val="20"/>
-          <w:szCs w:val="20"/>
-          <w:lang w:eastAsia="en-GB"/>
-        </w:rPr>
-        <w:t xml:space="preserve">for pixel directly </w:t>
-      </w:r>
-      <w:proofErr w:type="gramStart"/>
-      <w:r>
-        <w:rPr>
-          <w:rFonts w:ascii="Courier New" w:eastAsia="Times New Roman" w:hAnsi="Courier New" w:cs="Courier New"/>
-          <w:color w:val="000000"/>
-          <w:sz w:val="20"/>
-          <w:szCs w:val="20"/>
-          <w:lang w:eastAsia="en-GB"/>
-        </w:rPr>
-        <w:t>South;</w:t>
-      </w:r>
-      <w:proofErr w:type="gramEnd"/>
+        <w:t>FourPointRecurions</w:t>
+      </w:r>
+      <w:r>
+        <w:rPr>
+          <w:rFonts w:ascii="Courier New" w:eastAsia="Times New Roman" w:hAnsi="Courier New" w:cs="Courier New"/>
+          <w:color w:val="000000"/>
+          <w:sz w:val="20"/>
+          <w:szCs w:val="20"/>
+          <w:lang w:eastAsia="en-GB"/>
+        </w:rPr>
+        <w:t xml:space="preserve"> for pixel directly East;</w:t>
+      </w:r>
     </w:p>
     <w:p>
       <w:pPr>
@@ -9355,7 +8697,6 @@
         </w:rPr>
         <w:t xml:space="preserve">        Call </w:t>
       </w:r>
-      <w:proofErr w:type="spellStart"/>
       <w:r>
         <w:rPr>
           <w:rFonts w:ascii="Courier New" w:eastAsia="Times New Roman" w:hAnsi="Courier New" w:cs="Courier New"/>
@@ -9368,29 +8709,16 @@
         </w:rPr>
         <w:t>FourPointRecurions</w:t>
       </w:r>
-      <w:proofErr w:type="spellEnd"/>
-      <w:r>
-        <w:rPr>
-          <w:rFonts w:ascii="Courier New" w:eastAsia="Times New Roman" w:hAnsi="Courier New" w:cs="Courier New"/>
-          <w:color w:val="000000"/>
-          <w:sz w:val="20"/>
-          <w:szCs w:val="20"/>
-          <w:lang w:eastAsia="en-GB"/>
-        </w:rPr>
-        <w:t xml:space="preserve"> for pixel directly </w:t>
-      </w:r>
-      <w:proofErr w:type="gramStart"/>
-      <w:r>
-        <w:rPr>
-          <w:rFonts w:ascii="Courier New" w:eastAsia="Times New Roman" w:hAnsi="Courier New" w:cs="Courier New"/>
-          <w:color w:val="000000"/>
-          <w:sz w:val="20"/>
-          <w:szCs w:val="20"/>
-          <w:lang w:eastAsia="en-GB"/>
-        </w:rPr>
-        <w:t>East;</w:t>
-      </w:r>
-      <w:proofErr w:type="gramEnd"/>
+      <w:r>
+        <w:rPr>
+          <w:rFonts w:ascii="Courier New" w:eastAsia="Times New Roman" w:hAnsi="Courier New" w:cs="Courier New"/>
+          <w:color w:val="000000"/>
+          <w:sz w:val="20"/>
+          <w:szCs w:val="20"/>
+          <w:lang w:eastAsia="en-GB"/>
+        </w:rPr>
+        <w:t xml:space="preserve"> for pixel directly;</w:t>
+      </w:r>
     </w:p>
     <w:p>
       <w:pPr>
@@ -9398,26 +8726,6 @@
         <w:spacing w:after="0" w:line="240" w:lineRule="auto"/>
         <w:rPr>
           <w:rFonts w:ascii="Courier New" w:eastAsia="Times New Roman" w:hAnsi="Courier New" w:cs="Courier New"/>
-          <w:color w:val="000000"/>
-          <w:sz w:val="20"/>
-          <w:szCs w:val="20"/>
-          <w:lang w:eastAsia="en-GB"/>
-        </w:rPr>
-      </w:pPr>
-      <w:r>
-        <w:rPr>
-          <w:rFonts w:ascii="Courier New" w:eastAsia="Times New Roman" w:hAnsi="Courier New" w:cs="Courier New"/>
-          <w:color w:val="000000"/>
-          <w:sz w:val="20"/>
-          <w:szCs w:val="20"/>
-          <w:lang w:eastAsia="en-GB"/>
-        </w:rPr>
-        <w:t xml:space="preserve">        Call </w:t>
-      </w:r>
-      <w:proofErr w:type="spellStart"/>
-      <w:r>
-        <w:rPr>
-          <w:rFonts w:ascii="Courier New" w:eastAsia="Times New Roman" w:hAnsi="Courier New" w:cs="Courier New"/>
           <w:b/>
           <w:bCs/>
           <w:color w:val="000000"/>
@@ -9425,36 +8733,18 @@
           <w:szCs w:val="20"/>
           <w:lang w:eastAsia="en-GB"/>
         </w:rPr>
-        <w:t>FourPointRecurions</w:t>
-      </w:r>
-      <w:proofErr w:type="spellEnd"/>
-      <w:r>
-        <w:rPr>
-          <w:rFonts w:ascii="Courier New" w:eastAsia="Times New Roman" w:hAnsi="Courier New" w:cs="Courier New"/>
-          <w:color w:val="000000"/>
-          <w:sz w:val="20"/>
-          <w:szCs w:val="20"/>
-          <w:lang w:eastAsia="en-GB"/>
-        </w:rPr>
-        <w:t xml:space="preserve"> for pixel </w:t>
-      </w:r>
-      <w:proofErr w:type="gramStart"/>
-      <w:r>
-        <w:rPr>
-          <w:rFonts w:ascii="Courier New" w:eastAsia="Times New Roman" w:hAnsi="Courier New" w:cs="Courier New"/>
-          <w:color w:val="000000"/>
-          <w:sz w:val="20"/>
-          <w:szCs w:val="20"/>
-          <w:lang w:eastAsia="en-GB"/>
-        </w:rPr>
-        <w:t>directly;</w:t>
-      </w:r>
-      <w:proofErr w:type="gramEnd"/>
-    </w:p>
-    <w:p>
-      <w:pPr>
-        <w:shd w:val="clear" w:color="auto" w:fill="FFFFFF"/>
-        <w:spacing w:after="0" w:line="240" w:lineRule="auto"/>
+      </w:pPr>
+      <w:r>
+        <w:rPr>
+          <w:rFonts w:ascii="Courier New" w:eastAsia="Times New Roman" w:hAnsi="Courier New" w:cs="Courier New"/>
+          <w:color w:val="000000"/>
+          <w:sz w:val="20"/>
+          <w:szCs w:val="20"/>
+          <w:lang w:eastAsia="en-GB"/>
+        </w:rPr>
+        <w:t xml:space="preserve">        </w:t>
+      </w:r>
+      <w:r>
         <w:rPr>
           <w:rFonts w:ascii="Courier New" w:eastAsia="Times New Roman" w:hAnsi="Courier New" w:cs="Courier New"/>
           <w:b/>
@@ -9464,31 +8754,8 @@
           <w:szCs w:val="20"/>
           <w:lang w:eastAsia="en-GB"/>
         </w:rPr>
-      </w:pPr>
-      <w:r>
-        <w:rPr>
-          <w:rFonts w:ascii="Courier New" w:eastAsia="Times New Roman" w:hAnsi="Courier New" w:cs="Courier New"/>
-          <w:color w:val="000000"/>
-          <w:sz w:val="20"/>
-          <w:szCs w:val="20"/>
-          <w:lang w:eastAsia="en-GB"/>
-        </w:rPr>
-        <w:t xml:space="preserve">        </w:t>
-      </w:r>
-      <w:proofErr w:type="gramStart"/>
-      <w:r>
-        <w:rPr>
-          <w:rFonts w:ascii="Courier New" w:eastAsia="Times New Roman" w:hAnsi="Courier New" w:cs="Courier New"/>
-          <w:b/>
-          <w:bCs/>
-          <w:color w:val="000000"/>
-          <w:sz w:val="20"/>
-          <w:szCs w:val="20"/>
-          <w:lang w:eastAsia="en-GB"/>
-        </w:rPr>
         <w:t>return;</w:t>
       </w:r>
-      <w:proofErr w:type="gramEnd"/>
     </w:p>
     <w:p>
       <w:pPr>
@@ -9516,7 +8783,6 @@
         </w:rPr>
         <w:t xml:space="preserve">    </w:t>
       </w:r>
-      <w:proofErr w:type="spellStart"/>
       <w:r>
         <w:rPr>
           <w:rFonts w:ascii="Courier New" w:eastAsia="Times New Roman" w:hAnsi="Courier New" w:cs="Courier New"/>
@@ -9529,7 +8795,6 @@
         </w:rPr>
         <w:t>endIf</w:t>
       </w:r>
-      <w:proofErr w:type="spellEnd"/>
     </w:p>
     <w:p>
       <w:pPr>
@@ -9575,8 +8840,6 @@
           <w:lang w:eastAsia="en-GB"/>
         </w:rPr>
       </w:pPr>
-      <w:proofErr w:type="spellStart"/>
-      <w:proofErr w:type="gramStart"/>
       <w:r>
         <w:rPr>
           <w:rFonts w:ascii="Courier New" w:eastAsia="Times New Roman" w:hAnsi="Courier New" w:cs="Courier New"/>
@@ -9589,7 +8852,6 @@
         </w:rPr>
         <w:t>FourWayLinear</w:t>
       </w:r>
-      <w:proofErr w:type="spellEnd"/>
       <w:r>
         <w:rPr>
           <w:rFonts w:ascii="Courier New" w:eastAsia="Times New Roman" w:hAnsi="Courier New" w:cs="Courier New"/>
@@ -9600,7 +8862,6 @@
         </w:rPr>
         <w:t>(</w:t>
       </w:r>
-      <w:proofErr w:type="gramEnd"/>
       <w:r>
         <w:rPr>
           <w:rFonts w:ascii="Courier New" w:eastAsia="Times New Roman" w:hAnsi="Courier New" w:cs="Courier New"/>
@@ -9645,8 +8906,6 @@
         <w:lastRenderedPageBreak/>
         <w:t xml:space="preserve">    Instantiate new temp data structure </w:t>
       </w:r>
-      <w:proofErr w:type="spellStart"/>
-      <w:proofErr w:type="gramStart"/>
       <w:r>
         <w:rPr>
           <w:rFonts w:ascii="Courier New" w:eastAsia="Times New Roman" w:hAnsi="Courier New" w:cs="Courier New"/>
@@ -9657,7 +8916,6 @@
         </w:rPr>
         <w:t>dS</w:t>
       </w:r>
-      <w:proofErr w:type="spellEnd"/>
       <w:r>
         <w:rPr>
           <w:rFonts w:ascii="Courier New" w:eastAsia="Times New Roman" w:hAnsi="Courier New" w:cs="Courier New"/>
@@ -9668,7 +8926,6 @@
         </w:rPr>
         <w:t>;</w:t>
       </w:r>
-      <w:proofErr w:type="gramEnd"/>
     </w:p>
     <w:p>
       <w:pPr>
@@ -9692,8 +8949,6 @@
         </w:rPr>
         <w:t xml:space="preserve">    Add Pixel to the end of </w:t>
       </w:r>
-      <w:proofErr w:type="spellStart"/>
-      <w:proofErr w:type="gramStart"/>
       <w:r>
         <w:rPr>
           <w:rFonts w:ascii="Courier New" w:eastAsia="Times New Roman" w:hAnsi="Courier New" w:cs="Courier New"/>
@@ -9704,7 +8959,6 @@
         </w:rPr>
         <w:t>dS</w:t>
       </w:r>
-      <w:proofErr w:type="spellEnd"/>
       <w:r>
         <w:rPr>
           <w:rFonts w:ascii="Courier New" w:eastAsia="Times New Roman" w:hAnsi="Courier New" w:cs="Courier New"/>
@@ -9715,7 +8969,6 @@
         </w:rPr>
         <w:t>;</w:t>
       </w:r>
-      <w:proofErr w:type="gramEnd"/>
     </w:p>
     <w:p>
       <w:pPr>
@@ -9761,7 +9014,6 @@
         </w:rPr>
         <w:t xml:space="preserve"> (</w:t>
       </w:r>
-      <w:proofErr w:type="spellStart"/>
       <w:r>
         <w:rPr>
           <w:rFonts w:ascii="Courier New" w:eastAsia="Times New Roman" w:hAnsi="Courier New" w:cs="Courier New"/>
@@ -9772,7 +9024,6 @@
         </w:rPr>
         <w:t>dS</w:t>
       </w:r>
-      <w:proofErr w:type="spellEnd"/>
       <w:r>
         <w:rPr>
           <w:rFonts w:ascii="Courier New" w:eastAsia="Times New Roman" w:hAnsi="Courier New" w:cs="Courier New"/>
@@ -9828,7 +9079,6 @@
         </w:rPr>
         <w:t xml:space="preserve">        Set </w:t>
       </w:r>
-      <w:proofErr w:type="spellStart"/>
       <w:r>
         <w:rPr>
           <w:rFonts w:ascii="Courier New" w:eastAsia="Times New Roman" w:hAnsi="Courier New" w:cs="Courier New"/>
@@ -9839,7 +9089,6 @@
         </w:rPr>
         <w:t>p</w:t>
       </w:r>
-      <w:proofErr w:type="spellEnd"/>
       <w:r>
         <w:rPr>
           <w:rFonts w:ascii="Courier New" w:eastAsia="Times New Roman" w:hAnsi="Courier New" w:cs="Courier New"/>
@@ -9850,8 +9099,6 @@
         </w:rPr>
         <w:t xml:space="preserve"> equal to the first element of </w:t>
       </w:r>
-      <w:proofErr w:type="spellStart"/>
-      <w:proofErr w:type="gramStart"/>
       <w:r>
         <w:rPr>
           <w:rFonts w:ascii="Courier New" w:eastAsia="Times New Roman" w:hAnsi="Courier New" w:cs="Courier New"/>
@@ -9862,7 +9109,6 @@
         </w:rPr>
         <w:t>dS</w:t>
       </w:r>
-      <w:proofErr w:type="spellEnd"/>
       <w:r>
         <w:rPr>
           <w:rFonts w:ascii="Courier New" w:eastAsia="Times New Roman" w:hAnsi="Courier New" w:cs="Courier New"/>
@@ -9873,7 +9119,6 @@
         </w:rPr>
         <w:t>;</w:t>
       </w:r>
-      <w:proofErr w:type="gramEnd"/>
     </w:p>
     <w:p>
       <w:pPr>
@@ -9897,8 +9142,6 @@
         </w:rPr>
         <w:t xml:space="preserve">        Remove first element from </w:t>
       </w:r>
-      <w:proofErr w:type="spellStart"/>
-      <w:proofErr w:type="gramStart"/>
       <w:r>
         <w:rPr>
           <w:rFonts w:ascii="Courier New" w:eastAsia="Times New Roman" w:hAnsi="Courier New" w:cs="Courier New"/>
@@ -9909,7 +9152,6 @@
         </w:rPr>
         <w:t>dS</w:t>
       </w:r>
-      <w:proofErr w:type="spellEnd"/>
       <w:r>
         <w:rPr>
           <w:rFonts w:ascii="Courier New" w:eastAsia="Times New Roman" w:hAnsi="Courier New" w:cs="Courier New"/>
@@ -9920,7 +9162,6 @@
         </w:rPr>
         <w:t>;</w:t>
       </w:r>
-      <w:proofErr w:type="gramEnd"/>
     </w:p>
     <w:p>
       <w:pPr>
@@ -10159,20 +9400,8 @@
           <w:szCs w:val="20"/>
           <w:lang w:eastAsia="en-GB"/>
         </w:rPr>
-        <w:t xml:space="preserve">                    Add p coordinates to </w:t>
-      </w:r>
-      <w:proofErr w:type="gramStart"/>
-      <w:r>
-        <w:rPr>
-          <w:rFonts w:ascii="Courier New" w:eastAsia="Times New Roman" w:hAnsi="Courier New" w:cs="Courier New"/>
-          <w:color w:val="000000"/>
-          <w:sz w:val="20"/>
-          <w:szCs w:val="20"/>
-          <w:lang w:eastAsia="en-GB"/>
-        </w:rPr>
-        <w:t>Shape;</w:t>
-      </w:r>
-      <w:proofErr w:type="gramEnd"/>
+        <w:t xml:space="preserve">                    Add p coordinates to Shape;</w:t>
+      </w:r>
     </w:p>
     <w:p>
       <w:pPr>
@@ -10198,7 +9427,6 @@
         </w:rPr>
         <w:t xml:space="preserve">                </w:t>
       </w:r>
-      <w:proofErr w:type="spellStart"/>
       <w:r>
         <w:rPr>
           <w:rFonts w:ascii="Courier New" w:eastAsia="Times New Roman" w:hAnsi="Courier New" w:cs="Courier New"/>
@@ -10211,7 +9439,6 @@
         </w:rPr>
         <w:t>endIf</w:t>
       </w:r>
-      <w:proofErr w:type="spellEnd"/>
     </w:p>
     <w:p>
       <w:pPr>
@@ -10235,7 +9462,6 @@
         </w:rPr>
         <w:t xml:space="preserve">                Add pixel directly North of </w:t>
       </w:r>
-      <w:proofErr w:type="gramStart"/>
       <w:r>
         <w:rPr>
           <w:rFonts w:ascii="Courier New" w:eastAsia="Times New Roman" w:hAnsi="Courier New" w:cs="Courier New"/>
@@ -10256,7 +9482,6 @@
         </w:rPr>
         <w:t>;</w:t>
       </w:r>
-      <w:proofErr w:type="gramEnd"/>
     </w:p>
     <w:p>
       <w:pPr>
@@ -10280,7 +9505,6 @@
         </w:rPr>
         <w:t xml:space="preserve">                Add pixel directly South of </w:t>
       </w:r>
-      <w:proofErr w:type="gramStart"/>
       <w:r>
         <w:rPr>
           <w:rFonts w:ascii="Courier New" w:eastAsia="Times New Roman" w:hAnsi="Courier New" w:cs="Courier New"/>
@@ -10301,7 +9525,6 @@
         </w:rPr>
         <w:t>;</w:t>
       </w:r>
-      <w:proofErr w:type="gramEnd"/>
     </w:p>
     <w:p>
       <w:pPr>
@@ -10325,7 +9548,6 @@
         </w:rPr>
         <w:t xml:space="preserve">                Add pixel directly East of </w:t>
       </w:r>
-      <w:proofErr w:type="gramStart"/>
       <w:r>
         <w:rPr>
           <w:rFonts w:ascii="Courier New" w:eastAsia="Times New Roman" w:hAnsi="Courier New" w:cs="Courier New"/>
@@ -10346,7 +9568,6 @@
         </w:rPr>
         <w:t>;</w:t>
       </w:r>
-      <w:proofErr w:type="gramEnd"/>
     </w:p>
     <w:p>
       <w:pPr>
@@ -10370,7 +9591,6 @@
         </w:rPr>
         <w:t xml:space="preserve">                Add pixel directly West of </w:t>
       </w:r>
-      <w:proofErr w:type="gramStart"/>
       <w:r>
         <w:rPr>
           <w:rFonts w:ascii="Courier New" w:eastAsia="Times New Roman" w:hAnsi="Courier New" w:cs="Courier New"/>
@@ -10391,7 +9611,6 @@
         </w:rPr>
         <w:t>;</w:t>
       </w:r>
-      <w:proofErr w:type="gramEnd"/>
     </w:p>
     <w:p>
       <w:pPr>
@@ -10415,7 +9634,6 @@
         </w:rPr>
         <w:t xml:space="preserve">                Set </w:t>
       </w:r>
-      <w:proofErr w:type="spellStart"/>
       <w:r>
         <w:rPr>
           <w:rFonts w:ascii="Courier New" w:eastAsia="Times New Roman" w:hAnsi="Courier New" w:cs="Courier New"/>
@@ -10426,29 +9644,16 @@
         </w:rPr>
         <w:t>p</w:t>
       </w:r>
-      <w:proofErr w:type="spellEnd"/>
-      <w:r>
-        <w:rPr>
-          <w:rFonts w:ascii="Courier New" w:eastAsia="Times New Roman" w:hAnsi="Courier New" w:cs="Courier New"/>
-          <w:color w:val="000000"/>
-          <w:sz w:val="20"/>
-          <w:szCs w:val="20"/>
-          <w:lang w:eastAsia="en-GB"/>
-        </w:rPr>
-        <w:t xml:space="preserve"> to </w:t>
-      </w:r>
-      <w:proofErr w:type="gramStart"/>
-      <w:r>
-        <w:rPr>
-          <w:rFonts w:ascii="Courier New" w:eastAsia="Times New Roman" w:hAnsi="Courier New" w:cs="Courier New"/>
-          <w:color w:val="000000"/>
-          <w:sz w:val="20"/>
-          <w:szCs w:val="20"/>
-          <w:lang w:eastAsia="en-GB"/>
-        </w:rPr>
-        <w:t>Checked;</w:t>
-      </w:r>
-      <w:proofErr w:type="gramEnd"/>
+      <w:r>
+        <w:rPr>
+          <w:rFonts w:ascii="Courier New" w:eastAsia="Times New Roman" w:hAnsi="Courier New" w:cs="Courier New"/>
+          <w:color w:val="000000"/>
+          <w:sz w:val="20"/>
+          <w:szCs w:val="20"/>
+          <w:lang w:eastAsia="en-GB"/>
+        </w:rPr>
+        <w:t xml:space="preserve"> to Checked;</w:t>
+      </w:r>
     </w:p>
     <w:p>
       <w:pPr>
@@ -10474,7 +9679,6 @@
         </w:rPr>
         <w:t xml:space="preserve">            </w:t>
       </w:r>
-      <w:proofErr w:type="spellStart"/>
       <w:r>
         <w:rPr>
           <w:rFonts w:ascii="Courier New" w:eastAsia="Times New Roman" w:hAnsi="Courier New" w:cs="Courier New"/>
@@ -10487,7 +9691,6 @@
         </w:rPr>
         <w:t>endIf</w:t>
       </w:r>
-      <w:proofErr w:type="spellEnd"/>
     </w:p>
     <w:p>
       <w:pPr>
@@ -10513,7 +9716,6 @@
         </w:rPr>
         <w:t xml:space="preserve">        </w:t>
       </w:r>
-      <w:proofErr w:type="spellStart"/>
       <w:r>
         <w:rPr>
           <w:rFonts w:ascii="Courier New" w:eastAsia="Times New Roman" w:hAnsi="Courier New" w:cs="Courier New"/>
@@ -10526,7 +9728,6 @@
         </w:rPr>
         <w:t>endIf</w:t>
       </w:r>
-      <w:proofErr w:type="spellEnd"/>
     </w:p>
     <w:p>
       <w:pPr>
@@ -10552,9 +9753,21 @@
           <w:szCs w:val="20"/>
           <w:lang w:eastAsia="en-GB"/>
         </w:rPr>
-        <w:t xml:space="preserve">    </w:t>
-      </w:r>
-      <w:proofErr w:type="spellStart"/>
+        <w:t xml:space="preserve">    endWhile</w:t>
+      </w:r>
+    </w:p>
+    <w:p>
+      <w:pPr>
+        <w:shd w:val="clear" w:color="auto" w:fill="FFFFFF"/>
+        <w:spacing w:after="0" w:line="240" w:lineRule="auto"/>
+        <w:rPr>
+          <w:rFonts w:ascii="Courier New" w:eastAsia="Times New Roman" w:hAnsi="Courier New" w:cs="Courier New"/>
+          <w:color w:val="000000"/>
+          <w:sz w:val="20"/>
+          <w:szCs w:val="20"/>
+          <w:lang w:eastAsia="en-GB"/>
+        </w:rPr>
+      </w:pPr>
       <w:r>
         <w:rPr>
           <w:rFonts w:ascii="Courier New" w:eastAsia="Times New Roman" w:hAnsi="Courier New" w:cs="Courier New"/>
@@ -10565,32 +9778,6 @@
           <w:szCs w:val="20"/>
           <w:lang w:eastAsia="en-GB"/>
         </w:rPr>
-        <w:t>endWhile</w:t>
-      </w:r>
-      <w:proofErr w:type="spellEnd"/>
-    </w:p>
-    <w:p>
-      <w:pPr>
-        <w:shd w:val="clear" w:color="auto" w:fill="FFFFFF"/>
-        <w:spacing w:after="0" w:line="240" w:lineRule="auto"/>
-        <w:rPr>
-          <w:rFonts w:ascii="Courier New" w:eastAsia="Times New Roman" w:hAnsi="Courier New" w:cs="Courier New"/>
-          <w:color w:val="000000"/>
-          <w:sz w:val="20"/>
-          <w:szCs w:val="20"/>
-          <w:lang w:eastAsia="en-GB"/>
-        </w:rPr>
-      </w:pPr>
-      <w:r>
-        <w:rPr>
-          <w:rFonts w:ascii="Courier New" w:eastAsia="Times New Roman" w:hAnsi="Courier New" w:cs="Courier New"/>
-          <w:b/>
-          <w:bCs/>
-          <w:color w:val="000000"/>
-          <w:sz w:val="20"/>
-          <w:szCs w:val="20"/>
-          <w:lang w:eastAsia="en-GB"/>
-        </w:rPr>
         <w:t>return</w:t>
       </w:r>
       <w:r>
@@ -10603,7 +9790,6 @@
         </w:rPr>
         <w:t xml:space="preserve"> </w:t>
       </w:r>
-      <w:proofErr w:type="gramStart"/>
       <w:r>
         <w:rPr>
           <w:rFonts w:ascii="Courier New" w:eastAsia="Times New Roman" w:hAnsi="Courier New" w:cs="Courier New"/>
@@ -10624,14 +9810,12 @@
         </w:rPr>
         <w:t>;</w:t>
       </w:r>
-      <w:proofErr w:type="gramEnd"/>
     </w:p>
     <w:p/>
     <w:p>
       <w:pPr>
         <w:pStyle w:val="Heading2"/>
       </w:pPr>
-      <w:proofErr w:type="spellStart"/>
       <w:r>
         <w:t>Span</w:t>
       </w:r>
@@ -10640,17 +9824,14 @@
       <w:r>
         <w:t>Fill.cs</w:t>
       </w:r>
-      <w:proofErr w:type="spellEnd"/>
     </w:p>
     <w:p>
       <w:pPr>
         <w:pStyle w:val="Heading2"/>
       </w:pPr>
-      <w:proofErr w:type="spellStart"/>
       <w:r>
         <w:t>WalkBasedFilling.cs</w:t>
       </w:r>
-      <w:proofErr w:type="spellEnd"/>
     </w:p>
     <w:p/>
     <w:p>
@@ -10668,7 +9849,7 @@
           <v:shape id="_x0000_i1080" type="#_x0000_t75" style="width:451.15pt;height:622.45pt" o:ole="">
             <v:imagedata r:id="rId23" o:title=""/>
           </v:shape>
-          <o:OLEObject Type="Embed" ProgID="Word.OpenDocumentText.12" ShapeID="_x0000_i1080" DrawAspect="Content" ObjectID="_1681673423" r:id="rId24"/>
+          <o:OLEObject Type="Embed" ProgID="Word.OpenDocumentText.12" ShapeID="_x0000_i1080" DrawAspect="Content" ObjectID="_1681676476" r:id="rId24"/>
         </w:object>
       </w:r>
     </w:p>
@@ -10680,7 +9861,7 @@
           <v:shape id="_x0000_i1056" type="#_x0000_t75" style="width:451.15pt;height:622.45pt" o:ole="">
             <v:imagedata r:id="rId25" o:title=""/>
           </v:shape>
-          <o:OLEObject Type="Embed" ProgID="Word.OpenDocumentText.12" ShapeID="_x0000_i1056" DrawAspect="Content" ObjectID="_1681673424" r:id="rId26"/>
+          <o:OLEObject Type="Embed" ProgID="Word.OpenDocumentText.12" ShapeID="_x0000_i1056" DrawAspect="Content" ObjectID="_1681676477" r:id="rId26"/>
         </w:object>
       </w:r>
     </w:p>
@@ -10692,7 +9873,7 @@
           <v:shape id="_x0000_i1076" type="#_x0000_t75" style="width:451.15pt;height:384.9pt" o:ole="">
             <v:imagedata r:id="rId27" o:title=""/>
           </v:shape>
-          <o:OLEObject Type="Embed" ProgID="Word.OpenDocumentText.12" ShapeID="_x0000_i1076" DrawAspect="Content" ObjectID="_1681673425" r:id="rId28"/>
+          <o:OLEObject Type="Embed" ProgID="Word.OpenDocumentText.12" ShapeID="_x0000_i1076" DrawAspect="Content" ObjectID="_1681676478" r:id="rId28"/>
         </w:object>
       </w:r>
     </w:p>
@@ -10700,14 +9881,12 @@
       <w:pPr>
         <w:pStyle w:val="Heading2"/>
       </w:pPr>
-      <w:proofErr w:type="spellStart"/>
       <w:r>
         <w:t>PerimeterCheck</w:t>
       </w:r>
       <w:r>
         <w:t>.cs</w:t>
       </w:r>
-      <w:proofErr w:type="spellEnd"/>
     </w:p>
     <w:p/>
     <w:p/>
@@ -10738,15 +9917,7 @@
         <w:t>number</w:t>
       </w:r>
       <w:r>
-        <w:t xml:space="preserve"> of algorithms and variations on said algorithms the </w:t>
-      </w:r>
-      <w:proofErr w:type="gramStart"/>
-      <w:r>
-        <w:t>amount</w:t>
-      </w:r>
-      <w:proofErr w:type="gramEnd"/>
-      <w:r>
-        <w:t xml:space="preserve"> of tests able to experimented was great. The two main categories of test were:</w:t>
+        <w:t xml:space="preserve"> of algorithms and variations on said algorithms the amount of tests able to experimented was great. The two main categories of test were:</w:t>
       </w:r>
     </w:p>
     <w:p>

</xml_diff>